<commit_message>
Circle Language Spec: System Objects: Assignment: Basic styling fine-tuning.
</commit_message>
<xml_diff>
--- a/1.1. Circle Language Spec/07. System Objects/2. Assignment.docx
+++ b/1.1. Circle Language Spec/07. System Objects/2. Assignment.docx
@@ -36,8 +36,6 @@
             <w:pPr>
               <w:pStyle w:val="Heading1"/>
             </w:pPr>
-            <w:bookmarkStart w:id="0" w:name="_GoBack"/>
-            <w:bookmarkEnd w:id="0"/>
             <w:r>
               <w:t>Circle Language Spec: System Objects</w:t>
             </w:r>
@@ -65,7 +63,8 @@
       </w:r>
       <w:r>
         <w:rPr>
-          <w:rStyle w:val="CodeChar"/>
+          <w:b/>
+          <w:bCs/>
         </w:rPr>
         <w:t>Get</w:t>
       </w:r>
@@ -74,7 +73,8 @@
       </w:r>
       <w:r>
         <w:rPr>
-          <w:rStyle w:val="CodeChar"/>
+          <w:b/>
+          <w:bCs/>
         </w:rPr>
         <w:t xml:space="preserve">Set </w:t>
       </w:r>
@@ -83,7 +83,8 @@
       </w:r>
       <w:r>
         <w:rPr>
-          <w:rStyle w:val="CodeChar"/>
+          <w:b/>
+          <w:bCs/>
         </w:rPr>
         <w:t xml:space="preserve">Use </w:t>
       </w:r>
@@ -119,7 +120,8 @@
       </w:r>
       <w:r>
         <w:rPr>
-          <w:rStyle w:val="CodeChar"/>
+          <w:b/>
+          <w:bCs/>
         </w:rPr>
         <w:t xml:space="preserve">Get </w:t>
       </w:r>
@@ -128,7 +130,8 @@
       </w:r>
       <w:r>
         <w:rPr>
-          <w:rStyle w:val="CodeChar"/>
+          <w:b/>
+          <w:bCs/>
         </w:rPr>
         <w:t xml:space="preserve">Set </w:t>
       </w:r>
@@ -136,31 +139,24 @@
         <w:t>on another object, thus yielding over a system aspect from one object to another.</w:t>
       </w:r>
     </w:p>
+    <w:p/>
     <w:p>
-      <w:pPr>
-        <w:pStyle w:val="Spacing"/>
-      </w:pPr>
+      <w:r>
+        <w:t>Different aspects have different types of assignment. Below is an overview of the mo</w:t>
+      </w:r>
+      <w:r>
+        <w:t>st common types of assignments.</w:t>
+      </w:r>
     </w:p>
+    <w:p/>
     <w:p>
       <w:r>
-        <w:t>Different aspects have different types of assignment. Below is an overview of the mo</w:t>
-      </w:r>
-      <w:r>
-        <w:t>st common types of assignments.</w:t>
-      </w:r>
-    </w:p>
-    <w:p>
-      <w:pPr>
-        <w:pStyle w:val="Spacing"/>
-      </w:pPr>
-    </w:p>
-    <w:p>
-      <w:r>
         <w:t xml:space="preserve">It is also made clear in the overview, which </w:t>
       </w:r>
       <w:r>
         <w:rPr>
-          <w:rStyle w:val="CodeChar"/>
+          <w:b/>
+          <w:bCs/>
         </w:rPr>
         <w:t>Get</w:t>
       </w:r>
@@ -169,7 +165,8 @@
       </w:r>
       <w:r>
         <w:rPr>
-          <w:rStyle w:val="CodeChar"/>
+          <w:b/>
+          <w:bCs/>
         </w:rPr>
         <w:t xml:space="preserve">Set </w:t>
       </w:r>
@@ -178,7 +175,8 @@
       </w:r>
       <w:r>
         <w:rPr>
-          <w:rStyle w:val="CodeChar"/>
+          <w:b/>
+          <w:bCs/>
         </w:rPr>
         <w:t xml:space="preserve">Use </w:t>
       </w:r>
@@ -186,18 +184,15 @@
         <w:t>commands are called to perform the assignment.</w:t>
       </w:r>
     </w:p>
+    <w:p/>
     <w:p>
-      <w:pPr>
-        <w:pStyle w:val="Spacing"/>
-      </w:pPr>
-    </w:p>
-    <w:p>
       <w:r>
         <w:t xml:space="preserve">Object-bound aspects and reference-bound aspects are displayed differently. When a reference-bound aspect is </w:t>
       </w:r>
       <w:r>
         <w:rPr>
-          <w:rStyle w:val="CodeChar"/>
+          <w:b/>
+          <w:bCs/>
         </w:rPr>
         <w:t>Get</w:t>
       </w:r>
@@ -206,7 +201,8 @@
       </w:r>
       <w:r>
         <w:rPr>
-          <w:rStyle w:val="CodeChar"/>
+          <w:b/>
+          <w:bCs/>
         </w:rPr>
         <w:t>Set</w:t>
       </w:r>
@@ -274,18 +270,15 @@
         </w:drawing>
       </w:r>
     </w:p>
+    <w:p/>
     <w:p>
-      <w:pPr>
-        <w:pStyle w:val="Spacing"/>
-      </w:pPr>
-    </w:p>
-    <w:p>
       <w:r>
         <w:t xml:space="preserve">When an object-bound aspect is </w:t>
       </w:r>
       <w:r>
         <w:rPr>
-          <w:rStyle w:val="CodeChar"/>
+          <w:b/>
+          <w:bCs/>
         </w:rPr>
         <w:t>Get</w:t>
       </w:r>
@@ -294,7 +287,8 @@
       </w:r>
       <w:r>
         <w:rPr>
-          <w:rStyle w:val="CodeChar"/>
+          <w:b/>
+          <w:bCs/>
         </w:rPr>
         <w:t>Set</w:t>
       </w:r>
@@ -302,11 +296,7 @@
         <w:t xml:space="preserve"> then the targeted object is displayed without a parent around it:</w:t>
       </w:r>
     </w:p>
-    <w:p>
-      <w:pPr>
-        <w:pStyle w:val="Spacing"/>
-      </w:pPr>
-    </w:p>
+    <w:p/>
     <w:p>
       <w:pPr>
         <w:ind w:left="852"/>
@@ -401,8 +391,20 @@
               <w:pStyle w:val="Code"/>
               <w:ind w:left="0"/>
               <w:jc w:val="center"/>
-            </w:pPr>
-            <w:r>
+              <w:rPr>
+                <w:rFonts w:asciiTheme="minorHAnsi" w:hAnsiTheme="minorHAnsi"/>
+                <w:b/>
+                <w:bCs/>
+              </w:rPr>
+            </w:pPr>
+            <w:r>
+              <w:rPr>
+                <w:rFonts w:asciiTheme="minorHAnsi" w:hAnsiTheme="minorHAnsi"/>
+                <w:b/>
+                <w:bCs/>
+                <w:sz w:val="24"/>
+                <w:szCs w:val="28"/>
+              </w:rPr>
               <w:t>Value Assignment</w:t>
             </w:r>
           </w:p>
@@ -583,8 +585,16 @@
               <w:pStyle w:val="Code"/>
               <w:ind w:left="0"/>
               <w:jc w:val="center"/>
-            </w:pPr>
-            <w:r>
+              <w:rPr>
+                <w:sz w:val="24"/>
+                <w:szCs w:val="24"/>
+              </w:rPr>
+            </w:pPr>
+            <w:r>
+              <w:rPr>
+                <w:sz w:val="24"/>
+                <w:szCs w:val="24"/>
+              </w:rPr>
               <w:t>Object Assignment</w:t>
             </w:r>
           </w:p>
@@ -775,8 +785,16 @@
               <w:pStyle w:val="Code"/>
               <w:ind w:left="0"/>
               <w:jc w:val="center"/>
-            </w:pPr>
-            <w:r>
+              <w:rPr>
+                <w:sz w:val="24"/>
+                <w:szCs w:val="24"/>
+              </w:rPr>
+            </w:pPr>
+            <w:r>
+              <w:rPr>
+                <w:sz w:val="24"/>
+                <w:szCs w:val="24"/>
+              </w:rPr>
               <w:t>Class Assignment</w:t>
             </w:r>
           </w:p>
@@ -967,15 +985,12 @@
         <w:t>The access mark indicates the direction of the assignment.</w:t>
       </w:r>
     </w:p>
+    <w:p/>
     <w:p>
-      <w:pPr>
-        <w:pStyle w:val="Spacing"/>
-      </w:pPr>
-    </w:p>
-    <w:p>
       <w:r>
         <w:rPr>
-          <w:rStyle w:val="CodeChar"/>
+          <w:b/>
+          <w:bCs/>
         </w:rPr>
         <w:t xml:space="preserve">Value </w:t>
       </w:r>
@@ -984,7 +999,8 @@
       </w:r>
       <w:r>
         <w:rPr>
-          <w:rStyle w:val="CodeChar"/>
+          <w:b/>
+          <w:bCs/>
         </w:rPr>
         <w:t xml:space="preserve">Value </w:t>
       </w:r>
@@ -1023,11 +1039,7 @@
         <w:t>. This requires another type of assignment: a pointer assignment.</w:t>
       </w:r>
     </w:p>
-    <w:p>
-      <w:pPr>
-        <w:pStyle w:val="Spacing"/>
-      </w:pPr>
-    </w:p>
+    <w:p/>
     <w:p>
       <w:r>
         <w:t xml:space="preserve">Pointer assignments </w:t>
@@ -1057,18 +1069,15 @@
         <w:t>. This allows another object reference to decide which object is eventually pointed at.</w:t>
       </w:r>
     </w:p>
+    <w:p/>
     <w:p>
-      <w:pPr>
-        <w:pStyle w:val="Spacing"/>
-      </w:pPr>
-    </w:p>
-    <w:p>
       <w:r>
         <w:t xml:space="preserve">A pointer assignment always has a </w:t>
       </w:r>
       <w:r>
         <w:rPr>
-          <w:rStyle w:val="CodeChar"/>
+          <w:b/>
+          <w:bCs/>
         </w:rPr>
         <w:t xml:space="preserve">Reference </w:t>
       </w:r>
@@ -1077,7 +1086,8 @@
       </w:r>
       <w:r>
         <w:rPr>
-          <w:rStyle w:val="CodeChar"/>
+          <w:b/>
+          <w:bCs/>
         </w:rPr>
         <w:t>Object</w:t>
       </w:r>
@@ -1086,7 +1096,8 @@
       </w:r>
       <w:r>
         <w:rPr>
-          <w:rStyle w:val="CodeChar"/>
+          <w:b/>
+          <w:bCs/>
         </w:rPr>
         <w:t>Class</w:t>
       </w:r>
@@ -1095,7 +1106,8 @@
       </w:r>
       <w:r>
         <w:rPr>
-          <w:rStyle w:val="CodeChar"/>
+          <w:b/>
+          <w:bCs/>
         </w:rPr>
         <w:t xml:space="preserve">Reference </w:t>
       </w:r>
@@ -1103,11 +1115,7 @@
         <w:t>itself.</w:t>
       </w:r>
     </w:p>
-    <w:p>
-      <w:pPr>
-        <w:pStyle w:val="Spacing"/>
-      </w:pPr>
-    </w:p>
+    <w:p/>
     <w:p>
       <w:r>
         <w:t>A pointer assignment is displayed with an arrow inside the diamond.</w:t>
@@ -1142,11 +1150,17 @@
               <w:ind w:left="0"/>
               <w:jc w:val="center"/>
               <w:rPr>
+                <w:rFonts w:asciiTheme="minorHAnsi" w:hAnsiTheme="minorHAnsi"/>
+                <w:b/>
+                <w:bCs/>
                 <w:sz w:val="26"/>
               </w:rPr>
             </w:pPr>
             <w:r>
               <w:rPr>
+                <w:rFonts w:asciiTheme="minorHAnsi" w:hAnsiTheme="minorHAnsi"/>
+                <w:b/>
+                <w:bCs/>
                 <w:sz w:val="26"/>
               </w:rPr>
               <w:t>Object Pointer Assignment:</w:t>
@@ -1161,12 +1175,7 @@
             <w:shd w:val="clear" w:color="auto" w:fill="auto"/>
             <w:vAlign w:val="center"/>
           </w:tcPr>
-          <w:p>
-            <w:pPr>
-              <w:pStyle w:val="Spacing"/>
-              <w:jc w:val="both"/>
-            </w:pPr>
-          </w:p>
+          <w:p/>
         </w:tc>
       </w:tr>
       <w:tr>
@@ -1405,12 +1414,7 @@
             <w:shd w:val="clear" w:color="auto" w:fill="auto"/>
             <w:vAlign w:val="center"/>
           </w:tcPr>
-          <w:p>
-            <w:pPr>
-              <w:pStyle w:val="Spacing"/>
-              <w:jc w:val="both"/>
-            </w:pPr>
-          </w:p>
+          <w:p/>
         </w:tc>
       </w:tr>
       <w:tr>
@@ -1556,13 +1560,20 @@
               <w:ind w:left="0"/>
               <w:jc w:val="center"/>
               <w:rPr>
+                <w:rFonts w:asciiTheme="minorHAnsi" w:hAnsiTheme="minorHAnsi"/>
+                <w:b/>
+                <w:bCs/>
+                <w:sz w:val="24"/>
+                <w:szCs w:val="24"/>
+              </w:rPr>
+            </w:pPr>
+            <w:r>
+              <w:rPr>
+                <w:rFonts w:asciiTheme="minorHAnsi" w:hAnsiTheme="minorHAnsi"/>
+                <w:b/>
+                <w:bCs/>
                 <w:sz w:val="26"/>
               </w:rPr>
-            </w:pPr>
-            <w:r>
-              <w:rPr>
-                <w:sz w:val="26"/>
-              </w:rPr>
               <w:t>Class Pointer Assignment:</w:t>
             </w:r>
           </w:p>
@@ -1575,12 +1586,7 @@
             <w:shd w:val="clear" w:color="auto" w:fill="auto"/>
             <w:vAlign w:val="center"/>
           </w:tcPr>
-          <w:p>
-            <w:pPr>
-              <w:pStyle w:val="Spacing"/>
-              <w:jc w:val="both"/>
-            </w:pPr>
-          </w:p>
+          <w:p/>
         </w:tc>
       </w:tr>
       <w:tr>
@@ -1700,12 +1706,7 @@
             <w:shd w:val="clear" w:color="auto" w:fill="auto"/>
             <w:vAlign w:val="center"/>
           </w:tcPr>
-          <w:p>
-            <w:pPr>
-              <w:pStyle w:val="Spacing"/>
-              <w:jc w:val="both"/>
-            </w:pPr>
-          </w:p>
+          <w:p/>
         </w:tc>
       </w:tr>
       <w:tr>
@@ -1825,12 +1826,7 @@
             <w:shd w:val="clear" w:color="auto" w:fill="auto"/>
             <w:vAlign w:val="center"/>
           </w:tcPr>
-          <w:p>
-            <w:pPr>
-              <w:pStyle w:val="Spacing"/>
-              <w:jc w:val="both"/>
-            </w:pPr>
-          </w:p>
+          <w:p/>
         </w:tc>
       </w:tr>
       <w:tr>
@@ -1972,11 +1968,7 @@
         <w:t>, but in this case a pointer-to-pointer is already there.</w:t>
       </w:r>
     </w:p>
-    <w:p>
-      <w:pPr>
-        <w:pStyle w:val="Spacing"/>
-      </w:pPr>
-    </w:p>
+    <w:p/>
     <w:p>
       <w:r>
         <w:t>So a conventional object assignment can also have the following implementations:</w:t>
@@ -2011,11 +2003,17 @@
               <w:ind w:left="0"/>
               <w:jc w:val="center"/>
               <w:rPr>
+                <w:rFonts w:asciiTheme="minorHAnsi" w:hAnsiTheme="minorHAnsi"/>
+                <w:b/>
+                <w:bCs/>
                 <w:sz w:val="26"/>
               </w:rPr>
             </w:pPr>
             <w:r>
               <w:rPr>
+                <w:rFonts w:asciiTheme="minorHAnsi" w:hAnsiTheme="minorHAnsi"/>
+                <w:b/>
+                <w:bCs/>
                 <w:sz w:val="26"/>
               </w:rPr>
               <w:t>Object Assignment:</w:t>
@@ -2030,15 +2028,7 @@
             <w:shd w:val="clear" w:color="auto" w:fill="auto"/>
             <w:vAlign w:val="center"/>
           </w:tcPr>
-          <w:p>
-            <w:pPr>
-              <w:pStyle w:val="Spacing"/>
-              <w:jc w:val="both"/>
-              <w:rPr>
-                <w:rFonts w:ascii="Symbol" w:hAnsi="Symbol"/>
-              </w:rPr>
-            </w:pPr>
-          </w:p>
+          <w:p/>
         </w:tc>
       </w:tr>
       <w:tr>
@@ -2157,12 +2147,7 @@
             <w:shd w:val="clear" w:color="auto" w:fill="auto"/>
             <w:vAlign w:val="center"/>
           </w:tcPr>
-          <w:p>
-            <w:pPr>
-              <w:pStyle w:val="Spacing"/>
-              <w:jc w:val="both"/>
-            </w:pPr>
-          </w:p>
+          <w:p/>
         </w:tc>
       </w:tr>
       <w:tr>
@@ -2282,7 +2267,8 @@
       </w:r>
       <w:r>
         <w:rPr>
-          <w:rStyle w:val="CodeChar"/>
+          <w:b/>
+          <w:bCs/>
         </w:rPr>
         <w:t xml:space="preserve">Class </w:t>
       </w:r>
@@ -2315,13 +2301,19 @@
           </w:tcPr>
           <w:p>
             <w:pPr>
-              <w:pStyle w:val="Code"/>
-              <w:ind w:left="0"/>
-              <w:jc w:val="center"/>
-            </w:pPr>
-            <w:r>
-              <w:rPr>
+              <w:ind w:left="0"/>
+              <w:jc w:val="center"/>
+              <w:rPr>
+                <w:b/>
+                <w:bCs/>
+              </w:rPr>
+            </w:pPr>
+            <w:r>
+              <w:rPr>
+                <w:b/>
+                <w:bCs/>
                 <w:sz w:val="26"/>
+                <w:szCs w:val="30"/>
               </w:rPr>
               <w:t>Class Assignment:</w:t>
             </w:r>
@@ -2335,12 +2327,7 @@
             <w:shd w:val="clear" w:color="auto" w:fill="auto"/>
             <w:vAlign w:val="center"/>
           </w:tcPr>
-          <w:p>
-            <w:pPr>
-              <w:pStyle w:val="Spacing"/>
-              <w:jc w:val="both"/>
-            </w:pPr>
-          </w:p>
+          <w:p/>
         </w:tc>
       </w:tr>
       <w:tr>
@@ -2459,12 +2446,7 @@
             <w:shd w:val="clear" w:color="auto" w:fill="auto"/>
             <w:vAlign w:val="center"/>
           </w:tcPr>
-          <w:p>
-            <w:pPr>
-              <w:pStyle w:val="Spacing"/>
-              <w:jc w:val="both"/>
-            </w:pPr>
-          </w:p>
+          <w:p/>
         </w:tc>
       </w:tr>
       <w:tr>
@@ -2591,7 +2573,8 @@
       </w:r>
       <w:r>
         <w:rPr>
-          <w:rStyle w:val="CodeChar"/>
+          <w:b/>
+          <w:bCs/>
         </w:rPr>
         <w:t xml:space="preserve">Class </w:t>
       </w:r>
@@ -2600,7 +2583,8 @@
       </w:r>
       <w:r>
         <w:rPr>
-          <w:rStyle w:val="CodeChar"/>
+          <w:b/>
+          <w:bCs/>
         </w:rPr>
         <w:t xml:space="preserve">Object </w:t>
       </w:r>
@@ -2609,7 +2593,8 @@
       </w:r>
       <w:r>
         <w:rPr>
-          <w:rStyle w:val="CodeChar"/>
+          <w:b/>
+          <w:bCs/>
         </w:rPr>
         <w:t xml:space="preserve">Class </w:t>
       </w:r>
@@ -2618,7 +2603,8 @@
       </w:r>
       <w:r>
         <w:rPr>
-          <w:rStyle w:val="CodeChar"/>
+          <w:b/>
+          <w:bCs/>
         </w:rPr>
         <w:t xml:space="preserve">Class </w:t>
       </w:r>
@@ -2627,7 +2613,8 @@
       </w:r>
       <w:r>
         <w:rPr>
-          <w:rStyle w:val="CodeChar"/>
+          <w:b/>
+          <w:bCs/>
         </w:rPr>
         <w:t xml:space="preserve">Object </w:t>
       </w:r>
@@ -2671,18 +2658,15 @@
         <w:t>assignment.</w:t>
       </w:r>
     </w:p>
+    <w:p/>
     <w:p>
-      <w:pPr>
-        <w:pStyle w:val="Spacing"/>
-      </w:pPr>
-    </w:p>
-    <w:p>
       <w:r>
         <w:t xml:space="preserve">Also note here, that there are two ways to get the </w:t>
       </w:r>
       <w:r>
         <w:rPr>
-          <w:rStyle w:val="CodeChar"/>
+          <w:b/>
+          <w:bCs/>
         </w:rPr>
         <w:t xml:space="preserve">Class </w:t>
       </w:r>
@@ -2691,7 +2675,8 @@
       </w:r>
       <w:r>
         <w:rPr>
-          <w:rStyle w:val="CodeChar"/>
+          <w:b/>
+          <w:bCs/>
         </w:rPr>
         <w:t>Get</w:t>
       </w:r>
@@ -2700,7 +2685,8 @@
       </w:r>
       <w:r>
         <w:rPr>
-          <w:rStyle w:val="CodeChar"/>
+          <w:b/>
+          <w:bCs/>
         </w:rPr>
         <w:t xml:space="preserve">Class </w:t>
       </w:r>
@@ -2718,7 +2704,8 @@
       </w:r>
       <w:r>
         <w:rPr>
-          <w:rStyle w:val="CodeChar"/>
+          <w:b/>
+          <w:bCs/>
         </w:rPr>
         <w:t xml:space="preserve">Get </w:t>
       </w:r>
@@ -2727,7 +2714,8 @@
       </w:r>
       <w:r>
         <w:rPr>
-          <w:rStyle w:val="CodeChar"/>
+          <w:b/>
+          <w:bCs/>
         </w:rPr>
         <w:t xml:space="preserve">Class </w:t>
       </w:r>
@@ -2773,13 +2761,19 @@
           </w:tcPr>
           <w:p>
             <w:pPr>
-              <w:pStyle w:val="Code"/>
-              <w:ind w:left="0"/>
-              <w:jc w:val="center"/>
-            </w:pPr>
-            <w:r>
-              <w:rPr>
+              <w:ind w:left="0"/>
+              <w:jc w:val="center"/>
+              <w:rPr>
+                <w:b/>
+                <w:bCs/>
+              </w:rPr>
+            </w:pPr>
+            <w:r>
+              <w:rPr>
+                <w:b/>
+                <w:bCs/>
                 <w:sz w:val="26"/>
+                <w:szCs w:val="30"/>
               </w:rPr>
               <w:t>Reference-Class to Object Assignment</w:t>
             </w:r>
@@ -3009,12 +3003,7 @@
             <w:shd w:val="clear" w:color="auto" w:fill="auto"/>
             <w:vAlign w:val="center"/>
           </w:tcPr>
-          <w:p>
-            <w:pPr>
-              <w:pStyle w:val="Spacing"/>
-              <w:jc w:val="both"/>
-            </w:pPr>
-          </w:p>
+          <w:p/>
         </w:tc>
       </w:tr>
       <w:tr>
@@ -3026,13 +3015,19 @@
           </w:tcPr>
           <w:p>
             <w:pPr>
-              <w:pStyle w:val="Code"/>
-              <w:ind w:left="0"/>
-              <w:jc w:val="center"/>
-            </w:pPr>
-            <w:r>
-              <w:rPr>
+              <w:ind w:left="0"/>
+              <w:jc w:val="center"/>
+              <w:rPr>
+                <w:b/>
+                <w:bCs/>
+              </w:rPr>
+            </w:pPr>
+            <w:r>
+              <w:rPr>
+                <w:b/>
+                <w:bCs/>
                 <w:sz w:val="26"/>
+                <w:szCs w:val="30"/>
               </w:rPr>
               <w:t>Object-Class to Object Assignment</w:t>
             </w:r>
@@ -3261,7 +3256,8 @@
       </w:r>
       <w:r>
         <w:rPr>
-          <w:rStyle w:val="CodeChar"/>
+          <w:b/>
+          <w:bCs/>
         </w:rPr>
         <w:t xml:space="preserve">Reference Class to Object </w:t>
       </w:r>
@@ -3294,13 +3290,19 @@
           </w:tcPr>
           <w:p>
             <w:pPr>
-              <w:pStyle w:val="Code"/>
-              <w:ind w:left="0"/>
-              <w:jc w:val="center"/>
-            </w:pPr>
-            <w:r>
-              <w:rPr>
+              <w:ind w:left="0"/>
+              <w:jc w:val="center"/>
+              <w:rPr>
+                <w:b/>
+                <w:bCs/>
+              </w:rPr>
+            </w:pPr>
+            <w:r>
+              <w:rPr>
+                <w:b/>
+                <w:bCs/>
                 <w:sz w:val="26"/>
+                <w:szCs w:val="30"/>
               </w:rPr>
               <w:t>Reference-Class to Object Assignment</w:t>
             </w:r>
@@ -3449,12 +3451,16 @@
           </w:tcPr>
           <w:p>
             <w:pPr>
-              <w:pStyle w:val="Code"/>
-              <w:ind w:left="0"/>
-              <w:jc w:val="center"/>
-            </w:pPr>
-            <w:r>
-              <w:rPr>
+              <w:ind w:left="1136"/>
+              <w:rPr>
+                <w:b/>
+                <w:bCs/>
+              </w:rPr>
+            </w:pPr>
+            <w:r>
+              <w:rPr>
+                <w:b/>
+                <w:bCs/>
                 <w:noProof/>
               </w:rPr>
               <w:drawing>
@@ -3532,13 +3538,17 @@
           </w:tcPr>
           <w:p>
             <w:pPr>
-              <w:pStyle w:val="Code"/>
-              <w:ind w:left="0"/>
-              <w:jc w:val="center"/>
-            </w:pPr>
-            <w:r>
-              <w:rPr>
-                <w:sz w:val="26"/>
+              <w:ind w:left="0"/>
+              <w:jc w:val="center"/>
+              <w:rPr>
+                <w:b/>
+                <w:bCs/>
+              </w:rPr>
+            </w:pPr>
+            <w:r>
+              <w:rPr>
+                <w:b/>
+                <w:bCs/>
               </w:rPr>
               <w:t>Reference-Class to Object Assignment</w:t>
             </w:r>
@@ -3622,33 +3632,63 @@
           </w:tcPr>
           <w:p>
             <w:pPr>
-              <w:pStyle w:val="Code"/>
-              <w:ind w:left="0"/>
-              <w:jc w:val="center"/>
-            </w:pPr>
-            <w:r>
+              <w:ind w:left="0"/>
+              <w:jc w:val="center"/>
+              <w:rPr>
+                <w:b/>
+                <w:bCs/>
+              </w:rPr>
+            </w:pPr>
+            <w:r>
+              <w:rPr>
+                <w:b/>
+                <w:bCs/>
+              </w:rPr>
               <w:t xml:space="preserve">Reference-Class Get </w:t>
             </w:r>
             <w:r>
+              <w:rPr>
+                <w:b/>
+                <w:bCs/>
+              </w:rPr>
               <w:sym w:font="Wingdings" w:char="F0DF"/>
             </w:r>
             <w:r>
+              <w:rPr>
+                <w:b/>
+                <w:bCs/>
+              </w:rPr>
               <w:t xml:space="preserve">  (~= Other Related List Item Class Get)</w:t>
             </w:r>
           </w:p>
           <w:p>
             <w:pPr>
-              <w:pStyle w:val="Code"/>
-              <w:ind w:left="0"/>
-              <w:jc w:val="center"/>
-            </w:pPr>
-            <w:r>
+              <w:ind w:left="0"/>
+              <w:jc w:val="center"/>
+              <w:rPr>
+                <w:b/>
+                <w:bCs/>
+              </w:rPr>
+            </w:pPr>
+            <w:r>
+              <w:rPr>
+                <w:b/>
+                <w:bCs/>
+              </w:rPr>
               <w:t xml:space="preserve">Object Set </w:t>
             </w:r>
             <w:r>
+              <w:rPr>
+                <w:b/>
+                <w:bCs/>
+              </w:rPr>
               <w:sym w:font="Wingdings" w:char="F0E0"/>
             </w:r>
             <w:r>
+              <w:rPr>
+                <w:b/>
+                <w:bCs/>
+              </w:rPr>
               <w:t xml:space="preserve">  (~= Other Related List Item Set)</w:t>
             </w:r>
           </w:p>
@@ -3772,8 +3812,9 @@
       <w:r>
         <w:t>assignments do not have a cross-aspect variation. Pointer assignments use an the reference aspect as the source of an assignment: not a particular aspect of the object reference, but the reference itself. It does not apply to cross-aspect assignments, because on one end of the assignment no aspect at all is involved.</w:t>
       </w:r>
+      <w:bookmarkStart w:id="0" w:name="_GoBack"/>
+      <w:bookmarkEnd w:id="0"/>
     </w:p>
-    <w:p/>
     <w:sectPr>
       <w:pgSz w:w="12240" w:h="15840"/>
       <w:pgMar w:top="1440" w:right="1800" w:bottom="1440" w:left="1800" w:header="720" w:footer="720" w:gutter="0"/>
@@ -4396,12 +4437,13 @@
   <w:style w:type="paragraph" w:default="1" w:styleId="Normal">
     <w:name w:val="Normal"/>
     <w:qFormat/>
-    <w:rsid w:val="003271FC"/>
+    <w:rsid w:val="000E588C"/>
     <w:pPr>
       <w:ind w:left="567"/>
     </w:pPr>
     <w:rPr>
-      <w:rFonts w:ascii="Tahoma" w:hAnsi="Tahoma"/>
+      <w:rFonts w:ascii="Calibri" w:hAnsi="Calibri"/>
+      <w:sz w:val="22"/>
       <w:szCs w:val="26"/>
     </w:rPr>
   </w:style>
@@ -4422,7 +4464,6 @@
       <w:i/>
       <w:iCs/>
       <w:color w:val="FFFFFF"/>
-      <w:sz w:val="22"/>
       <w:szCs w:val="36"/>
     </w:rPr>
   </w:style>
@@ -4452,7 +4493,7 @@
     <w:basedOn w:val="Normal"/>
     <w:next w:val="Normal"/>
     <w:qFormat/>
-    <w:rsid w:val="00064A12"/>
+    <w:rsid w:val="00383CED"/>
     <w:pPr>
       <w:keepNext/>
       <w:spacing w:before="180" w:after="120"/>
@@ -4462,7 +4503,7 @@
       <w:rFonts w:cs="Arial"/>
       <w:b/>
       <w:bCs/>
-      <w:sz w:val="22"/>
+      <w:sz w:val="26"/>
     </w:rPr>
   </w:style>
   <w:style w:type="paragraph" w:styleId="Heading4">
@@ -4485,7 +4526,6 @@
   <w:style w:type="character" w:default="1" w:styleId="DefaultParagraphFont">
     <w:name w:val="Default Paragraph Font"/>
     <w:uiPriority w:val="1"/>
-    <w:semiHidden/>
     <w:unhideWhenUsed/>
   </w:style>
   <w:style w:type="table" w:default="1" w:styleId="TableNormal">

</xml_diff>

<commit_message>
Circle Language Spec: System Objects: Assignment: Moved pointer assignment topics to the Pointers chapter.
</commit_message>
<xml_diff>
--- a/1.1. Circle Language Spec/07. System Objects/2. Assignment.docx
+++ b/1.1. Circle Language Spec/07. System Objects/2. Assignment.docx
@@ -1013,1557 +1013,6 @@
         <w:pStyle w:val="Heading3"/>
       </w:pPr>
       <w:r>
-        <w:t>Pointer Assignments</w:t>
-      </w:r>
-    </w:p>
-    <w:p>
-      <w:r>
-        <w:t xml:space="preserve">Next to assigning one object reference’s object to another object reference, you could also assign the object reference itself to another object reference. In that case the second object reference will become a </w:t>
-      </w:r>
-      <w:r>
-        <w:rPr>
-          <w:i/>
-        </w:rPr>
-        <w:t>reference to an object reference</w:t>
-      </w:r>
-      <w:r>
-        <w:t xml:space="preserve">, instead of a reference to an </w:t>
-      </w:r>
-      <w:r>
-        <w:rPr>
-          <w:i/>
-        </w:rPr>
-        <w:t>object</w:t>
-      </w:r>
-      <w:r>
-        <w:t>. This requires another type of assignment: a pointer assignment.</w:t>
-      </w:r>
-    </w:p>
-    <w:p/>
-    <w:p>
-      <w:r>
-        <w:t xml:space="preserve">Pointer assignments </w:t>
-      </w:r>
-      <w:r>
-        <w:t xml:space="preserve">establish </w:t>
-      </w:r>
-      <w:r>
-        <w:t xml:space="preserve">a pointer-to-pointer. Instead of assigning a target object to the reference, you assign a reference to the reference. This creates a </w:t>
-      </w:r>
-      <w:r>
-        <w:rPr>
-          <w:i/>
-        </w:rPr>
-        <w:t>pointer-to-pointer</w:t>
-      </w:r>
-      <w:r>
-        <w:t xml:space="preserve">, instead of a direct reference to an </w:t>
-      </w:r>
-      <w:r>
-        <w:rPr>
-          <w:i/>
-        </w:rPr>
-        <w:t>object</w:t>
-      </w:r>
-      <w:r>
-        <w:t>. This allows another object reference to decide which object is eventually pointed at.</w:t>
-      </w:r>
-    </w:p>
-    <w:p/>
-    <w:p>
-      <w:r>
-        <w:t xml:space="preserve">A pointer assignment always has a </w:t>
-      </w:r>
-      <w:r>
-        <w:rPr>
-          <w:b/>
-          <w:bCs/>
-        </w:rPr>
-        <w:t xml:space="preserve">Reference </w:t>
-      </w:r>
-      <w:r>
-        <w:t xml:space="preserve">as a source, not its </w:t>
-      </w:r>
-      <w:r>
-        <w:rPr>
-          <w:b/>
-          <w:bCs/>
-        </w:rPr>
-        <w:t>Object</w:t>
-      </w:r>
-      <w:r>
-        <w:t xml:space="preserve">, not its </w:t>
-      </w:r>
-      <w:r>
-        <w:rPr>
-          <w:b/>
-          <w:bCs/>
-        </w:rPr>
-        <w:t>Class</w:t>
-      </w:r>
-      <w:r>
-        <w:t xml:space="preserve">, but the </w:t>
-      </w:r>
-      <w:r>
-        <w:rPr>
-          <w:b/>
-          <w:bCs/>
-        </w:rPr>
-        <w:t xml:space="preserve">Reference </w:t>
-      </w:r>
-      <w:r>
-        <w:t>itself.</w:t>
-      </w:r>
-    </w:p>
-    <w:p/>
-    <w:p>
-      <w:r>
-        <w:t>A pointer assignment is displayed with an arrow inside the diamond.</w:t>
-      </w:r>
-    </w:p>
-    <w:p/>
-    <w:tbl>
-      <w:tblPr>
-        <w:tblW w:w="0" w:type="auto"/>
-        <w:tblInd w:w="609" w:type="dxa"/>
-        <w:tblCellMar>
-          <w:top w:w="85" w:type="dxa"/>
-          <w:left w:w="0" w:type="dxa"/>
-          <w:bottom w:w="85" w:type="dxa"/>
-          <w:right w:w="0" w:type="dxa"/>
-        </w:tblCellMar>
-        <w:tblLook w:val="00A0" w:firstRow="1" w:lastRow="0" w:firstColumn="1" w:lastColumn="0" w:noHBand="0" w:noVBand="0"/>
-      </w:tblPr>
-      <w:tblGrid>
-        <w:gridCol w:w="5151"/>
-      </w:tblGrid>
-      <w:tr>
-        <w:tc>
-          <w:tcPr>
-            <w:tcW w:w="5151" w:type="dxa"/>
-            <w:shd w:val="clear" w:color="auto" w:fill="auto"/>
-            <w:vAlign w:val="center"/>
-          </w:tcPr>
-          <w:p>
-            <w:pPr>
-              <w:pStyle w:val="Code"/>
-              <w:ind w:left="0"/>
-              <w:jc w:val="center"/>
-              <w:rPr>
-                <w:rFonts w:asciiTheme="minorHAnsi" w:hAnsiTheme="minorHAnsi"/>
-                <w:b/>
-                <w:bCs/>
-                <w:sz w:val="26"/>
-              </w:rPr>
-            </w:pPr>
-            <w:r>
-              <w:rPr>
-                <w:rFonts w:asciiTheme="minorHAnsi" w:hAnsiTheme="minorHAnsi"/>
-                <w:b/>
-                <w:bCs/>
-                <w:sz w:val="26"/>
-              </w:rPr>
-              <w:t>Object Pointer Assignment:</w:t>
-            </w:r>
-          </w:p>
-        </w:tc>
-      </w:tr>
-      <w:tr>
-        <w:tc>
-          <w:tcPr>
-            <w:tcW w:w="5151" w:type="dxa"/>
-            <w:shd w:val="clear" w:color="auto" w:fill="auto"/>
-            <w:vAlign w:val="center"/>
-          </w:tcPr>
-          <w:p/>
-        </w:tc>
-      </w:tr>
-      <w:tr>
-        <w:tc>
-          <w:tcPr>
-            <w:tcW w:w="5151" w:type="dxa"/>
-            <w:shd w:val="clear" w:color="auto" w:fill="auto"/>
-            <w:vAlign w:val="center"/>
-          </w:tcPr>
-          <w:p>
-            <w:pPr>
-              <w:ind w:left="0"/>
-              <w:jc w:val="center"/>
-            </w:pPr>
-            <w:r>
-              <w:rPr>
-                <w:noProof/>
-              </w:rPr>
-              <w:drawing>
-                <wp:inline distT="0" distB="0" distL="0" distR="0" wp14:anchorId="3CD73269" wp14:editId="26B5C2FC">
-                  <wp:extent cx="2353945" cy="621665"/>
-                  <wp:effectExtent l="0" t="0" r="0" b="0"/>
-                  <wp:docPr id="7" name="Picture 7"/>
-                  <wp:cNvGraphicFramePr>
-                    <a:graphicFrameLocks xmlns:a="http://schemas.openxmlformats.org/drawingml/2006/main" noChangeAspect="1"/>
-                  </wp:cNvGraphicFramePr>
-                  <a:graphic xmlns:a="http://schemas.openxmlformats.org/drawingml/2006/main">
-                    <a:graphicData uri="http://schemas.openxmlformats.org/drawingml/2006/picture">
-                      <pic:pic xmlns:pic="http://schemas.openxmlformats.org/drawingml/2006/picture">
-                        <pic:nvPicPr>
-                          <pic:cNvPr id="0" name="Picture 1"/>
-                          <pic:cNvPicPr>
-                            <a:picLocks noChangeAspect="1" noChangeArrowheads="1"/>
-                          </pic:cNvPicPr>
-                        </pic:nvPicPr>
-                        <pic:blipFill>
-                          <a:blip r:embed="rId10">
-                            <a:lum bright="-18000"/>
-                            <a:extLst>
-                              <a:ext uri="{28A0092B-C50C-407E-A947-70E740481C1C}">
-                                <a14:useLocalDpi xmlns:a14="http://schemas.microsoft.com/office/drawing/2010/main" val="0"/>
-                              </a:ext>
-                            </a:extLst>
-                          </a:blip>
-                          <a:srcRect/>
-                          <a:stretch>
-                            <a:fillRect/>
-                          </a:stretch>
-                        </pic:blipFill>
-                        <pic:spPr bwMode="auto">
-                          <a:xfrm>
-                            <a:off x="0" y="0"/>
-                            <a:ext cx="2353945" cy="621665"/>
-                          </a:xfrm>
-                          <a:prstGeom prst="rect">
-                            <a:avLst/>
-                          </a:prstGeom>
-                          <a:noFill/>
-                          <a:ln>
-                            <a:noFill/>
-                          </a:ln>
-                        </pic:spPr>
-                      </pic:pic>
-                    </a:graphicData>
-                  </a:graphic>
-                </wp:inline>
-              </w:drawing>
-            </w:r>
-          </w:p>
-        </w:tc>
-      </w:tr>
-      <w:tr>
-        <w:tc>
-          <w:tcPr>
-            <w:tcW w:w="5151" w:type="dxa"/>
-            <w:shd w:val="clear" w:color="auto" w:fill="auto"/>
-            <w:vAlign w:val="center"/>
-          </w:tcPr>
-          <w:p>
-            <w:pPr>
-              <w:pStyle w:val="Code"/>
-              <w:ind w:left="0"/>
-              <w:jc w:val="center"/>
-            </w:pPr>
-            <w:r>
-              <w:t xml:space="preserve">Reference Get </w:t>
-            </w:r>
-            <w:r>
-              <w:sym w:font="Wingdings" w:char="F0DF"/>
-            </w:r>
-          </w:p>
-          <w:p>
-            <w:pPr>
-              <w:pStyle w:val="Code"/>
-              <w:ind w:left="0"/>
-              <w:jc w:val="center"/>
-            </w:pPr>
-            <w:r>
-              <w:t xml:space="preserve">Object Set </w:t>
-            </w:r>
-            <w:r>
-              <w:sym w:font="Wingdings" w:char="F0E0"/>
-            </w:r>
-            <w:r>
-              <w:t xml:space="preserve">  (~= Set Object to Other Related Item)</w:t>
-            </w:r>
-          </w:p>
-        </w:tc>
-      </w:tr>
-      <w:tr>
-        <w:tc>
-          <w:tcPr>
-            <w:tcW w:w="5151" w:type="dxa"/>
-            <w:shd w:val="clear" w:color="auto" w:fill="auto"/>
-            <w:vAlign w:val="center"/>
-          </w:tcPr>
-          <w:p>
-            <w:pPr>
-              <w:pStyle w:val="Spacing"/>
-              <w:jc w:val="both"/>
-            </w:pPr>
-          </w:p>
-        </w:tc>
-      </w:tr>
-      <w:tr>
-        <w:tc>
-          <w:tcPr>
-            <w:tcW w:w="5151" w:type="dxa"/>
-            <w:shd w:val="clear" w:color="auto" w:fill="auto"/>
-            <w:vAlign w:val="center"/>
-          </w:tcPr>
-          <w:p>
-            <w:pPr>
-              <w:ind w:left="0"/>
-              <w:jc w:val="center"/>
-            </w:pPr>
-            <w:r>
-              <w:rPr>
-                <w:noProof/>
-              </w:rPr>
-              <w:drawing>
-                <wp:inline distT="0" distB="0" distL="0" distR="0" wp14:anchorId="2605F30C" wp14:editId="4D49E15C">
-                  <wp:extent cx="2613660" cy="675005"/>
-                  <wp:effectExtent l="0" t="0" r="0" b="0"/>
-                  <wp:docPr id="8" name="Picture 8"/>
-                  <wp:cNvGraphicFramePr>
-                    <a:graphicFrameLocks xmlns:a="http://schemas.openxmlformats.org/drawingml/2006/main" noChangeAspect="1"/>
-                  </wp:cNvGraphicFramePr>
-                  <a:graphic xmlns:a="http://schemas.openxmlformats.org/drawingml/2006/main">
-                    <a:graphicData uri="http://schemas.openxmlformats.org/drawingml/2006/picture">
-                      <pic:pic xmlns:pic="http://schemas.openxmlformats.org/drawingml/2006/picture">
-                        <pic:nvPicPr>
-                          <pic:cNvPr id="0" name="Picture 2"/>
-                          <pic:cNvPicPr>
-                            <a:picLocks noChangeAspect="1" noChangeArrowheads="1"/>
-                          </pic:cNvPicPr>
-                        </pic:nvPicPr>
-                        <pic:blipFill>
-                          <a:blip r:embed="rId11">
-                            <a:lum bright="-18000"/>
-                            <a:extLst>
-                              <a:ext uri="{28A0092B-C50C-407E-A947-70E740481C1C}">
-                                <a14:useLocalDpi xmlns:a14="http://schemas.microsoft.com/office/drawing/2010/main" val="0"/>
-                              </a:ext>
-                            </a:extLst>
-                          </a:blip>
-                          <a:srcRect/>
-                          <a:stretch>
-                            <a:fillRect/>
-                          </a:stretch>
-                        </pic:blipFill>
-                        <pic:spPr bwMode="auto">
-                          <a:xfrm>
-                            <a:off x="0" y="0"/>
-                            <a:ext cx="2613660" cy="675005"/>
-                          </a:xfrm>
-                          <a:prstGeom prst="rect">
-                            <a:avLst/>
-                          </a:prstGeom>
-                          <a:noFill/>
-                          <a:ln>
-                            <a:noFill/>
-                          </a:ln>
-                        </pic:spPr>
-                      </pic:pic>
-                    </a:graphicData>
-                  </a:graphic>
-                </wp:inline>
-              </w:drawing>
-            </w:r>
-          </w:p>
-        </w:tc>
-      </w:tr>
-      <w:tr>
-        <w:tc>
-          <w:tcPr>
-            <w:tcW w:w="5151" w:type="dxa"/>
-            <w:shd w:val="clear" w:color="auto" w:fill="auto"/>
-            <w:vAlign w:val="center"/>
-          </w:tcPr>
-          <w:p>
-            <w:pPr>
-              <w:pStyle w:val="Code"/>
-              <w:ind w:left="0"/>
-              <w:jc w:val="center"/>
-            </w:pPr>
-            <w:r>
-              <w:t xml:space="preserve">Reference Get </w:t>
-            </w:r>
-            <w:r>
-              <w:sym w:font="Wingdings" w:char="F0DF"/>
-            </w:r>
-          </w:p>
-          <w:p>
-            <w:pPr>
-              <w:pStyle w:val="Code"/>
-              <w:ind w:left="0"/>
-              <w:jc w:val="center"/>
-            </w:pPr>
-            <w:r>
-              <w:t xml:space="preserve">Object Set </w:t>
-            </w:r>
-            <w:r>
-              <w:sym w:font="Wingdings" w:char="F0E0"/>
-            </w:r>
-            <w:r>
-              <w:t xml:space="preserve">  (~= Set Object to Other Related List Item)</w:t>
-            </w:r>
-          </w:p>
-        </w:tc>
-      </w:tr>
-      <w:tr>
-        <w:tc>
-          <w:tcPr>
-            <w:tcW w:w="5151" w:type="dxa"/>
-            <w:shd w:val="clear" w:color="auto" w:fill="auto"/>
-            <w:vAlign w:val="center"/>
-          </w:tcPr>
-          <w:p/>
-        </w:tc>
-      </w:tr>
-      <w:tr>
-        <w:tc>
-          <w:tcPr>
-            <w:tcW w:w="5151" w:type="dxa"/>
-            <w:shd w:val="clear" w:color="auto" w:fill="auto"/>
-            <w:vAlign w:val="center"/>
-          </w:tcPr>
-          <w:p>
-            <w:pPr>
-              <w:ind w:left="0"/>
-              <w:jc w:val="center"/>
-            </w:pPr>
-            <w:r>
-              <w:rPr>
-                <w:noProof/>
-              </w:rPr>
-              <w:drawing>
-                <wp:inline distT="0" distB="0" distL="0" distR="0" wp14:anchorId="265763A2" wp14:editId="01961632">
-                  <wp:extent cx="2420620" cy="715010"/>
-                  <wp:effectExtent l="0" t="0" r="0" b="0"/>
-                  <wp:docPr id="9" name="Picture 9"/>
-                  <wp:cNvGraphicFramePr>
-                    <a:graphicFrameLocks xmlns:a="http://schemas.openxmlformats.org/drawingml/2006/main" noChangeAspect="1"/>
-                  </wp:cNvGraphicFramePr>
-                  <a:graphic xmlns:a="http://schemas.openxmlformats.org/drawingml/2006/main">
-                    <a:graphicData uri="http://schemas.openxmlformats.org/drawingml/2006/picture">
-                      <pic:pic xmlns:pic="http://schemas.openxmlformats.org/drawingml/2006/picture">
-                        <pic:nvPicPr>
-                          <pic:cNvPr id="0" name="Picture 3"/>
-                          <pic:cNvPicPr>
-                            <a:picLocks noChangeAspect="1" noChangeArrowheads="1"/>
-                          </pic:cNvPicPr>
-                        </pic:nvPicPr>
-                        <pic:blipFill>
-                          <a:blip r:embed="rId12">
-                            <a:lum bright="-18000"/>
-                            <a:extLst>
-                              <a:ext uri="{28A0092B-C50C-407E-A947-70E740481C1C}">
-                                <a14:useLocalDpi xmlns:a14="http://schemas.microsoft.com/office/drawing/2010/main" val="0"/>
-                              </a:ext>
-                            </a:extLst>
-                          </a:blip>
-                          <a:srcRect/>
-                          <a:stretch>
-                            <a:fillRect/>
-                          </a:stretch>
-                        </pic:blipFill>
-                        <pic:spPr bwMode="auto">
-                          <a:xfrm>
-                            <a:off x="0" y="0"/>
-                            <a:ext cx="2420620" cy="715010"/>
-                          </a:xfrm>
-                          <a:prstGeom prst="rect">
-                            <a:avLst/>
-                          </a:prstGeom>
-                          <a:noFill/>
-                          <a:ln>
-                            <a:noFill/>
-                          </a:ln>
-                        </pic:spPr>
-                      </pic:pic>
-                    </a:graphicData>
-                  </a:graphic>
-                </wp:inline>
-              </w:drawing>
-            </w:r>
-          </w:p>
-        </w:tc>
-      </w:tr>
-      <w:tr>
-        <w:tc>
-          <w:tcPr>
-            <w:tcW w:w="5151" w:type="dxa"/>
-            <w:shd w:val="clear" w:color="auto" w:fill="auto"/>
-            <w:vAlign w:val="center"/>
-          </w:tcPr>
-          <w:p>
-            <w:pPr>
-              <w:pStyle w:val="Code"/>
-              <w:ind w:left="0"/>
-              <w:jc w:val="center"/>
-            </w:pPr>
-            <w:r>
-              <w:t xml:space="preserve">Reference Get </w:t>
-            </w:r>
-            <w:r>
-              <w:sym w:font="Wingdings" w:char="F0DF"/>
-            </w:r>
-          </w:p>
-          <w:p>
-            <w:pPr>
-              <w:pStyle w:val="Code"/>
-              <w:ind w:left="0"/>
-              <w:jc w:val="center"/>
-            </w:pPr>
-            <w:r>
-              <w:t xml:space="preserve">Object Set </w:t>
-            </w:r>
-            <w:r>
-              <w:sym w:font="Wingdings" w:char="F0E0"/>
-            </w:r>
-            <w:r>
-              <w:t xml:space="preserve">  (~= Set Object to Other Related List Item)</w:t>
-            </w:r>
-          </w:p>
-        </w:tc>
-      </w:tr>
-    </w:tbl>
-    <w:p/>
-    <w:p>
-      <w:r>
-        <w:t>Pointer assignment also works for class assignment. You can use a reference as a class, instead using an object itself as the class:</w:t>
-      </w:r>
-    </w:p>
-    <w:p/>
-    <w:tbl>
-      <w:tblPr>
-        <w:tblW w:w="0" w:type="auto"/>
-        <w:tblInd w:w="609" w:type="dxa"/>
-        <w:tblCellMar>
-          <w:top w:w="85" w:type="dxa"/>
-          <w:left w:w="0" w:type="dxa"/>
-          <w:bottom w:w="85" w:type="dxa"/>
-          <w:right w:w="0" w:type="dxa"/>
-        </w:tblCellMar>
-        <w:tblLook w:val="00A0" w:firstRow="1" w:lastRow="0" w:firstColumn="1" w:lastColumn="0" w:noHBand="0" w:noVBand="0"/>
-      </w:tblPr>
-      <w:tblGrid>
-        <w:gridCol w:w="4971"/>
-      </w:tblGrid>
-      <w:tr>
-        <w:tc>
-          <w:tcPr>
-            <w:tcW w:w="4971" w:type="dxa"/>
-            <w:shd w:val="clear" w:color="auto" w:fill="auto"/>
-            <w:vAlign w:val="center"/>
-          </w:tcPr>
-          <w:p>
-            <w:pPr>
-              <w:pStyle w:val="Code"/>
-              <w:ind w:left="0"/>
-              <w:jc w:val="center"/>
-              <w:rPr>
-                <w:rFonts w:asciiTheme="minorHAnsi" w:hAnsiTheme="minorHAnsi"/>
-                <w:b/>
-                <w:bCs/>
-                <w:sz w:val="24"/>
-                <w:szCs w:val="24"/>
-              </w:rPr>
-            </w:pPr>
-            <w:r>
-              <w:rPr>
-                <w:rFonts w:asciiTheme="minorHAnsi" w:hAnsiTheme="minorHAnsi"/>
-                <w:b/>
-                <w:bCs/>
-                <w:sz w:val="26"/>
-              </w:rPr>
-              <w:t>Class Pointer Assignment:</w:t>
-            </w:r>
-          </w:p>
-        </w:tc>
-      </w:tr>
-      <w:tr>
-        <w:tc>
-          <w:tcPr>
-            <w:tcW w:w="4971" w:type="dxa"/>
-            <w:shd w:val="clear" w:color="auto" w:fill="auto"/>
-            <w:vAlign w:val="center"/>
-          </w:tcPr>
-          <w:p/>
-        </w:tc>
-      </w:tr>
-      <w:tr>
-        <w:tc>
-          <w:tcPr>
-            <w:tcW w:w="4971" w:type="dxa"/>
-            <w:shd w:val="clear" w:color="auto" w:fill="auto"/>
-            <w:vAlign w:val="center"/>
-          </w:tcPr>
-          <w:p>
-            <w:pPr>
-              <w:ind w:left="0"/>
-              <w:jc w:val="center"/>
-            </w:pPr>
-            <w:r>
-              <w:rPr>
-                <w:noProof/>
-              </w:rPr>
-              <w:drawing>
-                <wp:inline distT="0" distB="0" distL="0" distR="0" wp14:anchorId="75DE358E" wp14:editId="68B98E08">
-                  <wp:extent cx="2480310" cy="708025"/>
-                  <wp:effectExtent l="0" t="0" r="0" b="0"/>
-                  <wp:docPr id="10" name="Picture 10"/>
-                  <wp:cNvGraphicFramePr>
-                    <a:graphicFrameLocks xmlns:a="http://schemas.openxmlformats.org/drawingml/2006/main" noChangeAspect="1"/>
-                  </wp:cNvGraphicFramePr>
-                  <a:graphic xmlns:a="http://schemas.openxmlformats.org/drawingml/2006/main">
-                    <a:graphicData uri="http://schemas.openxmlformats.org/drawingml/2006/picture">
-                      <pic:pic xmlns:pic="http://schemas.openxmlformats.org/drawingml/2006/picture">
-                        <pic:nvPicPr>
-                          <pic:cNvPr id="0" name="Picture 4"/>
-                          <pic:cNvPicPr>
-                            <a:picLocks noChangeAspect="1" noChangeArrowheads="1"/>
-                          </pic:cNvPicPr>
-                        </pic:nvPicPr>
-                        <pic:blipFill>
-                          <a:blip r:embed="rId13">
-                            <a:lum bright="-18000"/>
-                            <a:extLst>
-                              <a:ext uri="{28A0092B-C50C-407E-A947-70E740481C1C}">
-                                <a14:useLocalDpi xmlns:a14="http://schemas.microsoft.com/office/drawing/2010/main" val="0"/>
-                              </a:ext>
-                            </a:extLst>
-                          </a:blip>
-                          <a:srcRect/>
-                          <a:stretch>
-                            <a:fillRect/>
-                          </a:stretch>
-                        </pic:blipFill>
-                        <pic:spPr bwMode="auto">
-                          <a:xfrm>
-                            <a:off x="0" y="0"/>
-                            <a:ext cx="2480310" cy="708025"/>
-                          </a:xfrm>
-                          <a:prstGeom prst="rect">
-                            <a:avLst/>
-                          </a:prstGeom>
-                          <a:noFill/>
-                          <a:ln>
-                            <a:noFill/>
-                          </a:ln>
-                        </pic:spPr>
-                      </pic:pic>
-                    </a:graphicData>
-                  </a:graphic>
-                </wp:inline>
-              </w:drawing>
-            </w:r>
-          </w:p>
-        </w:tc>
-      </w:tr>
-      <w:tr>
-        <w:tc>
-          <w:tcPr>
-            <w:tcW w:w="4971" w:type="dxa"/>
-            <w:shd w:val="clear" w:color="auto" w:fill="auto"/>
-            <w:vAlign w:val="center"/>
-          </w:tcPr>
-          <w:p>
-            <w:pPr>
-              <w:pStyle w:val="Code"/>
-              <w:ind w:left="0"/>
-              <w:jc w:val="center"/>
-            </w:pPr>
-            <w:r>
-              <w:t xml:space="preserve">Use Reference As Class </w:t>
-            </w:r>
-            <w:r>
-              <w:sym w:font="Wingdings" w:char="F0DF"/>
-            </w:r>
-            <w:r>
-              <w:t xml:space="preserve"> (~= Reference Get)</w:t>
-            </w:r>
-          </w:p>
-          <w:p>
-            <w:pPr>
-              <w:pStyle w:val="Code"/>
-              <w:ind w:left="0"/>
-              <w:jc w:val="center"/>
-            </w:pPr>
-            <w:r>
-              <w:t xml:space="preserve">Class Set </w:t>
-            </w:r>
-            <w:r>
-              <w:sym w:font="Wingdings" w:char="F0E0"/>
-            </w:r>
-            <w:r>
-              <w:t xml:space="preserve">  (~= Set Class to Other Related Item)</w:t>
-            </w:r>
-          </w:p>
-        </w:tc>
-      </w:tr>
-      <w:tr>
-        <w:tc>
-          <w:tcPr>
-            <w:tcW w:w="4971" w:type="dxa"/>
-            <w:shd w:val="clear" w:color="auto" w:fill="auto"/>
-            <w:vAlign w:val="center"/>
-          </w:tcPr>
-          <w:p/>
-        </w:tc>
-      </w:tr>
-      <w:tr>
-        <w:tc>
-          <w:tcPr>
-            <w:tcW w:w="4971" w:type="dxa"/>
-            <w:shd w:val="clear" w:color="auto" w:fill="auto"/>
-            <w:vAlign w:val="center"/>
-          </w:tcPr>
-          <w:p>
-            <w:pPr>
-              <w:ind w:left="0"/>
-              <w:jc w:val="center"/>
-            </w:pPr>
-            <w:r>
-              <w:rPr>
-                <w:noProof/>
-              </w:rPr>
-              <w:drawing>
-                <wp:inline distT="0" distB="0" distL="0" distR="0" wp14:anchorId="318AC19E" wp14:editId="333295C7">
-                  <wp:extent cx="2680335" cy="755015"/>
-                  <wp:effectExtent l="0" t="0" r="0" b="0"/>
-                  <wp:docPr id="11" name="Picture 11"/>
-                  <wp:cNvGraphicFramePr>
-                    <a:graphicFrameLocks xmlns:a="http://schemas.openxmlformats.org/drawingml/2006/main" noChangeAspect="1"/>
-                  </wp:cNvGraphicFramePr>
-                  <a:graphic xmlns:a="http://schemas.openxmlformats.org/drawingml/2006/main">
-                    <a:graphicData uri="http://schemas.openxmlformats.org/drawingml/2006/picture">
-                      <pic:pic xmlns:pic="http://schemas.openxmlformats.org/drawingml/2006/picture">
-                        <pic:nvPicPr>
-                          <pic:cNvPr id="0" name="Picture 5"/>
-                          <pic:cNvPicPr>
-                            <a:picLocks noChangeAspect="1" noChangeArrowheads="1"/>
-                          </pic:cNvPicPr>
-                        </pic:nvPicPr>
-                        <pic:blipFill>
-                          <a:blip r:embed="rId14">
-                            <a:lum bright="-18000"/>
-                            <a:extLst>
-                              <a:ext uri="{28A0092B-C50C-407E-A947-70E740481C1C}">
-                                <a14:useLocalDpi xmlns:a14="http://schemas.microsoft.com/office/drawing/2010/main" val="0"/>
-                              </a:ext>
-                            </a:extLst>
-                          </a:blip>
-                          <a:srcRect/>
-                          <a:stretch>
-                            <a:fillRect/>
-                          </a:stretch>
-                        </pic:blipFill>
-                        <pic:spPr bwMode="auto">
-                          <a:xfrm>
-                            <a:off x="0" y="0"/>
-                            <a:ext cx="2680335" cy="755015"/>
-                          </a:xfrm>
-                          <a:prstGeom prst="rect">
-                            <a:avLst/>
-                          </a:prstGeom>
-                          <a:noFill/>
-                          <a:ln>
-                            <a:noFill/>
-                          </a:ln>
-                        </pic:spPr>
-                      </pic:pic>
-                    </a:graphicData>
-                  </a:graphic>
-                </wp:inline>
-              </w:drawing>
-            </w:r>
-          </w:p>
-        </w:tc>
-      </w:tr>
-      <w:tr>
-        <w:tc>
-          <w:tcPr>
-            <w:tcW w:w="4971" w:type="dxa"/>
-            <w:shd w:val="clear" w:color="auto" w:fill="auto"/>
-            <w:vAlign w:val="center"/>
-          </w:tcPr>
-          <w:p>
-            <w:pPr>
-              <w:pStyle w:val="Code"/>
-              <w:ind w:left="0"/>
-              <w:jc w:val="center"/>
-            </w:pPr>
-            <w:r>
-              <w:t xml:space="preserve">Use Reference As Class </w:t>
-            </w:r>
-            <w:r>
-              <w:sym w:font="Wingdings" w:char="F0DF"/>
-            </w:r>
-            <w:r>
-              <w:t xml:space="preserve"> (~= Reference Get)</w:t>
-            </w:r>
-          </w:p>
-          <w:p>
-            <w:pPr>
-              <w:pStyle w:val="Code"/>
-              <w:ind w:left="0"/>
-              <w:jc w:val="center"/>
-            </w:pPr>
-            <w:r>
-              <w:t xml:space="preserve">Class Set </w:t>
-            </w:r>
-            <w:r>
-              <w:sym w:font="Wingdings" w:char="F0E0"/>
-            </w:r>
-            <w:r>
-              <w:t xml:space="preserve">  (~= Set Class to Other Related Item)</w:t>
-            </w:r>
-          </w:p>
-        </w:tc>
-      </w:tr>
-      <w:tr>
-        <w:tc>
-          <w:tcPr>
-            <w:tcW w:w="4971" w:type="dxa"/>
-            <w:shd w:val="clear" w:color="auto" w:fill="auto"/>
-            <w:vAlign w:val="center"/>
-          </w:tcPr>
-          <w:p/>
-        </w:tc>
-      </w:tr>
-      <w:tr>
-        <w:tc>
-          <w:tcPr>
-            <w:tcW w:w="4971" w:type="dxa"/>
-            <w:shd w:val="clear" w:color="auto" w:fill="auto"/>
-            <w:vAlign w:val="center"/>
-          </w:tcPr>
-          <w:p>
-            <w:pPr>
-              <w:ind w:left="0"/>
-              <w:jc w:val="center"/>
-            </w:pPr>
-            <w:r>
-              <w:rPr>
-                <w:noProof/>
-              </w:rPr>
-              <w:drawing>
-                <wp:inline distT="0" distB="0" distL="0" distR="0" wp14:anchorId="36A8C2CB" wp14:editId="0345B4E0">
-                  <wp:extent cx="2480310" cy="828040"/>
-                  <wp:effectExtent l="0" t="0" r="0" b="0"/>
-                  <wp:docPr id="6" name="Picture 6"/>
-                  <wp:cNvGraphicFramePr>
-                    <a:graphicFrameLocks xmlns:a="http://schemas.openxmlformats.org/drawingml/2006/main" noChangeAspect="1"/>
-                  </wp:cNvGraphicFramePr>
-                  <a:graphic xmlns:a="http://schemas.openxmlformats.org/drawingml/2006/main">
-                    <a:graphicData uri="http://schemas.openxmlformats.org/drawingml/2006/picture">
-                      <pic:pic xmlns:pic="http://schemas.openxmlformats.org/drawingml/2006/picture">
-                        <pic:nvPicPr>
-                          <pic:cNvPr id="0" name="Picture 6"/>
-                          <pic:cNvPicPr>
-                            <a:picLocks noChangeAspect="1" noChangeArrowheads="1"/>
-                          </pic:cNvPicPr>
-                        </pic:nvPicPr>
-                        <pic:blipFill>
-                          <a:blip r:embed="rId15">
-                            <a:lum bright="-18000"/>
-                            <a:extLst>
-                              <a:ext uri="{28A0092B-C50C-407E-A947-70E740481C1C}">
-                                <a14:useLocalDpi xmlns:a14="http://schemas.microsoft.com/office/drawing/2010/main" val="0"/>
-                              </a:ext>
-                            </a:extLst>
-                          </a:blip>
-                          <a:srcRect/>
-                          <a:stretch>
-                            <a:fillRect/>
-                          </a:stretch>
-                        </pic:blipFill>
-                        <pic:spPr bwMode="auto">
-                          <a:xfrm>
-                            <a:off x="0" y="0"/>
-                            <a:ext cx="2480310" cy="828040"/>
-                          </a:xfrm>
-                          <a:prstGeom prst="rect">
-                            <a:avLst/>
-                          </a:prstGeom>
-                          <a:noFill/>
-                          <a:ln>
-                            <a:noFill/>
-                          </a:ln>
-                        </pic:spPr>
-                      </pic:pic>
-                    </a:graphicData>
-                  </a:graphic>
-                </wp:inline>
-              </w:drawing>
-            </w:r>
-          </w:p>
-        </w:tc>
-      </w:tr>
-      <w:tr>
-        <w:tc>
-          <w:tcPr>
-            <w:tcW w:w="4971" w:type="dxa"/>
-            <w:shd w:val="clear" w:color="auto" w:fill="auto"/>
-            <w:vAlign w:val="center"/>
-          </w:tcPr>
-          <w:p>
-            <w:pPr>
-              <w:pStyle w:val="Code"/>
-              <w:ind w:left="0"/>
-              <w:jc w:val="center"/>
-            </w:pPr>
-            <w:r>
-              <w:t xml:space="preserve">Use Reference As Class </w:t>
-            </w:r>
-            <w:r>
-              <w:sym w:font="Wingdings" w:char="F0E0"/>
-            </w:r>
-            <w:r>
-              <w:t xml:space="preserve"> (~= Reference Get)</w:t>
-            </w:r>
-          </w:p>
-          <w:p>
-            <w:pPr>
-              <w:pStyle w:val="Code"/>
-              <w:ind w:left="0"/>
-              <w:jc w:val="center"/>
-            </w:pPr>
-            <w:r>
-              <w:t xml:space="preserve">Class Set </w:t>
-            </w:r>
-            <w:r>
-              <w:sym w:font="Wingdings" w:char="F0E0"/>
-            </w:r>
-            <w:r>
-              <w:t xml:space="preserve">  (~= Set Class to Other Related List Item)</w:t>
-            </w:r>
-          </w:p>
-        </w:tc>
-      </w:tr>
-    </w:tbl>
-    <w:p>
-      <w:pPr>
-        <w:pStyle w:val="Heading3"/>
-      </w:pPr>
-      <w:r>
-        <w:t>Assignment With Pointer Source</w:t>
-      </w:r>
-    </w:p>
-    <w:p>
-      <w:r>
-        <w:t xml:space="preserve">If something is already a pointer-to-pointer and it is the source of a conventional assignment, the target also becomes a pointer-to-pointer. Pointer assignments </w:t>
-      </w:r>
-      <w:r>
-        <w:rPr>
-          <w:i/>
-        </w:rPr>
-        <w:t>establish</w:t>
-      </w:r>
-      <w:r>
-        <w:t xml:space="preserve"> </w:t>
-      </w:r>
-      <w:r>
-        <w:t>pointers to pointers</w:t>
-      </w:r>
-      <w:r>
-        <w:t>, but in this case a pointer-to-pointer is already there.</w:t>
-      </w:r>
-    </w:p>
-    <w:p/>
-    <w:p>
-      <w:r>
-        <w:t>So a conventional object assignment can also have the following implementations:</w:t>
-      </w:r>
-    </w:p>
-    <w:p/>
-    <w:tbl>
-      <w:tblPr>
-        <w:tblW w:w="0" w:type="auto"/>
-        <w:tblInd w:w="609" w:type="dxa"/>
-        <w:tblCellMar>
-          <w:top w:w="85" w:type="dxa"/>
-          <w:left w:w="0" w:type="dxa"/>
-          <w:bottom w:w="85" w:type="dxa"/>
-          <w:right w:w="0" w:type="dxa"/>
-        </w:tblCellMar>
-        <w:tblLook w:val="00A0" w:firstRow="1" w:lastRow="0" w:firstColumn="1" w:lastColumn="0" w:noHBand="0" w:noVBand="0"/>
-      </w:tblPr>
-      <w:tblGrid>
-        <w:gridCol w:w="6411"/>
-      </w:tblGrid>
-      <w:tr>
-        <w:tc>
-          <w:tcPr>
-            <w:tcW w:w="6411" w:type="dxa"/>
-            <w:shd w:val="clear" w:color="auto" w:fill="auto"/>
-            <w:vAlign w:val="center"/>
-          </w:tcPr>
-          <w:p>
-            <w:pPr>
-              <w:pStyle w:val="Code"/>
-              <w:ind w:left="0"/>
-              <w:jc w:val="center"/>
-              <w:rPr>
-                <w:rFonts w:asciiTheme="minorHAnsi" w:hAnsiTheme="minorHAnsi"/>
-                <w:b/>
-                <w:bCs/>
-                <w:sz w:val="26"/>
-              </w:rPr>
-            </w:pPr>
-            <w:r>
-              <w:rPr>
-                <w:rFonts w:asciiTheme="minorHAnsi" w:hAnsiTheme="minorHAnsi"/>
-                <w:b/>
-                <w:bCs/>
-                <w:sz w:val="26"/>
-              </w:rPr>
-              <w:t>Object Assignment:</w:t>
-            </w:r>
-          </w:p>
-        </w:tc>
-      </w:tr>
-      <w:tr>
-        <w:tc>
-          <w:tcPr>
-            <w:tcW w:w="6411" w:type="dxa"/>
-            <w:shd w:val="clear" w:color="auto" w:fill="auto"/>
-            <w:vAlign w:val="center"/>
-          </w:tcPr>
-          <w:p/>
-        </w:tc>
-      </w:tr>
-      <w:tr>
-        <w:tc>
-          <w:tcPr>
-            <w:tcW w:w="6411" w:type="dxa"/>
-            <w:shd w:val="clear" w:color="auto" w:fill="auto"/>
-            <w:vAlign w:val="center"/>
-          </w:tcPr>
-          <w:p>
-            <w:pPr>
-              <w:ind w:left="0"/>
-              <w:jc w:val="center"/>
-            </w:pPr>
-            <w:r>
-              <w:rPr>
-                <w:noProof/>
-              </w:rPr>
-              <w:drawing>
-                <wp:inline distT="0" distB="0" distL="0" distR="0" wp14:anchorId="08164050" wp14:editId="58AE0405">
-                  <wp:extent cx="2417445" cy="711835"/>
-                  <wp:effectExtent l="0" t="0" r="0" b="0"/>
-                  <wp:docPr id="12" name="Picture 12"/>
-                  <wp:cNvGraphicFramePr>
-                    <a:graphicFrameLocks xmlns:a="http://schemas.openxmlformats.org/drawingml/2006/main" noChangeAspect="1"/>
-                  </wp:cNvGraphicFramePr>
-                  <a:graphic xmlns:a="http://schemas.openxmlformats.org/drawingml/2006/main">
-                    <a:graphicData uri="http://schemas.openxmlformats.org/drawingml/2006/picture">
-                      <pic:pic xmlns:pic="http://schemas.openxmlformats.org/drawingml/2006/picture">
-                        <pic:nvPicPr>
-                          <pic:cNvPr id="0" name="Picture 1"/>
-                          <pic:cNvPicPr>
-                            <a:picLocks noChangeAspect="1" noChangeArrowheads="1"/>
-                          </pic:cNvPicPr>
-                        </pic:nvPicPr>
-                        <pic:blipFill>
-                          <a:blip r:embed="rId16">
-                            <a:extLst>
-                              <a:ext uri="{28A0092B-C50C-407E-A947-70E740481C1C}">
-                                <a14:useLocalDpi xmlns:a14="http://schemas.microsoft.com/office/drawing/2010/main" val="0"/>
-                              </a:ext>
-                            </a:extLst>
-                          </a:blip>
-                          <a:srcRect/>
-                          <a:stretch>
-                            <a:fillRect/>
-                          </a:stretch>
-                        </pic:blipFill>
-                        <pic:spPr bwMode="auto">
-                          <a:xfrm>
-                            <a:off x="0" y="0"/>
-                            <a:ext cx="2417445" cy="711835"/>
-                          </a:xfrm>
-                          <a:prstGeom prst="rect">
-                            <a:avLst/>
-                          </a:prstGeom>
-                          <a:noFill/>
-                          <a:ln>
-                            <a:noFill/>
-                          </a:ln>
-                        </pic:spPr>
-                      </pic:pic>
-                    </a:graphicData>
-                  </a:graphic>
-                </wp:inline>
-              </w:drawing>
-            </w:r>
-          </w:p>
-        </w:tc>
-      </w:tr>
-      <w:tr>
-        <w:tc>
-          <w:tcPr>
-            <w:tcW w:w="6411" w:type="dxa"/>
-            <w:shd w:val="clear" w:color="auto" w:fill="auto"/>
-            <w:vAlign w:val="center"/>
-          </w:tcPr>
-          <w:p>
-            <w:pPr>
-              <w:pStyle w:val="Code"/>
-              <w:ind w:left="0"/>
-              <w:jc w:val="center"/>
-            </w:pPr>
-            <w:r>
-              <w:t xml:space="preserve">Object Get </w:t>
-            </w:r>
-            <w:r>
-              <w:sym w:font="Wingdings" w:char="F0DF"/>
-            </w:r>
-            <w:r>
-              <w:t xml:space="preserve">  (~= Use Reference As Object ~= Reference Get)</w:t>
-            </w:r>
-          </w:p>
-          <w:p>
-            <w:pPr>
-              <w:pStyle w:val="Code"/>
-              <w:ind w:left="0"/>
-              <w:jc w:val="center"/>
-            </w:pPr>
-            <w:r>
-              <w:t xml:space="preserve">Object Set </w:t>
-            </w:r>
-            <w:r>
-              <w:sym w:font="Wingdings" w:char="F0E0"/>
-            </w:r>
-            <w:r>
-              <w:t xml:space="preserve">  (~= Set Object to Other Related Item)</w:t>
-            </w:r>
-          </w:p>
-        </w:tc>
-      </w:tr>
-      <w:tr>
-        <w:tc>
-          <w:tcPr>
-            <w:tcW w:w="6411" w:type="dxa"/>
-            <w:shd w:val="clear" w:color="auto" w:fill="auto"/>
-            <w:vAlign w:val="center"/>
-          </w:tcPr>
-          <w:p/>
-        </w:tc>
-      </w:tr>
-      <w:tr>
-        <w:tc>
-          <w:tcPr>
-            <w:tcW w:w="6411" w:type="dxa"/>
-            <w:shd w:val="clear" w:color="auto" w:fill="auto"/>
-            <w:vAlign w:val="center"/>
-          </w:tcPr>
-          <w:p>
-            <w:pPr>
-              <w:ind w:left="0"/>
-              <w:jc w:val="center"/>
-            </w:pPr>
-            <w:r>
-              <w:rPr>
-                <w:noProof/>
-              </w:rPr>
-              <w:drawing>
-                <wp:inline distT="0" distB="0" distL="0" distR="0" wp14:anchorId="26DD0E2F" wp14:editId="0975D6CD">
-                  <wp:extent cx="2344420" cy="698500"/>
-                  <wp:effectExtent l="0" t="0" r="0" b="0"/>
-                  <wp:docPr id="13" name="Picture 13"/>
-                  <wp:cNvGraphicFramePr>
-                    <a:graphicFrameLocks xmlns:a="http://schemas.openxmlformats.org/drawingml/2006/main" noChangeAspect="1"/>
-                  </wp:cNvGraphicFramePr>
-                  <a:graphic xmlns:a="http://schemas.openxmlformats.org/drawingml/2006/main">
-                    <a:graphicData uri="http://schemas.openxmlformats.org/drawingml/2006/picture">
-                      <pic:pic xmlns:pic="http://schemas.openxmlformats.org/drawingml/2006/picture">
-                        <pic:nvPicPr>
-                          <pic:cNvPr id="0" name="Picture 2"/>
-                          <pic:cNvPicPr>
-                            <a:picLocks noChangeAspect="1" noChangeArrowheads="1"/>
-                          </pic:cNvPicPr>
-                        </pic:nvPicPr>
-                        <pic:blipFill>
-                          <a:blip r:embed="rId17">
-                            <a:extLst>
-                              <a:ext uri="{28A0092B-C50C-407E-A947-70E740481C1C}">
-                                <a14:useLocalDpi xmlns:a14="http://schemas.microsoft.com/office/drawing/2010/main" val="0"/>
-                              </a:ext>
-                            </a:extLst>
-                          </a:blip>
-                          <a:srcRect/>
-                          <a:stretch>
-                            <a:fillRect/>
-                          </a:stretch>
-                        </pic:blipFill>
-                        <pic:spPr bwMode="auto">
-                          <a:xfrm>
-                            <a:off x="0" y="0"/>
-                            <a:ext cx="2344420" cy="698500"/>
-                          </a:xfrm>
-                          <a:prstGeom prst="rect">
-                            <a:avLst/>
-                          </a:prstGeom>
-                          <a:noFill/>
-                          <a:ln>
-                            <a:noFill/>
-                          </a:ln>
-                        </pic:spPr>
-                      </pic:pic>
-                    </a:graphicData>
-                  </a:graphic>
-                </wp:inline>
-              </w:drawing>
-            </w:r>
-          </w:p>
-        </w:tc>
-      </w:tr>
-      <w:tr>
-        <w:tc>
-          <w:tcPr>
-            <w:tcW w:w="6411" w:type="dxa"/>
-            <w:shd w:val="clear" w:color="auto" w:fill="auto"/>
-            <w:vAlign w:val="center"/>
-          </w:tcPr>
-          <w:p>
-            <w:pPr>
-              <w:pStyle w:val="Code"/>
-              <w:ind w:left="0"/>
-              <w:jc w:val="center"/>
-            </w:pPr>
-            <w:r>
-              <w:t xml:space="preserve">Object Get </w:t>
-            </w:r>
-            <w:r>
-              <w:sym w:font="Wingdings" w:char="F0DF"/>
-            </w:r>
-            <w:r>
-              <w:t xml:space="preserve">  (~= Use Reference As Object ~= Reference Get) </w:t>
-            </w:r>
-          </w:p>
-          <w:p>
-            <w:pPr>
-              <w:pStyle w:val="Code"/>
-              <w:ind w:left="0"/>
-              <w:jc w:val="center"/>
-            </w:pPr>
-            <w:r>
-              <w:t xml:space="preserve">Object Set </w:t>
-            </w:r>
-            <w:r>
-              <w:sym w:font="Wingdings" w:char="F0E0"/>
-            </w:r>
-            <w:r>
-              <w:t xml:space="preserve">  (~= Set Object to Other Related List Item)</w:t>
-            </w:r>
-          </w:p>
-        </w:tc>
-      </w:tr>
-    </w:tbl>
-    <w:p/>
-    <w:p>
-      <w:r>
-        <w:t xml:space="preserve">Assignment when source is pointer to pointer also works for the </w:t>
-      </w:r>
-      <w:r>
-        <w:rPr>
-          <w:b/>
-          <w:bCs/>
-        </w:rPr>
-        <w:t xml:space="preserve">Class </w:t>
-      </w:r>
-      <w:r>
-        <w:t>aspect:</w:t>
-      </w:r>
-    </w:p>
-    <w:p/>
-    <w:tbl>
-      <w:tblPr>
-        <w:tblW w:w="0" w:type="auto"/>
-        <w:tblInd w:w="609" w:type="dxa"/>
-        <w:tblCellMar>
-          <w:top w:w="85" w:type="dxa"/>
-          <w:left w:w="0" w:type="dxa"/>
-          <w:bottom w:w="85" w:type="dxa"/>
-          <w:right w:w="0" w:type="dxa"/>
-        </w:tblCellMar>
-        <w:tblLook w:val="00A0" w:firstRow="1" w:lastRow="0" w:firstColumn="1" w:lastColumn="0" w:noHBand="0" w:noVBand="0"/>
-      </w:tblPr>
-      <w:tblGrid>
-        <w:gridCol w:w="5331"/>
-      </w:tblGrid>
-      <w:tr>
-        <w:tc>
-          <w:tcPr>
-            <w:tcW w:w="5331" w:type="dxa"/>
-            <w:shd w:val="clear" w:color="auto" w:fill="auto"/>
-            <w:vAlign w:val="center"/>
-          </w:tcPr>
-          <w:p>
-            <w:pPr>
-              <w:ind w:left="0"/>
-              <w:jc w:val="center"/>
-              <w:rPr>
-                <w:b/>
-                <w:bCs/>
-              </w:rPr>
-            </w:pPr>
-            <w:r>
-              <w:rPr>
-                <w:b/>
-                <w:bCs/>
-                <w:sz w:val="26"/>
-                <w:szCs w:val="30"/>
-              </w:rPr>
-              <w:t>Class Assignment:</w:t>
-            </w:r>
-          </w:p>
-        </w:tc>
-      </w:tr>
-      <w:tr>
-        <w:tc>
-          <w:tcPr>
-            <w:tcW w:w="5331" w:type="dxa"/>
-            <w:shd w:val="clear" w:color="auto" w:fill="auto"/>
-            <w:vAlign w:val="center"/>
-          </w:tcPr>
-          <w:p/>
-        </w:tc>
-      </w:tr>
-      <w:tr>
-        <w:tc>
-          <w:tcPr>
-            <w:tcW w:w="5331" w:type="dxa"/>
-            <w:shd w:val="clear" w:color="auto" w:fill="auto"/>
-            <w:vAlign w:val="center"/>
-          </w:tcPr>
-          <w:p>
-            <w:pPr>
-              <w:ind w:left="0"/>
-              <w:jc w:val="center"/>
-            </w:pPr>
-            <w:r>
-              <w:rPr>
-                <w:noProof/>
-              </w:rPr>
-              <w:drawing>
-                <wp:inline distT="0" distB="0" distL="0" distR="0" wp14:anchorId="08BE3305" wp14:editId="03B7F14E">
-                  <wp:extent cx="2234565" cy="675005"/>
-                  <wp:effectExtent l="0" t="0" r="0" b="0"/>
-                  <wp:docPr id="14" name="Picture 14"/>
-                  <wp:cNvGraphicFramePr>
-                    <a:graphicFrameLocks xmlns:a="http://schemas.openxmlformats.org/drawingml/2006/main" noChangeAspect="1"/>
-                  </wp:cNvGraphicFramePr>
-                  <a:graphic xmlns:a="http://schemas.openxmlformats.org/drawingml/2006/main">
-                    <a:graphicData uri="http://schemas.openxmlformats.org/drawingml/2006/picture">
-                      <pic:pic xmlns:pic="http://schemas.openxmlformats.org/drawingml/2006/picture">
-                        <pic:nvPicPr>
-                          <pic:cNvPr id="0" name="Picture 3"/>
-                          <pic:cNvPicPr>
-                            <a:picLocks noChangeAspect="1" noChangeArrowheads="1"/>
-                          </pic:cNvPicPr>
-                        </pic:nvPicPr>
-                        <pic:blipFill>
-                          <a:blip r:embed="rId18">
-                            <a:extLst>
-                              <a:ext uri="{28A0092B-C50C-407E-A947-70E740481C1C}">
-                                <a14:useLocalDpi xmlns:a14="http://schemas.microsoft.com/office/drawing/2010/main" val="0"/>
-                              </a:ext>
-                            </a:extLst>
-                          </a:blip>
-                          <a:srcRect/>
-                          <a:stretch>
-                            <a:fillRect/>
-                          </a:stretch>
-                        </pic:blipFill>
-                        <pic:spPr bwMode="auto">
-                          <a:xfrm>
-                            <a:off x="0" y="0"/>
-                            <a:ext cx="2234565" cy="675005"/>
-                          </a:xfrm>
-                          <a:prstGeom prst="rect">
-                            <a:avLst/>
-                          </a:prstGeom>
-                          <a:noFill/>
-                          <a:ln>
-                            <a:noFill/>
-                          </a:ln>
-                        </pic:spPr>
-                      </pic:pic>
-                    </a:graphicData>
-                  </a:graphic>
-                </wp:inline>
-              </w:drawing>
-            </w:r>
-          </w:p>
-        </w:tc>
-      </w:tr>
-      <w:tr>
-        <w:tc>
-          <w:tcPr>
-            <w:tcW w:w="5331" w:type="dxa"/>
-            <w:shd w:val="clear" w:color="auto" w:fill="auto"/>
-            <w:vAlign w:val="center"/>
-          </w:tcPr>
-          <w:p>
-            <w:pPr>
-              <w:pStyle w:val="Code"/>
-              <w:ind w:left="0"/>
-              <w:jc w:val="center"/>
-            </w:pPr>
-            <w:r>
-              <w:t xml:space="preserve">Use As Class </w:t>
-            </w:r>
-            <w:r>
-              <w:sym w:font="Wingdings" w:char="F0DF"/>
-            </w:r>
-            <w:r>
-              <w:t xml:space="preserve">  (~= Use Reference As Class)</w:t>
-            </w:r>
-          </w:p>
-          <w:p>
-            <w:pPr>
-              <w:pStyle w:val="Code"/>
-              <w:ind w:left="0"/>
-              <w:jc w:val="center"/>
-            </w:pPr>
-            <w:r>
-              <w:t xml:space="preserve">Class Set </w:t>
-            </w:r>
-            <w:r>
-              <w:sym w:font="Wingdings" w:char="F0E0"/>
-            </w:r>
-            <w:r>
-              <w:t xml:space="preserve">  (~= Set Class to Other Related Item)</w:t>
-            </w:r>
-          </w:p>
-        </w:tc>
-      </w:tr>
-      <w:tr>
-        <w:tc>
-          <w:tcPr>
-            <w:tcW w:w="5331" w:type="dxa"/>
-            <w:shd w:val="clear" w:color="auto" w:fill="auto"/>
-            <w:vAlign w:val="center"/>
-          </w:tcPr>
-          <w:p/>
-        </w:tc>
-      </w:tr>
-      <w:tr>
-        <w:tc>
-          <w:tcPr>
-            <w:tcW w:w="5331" w:type="dxa"/>
-            <w:shd w:val="clear" w:color="auto" w:fill="auto"/>
-            <w:vAlign w:val="center"/>
-          </w:tcPr>
-          <w:p>
-            <w:pPr>
-              <w:ind w:left="0"/>
-              <w:jc w:val="center"/>
-            </w:pPr>
-            <w:r>
-              <w:rPr>
-                <w:noProof/>
-              </w:rPr>
-              <w:drawing>
-                <wp:inline distT="0" distB="0" distL="0" distR="0" wp14:anchorId="42B0F070" wp14:editId="1904CDE2">
-                  <wp:extent cx="2257425" cy="631825"/>
-                  <wp:effectExtent l="0" t="0" r="0" b="0"/>
-                  <wp:docPr id="15" name="Picture 15"/>
-                  <wp:cNvGraphicFramePr>
-                    <a:graphicFrameLocks xmlns:a="http://schemas.openxmlformats.org/drawingml/2006/main" noChangeAspect="1"/>
-                  </wp:cNvGraphicFramePr>
-                  <a:graphic xmlns:a="http://schemas.openxmlformats.org/drawingml/2006/main">
-                    <a:graphicData uri="http://schemas.openxmlformats.org/drawingml/2006/picture">
-                      <pic:pic xmlns:pic="http://schemas.openxmlformats.org/drawingml/2006/picture">
-                        <pic:nvPicPr>
-                          <pic:cNvPr id="0" name="Picture 4"/>
-                          <pic:cNvPicPr>
-                            <a:picLocks noChangeAspect="1" noChangeArrowheads="1"/>
-                          </pic:cNvPicPr>
-                        </pic:nvPicPr>
-                        <pic:blipFill>
-                          <a:blip r:embed="rId19">
-                            <a:extLst>
-                              <a:ext uri="{28A0092B-C50C-407E-A947-70E740481C1C}">
-                                <a14:useLocalDpi xmlns:a14="http://schemas.microsoft.com/office/drawing/2010/main" val="0"/>
-                              </a:ext>
-                            </a:extLst>
-                          </a:blip>
-                          <a:srcRect/>
-                          <a:stretch>
-                            <a:fillRect/>
-                          </a:stretch>
-                        </pic:blipFill>
-                        <pic:spPr bwMode="auto">
-                          <a:xfrm>
-                            <a:off x="0" y="0"/>
-                            <a:ext cx="2257425" cy="631825"/>
-                          </a:xfrm>
-                          <a:prstGeom prst="rect">
-                            <a:avLst/>
-                          </a:prstGeom>
-                          <a:noFill/>
-                          <a:ln>
-                            <a:noFill/>
-                          </a:ln>
-                        </pic:spPr>
-                      </pic:pic>
-                    </a:graphicData>
-                  </a:graphic>
-                </wp:inline>
-              </w:drawing>
-            </w:r>
-          </w:p>
-        </w:tc>
-      </w:tr>
-      <w:tr>
-        <w:tc>
-          <w:tcPr>
-            <w:tcW w:w="5331" w:type="dxa"/>
-            <w:shd w:val="clear" w:color="auto" w:fill="auto"/>
-            <w:vAlign w:val="center"/>
-          </w:tcPr>
-          <w:p>
-            <w:pPr>
-              <w:pStyle w:val="Code"/>
-              <w:ind w:left="0"/>
-              <w:jc w:val="center"/>
-            </w:pPr>
-            <w:r>
-              <w:t xml:space="preserve">Use As Class </w:t>
-            </w:r>
-            <w:r>
-              <w:sym w:font="Wingdings" w:char="F0DF"/>
-            </w:r>
-            <w:r>
-              <w:t xml:space="preserve">  (~= Use Reference As Class) </w:t>
-            </w:r>
-          </w:p>
-          <w:p>
-            <w:pPr>
-              <w:pStyle w:val="Code"/>
-              <w:ind w:left="0"/>
-              <w:jc w:val="center"/>
-            </w:pPr>
-            <w:r>
-              <w:t xml:space="preserve">Class Set </w:t>
-            </w:r>
-            <w:r>
-              <w:sym w:font="Wingdings" w:char="F0E0"/>
-            </w:r>
-            <w:r>
-              <w:t xml:space="preserve">  (~= Set Class to Other Related List Item)</w:t>
-            </w:r>
-          </w:p>
-        </w:tc>
-      </w:tr>
-    </w:tbl>
-    <w:p>
-      <w:pPr>
-        <w:pStyle w:val="Heading3"/>
-      </w:pPr>
-      <w:r>
         <w:t>Cross-Aspect Assignments</w:t>
       </w:r>
     </w:p>
@@ -2814,7 +1263,7 @@
                           </pic:cNvPicPr>
                         </pic:nvPicPr>
                         <pic:blipFill>
-                          <a:blip r:embed="rId20">
+                          <a:blip r:embed="rId10">
                             <a:extLst>
                               <a:ext uri="{28A0092B-C50C-407E-A947-70E740481C1C}">
                                 <a14:useLocalDpi xmlns:a14="http://schemas.microsoft.com/office/drawing/2010/main" val="0"/>
@@ -2941,7 +1390,7 @@
                           </pic:cNvPicPr>
                         </pic:nvPicPr>
                         <pic:blipFill>
-                          <a:blip r:embed="rId21">
+                          <a:blip r:embed="rId11">
                             <a:extLst>
                               <a:ext uri="{28A0092B-C50C-407E-A947-70E740481C1C}">
                                 <a14:useLocalDpi xmlns:a14="http://schemas.microsoft.com/office/drawing/2010/main" val="0"/>
@@ -3068,7 +1517,7 @@
                           </pic:cNvPicPr>
                         </pic:nvPicPr>
                         <pic:blipFill>
-                          <a:blip r:embed="rId22">
+                          <a:blip r:embed="rId12">
                             <a:extLst>
                               <a:ext uri="{28A0092B-C50C-407E-A947-70E740481C1C}">
                                 <a14:useLocalDpi xmlns:a14="http://schemas.microsoft.com/office/drawing/2010/main" val="0"/>
@@ -3196,7 +1645,7 @@
                           </pic:cNvPicPr>
                         </pic:nvPicPr>
                         <pic:blipFill>
-                          <a:blip r:embed="rId23">
+                          <a:blip r:embed="rId13">
                             <a:extLst>
                               <a:ext uri="{28A0092B-C50C-407E-A947-70E740481C1C}">
                                 <a14:useLocalDpi xmlns:a14="http://schemas.microsoft.com/office/drawing/2010/main" val="0"/>
@@ -3343,7 +1792,7 @@
                           </pic:cNvPicPr>
                         </pic:nvPicPr>
                         <pic:blipFill>
-                          <a:blip r:embed="rId24">
+                          <a:blip r:embed="rId14">
                             <a:extLst>
                               <a:ext uri="{28A0092B-C50C-407E-A947-70E740481C1C}">
                                 <a14:useLocalDpi xmlns:a14="http://schemas.microsoft.com/office/drawing/2010/main" val="0"/>
@@ -3481,7 +1930,7 @@
                           </pic:cNvPicPr>
                         </pic:nvPicPr>
                         <pic:blipFill>
-                          <a:blip r:embed="rId25">
+                          <a:blip r:embed="rId15">
                             <a:extLst>
                               <a:ext uri="{28A0092B-C50C-407E-A947-70E740481C1C}">
                                 <a14:useLocalDpi xmlns:a14="http://schemas.microsoft.com/office/drawing/2010/main" val="0"/>
@@ -3589,7 +2038,7 @@
                           </pic:cNvPicPr>
                         </pic:nvPicPr>
                         <pic:blipFill>
-                          <a:blip r:embed="rId26">
+                          <a:blip r:embed="rId16">
                             <a:extLst>
                               <a:ext uri="{28A0092B-C50C-407E-A947-70E740481C1C}">
                                 <a14:useLocalDpi xmlns:a14="http://schemas.microsoft.com/office/drawing/2010/main" val="0"/>
@@ -3756,7 +2205,7 @@
                           </pic:cNvPicPr>
                         </pic:nvPicPr>
                         <pic:blipFill>
-                          <a:blip r:embed="rId27">
+                          <a:blip r:embed="rId17">
                             <a:extLst>
                               <a:ext uri="{28A0092B-C50C-407E-A947-70E740481C1C}">
                                 <a14:useLocalDpi xmlns:a14="http://schemas.microsoft.com/office/drawing/2010/main" val="0"/>
@@ -3792,26 +2241,6 @@
       </w:tr>
     </w:tbl>
     <w:p>
-      <w:pPr>
-        <w:pStyle w:val="Heading3"/>
-      </w:pPr>
-      <w:r>
-        <w:t>Cross-Aspect Pointer Assignments</w:t>
-      </w:r>
-    </w:p>
-    <w:p>
-      <w:r>
-        <w:rPr>
-          <w:i/>
-        </w:rPr>
-        <w:t>Pointer</w:t>
-      </w:r>
-      <w:r>
-        <w:t xml:space="preserve"> </w:t>
-      </w:r>
-      <w:r>
-        <w:t>assignments do not have a cross-aspect variation. Pointer assignments use an the reference aspect as the source of an assignment: not a particular aspect of the object reference, but the reference itself. It does not apply to cross-aspect assignments, because on one end of the assignment no aspect at all is involved.</w:t>
-      </w:r>
       <w:bookmarkStart w:id="0" w:name="_GoBack"/>
       <w:bookmarkEnd w:id="0"/>
     </w:p>

</xml_diff>

<commit_message>
Circle Language Spec: System Objects: Assignment: Marked common trigger words in red (ones that might express things a bit strongly).
</commit_message>
<xml_diff>
--- a/1.1. Circle Language Spec/07. System Objects/2. Assignment.docx
+++ b/1.1. Circle Language Spec/07. System Objects/2. Assignment.docx
@@ -53,7 +53,24 @@
     </w:p>
     <w:p>
       <w:r>
-        <w:t xml:space="preserve">You will usually not see </w:t>
+        <w:t xml:space="preserve">You </w:t>
+      </w:r>
+      <w:r>
+        <w:rPr>
+          <w:color w:val="FF0000"/>
+        </w:rPr>
+        <w:t>wi</w:t>
+      </w:r>
+      <w:bookmarkStart w:id="0" w:name="_GoBack"/>
+      <w:bookmarkEnd w:id="0"/>
+      <w:r>
+        <w:rPr>
+          <w:color w:val="FF0000"/>
+        </w:rPr>
+        <w:t>ll</w:t>
+      </w:r>
+      <w:r>
+        <w:t xml:space="preserve"> usually not see </w:t>
       </w:r>
       <w:r>
         <w:t xml:space="preserve">any </w:t>
@@ -89,7 +106,16 @@
         <w:t xml:space="preserve">Use </w:t>
       </w:r>
       <w:r>
-        <w:t xml:space="preserve">commands. Those system commands are called </w:t>
+        <w:t xml:space="preserve">commands. Those system commands </w:t>
+      </w:r>
+      <w:r>
+        <w:rPr>
+          <w:color w:val="FF0000"/>
+        </w:rPr>
+        <w:t>are</w:t>
+      </w:r>
+      <w:r>
+        <w:t xml:space="preserve"> called </w:t>
       </w:r>
       <w:r>
         <w:t xml:space="preserve">indirectly </w:t>
@@ -142,16 +168,49 @@
     <w:p/>
     <w:p>
       <w:r>
-        <w:t>Different aspects have different types of assignment. Below is an overview of the mo</w:t>
-      </w:r>
-      <w:r>
-        <w:t>st common types of assignments.</w:t>
+        <w:t xml:space="preserve">Different aspects have different types of assignment. Below </w:t>
+      </w:r>
+      <w:r>
+        <w:rPr>
+          <w:color w:val="FF0000"/>
+        </w:rPr>
+        <w:t>is</w:t>
+      </w:r>
+      <w:r>
+        <w:t xml:space="preserve"> an overview of the </w:t>
+      </w:r>
+      <w:r>
+        <w:rPr>
+          <w:color w:val="FF0000"/>
+        </w:rPr>
+        <w:t>most</w:t>
+      </w:r>
+      <w:r>
+        <w:t xml:space="preserve"> common types of assignments.</w:t>
       </w:r>
     </w:p>
     <w:p/>
     <w:p>
       <w:r>
-        <w:t xml:space="preserve">It is also made clear in the overview, which </w:t>
+        <w:t xml:space="preserve">It </w:t>
+      </w:r>
+      <w:r>
+        <w:rPr>
+          <w:color w:val="FF0000"/>
+        </w:rPr>
+        <w:t>is</w:t>
+      </w:r>
+      <w:r>
+        <w:t xml:space="preserve"> also made </w:t>
+      </w:r>
+      <w:r>
+        <w:rPr>
+          <w:color w:val="FF0000"/>
+        </w:rPr>
+        <w:t>clear</w:t>
+      </w:r>
+      <w:r>
+        <w:t xml:space="preserve"> in the overview, which </w:t>
       </w:r>
       <w:r>
         <w:rPr>
@@ -181,13 +240,40 @@
         <w:t xml:space="preserve">Use </w:t>
       </w:r>
       <w:r>
-        <w:t>commands are called to perform the assignment.</w:t>
+        <w:t xml:space="preserve">commands </w:t>
+      </w:r>
+      <w:r>
+        <w:rPr>
+          <w:color w:val="FF0000"/>
+        </w:rPr>
+        <w:t>are</w:t>
+      </w:r>
+      <w:r>
+        <w:t xml:space="preserve"> called to perform the assignment.</w:t>
       </w:r>
     </w:p>
     <w:p/>
     <w:p>
       <w:r>
-        <w:t xml:space="preserve">Object-bound aspects and reference-bound aspects are displayed differently. When a reference-bound aspect is </w:t>
+        <w:t xml:space="preserve">Object-bound aspects and reference-bound aspects </w:t>
+      </w:r>
+      <w:r>
+        <w:rPr>
+          <w:color w:val="FF0000"/>
+        </w:rPr>
+        <w:t>are</w:t>
+      </w:r>
+      <w:r>
+        <w:t xml:space="preserve"> displayed differently. When a reference-bound aspect </w:t>
+      </w:r>
+      <w:r>
+        <w:rPr>
+          <w:color w:val="FF0000"/>
+        </w:rPr>
+        <w:t>is</w:t>
+      </w:r>
+      <w:r>
+        <w:t xml:space="preserve"> </w:t>
       </w:r>
       <w:r>
         <w:rPr>
@@ -207,7 +293,16 @@
         <w:t>Set</w:t>
       </w:r>
       <w:r>
-        <w:t xml:space="preserve"> then the reference is displayed with a parent around it:</w:t>
+        <w:t xml:space="preserve"> then the reference </w:t>
+      </w:r>
+      <w:r>
+        <w:rPr>
+          <w:color w:val="FF0000"/>
+        </w:rPr>
+        <w:t>is</w:t>
+      </w:r>
+      <w:r>
+        <w:t xml:space="preserve"> displayed with a parent around it:</w:t>
       </w:r>
     </w:p>
     <w:p/>
@@ -273,7 +368,16 @@
     <w:p/>
     <w:p>
       <w:r>
-        <w:t xml:space="preserve">When an object-bound aspect is </w:t>
+        <w:t xml:space="preserve">When an object-bound aspect </w:t>
+      </w:r>
+      <w:r>
+        <w:rPr>
+          <w:color w:val="FF0000"/>
+        </w:rPr>
+        <w:t>is</w:t>
+      </w:r>
+      <w:r>
+        <w:t xml:space="preserve"> </w:t>
       </w:r>
       <w:r>
         <w:rPr>
@@ -293,7 +397,16 @@
         <w:t>Set</w:t>
       </w:r>
       <w:r>
-        <w:t xml:space="preserve"> then the targeted object is displayed without a parent around it:</w:t>
+        <w:t xml:space="preserve"> then the targeted object </w:t>
+      </w:r>
+      <w:r>
+        <w:rPr>
+          <w:color w:val="FF0000"/>
+        </w:rPr>
+        <w:t>is</w:t>
+      </w:r>
+      <w:r>
+        <w:t xml:space="preserve"> displayed without a parent around it:</w:t>
       </w:r>
     </w:p>
     <w:p/>
@@ -738,7 +851,20 @@
               <w:rPr>
                 <w:i/>
               </w:rPr>
-              <w:t>the same object as the source.</w:t>
+              <w:t xml:space="preserve">the </w:t>
+            </w:r>
+            <w:r>
+              <w:rPr>
+                <w:i/>
+                <w:color w:val="FF0000"/>
+              </w:rPr>
+              <w:t>same</w:t>
+            </w:r>
+            <w:r>
+              <w:rPr>
+                <w:i/>
+              </w:rPr>
+              <w:t xml:space="preserve"> object as the source.</w:t>
             </w:r>
           </w:p>
           <w:p>
@@ -970,7 +1096,16 @@
     </w:tbl>
     <w:p>
       <w:r>
-        <w:t xml:space="preserve">In the assignment notation the line type indicates which aspect is </w:t>
+        <w:t xml:space="preserve">In the assignment notation the line type indicates which aspect </w:t>
+      </w:r>
+      <w:r>
+        <w:rPr>
+          <w:color w:val="FF0000"/>
+        </w:rPr>
+        <w:t>is</w:t>
+      </w:r>
+      <w:r>
+        <w:t xml:space="preserve"> </w:t>
       </w:r>
       <w:r>
         <w:t>yielded over</w:t>
@@ -995,7 +1130,16 @@
         <w:t xml:space="preserve">Value </w:t>
       </w:r>
       <w:r>
-        <w:t xml:space="preserve">assignment does not require an assignment call symbol, because a </w:t>
+        <w:t xml:space="preserve">assignment does not </w:t>
+      </w:r>
+      <w:r>
+        <w:rPr>
+          <w:color w:val="FF0000"/>
+        </w:rPr>
+        <w:t>requir</w:t>
+      </w:r>
+      <w:r>
+        <w:t xml:space="preserve">e an assignment call symbol, because a </w:t>
       </w:r>
       <w:r>
         <w:rPr>
@@ -1005,7 +1149,25 @@
         <w:t xml:space="preserve">Value </w:t>
       </w:r>
       <w:r>
-        <w:t>connection is always an assignment.</w:t>
+        <w:t xml:space="preserve">connection </w:t>
+      </w:r>
+      <w:r>
+        <w:rPr>
+          <w:color w:val="FF0000"/>
+        </w:rPr>
+        <w:t>is</w:t>
+      </w:r>
+      <w:r>
+        <w:t xml:space="preserve"> </w:t>
+      </w:r>
+      <w:r>
+        <w:rPr>
+          <w:color w:val="FF0000"/>
+        </w:rPr>
+        <w:t>always</w:t>
+      </w:r>
+      <w:r>
+        <w:t xml:space="preserve"> an assignment.</w:t>
       </w:r>
     </w:p>
     <w:p>
@@ -1028,7 +1190,16 @@
         <w:t xml:space="preserve">Class </w:t>
       </w:r>
       <w:r>
-        <w:t xml:space="preserve">aspect in an assignment is to get the </w:t>
+        <w:t xml:space="preserve">aspect in an assignment </w:t>
+      </w:r>
+      <w:r>
+        <w:rPr>
+          <w:color w:val="FF0000"/>
+        </w:rPr>
+        <w:t>is</w:t>
+      </w:r>
+      <w:r>
+        <w:t xml:space="preserve"> to get the </w:t>
       </w:r>
       <w:r>
         <w:rPr>
@@ -1095,7 +1266,16 @@
         <w:t>assignment</w:t>
       </w:r>
       <w:r>
-        <w:t xml:space="preserve">. Less conventional ways of yielding over aspects like that, is also called a </w:t>
+        <w:t xml:space="preserve">. Less conventional ways of yielding over aspects like that, </w:t>
+      </w:r>
+      <w:r>
+        <w:rPr>
+          <w:color w:val="FF0000"/>
+        </w:rPr>
+        <w:t>is</w:t>
+      </w:r>
+      <w:r>
+        <w:t xml:space="preserve"> also called a </w:t>
       </w:r>
       <w:r>
         <w:rPr>
@@ -1110,7 +1290,16 @@
     <w:p/>
     <w:p>
       <w:r>
-        <w:t xml:space="preserve">Also note here, that there are two ways to get the </w:t>
+        <w:t xml:space="preserve">Also note here, that there </w:t>
+      </w:r>
+      <w:r>
+        <w:rPr>
+          <w:color w:val="FF0000"/>
+        </w:rPr>
+        <w:t>are</w:t>
+      </w:r>
+      <w:r>
+        <w:t xml:space="preserve"> two ways to get the </w:t>
       </w:r>
       <w:r>
         <w:rPr>
@@ -1701,7 +1890,16 @@
     <w:p/>
     <w:p>
       <w:r>
-        <w:t xml:space="preserve">If the source of the assignment is a pointer-to-pointer, then the target also becomes a pointer-to-pointer. So this also gives </w:t>
+        <w:t xml:space="preserve">If the source of the assignment </w:t>
+      </w:r>
+      <w:r>
+        <w:rPr>
+          <w:color w:val="FF0000"/>
+        </w:rPr>
+        <w:t>is</w:t>
+      </w:r>
+      <w:r>
+        <w:t xml:space="preserve"> a pointer-to-pointer, then the target also becomes a pointer-to-pointer. So this also gives </w:t>
       </w:r>
       <w:r>
         <w:rPr>
@@ -2240,10 +2438,7 @@
         </w:tc>
       </w:tr>
     </w:tbl>
-    <w:p>
-      <w:bookmarkStart w:id="0" w:name="_GoBack"/>
-      <w:bookmarkEnd w:id="0"/>
-    </w:p>
+    <w:p/>
     <w:sectPr>
       <w:pgSz w:w="12240" w:h="15840"/>
       <w:pgMar w:top="1440" w:right="1800" w:bottom="1440" w:left="1800" w:header="720" w:footer="720" w:gutter="0"/>
@@ -2955,6 +3150,7 @@
   <w:style w:type="character" w:default="1" w:styleId="DefaultParagraphFont">
     <w:name w:val="Default Paragraph Font"/>
     <w:uiPriority w:val="1"/>
+    <w:semiHidden/>
     <w:unhideWhenUsed/>
   </w:style>
   <w:style w:type="table" w:default="1" w:styleId="TableNormal">

</xml_diff>

<commit_message>
Circle Language Spec: System Objects: Assignments: Marked trigger words in red manually (words that might express things quite strongly).
</commit_message>
<xml_diff>
--- a/1.1. Circle Language Spec/07. System Objects/2. Assignment.docx
+++ b/1.1. Circle Language Spec/07. System Objects/2. Assignment.docx
@@ -53,26 +53,33 @@
     </w:p>
     <w:p>
       <w:r>
-        <w:t xml:space="preserve">You </w:t>
-      </w:r>
-      <w:r>
-        <w:rPr>
-          <w:color w:val="FF0000"/>
-        </w:rPr>
-        <w:t>wi</w:t>
-      </w:r>
-      <w:bookmarkStart w:id="0" w:name="_GoBack"/>
-      <w:bookmarkEnd w:id="0"/>
-      <w:r>
-        <w:rPr>
-          <w:color w:val="FF0000"/>
-        </w:rPr>
-        <w:t>ll</w:t>
-      </w:r>
-      <w:r>
-        <w:t xml:space="preserve"> usually not see </w:t>
-      </w:r>
-      <w:r>
+        <w:t>You</w:t>
+      </w:r>
+      <w:r>
+        <w:t xml:space="preserve"> </w:t>
+      </w:r>
+      <w:r>
+        <w:rPr>
+          <w:color w:val="FF0000"/>
+        </w:rPr>
+        <w:t>will</w:t>
+      </w:r>
+      <w:r>
+        <w:t xml:space="preserve"> </w:t>
+      </w:r>
+      <w:r>
+        <w:rPr>
+          <w:color w:val="FF0000"/>
+        </w:rPr>
+        <w:t xml:space="preserve">usually </w:t>
+      </w:r>
+      <w:r>
+        <w:t xml:space="preserve">not see </w:t>
+      </w:r>
+      <w:r>
+        <w:rPr>
+          <w:color w:val="FF0000"/>
+        </w:rPr>
         <w:t xml:space="preserve">any </w:t>
       </w:r>
       <w:r>
@@ -139,10 +146,19 @@
         <w:t xml:space="preserve">. An assignment command </w:t>
       </w:r>
       <w:r>
+        <w:rPr>
+          <w:color w:val="FF0000"/>
+        </w:rPr>
         <w:t>executes</w:t>
       </w:r>
       <w:r>
-        <w:t xml:space="preserve"> a </w:t>
+        <w:rPr>
+          <w:color w:val="FF0000"/>
+        </w:rPr>
+        <w:t xml:space="preserve"> </w:t>
+      </w:r>
+      <w:r>
+        <w:t xml:space="preserve">a </w:t>
       </w:r>
       <w:r>
         <w:rPr>
@@ -162,13 +178,31 @@
         <w:t xml:space="preserve">Set </w:t>
       </w:r>
       <w:r>
-        <w:t>on another object, thus yielding over a system aspect from one object to another.</w:t>
+        <w:t xml:space="preserve">on another object, </w:t>
+      </w:r>
+      <w:r>
+        <w:rPr>
+          <w:color w:val="FF0000"/>
+        </w:rPr>
+        <w:t xml:space="preserve">thus yielding </w:t>
+      </w:r>
+      <w:r>
+        <w:t>over a system aspect from one object to another.</w:t>
       </w:r>
     </w:p>
     <w:p/>
     <w:p>
       <w:r>
-        <w:t xml:space="preserve">Different aspects have different types of assignment. Below </w:t>
+        <w:t xml:space="preserve">Different aspects </w:t>
+      </w:r>
+      <w:r>
+        <w:rPr>
+          <w:color w:val="FF0000"/>
+        </w:rPr>
+        <w:t xml:space="preserve">have </w:t>
+      </w:r>
+      <w:r>
+        <w:t xml:space="preserve">different types of assignment. Below </w:t>
       </w:r>
       <w:r>
         <w:rPr>
@@ -177,7 +211,19 @@
         <w:t>is</w:t>
       </w:r>
       <w:r>
-        <w:t xml:space="preserve"> an overview of the </w:t>
+        <w:t xml:space="preserve"> an overview of </w:t>
+      </w:r>
+      <w:r>
+        <w:rPr>
+          <w:color w:val="FF0000"/>
+        </w:rPr>
+        <w:t>the</w:t>
+      </w:r>
+      <w:r>
+        <w:rPr>
+          <w:color w:val="FF0000"/>
+        </w:rPr>
+        <w:t xml:space="preserve"> </w:t>
       </w:r>
       <w:r>
         <w:rPr>
@@ -186,7 +232,16 @@
         <w:t>most</w:t>
       </w:r>
       <w:r>
-        <w:t xml:space="preserve"> common types of assignments.</w:t>
+        <w:t xml:space="preserve"> </w:t>
+      </w:r>
+      <w:r>
+        <w:rPr>
+          <w:color w:val="FF0000"/>
+        </w:rPr>
+        <w:t xml:space="preserve">common </w:t>
+      </w:r>
+      <w:r>
+        <w:t>types of assignments.</w:t>
       </w:r>
     </w:p>
     <w:p/>
@@ -201,7 +256,13 @@
         <w:t>is</w:t>
       </w:r>
       <w:r>
-        <w:t xml:space="preserve"> also made </w:t>
+        <w:t xml:space="preserve"> </w:t>
+      </w:r>
+      <w:r>
+        <w:rPr>
+          <w:color w:val="FF0000"/>
+        </w:rPr>
+        <w:t xml:space="preserve">also made </w:t>
       </w:r>
       <w:r>
         <w:rPr>
@@ -210,7 +271,16 @@
         <w:t>clear</w:t>
       </w:r>
       <w:r>
-        <w:t xml:space="preserve"> in the overview, which </w:t>
+        <w:t xml:space="preserve"> in </w:t>
+      </w:r>
+      <w:r>
+        <w:rPr>
+          <w:color w:val="FF0000"/>
+        </w:rPr>
+        <w:t>the</w:t>
+      </w:r>
+      <w:r>
+        <w:t xml:space="preserve"> overview, which </w:t>
       </w:r>
       <w:r>
         <w:rPr>
@@ -249,7 +319,22 @@
         <w:t>are</w:t>
       </w:r>
       <w:r>
-        <w:t xml:space="preserve"> called to perform the assignment.</w:t>
+        <w:t xml:space="preserve"> called </w:t>
+      </w:r>
+      <w:r>
+        <w:rPr>
+          <w:color w:val="FF0000"/>
+        </w:rPr>
+        <w:t xml:space="preserve">to perform </w:t>
+      </w:r>
+      <w:r>
+        <w:rPr>
+          <w:color w:val="FF0000"/>
+        </w:rPr>
+        <w:t>the</w:t>
+      </w:r>
+      <w:r>
+        <w:t xml:space="preserve"> assignment.</w:t>
       </w:r>
     </w:p>
     <w:p/>
@@ -264,7 +349,25 @@
         <w:t>are</w:t>
       </w:r>
       <w:r>
-        <w:t xml:space="preserve"> displayed differently. When a reference-bound aspect </w:t>
+        <w:t xml:space="preserve"> displayed </w:t>
+      </w:r>
+      <w:r>
+        <w:rPr>
+          <w:color w:val="FF0000"/>
+        </w:rPr>
+        <w:t>differently</w:t>
+      </w:r>
+      <w:r>
+        <w:t xml:space="preserve">. </w:t>
+      </w:r>
+      <w:r>
+        <w:rPr>
+          <w:color w:val="FF0000"/>
+        </w:rPr>
+        <w:t xml:space="preserve">When </w:t>
+      </w:r>
+      <w:r>
+        <w:t xml:space="preserve">a reference-bound aspect </w:t>
       </w:r>
       <w:r>
         <w:rPr>
@@ -293,7 +396,28 @@
         <w:t>Set</w:t>
       </w:r>
       <w:r>
-        <w:t xml:space="preserve"> then the reference </w:t>
+        <w:t xml:space="preserve"> </w:t>
+      </w:r>
+      <w:r>
+        <w:rPr>
+          <w:color w:val="FF0000"/>
+        </w:rPr>
+        <w:t xml:space="preserve">then </w:t>
+      </w:r>
+      <w:r>
+        <w:rPr>
+          <w:color w:val="FF0000"/>
+        </w:rPr>
+        <w:t>the</w:t>
+      </w:r>
+      <w:r>
+        <w:rPr>
+          <w:color w:val="FF0000"/>
+        </w:rPr>
+        <w:t xml:space="preserve"> </w:t>
+      </w:r>
+      <w:r>
+        <w:t xml:space="preserve">reference </w:t>
       </w:r>
       <w:r>
         <w:rPr>
@@ -332,7 +456,7 @@
                     </pic:cNvPicPr>
                   </pic:nvPicPr>
                   <pic:blipFill>
-                    <a:blip r:embed="rId5">
+                    <a:blip r:embed="rId6">
                       <a:lum bright="-18000"/>
                       <a:extLst>
                         <a:ext uri="{28A0092B-C50C-407E-A947-70E740481C1C}">
@@ -368,7 +492,13 @@
     <w:p/>
     <w:p>
       <w:r>
-        <w:t xml:space="preserve">When an object-bound aspect </w:t>
+        <w:rPr>
+          <w:color w:val="FF0000"/>
+        </w:rPr>
+        <w:t xml:space="preserve">When </w:t>
+      </w:r>
+      <w:r>
+        <w:t xml:space="preserve">an object-bound aspect </w:t>
       </w:r>
       <w:r>
         <w:rPr>
@@ -397,7 +527,28 @@
         <w:t>Set</w:t>
       </w:r>
       <w:r>
-        <w:t xml:space="preserve"> then the targeted object </w:t>
+        <w:t xml:space="preserve"> </w:t>
+      </w:r>
+      <w:r>
+        <w:rPr>
+          <w:color w:val="FF0000"/>
+        </w:rPr>
+        <w:t xml:space="preserve">then </w:t>
+      </w:r>
+      <w:r>
+        <w:rPr>
+          <w:color w:val="FF0000"/>
+        </w:rPr>
+        <w:t>the</w:t>
+      </w:r>
+      <w:r>
+        <w:rPr>
+          <w:color w:val="FF0000"/>
+        </w:rPr>
+        <w:t xml:space="preserve"> </w:t>
+      </w:r>
+      <w:r>
+        <w:t xml:space="preserve">targeted object </w:t>
       </w:r>
       <w:r>
         <w:rPr>
@@ -406,7 +557,16 @@
         <w:t>is</w:t>
       </w:r>
       <w:r>
-        <w:t xml:space="preserve"> displayed without a parent around it:</w:t>
+        <w:t xml:space="preserve"> displayed </w:t>
+      </w:r>
+      <w:r>
+        <w:rPr>
+          <w:color w:val="FF0000"/>
+        </w:rPr>
+        <w:t xml:space="preserve">without </w:t>
+      </w:r>
+      <w:r>
+        <w:t>a parent around it:</w:t>
       </w:r>
     </w:p>
     <w:p/>
@@ -436,7 +596,7 @@
                     </pic:cNvPicPr>
                   </pic:nvPicPr>
                   <pic:blipFill>
-                    <a:blip r:embed="rId6">
+                    <a:blip r:embed="rId7">
                       <a:lum bright="-18000"/>
                       <a:extLst>
                         <a:ext uri="{28A0092B-C50C-407E-A947-70E740481C1C}">
@@ -474,7 +634,13 @@
         <w:pStyle w:val="Heading3"/>
       </w:pPr>
       <w:r>
-        <w:t>Conventional Assignment Types</w:t>
+        <w:rPr>
+          <w:color w:val="FF0000"/>
+        </w:rPr>
+        <w:t xml:space="preserve">Conventional </w:t>
+      </w:r>
+      <w:r>
+        <w:t>Assignment Types</w:t>
       </w:r>
     </w:p>
     <w:tbl>
@@ -557,7 +723,7 @@
                           </pic:cNvPicPr>
                         </pic:nvPicPr>
                         <pic:blipFill>
-                          <a:blip r:embed="rId7">
+                          <a:blip r:embed="rId8">
                             <a:extLst>
                               <a:ext uri="{28A0092B-C50C-407E-A947-70E740481C1C}">
                                 <a14:useLocalDpi xmlns:a14="http://schemas.microsoft.com/office/drawing/2010/main" val="0"/>
@@ -644,8 +810,29 @@
             <w:r>
               <w:rPr>
                 <w:i/>
-              </w:rPr>
-              <w:t>Copies the value of one object</w:t>
+                <w:color w:val="FF0000"/>
+              </w:rPr>
+              <w:t xml:space="preserve">Copies </w:t>
+            </w:r>
+            <w:r>
+              <w:rPr>
+                <w:i/>
+                <w:color w:val="FF0000"/>
+              </w:rPr>
+              <w:t>the</w:t>
+            </w:r>
+            <w:r>
+              <w:rPr>
+                <w:i/>
+                <w:color w:val="FF0000"/>
+              </w:rPr>
+              <w:t xml:space="preserve"> </w:t>
+            </w:r>
+            <w:r>
+              <w:rPr>
+                <w:i/>
+              </w:rPr>
+              <w:t>value of one object</w:t>
             </w:r>
           </w:p>
           <w:p>
@@ -747,7 +934,7 @@
                           </pic:cNvPicPr>
                         </pic:nvPicPr>
                         <pic:blipFill>
-                          <a:blip r:embed="rId8">
+                          <a:blip r:embed="rId9">
                             <a:lum bright="-18000"/>
                             <a:extLst>
                               <a:ext uri="{28A0092B-C50C-407E-A947-70E740481C1C}">
@@ -835,8 +1022,36 @@
             <w:r>
               <w:rPr>
                 <w:i/>
-              </w:rPr>
-              <w:t xml:space="preserve">Makes the target point to </w:t>
+                <w:color w:val="FF0000"/>
+              </w:rPr>
+              <w:t xml:space="preserve">Makes </w:t>
+            </w:r>
+            <w:r>
+              <w:rPr>
+                <w:i/>
+                <w:color w:val="FF0000"/>
+              </w:rPr>
+              <w:t>the</w:t>
+            </w:r>
+            <w:r>
+              <w:rPr>
+                <w:i/>
+                <w:color w:val="FF0000"/>
+              </w:rPr>
+              <w:t xml:space="preserve"> </w:t>
+            </w:r>
+            <w:r>
+              <w:rPr>
+                <w:i/>
+              </w:rPr>
+              <w:t xml:space="preserve">target </w:t>
+            </w:r>
+            <w:r>
+              <w:rPr>
+                <w:i/>
+                <w:color w:val="FF0000"/>
+              </w:rPr>
+              <w:t xml:space="preserve">point to </w:t>
             </w:r>
           </w:p>
           <w:p>
@@ -850,21 +1065,49 @@
             <w:r>
               <w:rPr>
                 <w:i/>
-              </w:rPr>
-              <w:t xml:space="preserve">the </w:t>
-            </w:r>
-            <w:r>
-              <w:rPr>
-                <w:i/>
                 <w:color w:val="FF0000"/>
               </w:rPr>
+              <w:t>the</w:t>
+            </w:r>
+            <w:r>
+              <w:rPr>
+                <w:i/>
+                <w:color w:val="FF0000"/>
+              </w:rPr>
+              <w:t xml:space="preserve"> </w:t>
+            </w:r>
+            <w:r>
+              <w:rPr>
+                <w:i/>
+                <w:color w:val="FF0000"/>
+              </w:rPr>
               <w:t>same</w:t>
             </w:r>
             <w:r>
               <w:rPr>
                 <w:i/>
               </w:rPr>
-              <w:t xml:space="preserve"> object as the source.</w:t>
+              <w:t xml:space="preserve"> object as </w:t>
+            </w:r>
+            <w:r>
+              <w:rPr>
+                <w:i/>
+                <w:color w:val="FF0000"/>
+              </w:rPr>
+              <w:t>the</w:t>
+            </w:r>
+            <w:r>
+              <w:rPr>
+                <w:i/>
+                <w:color w:val="FF0000"/>
+              </w:rPr>
+              <w:t xml:space="preserve"> </w:t>
+            </w:r>
+            <w:r>
+              <w:rPr>
+                <w:i/>
+              </w:rPr>
+              <w:t>source.</w:t>
             </w:r>
           </w:p>
           <w:p>
@@ -878,8 +1121,28 @@
             <w:r>
               <w:rPr>
                 <w:i/>
-              </w:rPr>
-              <w:t>So yields over the object aspect.</w:t>
+                <w:color w:val="FF0000"/>
+              </w:rPr>
+              <w:t xml:space="preserve">So yields </w:t>
+            </w:r>
+            <w:r>
+              <w:rPr>
+                <w:i/>
+              </w:rPr>
+              <w:t xml:space="preserve">over </w:t>
+            </w:r>
+            <w:r>
+              <w:rPr>
+                <w:i/>
+                <w:color w:val="FF0000"/>
+              </w:rPr>
+              <w:t>the</w:t>
+            </w:r>
+            <w:r>
+              <w:rPr>
+                <w:i/>
+              </w:rPr>
+              <w:t xml:space="preserve"> object aspect.</w:t>
             </w:r>
           </w:p>
         </w:tc>
@@ -960,7 +1223,7 @@
                           </pic:cNvPicPr>
                         </pic:nvPicPr>
                         <pic:blipFill>
-                          <a:blip r:embed="rId9">
+                          <a:blip r:embed="rId10">
                             <a:lum bright="-18000"/>
                             <a:extLst>
                               <a:ext uri="{28A0092B-C50C-407E-A947-70E740481C1C}">
@@ -1051,8 +1314,22 @@
             <w:r>
               <w:rPr>
                 <w:i/>
-              </w:rPr>
-              <w:t xml:space="preserve">Turns the </w:t>
+                <w:color w:val="FF0000"/>
+              </w:rPr>
+              <w:t xml:space="preserve">Turns </w:t>
+            </w:r>
+            <w:r>
+              <w:rPr>
+                <w:i/>
+                <w:color w:val="FF0000"/>
+              </w:rPr>
+              <w:t>the</w:t>
+            </w:r>
+            <w:r>
+              <w:rPr>
+                <w:i/>
+              </w:rPr>
+              <w:t xml:space="preserve"> </w:t>
             </w:r>
             <w:r>
               <w:rPr>
@@ -1078,8 +1355,28 @@
             <w:r>
               <w:rPr>
                 <w:i/>
-              </w:rPr>
-              <w:t>the class of the target.</w:t>
+                <w:color w:val="FF0000"/>
+              </w:rPr>
+              <w:t>the</w:t>
+            </w:r>
+            <w:r>
+              <w:rPr>
+                <w:i/>
+              </w:rPr>
+              <w:t xml:space="preserve"> class of </w:t>
+            </w:r>
+            <w:r>
+              <w:rPr>
+                <w:i/>
+                <w:color w:val="FF0000"/>
+              </w:rPr>
+              <w:t>the</w:t>
+            </w:r>
+            <w:r>
+              <w:rPr>
+                <w:i/>
+              </w:rPr>
+              <w:t xml:space="preserve"> target.</w:t>
             </w:r>
           </w:p>
           <w:p>
@@ -1092,11 +1389,40 @@
             </w:pPr>
           </w:p>
         </w:tc>
+        <w:bookmarkStart w:id="0" w:name="_GoBack"/>
+        <w:bookmarkEnd w:id="0"/>
       </w:tr>
     </w:tbl>
     <w:p>
       <w:r>
-        <w:t xml:space="preserve">In the assignment notation the line type indicates which aspect </w:t>
+        <w:t xml:space="preserve">In </w:t>
+      </w:r>
+      <w:r>
+        <w:rPr>
+          <w:color w:val="FF0000"/>
+        </w:rPr>
+        <w:t>the</w:t>
+      </w:r>
+      <w:r>
+        <w:t xml:space="preserve"> assignment notation </w:t>
+      </w:r>
+      <w:r>
+        <w:rPr>
+          <w:color w:val="FF0000"/>
+        </w:rPr>
+        <w:t>the</w:t>
+      </w:r>
+      <w:r>
+        <w:t xml:space="preserve"> line type </w:t>
+      </w:r>
+      <w:r>
+        <w:rPr>
+          <w:color w:val="FF0000"/>
+        </w:rPr>
+        <w:t xml:space="preserve">indicates </w:t>
+      </w:r>
+      <w:r>
+        <w:t xml:space="preserve">which aspect </w:t>
       </w:r>
       <w:r>
         <w:rPr>
@@ -1117,7 +1443,37 @@
         <w:t xml:space="preserve"> </w:t>
       </w:r>
       <w:r>
-        <w:t>The access mark indicates the direction of the assignment.</w:t>
+        <w:rPr>
+          <w:color w:val="FF0000"/>
+        </w:rPr>
+        <w:t>The</w:t>
+      </w:r>
+      <w:r>
+        <w:t xml:space="preserve"> access mark </w:t>
+      </w:r>
+      <w:r>
+        <w:rPr>
+          <w:color w:val="FF0000"/>
+        </w:rPr>
+        <w:t xml:space="preserve">indicates </w:t>
+      </w:r>
+      <w:r>
+        <w:rPr>
+          <w:color w:val="FF0000"/>
+        </w:rPr>
+        <w:t>the</w:t>
+      </w:r>
+      <w:r>
+        <w:t xml:space="preserve"> direction of </w:t>
+      </w:r>
+      <w:r>
+        <w:rPr>
+          <w:color w:val="FF0000"/>
+        </w:rPr>
+        <w:t>the</w:t>
+      </w:r>
+      <w:r>
+        <w:t xml:space="preserve"> assignment.</w:t>
       </w:r>
     </w:p>
     <w:p/>
@@ -1130,7 +1486,13 @@
         <w:t xml:space="preserve">Value </w:t>
       </w:r>
       <w:r>
-        <w:t xml:space="preserve">assignment does not </w:t>
+        <w:t xml:space="preserve">assignment </w:t>
+      </w:r>
+      <w:r>
+        <w:rPr>
+          <w:color w:val="FF0000"/>
+        </w:rPr>
+        <w:t xml:space="preserve">does not </w:t>
       </w:r>
       <w:r>
         <w:rPr>
@@ -1139,7 +1501,13 @@
         <w:t>requir</w:t>
       </w:r>
       <w:r>
-        <w:t xml:space="preserve">e an assignment call symbol, because a </w:t>
+        <w:rPr>
+          <w:color w:val="FF0000"/>
+        </w:rPr>
+        <w:t>e</w:t>
+      </w:r>
+      <w:r>
+        <w:t xml:space="preserve"> an assignment call symbol, because a </w:t>
       </w:r>
       <w:r>
         <w:rPr>
@@ -1180,7 +1548,37 @@
     </w:p>
     <w:p>
       <w:r>
-        <w:t xml:space="preserve">The standard way to use the </w:t>
+        <w:rPr>
+          <w:color w:val="FF0000"/>
+        </w:rPr>
+        <w:t>The</w:t>
+      </w:r>
+      <w:r>
+        <w:t xml:space="preserve"> </w:t>
+      </w:r>
+      <w:r>
+        <w:rPr>
+          <w:color w:val="FF0000"/>
+        </w:rPr>
+        <w:t xml:space="preserve">standard </w:t>
+      </w:r>
+      <w:r>
+        <w:t xml:space="preserve">way </w:t>
+      </w:r>
+      <w:r>
+        <w:rPr>
+          <w:color w:val="FF0000"/>
+        </w:rPr>
+        <w:t xml:space="preserve">to use </w:t>
+      </w:r>
+      <w:r>
+        <w:rPr>
+          <w:color w:val="FF0000"/>
+        </w:rPr>
+        <w:t>the</w:t>
+      </w:r>
+      <w:r>
+        <w:t xml:space="preserve"> </w:t>
       </w:r>
       <w:r>
         <w:rPr>
@@ -1199,7 +1597,16 @@
         <w:t>is</w:t>
       </w:r>
       <w:r>
-        <w:t xml:space="preserve"> to get the </w:t>
+        <w:t xml:space="preserve"> to get </w:t>
+      </w:r>
+      <w:r>
+        <w:rPr>
+          <w:color w:val="FF0000"/>
+        </w:rPr>
+        <w:t>the</w:t>
+      </w:r>
+      <w:r>
+        <w:t xml:space="preserve"> </w:t>
       </w:r>
       <w:r>
         <w:rPr>
@@ -1209,7 +1616,25 @@
         <w:t xml:space="preserve">Object </w:t>
       </w:r>
       <w:r>
-        <w:t xml:space="preserve">aspect from one reference and assign it to the </w:t>
+        <w:t xml:space="preserve">aspect from one reference and </w:t>
+      </w:r>
+      <w:r>
+        <w:rPr>
+          <w:color w:val="FF0000"/>
+        </w:rPr>
+        <w:t xml:space="preserve">assign </w:t>
+      </w:r>
+      <w:r>
+        <w:t xml:space="preserve">it to </w:t>
+      </w:r>
+      <w:r>
+        <w:rPr>
+          <w:color w:val="FF0000"/>
+        </w:rPr>
+        <w:t>the</w:t>
+      </w:r>
+      <w:r>
+        <w:t xml:space="preserve"> </w:t>
       </w:r>
       <w:r>
         <w:rPr>
@@ -1219,7 +1644,55 @@
         <w:t xml:space="preserve">Class </w:t>
       </w:r>
       <w:r>
-        <w:t xml:space="preserve">aspect of another reference. But you can also do it the other way around: get the </w:t>
+        <w:t xml:space="preserve">aspect of another reference. But </w:t>
+      </w:r>
+      <w:r>
+        <w:rPr>
+          <w:color w:val="FF0000"/>
+        </w:rPr>
+        <w:t>you</w:t>
+      </w:r>
+      <w:r>
+        <w:rPr>
+          <w:color w:val="FF0000"/>
+        </w:rPr>
+        <w:t xml:space="preserve"> can </w:t>
+      </w:r>
+      <w:r>
+        <w:rPr>
+          <w:color w:val="FF0000"/>
+        </w:rPr>
+        <w:t>also</w:t>
+      </w:r>
+      <w:r>
+        <w:t xml:space="preserve"> </w:t>
+      </w:r>
+      <w:r>
+        <w:rPr>
+          <w:color w:val="FF0000"/>
+        </w:rPr>
+        <w:t xml:space="preserve">do it </w:t>
+      </w:r>
+      <w:r>
+        <w:rPr>
+          <w:color w:val="FF0000"/>
+        </w:rPr>
+        <w:t>the</w:t>
+      </w:r>
+      <w:r>
+        <w:rPr>
+          <w:color w:val="FF0000"/>
+        </w:rPr>
+        <w:t xml:space="preserve"> other way around: get </w:t>
+      </w:r>
+      <w:r>
+        <w:rPr>
+          <w:color w:val="FF0000"/>
+        </w:rPr>
+        <w:t>the</w:t>
+      </w:r>
+      <w:r>
+        <w:t xml:space="preserve"> </w:t>
       </w:r>
       <w:r>
         <w:rPr>
@@ -1229,7 +1702,25 @@
         <w:t xml:space="preserve">Class </w:t>
       </w:r>
       <w:r>
-        <w:t xml:space="preserve">aspect from one reference and assign it as the </w:t>
+        <w:t xml:space="preserve">aspect from one reference and </w:t>
+      </w:r>
+      <w:r>
+        <w:rPr>
+          <w:color w:val="FF0000"/>
+        </w:rPr>
+        <w:t xml:space="preserve">assign </w:t>
+      </w:r>
+      <w:r>
+        <w:t xml:space="preserve">it as </w:t>
+      </w:r>
+      <w:r>
+        <w:rPr>
+          <w:color w:val="FF0000"/>
+        </w:rPr>
+        <w:t>the</w:t>
+      </w:r>
+      <w:r>
+        <w:t xml:space="preserve"> </w:t>
       </w:r>
       <w:r>
         <w:rPr>
@@ -1239,7 +1730,22 @@
         <w:t xml:space="preserve">Object </w:t>
       </w:r>
       <w:r>
-        <w:t xml:space="preserve">aspect of another reference. You can call it </w:t>
+        <w:t xml:space="preserve">aspect of another reference. </w:t>
+      </w:r>
+      <w:r>
+        <w:rPr>
+          <w:color w:val="FF0000"/>
+        </w:rPr>
+        <w:t>You</w:t>
+      </w:r>
+      <w:r>
+        <w:rPr>
+          <w:color w:val="FF0000"/>
+        </w:rPr>
+        <w:t xml:space="preserve"> can </w:t>
+      </w:r>
+      <w:r>
+        <w:t xml:space="preserve">call it </w:t>
       </w:r>
       <w:r>
         <w:rPr>
@@ -1248,7 +1754,16 @@
         <w:t xml:space="preserve">Class-to-Object </w:t>
       </w:r>
       <w:r>
-        <w:t xml:space="preserve">assignment. It can also be called a </w:t>
+        <w:t xml:space="preserve">assignment. It </w:t>
+      </w:r>
+      <w:r>
+        <w:rPr>
+          <w:color w:val="FF0000"/>
+        </w:rPr>
+        <w:t xml:space="preserve">can </w:t>
+      </w:r>
+      <w:r>
+        <w:t xml:space="preserve">also be called a </w:t>
       </w:r>
       <w:r>
         <w:rPr>
@@ -1266,7 +1781,19 @@
         <w:t>assignment</w:t>
       </w:r>
       <w:r>
-        <w:t xml:space="preserve">. Less conventional ways of yielding over aspects like that, </w:t>
+        <w:t xml:space="preserve">. </w:t>
+      </w:r>
+      <w:r>
+        <w:t xml:space="preserve">Less </w:t>
+      </w:r>
+      <w:r>
+        <w:rPr>
+          <w:color w:val="FF0000"/>
+        </w:rPr>
+        <w:t xml:space="preserve">conventional ways of yielding </w:t>
+      </w:r>
+      <w:r>
+        <w:t xml:space="preserve">over aspects like that, </w:t>
       </w:r>
       <w:r>
         <w:rPr>
@@ -1275,7 +1802,16 @@
         <w:t>is</w:t>
       </w:r>
       <w:r>
-        <w:t xml:space="preserve"> also called a </w:t>
+        <w:t xml:space="preserve"> </w:t>
+      </w:r>
+      <w:r>
+        <w:rPr>
+          <w:color w:val="FF0000"/>
+        </w:rPr>
+        <w:t xml:space="preserve">also </w:t>
+      </w:r>
+      <w:r>
+        <w:t xml:space="preserve">called a </w:t>
       </w:r>
       <w:r>
         <w:rPr>
@@ -1290,7 +1826,22 @@
     <w:p/>
     <w:p>
       <w:r>
-        <w:t xml:space="preserve">Also note here, that there </w:t>
+        <w:rPr>
+          <w:color w:val="FF0000"/>
+        </w:rPr>
+        <w:t>Also note</w:t>
+      </w:r>
+      <w:r>
+        <w:t xml:space="preserve"> </w:t>
+      </w:r>
+      <w:r>
+        <w:rPr>
+          <w:color w:val="FF0000"/>
+        </w:rPr>
+        <w:t xml:space="preserve">here, that </w:t>
+      </w:r>
+      <w:r>
+        <w:t xml:space="preserve">there </w:t>
       </w:r>
       <w:r>
         <w:rPr>
@@ -1299,7 +1850,31 @@
         <w:t>are</w:t>
       </w:r>
       <w:r>
-        <w:t xml:space="preserve"> two ways to get the </w:t>
+        <w:t xml:space="preserve"> </w:t>
+      </w:r>
+      <w:r>
+        <w:rPr>
+          <w:color w:val="FF0000"/>
+        </w:rPr>
+        <w:t xml:space="preserve">two </w:t>
+      </w:r>
+      <w:r>
+        <w:t xml:space="preserve">ways </w:t>
+      </w:r>
+      <w:r>
+        <w:rPr>
+          <w:color w:val="FF0000"/>
+        </w:rPr>
+        <w:t xml:space="preserve">to get </w:t>
+      </w:r>
+      <w:r>
+        <w:rPr>
+          <w:color w:val="FF0000"/>
+        </w:rPr>
+        <w:t>the</w:t>
+      </w:r>
+      <w:r>
+        <w:t xml:space="preserve"> </w:t>
       </w:r>
       <w:r>
         <w:rPr>
@@ -1315,11 +1890,24 @@
         <w:rPr>
           <w:b/>
           <w:bCs/>
+          <w:color w:val="FF0000"/>
         </w:rPr>
         <w:t>Get</w:t>
       </w:r>
       <w:r>
-        <w:t xml:space="preserve"> the </w:t>
+        <w:rPr>
+          <w:color w:val="FF0000"/>
+        </w:rPr>
+        <w:t xml:space="preserve"> </w:t>
+      </w:r>
+      <w:r>
+        <w:rPr>
+          <w:color w:val="FF0000"/>
+        </w:rPr>
+        <w:t>the</w:t>
+      </w:r>
+      <w:r>
+        <w:t xml:space="preserve"> </w:t>
       </w:r>
       <w:r>
         <w:rPr>
@@ -1329,7 +1917,16 @@
         <w:t xml:space="preserve">Class </w:t>
       </w:r>
       <w:r>
-        <w:t xml:space="preserve">aspect of the </w:t>
+        <w:t xml:space="preserve">aspect of </w:t>
+      </w:r>
+      <w:r>
+        <w:rPr>
+          <w:color w:val="FF0000"/>
+        </w:rPr>
+        <w:t>the</w:t>
+      </w:r>
+      <w:r>
+        <w:t xml:space="preserve"> </w:t>
       </w:r>
       <w:r>
         <w:rPr>
@@ -1344,11 +1941,18 @@
         <w:rPr>
           <w:b/>
           <w:bCs/>
+          <w:color w:val="FF0000"/>
         </w:rPr>
         <w:t xml:space="preserve">Get </w:t>
       </w:r>
       <w:r>
-        <w:t xml:space="preserve">the </w:t>
+        <w:rPr>
+          <w:color w:val="FF0000"/>
+        </w:rPr>
+        <w:t>the</w:t>
+      </w:r>
+      <w:r>
+        <w:t xml:space="preserve"> </w:t>
       </w:r>
       <w:r>
         <w:rPr>
@@ -1358,7 +1962,16 @@
         <w:t xml:space="preserve">Class </w:t>
       </w:r>
       <w:r>
-        <w:t xml:space="preserve">aspect of the </w:t>
+        <w:t xml:space="preserve">aspect of </w:t>
+      </w:r>
+      <w:r>
+        <w:rPr>
+          <w:color w:val="FF0000"/>
+        </w:rPr>
+        <w:t>the</w:t>
+      </w:r>
+      <w:r>
+        <w:t xml:space="preserve"> </w:t>
       </w:r>
       <w:r>
         <w:rPr>
@@ -1452,7 +2065,7 @@
                           </pic:cNvPicPr>
                         </pic:nvPicPr>
                         <pic:blipFill>
-                          <a:blip r:embed="rId10">
+                          <a:blip r:embed="rId11">
                             <a:extLst>
                               <a:ext uri="{28A0092B-C50C-407E-A947-70E740481C1C}">
                                 <a14:useLocalDpi xmlns:a14="http://schemas.microsoft.com/office/drawing/2010/main" val="0"/>
@@ -1539,6 +2152,7 @@
             <w:r>
               <w:rPr>
                 <w:i/>
+                <w:color w:val="FF0000"/>
               </w:rPr>
               <w:t>Result:</w:t>
             </w:r>
@@ -1579,7 +2193,7 @@
                           </pic:cNvPicPr>
                         </pic:nvPicPr>
                         <pic:blipFill>
-                          <a:blip r:embed="rId11">
+                          <a:blip r:embed="rId12">
                             <a:extLst>
                               <a:ext uri="{28A0092B-C50C-407E-A947-70E740481C1C}">
                                 <a14:useLocalDpi xmlns:a14="http://schemas.microsoft.com/office/drawing/2010/main" val="0"/>
@@ -1628,8 +2242,86 @@
             <w:r>
               <w:rPr>
                 <w:i/>
-              </w:rPr>
-              <w:t>The object reference on the right now points to the class of the object reference on the left.</w:t>
+                <w:color w:val="FF0000"/>
+              </w:rPr>
+              <w:t>The</w:t>
+            </w:r>
+            <w:r>
+              <w:rPr>
+                <w:i/>
+              </w:rPr>
+              <w:t xml:space="preserve"> object reference on </w:t>
+            </w:r>
+            <w:r>
+              <w:rPr>
+                <w:i/>
+                <w:color w:val="FF0000"/>
+              </w:rPr>
+              <w:t>the</w:t>
+            </w:r>
+            <w:r>
+              <w:rPr>
+                <w:i/>
+              </w:rPr>
+              <w:t xml:space="preserve"> right </w:t>
+            </w:r>
+            <w:r>
+              <w:rPr>
+                <w:i/>
+                <w:color w:val="FF0000"/>
+              </w:rPr>
+              <w:t>now points</w:t>
+            </w:r>
+            <w:r>
+              <w:rPr>
+                <w:i/>
+              </w:rPr>
+              <w:t xml:space="preserve"> </w:t>
+            </w:r>
+            <w:r>
+              <w:rPr>
+                <w:i/>
+              </w:rPr>
+              <w:t xml:space="preserve">to </w:t>
+            </w:r>
+            <w:r>
+              <w:rPr>
+                <w:i/>
+                <w:color w:val="FF0000"/>
+              </w:rPr>
+              <w:t>the</w:t>
+            </w:r>
+            <w:r>
+              <w:rPr>
+                <w:i/>
+              </w:rPr>
+              <w:t xml:space="preserve"> class of </w:t>
+            </w:r>
+            <w:r>
+              <w:rPr>
+                <w:i/>
+                <w:color w:val="FF0000"/>
+              </w:rPr>
+              <w:t>the</w:t>
+            </w:r>
+            <w:r>
+              <w:rPr>
+                <w:i/>
+              </w:rPr>
+              <w:t xml:space="preserve"> object reference on </w:t>
+            </w:r>
+            <w:r>
+              <w:rPr>
+                <w:i/>
+                <w:color w:val="FF0000"/>
+              </w:rPr>
+              <w:t>the</w:t>
+            </w:r>
+            <w:r>
+              <w:rPr>
+                <w:i/>
+              </w:rPr>
+              <w:t xml:space="preserve"> left.</w:t>
             </w:r>
           </w:p>
         </w:tc>
@@ -1706,7 +2398,7 @@
                           </pic:cNvPicPr>
                         </pic:nvPicPr>
                         <pic:blipFill>
-                          <a:blip r:embed="rId12">
+                          <a:blip r:embed="rId13">
                             <a:extLst>
                               <a:ext uri="{28A0092B-C50C-407E-A947-70E740481C1C}">
                                 <a14:useLocalDpi xmlns:a14="http://schemas.microsoft.com/office/drawing/2010/main" val="0"/>
@@ -1793,6 +2485,7 @@
             <w:r>
               <w:rPr>
                 <w:i/>
+                <w:color w:val="FF0000"/>
               </w:rPr>
               <w:t>Result:</w:t>
             </w:r>
@@ -1834,7 +2527,7 @@
                           </pic:cNvPicPr>
                         </pic:nvPicPr>
                         <pic:blipFill>
-                          <a:blip r:embed="rId13">
+                          <a:blip r:embed="rId14">
                             <a:extLst>
                               <a:ext uri="{28A0092B-C50C-407E-A947-70E740481C1C}">
                                 <a14:useLocalDpi xmlns:a14="http://schemas.microsoft.com/office/drawing/2010/main" val="0"/>
@@ -1880,8 +2573,80 @@
             <w:r>
               <w:rPr>
                 <w:i/>
-              </w:rPr>
-              <w:t>The object reference on the right now points to the class of the object on the left.</w:t>
+                <w:color w:val="FF0000"/>
+              </w:rPr>
+              <w:t>The</w:t>
+            </w:r>
+            <w:r>
+              <w:rPr>
+                <w:i/>
+              </w:rPr>
+              <w:t xml:space="preserve"> object reference on </w:t>
+            </w:r>
+            <w:r>
+              <w:rPr>
+                <w:i/>
+                <w:color w:val="FF0000"/>
+              </w:rPr>
+              <w:t>the</w:t>
+            </w:r>
+            <w:r>
+              <w:rPr>
+                <w:i/>
+              </w:rPr>
+              <w:t xml:space="preserve"> right </w:t>
+            </w:r>
+            <w:r>
+              <w:rPr>
+                <w:i/>
+                <w:color w:val="FF0000"/>
+              </w:rPr>
+              <w:t xml:space="preserve">now points </w:t>
+            </w:r>
+            <w:r>
+              <w:rPr>
+                <w:i/>
+              </w:rPr>
+              <w:t xml:space="preserve">to </w:t>
+            </w:r>
+            <w:r>
+              <w:rPr>
+                <w:i/>
+                <w:color w:val="FF0000"/>
+              </w:rPr>
+              <w:t>the</w:t>
+            </w:r>
+            <w:r>
+              <w:rPr>
+                <w:i/>
+              </w:rPr>
+              <w:t xml:space="preserve"> class of </w:t>
+            </w:r>
+            <w:r>
+              <w:rPr>
+                <w:i/>
+                <w:color w:val="FF0000"/>
+              </w:rPr>
+              <w:t>the</w:t>
+            </w:r>
+            <w:r>
+              <w:rPr>
+                <w:i/>
+              </w:rPr>
+              <w:t xml:space="preserve"> object on </w:t>
+            </w:r>
+            <w:r>
+              <w:rPr>
+                <w:i/>
+                <w:color w:val="FF0000"/>
+              </w:rPr>
+              <w:t>the</w:t>
+            </w:r>
+            <w:r>
+              <w:rPr>
+                <w:i/>
+              </w:rPr>
+              <w:t xml:space="preserve"> left.</w:t>
             </w:r>
           </w:p>
         </w:tc>
@@ -1890,7 +2655,31 @@
     <w:p/>
     <w:p>
       <w:r>
-        <w:t xml:space="preserve">If the source of the assignment </w:t>
+        <w:rPr>
+          <w:color w:val="FF0000"/>
+        </w:rPr>
+        <w:t>If</w:t>
+      </w:r>
+      <w:r>
+        <w:t xml:space="preserve"> </w:t>
+      </w:r>
+      <w:r>
+        <w:rPr>
+          <w:color w:val="FF0000"/>
+        </w:rPr>
+        <w:t>the</w:t>
+      </w:r>
+      <w:r>
+        <w:t xml:space="preserve"> source of </w:t>
+      </w:r>
+      <w:r>
+        <w:rPr>
+          <w:color w:val="FF0000"/>
+        </w:rPr>
+        <w:t>the</w:t>
+      </w:r>
+      <w:r>
+        <w:t xml:space="preserve"> assignment </w:t>
       </w:r>
       <w:r>
         <w:rPr>
@@ -1899,7 +2688,46 @@
         <w:t>is</w:t>
       </w:r>
       <w:r>
-        <w:t xml:space="preserve"> a pointer-to-pointer, then the target also becomes a pointer-to-pointer. So this also gives </w:t>
+        <w:t xml:space="preserve"> a pointer-to-pointer, </w:t>
+      </w:r>
+      <w:r>
+        <w:rPr>
+          <w:color w:val="FF0000"/>
+        </w:rPr>
+        <w:t xml:space="preserve">then </w:t>
+      </w:r>
+      <w:r>
+        <w:rPr>
+          <w:color w:val="FF0000"/>
+        </w:rPr>
+        <w:t>the</w:t>
+      </w:r>
+      <w:r>
+        <w:t xml:space="preserve"> target </w:t>
+      </w:r>
+      <w:r>
+        <w:rPr>
+          <w:color w:val="FF0000"/>
+        </w:rPr>
+        <w:t xml:space="preserve">also becomes </w:t>
+      </w:r>
+      <w:r>
+        <w:t xml:space="preserve">a pointer-to-pointer. </w:t>
+      </w:r>
+      <w:r>
+        <w:rPr>
+          <w:color w:val="FF0000"/>
+        </w:rPr>
+        <w:t>So</w:t>
+      </w:r>
+      <w:r>
+        <w:t xml:space="preserve"> this </w:t>
+      </w:r>
+      <w:r>
+        <w:rPr>
+          <w:color w:val="FF0000"/>
+        </w:rPr>
+        <w:t xml:space="preserve">also gives </w:t>
       </w:r>
       <w:r>
         <w:rPr>
@@ -1909,7 +2737,16 @@
         <w:t xml:space="preserve">Reference Class to Object </w:t>
       </w:r>
       <w:r>
-        <w:t>assignment the following implementations:</w:t>
+        <w:t xml:space="preserve">assignment </w:t>
+      </w:r>
+      <w:r>
+        <w:rPr>
+          <w:color w:val="FF0000"/>
+        </w:rPr>
+        <w:t>the</w:t>
+      </w:r>
+      <w:r>
+        <w:t xml:space="preserve"> following implementations:</w:t>
       </w:r>
     </w:p>
     <w:p/>
@@ -1990,7 +2827,7 @@
                           </pic:cNvPicPr>
                         </pic:nvPicPr>
                         <pic:blipFill>
-                          <a:blip r:embed="rId14">
+                          <a:blip r:embed="rId15">
                             <a:extLst>
                               <a:ext uri="{28A0092B-C50C-407E-A947-70E740481C1C}">
                                 <a14:useLocalDpi xmlns:a14="http://schemas.microsoft.com/office/drawing/2010/main" val="0"/>
@@ -2083,6 +2920,7 @@
             <w:r>
               <w:rPr>
                 <w:i/>
+                <w:color w:val="FF0000"/>
               </w:rPr>
               <w:t>Result:</w:t>
             </w:r>
@@ -2128,7 +2966,7 @@
                           </pic:cNvPicPr>
                         </pic:nvPicPr>
                         <pic:blipFill>
-                          <a:blip r:embed="rId15">
+                          <a:blip r:embed="rId16">
                             <a:extLst>
                               <a:ext uri="{28A0092B-C50C-407E-A947-70E740481C1C}">
                                 <a14:useLocalDpi xmlns:a14="http://schemas.microsoft.com/office/drawing/2010/main" val="0"/>
@@ -2236,7 +3074,7 @@
                           </pic:cNvPicPr>
                         </pic:nvPicPr>
                         <pic:blipFill>
-                          <a:blip r:embed="rId16">
+                          <a:blip r:embed="rId17">
                             <a:extLst>
                               <a:ext uri="{28A0092B-C50C-407E-A947-70E740481C1C}">
                                 <a14:useLocalDpi xmlns:a14="http://schemas.microsoft.com/office/drawing/2010/main" val="0"/>
@@ -2359,6 +3197,7 @@
             <w:r>
               <w:rPr>
                 <w:i/>
+                <w:color w:val="FF0000"/>
               </w:rPr>
               <w:t>Result:</w:t>
             </w:r>
@@ -2403,7 +3242,7 @@
                           </pic:cNvPicPr>
                         </pic:nvPicPr>
                         <pic:blipFill>
-                          <a:blip r:embed="rId17">
+                          <a:blip r:embed="rId18">
                             <a:extLst>
                               <a:ext uri="{28A0092B-C50C-407E-A947-70E740481C1C}">
                                 <a14:useLocalDpi xmlns:a14="http://schemas.microsoft.com/office/drawing/2010/main" val="0"/>
@@ -3882,4 +4721,16 @@
     </a:ext>
   </a:extLst>
 </a:theme>
+</file>
+
+<file path=customXml/item1.xml><?xml version="1.0" encoding="utf-8"?>
+<b:Sources xmlns:b="http://schemas.openxmlformats.org/officeDocument/2006/bibliography" xmlns="http://schemas.openxmlformats.org/officeDocument/2006/bibliography" SelectedStyle="\APASixthEditionOfficeOnline.xsl" StyleName="APA" Version="6"/>
+</file>
+
+<file path=customXml/itemProps1.xml><?xml version="1.0" encoding="utf-8"?>
+<ds:datastoreItem xmlns:ds="http://schemas.openxmlformats.org/officeDocument/2006/customXml" ds:itemID="{F00CEF64-2C5E-46E2-A190-3F24F79B6F19}">
+  <ds:schemaRefs>
+    <ds:schemaRef ds:uri="http://schemas.openxmlformats.org/officeDocument/2006/bibliography"/>
+  </ds:schemaRefs>
+</ds:datastoreItem>
 </file>
</xml_diff>

<commit_message>
Circle Language Spec: System Objects: Assignment: * Moved more pointer-related issues to the Pointers chapter. * Tried to teplace harder 'trigger' words with softer wiggle words. * Annotated with some ideas for change.
</commit_message>
<xml_diff>
--- a/1.1. Circle Language Spec/07. System Objects/2. Assignment.docx
+++ b/1.1. Circle Language Spec/07. System Objects/2. Assignment.docx
@@ -53,37 +53,7 @@
     </w:p>
     <w:p>
       <w:r>
-        <w:t>You</w:t>
-      </w:r>
-      <w:r>
-        <w:t xml:space="preserve"> </w:t>
-      </w:r>
-      <w:r>
-        <w:rPr>
-          <w:color w:val="FF0000"/>
-        </w:rPr>
-        <w:t>will</w:t>
-      </w:r>
-      <w:r>
-        <w:t xml:space="preserve"> </w:t>
-      </w:r>
-      <w:r>
-        <w:rPr>
-          <w:color w:val="FF0000"/>
-        </w:rPr>
-        <w:t xml:space="preserve">usually </w:t>
-      </w:r>
-      <w:r>
-        <w:t xml:space="preserve">not see </w:t>
-      </w:r>
-      <w:r>
-        <w:rPr>
-          <w:color w:val="FF0000"/>
-        </w:rPr>
-        <w:t xml:space="preserve">any </w:t>
-      </w:r>
-      <w:r>
-        <w:t xml:space="preserve">direct calls to </w:t>
+        <w:t xml:space="preserve">Calls to </w:t>
       </w:r>
       <w:r>
         <w:rPr>
@@ -113,43 +83,52 @@
         <w:t xml:space="preserve">Use </w:t>
       </w:r>
       <w:r>
-        <w:t xml:space="preserve">commands. Those system commands </w:t>
-      </w:r>
-      <w:r>
-        <w:rPr>
-          <w:color w:val="FF0000"/>
-        </w:rPr>
-        <w:t>are</w:t>
-      </w:r>
-      <w:r>
-        <w:t xml:space="preserve"> called </w:t>
+        <w:t>commands</w:t>
+      </w:r>
+      <w:r>
+        <w:t xml:space="preserve"> might not be seen directly</w:t>
+      </w:r>
+      <w:r>
+        <w:t xml:space="preserve"> </w:t>
+      </w:r>
+      <w:r>
+        <w:t>usually</w:t>
+      </w:r>
+      <w:r>
+        <w:t xml:space="preserve">. Those </w:t>
+      </w:r>
+      <w:r>
+        <w:t xml:space="preserve">may be more likely to be </w:t>
+      </w:r>
+      <w:r>
+        <w:t xml:space="preserve">called </w:t>
       </w:r>
       <w:r>
         <w:t xml:space="preserve">indirectly </w:t>
       </w:r>
       <w:r>
-        <w:t>by</w:t>
+        <w:t xml:space="preserve">by </w:t>
+      </w:r>
+      <w:r>
+        <w:rPr>
+          <w:i/>
+        </w:rPr>
+        <w:t xml:space="preserve">assignment </w:t>
+      </w:r>
+      <w:r>
+        <w:t>commands</w:t>
+      </w:r>
+      <w:r>
+        <w:t>. An assignment command</w:t>
+      </w:r>
+      <w:r>
+        <w:t xml:space="preserve"> might</w:t>
       </w:r>
       <w:r>
         <w:t xml:space="preserve"> </w:t>
       </w:r>
       <w:r>
-        <w:rPr>
-          <w:i/>
-        </w:rPr>
-        <w:t xml:space="preserve">assignment </w:t>
-      </w:r>
-      <w:r>
-        <w:t>commands</w:t>
-      </w:r>
-      <w:r>
-        <w:t xml:space="preserve">. An assignment command </w:t>
-      </w:r>
-      <w:r>
-        <w:rPr>
-          <w:color w:val="FF0000"/>
-        </w:rPr>
-        <w:t>executes</w:t>
+        <w:t>execute</w:t>
       </w:r>
       <w:r>
         <w:rPr>
@@ -178,109 +157,67 @@
         <w:t xml:space="preserve">Set </w:t>
       </w:r>
       <w:r>
-        <w:t xml:space="preserve">on another object, </w:t>
-      </w:r>
-      <w:r>
-        <w:rPr>
-          <w:color w:val="FF0000"/>
-        </w:rPr>
-        <w:t xml:space="preserve">thus yielding </w:t>
-      </w:r>
-      <w:r>
-        <w:t>over a system aspect from one object to another.</w:t>
+        <w:t>on another object,</w:t>
+      </w:r>
+      <w:r>
+        <w:t xml:space="preserve"> attempting to </w:t>
+      </w:r>
+      <w:r>
+        <w:t xml:space="preserve">yield </w:t>
+      </w:r>
+      <w:r>
+        <w:t>over a</w:t>
+      </w:r>
+      <w:r>
+        <w:t>n</w:t>
+      </w:r>
+      <w:r>
+        <w:t xml:space="preserve"> aspect from one </w:t>
+      </w:r>
+      <w:r>
+        <w:t>symbol</w:t>
+      </w:r>
+      <w:r>
+        <w:t xml:space="preserve"> to another.</w:t>
       </w:r>
     </w:p>
     <w:p/>
     <w:p>
       <w:r>
-        <w:t xml:space="preserve">Different aspects </w:t>
-      </w:r>
-      <w:r>
-        <w:rPr>
-          <w:color w:val="FF0000"/>
-        </w:rPr>
+        <w:t>Different aspects</w:t>
+      </w:r>
+      <w:r>
+        <w:t>, such as a value held or an object pointed to,</w:t>
+      </w:r>
+      <w:r>
+        <w:t xml:space="preserve"> might</w:t>
+      </w:r>
+      <w:r>
+        <w:t xml:space="preserve"> </w:t>
+      </w:r>
+      <w:r>
         <w:t xml:space="preserve">have </w:t>
       </w:r>
       <w:r>
-        <w:t xml:space="preserve">different types of assignment. Below </w:t>
-      </w:r>
-      <w:r>
-        <w:rPr>
-          <w:color w:val="FF0000"/>
-        </w:rPr>
-        <w:t>is</w:t>
-      </w:r>
-      <w:r>
-        <w:t xml:space="preserve"> an overview of </w:t>
-      </w:r>
-      <w:r>
-        <w:rPr>
-          <w:color w:val="FF0000"/>
-        </w:rPr>
-        <w:t>the</w:t>
-      </w:r>
-      <w:r>
-        <w:rPr>
-          <w:color w:val="FF0000"/>
-        </w:rPr>
-        <w:t xml:space="preserve"> </w:t>
-      </w:r>
-      <w:r>
-        <w:rPr>
-          <w:color w:val="FF0000"/>
-        </w:rPr>
-        <w:t>most</w:t>
-      </w:r>
-      <w:r>
-        <w:t xml:space="preserve"> </w:t>
-      </w:r>
-      <w:r>
-        <w:rPr>
-          <w:color w:val="FF0000"/>
-        </w:rPr>
+        <w:t>different types of assignment. Below</w:t>
+      </w:r>
+      <w:r>
+        <w:t xml:space="preserve"> an attempt to list more </w:t>
+      </w:r>
+      <w:r>
         <w:t xml:space="preserve">common </w:t>
       </w:r>
       <w:r>
-        <w:t>types of assignments.</w:t>
+        <w:t>types of assignment.</w:t>
       </w:r>
     </w:p>
     <w:p/>
     <w:p>
       <w:r>
-        <w:t xml:space="preserve">It </w:t>
-      </w:r>
-      <w:r>
-        <w:rPr>
-          <w:color w:val="FF0000"/>
-        </w:rPr>
-        <w:t>is</w:t>
-      </w:r>
-      <w:r>
-        <w:t xml:space="preserve"> </w:t>
-      </w:r>
-      <w:r>
-        <w:rPr>
-          <w:color w:val="FF0000"/>
-        </w:rPr>
-        <w:t xml:space="preserve">also made </w:t>
-      </w:r>
-      <w:r>
-        <w:rPr>
-          <w:color w:val="FF0000"/>
-        </w:rPr>
-        <w:t>clear</w:t>
-      </w:r>
-      <w:r>
-        <w:t xml:space="preserve"> in </w:t>
-      </w:r>
-      <w:r>
-        <w:rPr>
-          <w:color w:val="FF0000"/>
-        </w:rPr>
-        <w:t>the</w:t>
-      </w:r>
-      <w:r>
-        <w:t xml:space="preserve"> overview, which </w:t>
+        <w:t>The overview also attempts to illustrate</w:t>
+      </w:r>
+      <w:r>
+        <w:t xml:space="preserve">, which </w:t>
       </w:r>
       <w:r>
         <w:rPr>
@@ -310,70 +247,49 @@
         <w:t xml:space="preserve">Use </w:t>
       </w:r>
       <w:r>
-        <w:t xml:space="preserve">commands </w:t>
-      </w:r>
-      <w:r>
-        <w:rPr>
-          <w:color w:val="FF0000"/>
-        </w:rPr>
-        <w:t>are</w:t>
-      </w:r>
-      <w:r>
-        <w:t xml:space="preserve"> called </w:t>
-      </w:r>
-      <w:r>
-        <w:rPr>
-          <w:color w:val="FF0000"/>
-        </w:rPr>
-        <w:t xml:space="preserve">to perform </w:t>
-      </w:r>
-      <w:r>
-        <w:rPr>
-          <w:color w:val="FF0000"/>
-        </w:rPr>
-        <w:t>the</w:t>
-      </w:r>
-      <w:r>
-        <w:t xml:space="preserve"> assignment.</w:t>
+        <w:t>commands</w:t>
+      </w:r>
+      <w:r>
+        <w:t xml:space="preserve"> might be</w:t>
+      </w:r>
+      <w:r>
+        <w:t xml:space="preserve"> called</w:t>
+      </w:r>
+      <w:r>
+        <w:t xml:space="preserve"> while</w:t>
+      </w:r>
+      <w:r>
+        <w:t xml:space="preserve"> </w:t>
+      </w:r>
+      <w:r>
+        <w:t>perform</w:t>
+      </w:r>
+      <w:r>
+        <w:t>ing</w:t>
+      </w:r>
+      <w:r>
+        <w:t xml:space="preserve"> </w:t>
+      </w:r>
+      <w:r>
+        <w:t xml:space="preserve">an </w:t>
+      </w:r>
+      <w:r>
+        <w:t>assignment.</w:t>
       </w:r>
     </w:p>
     <w:p/>
     <w:p>
       <w:r>
-        <w:t xml:space="preserve">Object-bound aspects and reference-bound aspects </w:t>
-      </w:r>
-      <w:r>
-        <w:rPr>
-          <w:color w:val="FF0000"/>
-        </w:rPr>
-        <w:t>are</w:t>
-      </w:r>
-      <w:r>
-        <w:t xml:space="preserve"> displayed </w:t>
-      </w:r>
-      <w:r>
-        <w:rPr>
-          <w:color w:val="FF0000"/>
-        </w:rPr>
-        <w:t>differently</w:t>
-      </w:r>
-      <w:r>
-        <w:t xml:space="preserve">. </w:t>
-      </w:r>
-      <w:r>
-        <w:rPr>
-          <w:color w:val="FF0000"/>
-        </w:rPr>
+        <w:t xml:space="preserve">To demonstrate the difference between object-bound aspects and reference-bound aspects, the following notation is employed. </w:t>
+      </w:r>
+      <w:r>
         <w:t xml:space="preserve">When </w:t>
       </w:r>
       <w:r>
-        <w:t xml:space="preserve">a reference-bound aspect </w:t>
-      </w:r>
-      <w:r>
-        <w:rPr>
-          <w:color w:val="FF0000"/>
-        </w:rPr>
-        <w:t>is</w:t>
+        <w:t>a reference-bound aspect</w:t>
+      </w:r>
+      <w:r>
+        <w:t xml:space="preserve"> might be</w:t>
       </w:r>
       <w:r>
         <w:t xml:space="preserve"> </w:t>
@@ -399,34 +315,19 @@
         <w:t xml:space="preserve"> </w:t>
       </w:r>
       <w:r>
-        <w:rPr>
-          <w:color w:val="FF0000"/>
-        </w:rPr>
         <w:t xml:space="preserve">then </w:t>
       </w:r>
       <w:r>
-        <w:rPr>
-          <w:color w:val="FF0000"/>
-        </w:rPr>
-        <w:t>the</w:t>
-      </w:r>
-      <w:r>
-        <w:rPr>
-          <w:color w:val="FF0000"/>
-        </w:rPr>
-        <w:t xml:space="preserve"> </w:t>
+        <w:t xml:space="preserve">a </w:t>
       </w:r>
       <w:r>
         <w:t xml:space="preserve">reference </w:t>
       </w:r>
       <w:r>
-        <w:rPr>
-          <w:color w:val="FF0000"/>
-        </w:rPr>
-        <w:t>is</w:t>
-      </w:r>
-      <w:r>
-        <w:t xml:space="preserve"> displayed with a parent around it:</w:t>
+        <w:t xml:space="preserve">may be </w:t>
+      </w:r>
+      <w:r>
+        <w:t>displayed with a parent around it:</w:t>
       </w:r>
     </w:p>
     <w:p/>
@@ -492,19 +393,13 @@
     <w:p/>
     <w:p>
       <w:r>
-        <w:rPr>
-          <w:color w:val="FF0000"/>
-        </w:rPr>
         <w:t xml:space="preserve">When </w:t>
       </w:r>
       <w:r>
-        <w:t xml:space="preserve">an object-bound aspect </w:t>
-      </w:r>
-      <w:r>
-        <w:rPr>
-          <w:color w:val="FF0000"/>
-        </w:rPr>
-        <w:t>is</w:t>
+        <w:t>an object-bound aspect</w:t>
+      </w:r>
+      <w:r>
+        <w:t xml:space="preserve"> might be</w:t>
       </w:r>
       <w:r>
         <w:t xml:space="preserve"> </w:t>
@@ -530,39 +425,21 @@
         <w:t xml:space="preserve"> </w:t>
       </w:r>
       <w:r>
-        <w:rPr>
-          <w:color w:val="FF0000"/>
-        </w:rPr>
         <w:t xml:space="preserve">then </w:t>
       </w:r>
       <w:r>
-        <w:rPr>
-          <w:color w:val="FF0000"/>
-        </w:rPr>
-        <w:t>the</w:t>
-      </w:r>
-      <w:r>
-        <w:rPr>
-          <w:color w:val="FF0000"/>
-        </w:rPr>
-        <w:t xml:space="preserve"> </w:t>
-      </w:r>
-      <w:r>
-        <w:t xml:space="preserve">targeted object </w:t>
-      </w:r>
-      <w:r>
-        <w:rPr>
-          <w:color w:val="FF0000"/>
-        </w:rPr>
-        <w:t>is</w:t>
+        <w:t xml:space="preserve">a </w:t>
+      </w:r>
+      <w:r>
+        <w:t>targeted object</w:t>
+      </w:r>
+      <w:r>
+        <w:t xml:space="preserve"> may be</w:t>
       </w:r>
       <w:r>
         <w:t xml:space="preserve"> displayed </w:t>
       </w:r>
       <w:r>
-        <w:rPr>
-          <w:color w:val="FF0000"/>
-        </w:rPr>
         <w:t xml:space="preserve">without </w:t>
       </w:r>
       <w:r>
@@ -629,20 +506,7 @@
         </w:drawing>
       </w:r>
     </w:p>
-    <w:p>
-      <w:pPr>
-        <w:pStyle w:val="Heading3"/>
-      </w:pPr>
-      <w:r>
-        <w:rPr>
-          <w:color w:val="FF0000"/>
-        </w:rPr>
-        <w:t xml:space="preserve">Conventional </w:t>
-      </w:r>
-      <w:r>
-        <w:t>Assignment Types</w:t>
-      </w:r>
-    </w:p>
+    <w:p/>
     <w:tbl>
       <w:tblPr>
         <w:tblW w:w="0" w:type="auto"/>
@@ -755,6 +619,18 @@
               </w:drawing>
             </w:r>
           </w:p>
+          <w:p>
+            <w:pPr>
+              <w:ind w:left="0"/>
+              <w:jc w:val="center"/>
+            </w:pPr>
+            <w:r>
+              <w:rPr>
+                <w:color w:val="FFC000"/>
+              </w:rPr>
+              <w:t>&lt;Add a diamond in the middle?&gt;</w:t>
+            </w:r>
+          </w:p>
         </w:tc>
       </w:tr>
       <w:tr>
@@ -810,23 +686,32 @@
             <w:r>
               <w:rPr>
                 <w:i/>
-                <w:color w:val="FF0000"/>
-              </w:rPr>
-              <w:t xml:space="preserve">Copies </w:t>
-            </w:r>
-            <w:r>
-              <w:rPr>
-                <w:i/>
-                <w:color w:val="FF0000"/>
-              </w:rPr>
-              <w:t>the</w:t>
-            </w:r>
-            <w:r>
-              <w:rPr>
-                <w:i/>
-                <w:color w:val="FF0000"/>
+              </w:rPr>
+              <w:t>Aims to c</w:t>
+            </w:r>
+            <w:r>
+              <w:rPr>
+                <w:i/>
+              </w:rPr>
+              <w:t>op</w:t>
+            </w:r>
+            <w:r>
+              <w:rPr>
+                <w:i/>
+              </w:rPr>
+              <w:t>y</w:t>
+            </w:r>
+            <w:r>
+              <w:rPr>
+                <w:i/>
               </w:rPr>
               <w:t xml:space="preserve"> </w:t>
+            </w:r>
+            <w:r>
+              <w:rPr>
+                <w:i/>
+              </w:rPr>
+              <w:t xml:space="preserve">a </w:t>
             </w:r>
             <w:r>
               <w:rPr>
@@ -1022,36 +907,20 @@
             <w:r>
               <w:rPr>
                 <w:i/>
-                <w:color w:val="FF0000"/>
-              </w:rPr>
-              <w:t xml:space="preserve">Makes </w:t>
-            </w:r>
-            <w:r>
-              <w:rPr>
-                <w:i/>
-                <w:color w:val="FF0000"/>
+              </w:rPr>
+              <w:t xml:space="preserve">Tries to let </w:t>
+            </w:r>
+            <w:r>
+              <w:rPr>
+                <w:i/>
               </w:rPr>
               <w:t>the</w:t>
             </w:r>
             <w:r>
               <w:rPr>
                 <w:i/>
-                <w:color w:val="FF0000"/>
-              </w:rPr>
-              <w:t xml:space="preserve"> </w:t>
-            </w:r>
-            <w:r>
-              <w:rPr>
-                <w:i/>
-              </w:rPr>
-              <w:t xml:space="preserve">target </w:t>
-            </w:r>
-            <w:r>
-              <w:rPr>
-                <w:i/>
-                <w:color w:val="FF0000"/>
-              </w:rPr>
-              <w:t xml:space="preserve">point to </w:t>
+              </w:rPr>
+              <w:t xml:space="preserve"> target point to </w:t>
             </w:r>
           </w:p>
           <w:p>
@@ -1065,21 +934,18 @@
             <w:r>
               <w:rPr>
                 <w:i/>
-                <w:color w:val="FF0000"/>
               </w:rPr>
               <w:t>the</w:t>
             </w:r>
             <w:r>
               <w:rPr>
                 <w:i/>
-                <w:color w:val="FF0000"/>
               </w:rPr>
               <w:t xml:space="preserve"> </w:t>
             </w:r>
             <w:r>
               <w:rPr>
                 <w:i/>
-                <w:color w:val="FF0000"/>
               </w:rPr>
               <w:t>same</w:t>
             </w:r>
@@ -1092,22 +958,20 @@
             <w:r>
               <w:rPr>
                 <w:i/>
-                <w:color w:val="FF0000"/>
               </w:rPr>
               <w:t>the</w:t>
             </w:r>
             <w:r>
               <w:rPr>
                 <w:i/>
-                <w:color w:val="FF0000"/>
-              </w:rPr>
-              <w:t xml:space="preserve"> </w:t>
-            </w:r>
-            <w:r>
-              <w:rPr>
-                <w:i/>
-              </w:rPr>
-              <w:t>source.</w:t>
+              </w:rPr>
+              <w:t xml:space="preserve"> sour</w:t>
+            </w:r>
+            <w:r>
+              <w:rPr>
+                <w:i/>
+              </w:rPr>
+              <w:t>ce.</w:t>
             </w:r>
           </w:p>
           <w:p>
@@ -1121,20 +985,24 @@
             <w:r>
               <w:rPr>
                 <w:i/>
-                <w:color w:val="FF0000"/>
-              </w:rPr>
-              <w:t xml:space="preserve">So yields </w:t>
-            </w:r>
-            <w:r>
-              <w:rPr>
-                <w:i/>
-              </w:rPr>
-              <w:t xml:space="preserve">over </w:t>
-            </w:r>
-            <w:r>
-              <w:rPr>
-                <w:i/>
-                <w:color w:val="FF0000"/>
+              </w:rPr>
+              <w:t>So a</w:t>
+            </w:r>
+            <w:r>
+              <w:rPr>
+                <w:i/>
+              </w:rPr>
+              <w:t xml:space="preserve">ttempts to </w:t>
+            </w:r>
+            <w:r>
+              <w:rPr>
+                <w:i/>
+              </w:rPr>
+              <w:t xml:space="preserve">yield over </w:t>
+            </w:r>
+            <w:r>
+              <w:rPr>
+                <w:i/>
               </w:rPr>
               <w:t>the</w:t>
             </w:r>
@@ -1142,7 +1010,13 @@
               <w:rPr>
                 <w:i/>
               </w:rPr>
-              <w:t xml:space="preserve"> object aspect.</w:t>
+              <w:t xml:space="preserve"> object</w:t>
+            </w:r>
+            <w:r>
+              <w:rPr>
+                <w:i/>
+              </w:rPr>
+              <w:t xml:space="preserve"> aspect.</w:t>
             </w:r>
           </w:p>
         </w:tc>
@@ -1272,13 +1146,22 @@
               <w:jc w:val="center"/>
             </w:pPr>
             <w:r>
-              <w:t xml:space="preserve">Use As Class </w:t>
+              <w:t>Use As Class</w:t>
+            </w:r>
+            <w:r>
+              <w:t xml:space="preserve"> </w:t>
+            </w:r>
+            <w:r>
+              <w:t>(~= Object Get)</w:t>
+            </w:r>
+            <w:r>
+              <w:t xml:space="preserve"> </w:t>
             </w:r>
             <w:r>
               <w:sym w:font="Wingdings" w:char="F0DF"/>
             </w:r>
             <w:r>
-              <w:t xml:space="preserve">  (~= Object Get)</w:t>
+              <w:t xml:space="preserve">  </w:t>
             </w:r>
           </w:p>
           <w:p>
@@ -1314,22 +1197,8 @@
             <w:r>
               <w:rPr>
                 <w:i/>
-                <w:color w:val="FF0000"/>
-              </w:rPr>
-              <w:t xml:space="preserve">Turns </w:t>
-            </w:r>
-            <w:r>
-              <w:rPr>
-                <w:i/>
-                <w:color w:val="FF0000"/>
-              </w:rPr>
-              <w:t>the</w:t>
-            </w:r>
-            <w:r>
-              <w:rPr>
-                <w:i/>
-              </w:rPr>
-              <w:t xml:space="preserve"> </w:t>
+              </w:rPr>
+              <w:t xml:space="preserve">Tries to use the </w:t>
             </w:r>
             <w:r>
               <w:rPr>
@@ -1341,7 +1210,7 @@
               <w:rPr>
                 <w:i/>
               </w:rPr>
-              <w:t>into</w:t>
+              <w:t xml:space="preserve">as </w:t>
             </w:r>
           </w:p>
           <w:p>
@@ -1355,7 +1224,24 @@
             <w:r>
               <w:rPr>
                 <w:i/>
-                <w:color w:val="FF0000"/>
+              </w:rPr>
+              <w:t xml:space="preserve">a </w:t>
+            </w:r>
+            <w:r>
+              <w:rPr>
+                <w:i/>
+              </w:rPr>
+              <w:t xml:space="preserve">class </w:t>
+            </w:r>
+            <w:r>
+              <w:rPr>
+                <w:i/>
+              </w:rPr>
+              <w:t xml:space="preserve">for </w:t>
+            </w:r>
+            <w:r>
+              <w:rPr>
+                <w:i/>
               </w:rPr>
               <w:t>the</w:t>
             </w:r>
@@ -1363,20 +1249,13 @@
               <w:rPr>
                 <w:i/>
               </w:rPr>
-              <w:t xml:space="preserve"> class of </w:t>
-            </w:r>
-            <w:r>
-              <w:rPr>
-                <w:i/>
-                <w:color w:val="FF0000"/>
-              </w:rPr>
-              <w:t>the</w:t>
-            </w:r>
-            <w:r>
-              <w:rPr>
-                <w:i/>
-              </w:rPr>
-              <w:t xml:space="preserve"> target.</w:t>
+              <w:t xml:space="preserve"> </w:t>
+            </w:r>
+            <w:r>
+              <w:rPr>
+                <w:i/>
+              </w:rPr>
+              <w:t>target.</w:t>
             </w:r>
           </w:p>
           <w:p>
@@ -1389,152 +1268,216 @@
             </w:pPr>
           </w:p>
         </w:tc>
-        <w:bookmarkStart w:id="0" w:name="_GoBack"/>
-        <w:bookmarkEnd w:id="0"/>
       </w:tr>
     </w:tbl>
     <w:p>
+      <w:pPr>
+        <w:rPr>
+          <w:color w:val="FFC000"/>
+        </w:rPr>
+      </w:pPr>
       <w:r>
         <w:t xml:space="preserve">In </w:t>
       </w:r>
       <w:r>
+        <w:t xml:space="preserve">this </w:t>
+      </w:r>
+      <w:r>
+        <w:t xml:space="preserve">assignment notation </w:t>
+      </w:r>
+      <w:r>
+        <w:t>the</w:t>
+      </w:r>
+      <w:r>
+        <w:t xml:space="preserve"> </w:t>
+      </w:r>
+      <w:r>
+        <w:t xml:space="preserve">line type </w:t>
+      </w:r>
+      <w:r>
+        <w:t xml:space="preserve">(dashed, solid, wavy) might </w:t>
+      </w:r>
+      <w:r>
+        <w:t>indicate</w:t>
+      </w:r>
+      <w:r>
         <w:rPr>
           <w:color w:val="FF0000"/>
         </w:rPr>
+        <w:t xml:space="preserve"> </w:t>
+      </w:r>
+      <w:r>
+        <w:t>which aspect</w:t>
+      </w:r>
+      <w:r>
+        <w:t xml:space="preserve"> would be</w:t>
+      </w:r>
+      <w:r>
+        <w:t xml:space="preserve"> </w:t>
+      </w:r>
+      <w:r>
+        <w:t>yielded over</w:t>
+      </w:r>
+      <w:r>
+        <w:t>.</w:t>
+      </w:r>
+      <w:r>
+        <w:t xml:space="preserve"> </w:t>
+      </w:r>
+      <w:r>
+        <w:rPr>
+          <w:color w:val="FFC000"/>
+        </w:rPr>
+        <w:t>The</w:t>
+      </w:r>
+      <w:r>
+        <w:rPr>
+          <w:color w:val="FFC000"/>
+        </w:rPr>
+        <w:t xml:space="preserve"> access mark</w:t>
+      </w:r>
+      <w:r>
+        <w:rPr>
+          <w:color w:val="FFC000"/>
+        </w:rPr>
+        <w:t xml:space="preserve"> (the smaller line crossing the longer line) </w:t>
+      </w:r>
+      <w:r>
+        <w:rPr>
+          <w:color w:val="FFC000"/>
+        </w:rPr>
+        <w:t>c</w:t>
+      </w:r>
+      <w:r>
+        <w:rPr>
+          <w:color w:val="FFC000"/>
+        </w:rPr>
+        <w:t>ould</w:t>
+      </w:r>
+      <w:r>
+        <w:rPr>
+          <w:color w:val="FFC000"/>
+        </w:rPr>
+        <w:t xml:space="preserve"> indicate </w:t>
+      </w:r>
+      <w:r>
+        <w:rPr>
+          <w:color w:val="FFC000"/>
+        </w:rPr>
         <w:t>the</w:t>
       </w:r>
       <w:r>
-        <w:t xml:space="preserve"> assignment notation </w:t>
-      </w:r>
-      <w:r>
-        <w:rPr>
-          <w:color w:val="FF0000"/>
+        <w:rPr>
+          <w:color w:val="FFC000"/>
+        </w:rPr>
+        <w:t xml:space="preserve"> direction of </w:t>
+      </w:r>
+      <w:r>
+        <w:rPr>
+          <w:color w:val="FFC000"/>
         </w:rPr>
         <w:t>the</w:t>
       </w:r>
       <w:r>
-        <w:t xml:space="preserve"> line type </w:t>
-      </w:r>
-      <w:r>
-        <w:rPr>
-          <w:color w:val="FF0000"/>
-        </w:rPr>
-        <w:t xml:space="preserve">indicates </w:t>
-      </w:r>
-      <w:r>
-        <w:t xml:space="preserve">which aspect </w:t>
-      </w:r>
-      <w:r>
-        <w:rPr>
-          <w:color w:val="FF0000"/>
-        </w:rPr>
-        <w:t>is</w:t>
-      </w:r>
-      <w:r>
-        <w:t xml:space="preserve"> </w:t>
-      </w:r>
-      <w:r>
-        <w:t>yielded over</w:t>
-      </w:r>
-      <w:r>
-        <w:t>.</w:t>
-      </w:r>
-      <w:r>
-        <w:t xml:space="preserve"> </w:t>
-      </w:r>
-      <w:r>
-        <w:rPr>
-          <w:color w:val="FF0000"/>
-        </w:rPr>
-        <w:t>The</w:t>
-      </w:r>
-      <w:r>
-        <w:t xml:space="preserve"> access mark </w:t>
-      </w:r>
-      <w:r>
-        <w:rPr>
-          <w:color w:val="FF0000"/>
-        </w:rPr>
-        <w:t xml:space="preserve">indicates </w:t>
-      </w:r>
-      <w:r>
-        <w:rPr>
-          <w:color w:val="FF0000"/>
-        </w:rPr>
-        <w:t>the</w:t>
-      </w:r>
-      <w:r>
-        <w:t xml:space="preserve"> direction of </w:t>
-      </w:r>
-      <w:r>
-        <w:rPr>
-          <w:color w:val="FF0000"/>
-        </w:rPr>
-        <w:t>the</w:t>
-      </w:r>
-      <w:r>
+        <w:rPr>
+          <w:color w:val="FFC000"/>
+        </w:rPr>
         <w:t xml:space="preserve"> assignment.</w:t>
       </w:r>
     </w:p>
     <w:p/>
     <w:p>
+      <w:pPr>
+        <w:rPr>
+          <w:color w:val="FFC000"/>
+        </w:rPr>
+      </w:pPr>
       <w:r>
         <w:rPr>
           <w:b/>
           <w:bCs/>
+          <w:color w:val="FFC000"/>
         </w:rPr>
         <w:t xml:space="preserve">Value </w:t>
       </w:r>
       <w:r>
+        <w:rPr>
+          <w:color w:val="FFC000"/>
+        </w:rPr>
         <w:t xml:space="preserve">assignment </w:t>
       </w:r>
       <w:r>
         <w:rPr>
-          <w:color w:val="FF0000"/>
-        </w:rPr>
-        <w:t xml:space="preserve">does not </w:t>
-      </w:r>
-      <w:r>
-        <w:rPr>
-          <w:color w:val="FF0000"/>
-        </w:rPr>
-        <w:t>requir</w:t>
-      </w:r>
-      <w:r>
-        <w:rPr>
-          <w:color w:val="FF0000"/>
-        </w:rPr>
-        <w:t>e</w:t>
-      </w:r>
-      <w:r>
-        <w:t xml:space="preserve"> an assignment call symbol, because a </w:t>
+          <w:color w:val="FFC000"/>
+        </w:rPr>
+        <w:t xml:space="preserve">might </w:t>
+      </w:r>
+      <w:r>
+        <w:rPr>
+          <w:color w:val="FFC000"/>
+        </w:rPr>
+        <w:t xml:space="preserve">not </w:t>
+      </w:r>
+      <w:r>
+        <w:rPr>
+          <w:color w:val="FFC000"/>
+        </w:rPr>
+        <w:t xml:space="preserve">need </w:t>
+      </w:r>
+      <w:r>
+        <w:rPr>
+          <w:color w:val="FFC000"/>
+        </w:rPr>
+        <w:t>an assignment call symbol</w:t>
+      </w:r>
+      <w:r>
+        <w:rPr>
+          <w:color w:val="FFC000"/>
+        </w:rPr>
+        <w:t xml:space="preserve"> (the diamond shape in the middle)</w:t>
+      </w:r>
+      <w:r>
+        <w:rPr>
+          <w:color w:val="FFC000"/>
+        </w:rPr>
+        <w:t xml:space="preserve">, because a </w:t>
       </w:r>
       <w:r>
         <w:rPr>
           <w:b/>
           <w:bCs/>
+          <w:color w:val="FFC000"/>
         </w:rPr>
         <w:t xml:space="preserve">Value </w:t>
       </w:r>
       <w:r>
-        <w:t xml:space="preserve">connection </w:t>
-      </w:r>
-      <w:r>
-        <w:rPr>
-          <w:color w:val="FF0000"/>
-        </w:rPr>
-        <w:t>is</w:t>
-      </w:r>
-      <w:r>
+        <w:rPr>
+          <w:color w:val="FFC000"/>
+        </w:rPr>
+        <w:t>connection</w:t>
+      </w:r>
+      <w:r>
+        <w:rPr>
+          <w:color w:val="FFC000"/>
+        </w:rPr>
+        <w:t xml:space="preserve"> might</w:t>
+      </w:r>
+      <w:r>
+        <w:rPr>
+          <w:color w:val="FFC000"/>
+        </w:rPr>
         <w:t xml:space="preserve"> </w:t>
       </w:r>
       <w:r>
         <w:rPr>
-          <w:color w:val="FF0000"/>
+          <w:color w:val="FFC000"/>
         </w:rPr>
         <w:t>always</w:t>
       </w:r>
       <w:r>
+        <w:rPr>
+          <w:color w:val="FFC000"/>
+        </w:rPr>
         <w:t xml:space="preserve"> an assignment.</w:t>
       </w:r>
     </w:p>
@@ -1548,33 +1491,18 @@
     </w:p>
     <w:p>
       <w:r>
-        <w:rPr>
-          <w:color w:val="FF0000"/>
-        </w:rPr>
-        <w:t>The</w:t>
-      </w:r>
-      <w:r>
-        <w:t xml:space="preserve"> </w:t>
-      </w:r>
-      <w:r>
-        <w:rPr>
-          <w:color w:val="FF0000"/>
-        </w:rPr>
-        <w:t xml:space="preserve">standard </w:t>
-      </w:r>
-      <w:r>
-        <w:t xml:space="preserve">way </w:t>
-      </w:r>
-      <w:r>
-        <w:rPr>
-          <w:color w:val="FF0000"/>
-        </w:rPr>
-        <w:t xml:space="preserve">to use </w:t>
-      </w:r>
-      <w:r>
-        <w:rPr>
-          <w:color w:val="FF0000"/>
-        </w:rPr>
+        <w:t xml:space="preserve">Perhaps a more common </w:t>
+      </w:r>
+      <w:r>
+        <w:t>way</w:t>
+      </w:r>
+      <w:r>
+        <w:t xml:space="preserve"> to </w:t>
+      </w:r>
+      <w:r>
+        <w:t xml:space="preserve">use </w:t>
+      </w:r>
+      <w:r>
         <w:t>the</w:t>
       </w:r>
       <w:r>
@@ -1588,107 +1516,32 @@
         <w:t xml:space="preserve">Class </w:t>
       </w:r>
       <w:r>
-        <w:t xml:space="preserve">aspect in an assignment </w:t>
-      </w:r>
-      <w:r>
-        <w:rPr>
-          <w:color w:val="FF0000"/>
-        </w:rPr>
-        <w:t>is</w:t>
-      </w:r>
-      <w:r>
-        <w:t xml:space="preserve"> to get </w:t>
-      </w:r>
-      <w:r>
-        <w:rPr>
-          <w:color w:val="FF0000"/>
-        </w:rPr>
-        <w:t>the</w:t>
-      </w:r>
-      <w:r>
-        <w:t xml:space="preserve"> </w:t>
+        <w:t>aspect in an assignment</w:t>
+      </w:r>
+      <w:r>
+        <w:t xml:space="preserve"> might be</w:t>
+      </w:r>
+      <w:r>
+        <w:t xml:space="preserve"> to </w:t>
       </w:r>
       <w:r>
         <w:rPr>
           <w:b/>
           <w:bCs/>
         </w:rPr>
-        <w:t xml:space="preserve">Object </w:t>
-      </w:r>
-      <w:r>
-        <w:t xml:space="preserve">aspect from one reference and </w:t>
-      </w:r>
-      <w:r>
-        <w:rPr>
-          <w:color w:val="FF0000"/>
-        </w:rPr>
-        <w:t xml:space="preserve">assign </w:t>
-      </w:r>
-      <w:r>
-        <w:t xml:space="preserve">it to </w:t>
-      </w:r>
-      <w:r>
-        <w:rPr>
-          <w:color w:val="FF0000"/>
-        </w:rPr>
-        <w:t>the</w:t>
-      </w:r>
-      <w:r>
-        <w:t xml:space="preserve"> </w:t>
+        <w:t>G</w:t>
       </w:r>
       <w:r>
         <w:rPr>
           <w:b/>
           <w:bCs/>
         </w:rPr>
-        <w:t xml:space="preserve">Class </w:t>
-      </w:r>
-      <w:r>
-        <w:t xml:space="preserve">aspect of another reference. But </w:t>
-      </w:r>
-      <w:r>
-        <w:rPr>
-          <w:color w:val="FF0000"/>
-        </w:rPr>
-        <w:t>you</w:t>
-      </w:r>
-      <w:r>
-        <w:rPr>
-          <w:color w:val="FF0000"/>
-        </w:rPr>
-        <w:t xml:space="preserve"> can </w:t>
-      </w:r>
-      <w:r>
-        <w:rPr>
-          <w:color w:val="FF0000"/>
-        </w:rPr>
-        <w:t>also</w:t>
+        <w:t>et</w:t>
       </w:r>
       <w:r>
         <w:t xml:space="preserve"> </w:t>
       </w:r>
       <w:r>
-        <w:rPr>
-          <w:color w:val="FF0000"/>
-        </w:rPr>
-        <w:t xml:space="preserve">do it </w:t>
-      </w:r>
-      <w:r>
-        <w:rPr>
-          <w:color w:val="FF0000"/>
-        </w:rPr>
-        <w:t>the</w:t>
-      </w:r>
-      <w:r>
-        <w:rPr>
-          <w:color w:val="FF0000"/>
-        </w:rPr>
-        <w:t xml:space="preserve"> other way around: get </w:t>
-      </w:r>
-      <w:r>
-        <w:rPr>
-          <w:color w:val="FF0000"/>
-        </w:rPr>
         <w:t>the</w:t>
       </w:r>
       <w:r>
@@ -1699,24 +1552,18 @@
           <w:b/>
           <w:bCs/>
         </w:rPr>
-        <w:t xml:space="preserve">Class </w:t>
+        <w:t xml:space="preserve">Object </w:t>
       </w:r>
       <w:r>
         <w:t xml:space="preserve">aspect from one reference and </w:t>
       </w:r>
       <w:r>
-        <w:rPr>
-          <w:color w:val="FF0000"/>
-        </w:rPr>
         <w:t xml:space="preserve">assign </w:t>
       </w:r>
       <w:r>
-        <w:t xml:space="preserve">it as </w:t>
-      </w:r>
-      <w:r>
-        <w:rPr>
-          <w:color w:val="FF0000"/>
-        </w:rPr>
+        <w:t xml:space="preserve">it to </w:t>
+      </w:r>
+      <w:r>
         <w:t>the</w:t>
       </w:r>
       <w:r>
@@ -1727,25 +1574,72 @@
           <w:b/>
           <w:bCs/>
         </w:rPr>
+        <w:t xml:space="preserve">Class </w:t>
+      </w:r>
+      <w:r>
+        <w:t>aspect of another reference. But</w:t>
+      </w:r>
+      <w:r>
+        <w:t xml:space="preserve"> it might also be done</w:t>
+      </w:r>
+      <w:r>
+        <w:rPr>
+          <w:color w:val="FF0000"/>
+        </w:rPr>
+        <w:t xml:space="preserve"> </w:t>
+      </w:r>
+      <w:r>
+        <w:t>the</w:t>
+      </w:r>
+      <w:r>
+        <w:t xml:space="preserve"> other way around: </w:t>
+      </w:r>
+      <w:r>
+        <w:t xml:space="preserve">attempting to </w:t>
+      </w:r>
+      <w:r>
+        <w:t xml:space="preserve">get </w:t>
+      </w:r>
+      <w:r>
+        <w:t>the</w:t>
+      </w:r>
+      <w:r>
+        <w:t xml:space="preserve"> </w:t>
+      </w:r>
+      <w:r>
+        <w:rPr>
+          <w:b/>
+          <w:bCs/>
+        </w:rPr>
+        <w:t xml:space="preserve">Class </w:t>
+      </w:r>
+      <w:r>
+        <w:t xml:space="preserve">aspect from one reference and </w:t>
+      </w:r>
+      <w:r>
+        <w:t xml:space="preserve">assign </w:t>
+      </w:r>
+      <w:r>
+        <w:t xml:space="preserve">it as </w:t>
+      </w:r>
+      <w:r>
+        <w:t>the</w:t>
+      </w:r>
+      <w:r>
+        <w:t xml:space="preserve"> </w:t>
+      </w:r>
+      <w:r>
+        <w:rPr>
+          <w:b/>
+          <w:bCs/>
+        </w:rPr>
         <w:t xml:space="preserve">Object </w:t>
       </w:r>
       <w:r>
         <w:t xml:space="preserve">aspect of another reference. </w:t>
       </w:r>
       <w:r>
-        <w:rPr>
-          <w:color w:val="FF0000"/>
-        </w:rPr>
-        <w:t>You</w:t>
-      </w:r>
-      <w:r>
-        <w:rPr>
-          <w:color w:val="FF0000"/>
-        </w:rPr>
-        <w:t xml:space="preserve"> can </w:t>
-      </w:r>
-      <w:r>
-        <w:t xml:space="preserve">call it </w:t>
+        <w:t xml:space="preserve">It might be called </w:t>
       </w:r>
       <w:r>
         <w:rPr>
@@ -1754,16 +1648,10 @@
         <w:t xml:space="preserve">Class-to-Object </w:t>
       </w:r>
       <w:r>
-        <w:t xml:space="preserve">assignment. It </w:t>
-      </w:r>
-      <w:r>
-        <w:rPr>
-          <w:color w:val="FF0000"/>
-        </w:rPr>
-        <w:t xml:space="preserve">can </w:t>
-      </w:r>
-      <w:r>
-        <w:t xml:space="preserve">also be called a </w:t>
+        <w:t>assignment</w:t>
+      </w:r>
+      <w:r>
+        <w:t xml:space="preserve"> or a </w:t>
       </w:r>
       <w:r>
         <w:rPr>
@@ -1781,37 +1669,34 @@
         <w:t>assignment</w:t>
       </w:r>
       <w:r>
+        <w:rPr>
+          <w:i/>
+        </w:rPr>
+        <w:t xml:space="preserve"> </w:t>
+      </w:r>
+      <w:r>
+        <w:rPr>
+          <w:iCs/>
+        </w:rPr>
+        <w:t>perhaps</w:t>
+      </w:r>
+      <w:r>
         <w:t xml:space="preserve">. </w:t>
       </w:r>
       <w:r>
         <w:t xml:space="preserve">Less </w:t>
       </w:r>
       <w:r>
-        <w:rPr>
-          <w:color w:val="FF0000"/>
-        </w:rPr>
         <w:t xml:space="preserve">conventional ways of yielding </w:t>
       </w:r>
       <w:r>
-        <w:t xml:space="preserve">over aspects like that, </w:t>
-      </w:r>
-      <w:r>
-        <w:rPr>
-          <w:color w:val="FF0000"/>
-        </w:rPr>
-        <w:t>is</w:t>
-      </w:r>
-      <w:r>
-        <w:t xml:space="preserve"> </w:t>
-      </w:r>
-      <w:r>
-        <w:rPr>
-          <w:color w:val="FF0000"/>
-        </w:rPr>
-        <w:t xml:space="preserve">also </w:t>
-      </w:r>
-      <w:r>
-        <w:t xml:space="preserve">called a </w:t>
+        <w:t>over aspects like that,</w:t>
+      </w:r>
+      <w:r>
+        <w:t xml:space="preserve"> might be</w:t>
+      </w:r>
+      <w:r>
+        <w:t xml:space="preserve"> called </w:t>
       </w:r>
       <w:r>
         <w:rPr>
@@ -1826,51 +1711,15 @@
     <w:p/>
     <w:p>
       <w:r>
-        <w:rPr>
-          <w:color w:val="FF0000"/>
-        </w:rPr>
-        <w:t>Also note</w:t>
-      </w:r>
-      <w:r>
-        <w:t xml:space="preserve"> </w:t>
-      </w:r>
-      <w:r>
-        <w:rPr>
-          <w:color w:val="FF0000"/>
-        </w:rPr>
-        <w:t xml:space="preserve">here, that </w:t>
-      </w:r>
-      <w:r>
-        <w:t xml:space="preserve">there </w:t>
-      </w:r>
-      <w:r>
-        <w:rPr>
-          <w:color w:val="FF0000"/>
-        </w:rPr>
-        <w:t>are</w:t>
-      </w:r>
-      <w:r>
-        <w:t xml:space="preserve"> </w:t>
-      </w:r>
-      <w:r>
-        <w:rPr>
-          <w:color w:val="FF0000"/>
-        </w:rPr>
-        <w:t xml:space="preserve">two </w:t>
+        <w:t xml:space="preserve">Also noteworthy might be, that there could be two </w:t>
       </w:r>
       <w:r>
         <w:t xml:space="preserve">ways </w:t>
       </w:r>
       <w:r>
-        <w:rPr>
-          <w:color w:val="FF0000"/>
-        </w:rPr>
         <w:t xml:space="preserve">to get </w:t>
       </w:r>
       <w:r>
-        <w:rPr>
-          <w:color w:val="FF0000"/>
-        </w:rPr>
         <w:t>the</w:t>
       </w:r>
       <w:r>
@@ -1890,20 +1739,13 @@
         <w:rPr>
           <w:b/>
           <w:bCs/>
-          <w:color w:val="FF0000"/>
         </w:rPr>
         <w:t>Get</w:t>
       </w:r>
       <w:r>
-        <w:rPr>
-          <w:color w:val="FF0000"/>
-        </w:rPr>
         <w:t xml:space="preserve"> </w:t>
       </w:r>
       <w:r>
-        <w:rPr>
-          <w:color w:val="FF0000"/>
-        </w:rPr>
         <w:t>the</w:t>
       </w:r>
       <w:r>
@@ -1920,13 +1762,7 @@
         <w:t xml:space="preserve">aspect of </w:t>
       </w:r>
       <w:r>
-        <w:rPr>
-          <w:color w:val="FF0000"/>
-        </w:rPr>
-        <w:t>the</w:t>
-      </w:r>
-      <w:r>
-        <w:t xml:space="preserve"> </w:t>
+        <w:t xml:space="preserve">an </w:t>
       </w:r>
       <w:r>
         <w:rPr>
@@ -1941,14 +1777,10 @@
         <w:rPr>
           <w:b/>
           <w:bCs/>
-          <w:color w:val="FF0000"/>
         </w:rPr>
         <w:t xml:space="preserve">Get </w:t>
       </w:r>
       <w:r>
-        <w:rPr>
-          <w:color w:val="FF0000"/>
-        </w:rPr>
         <w:t>the</w:t>
       </w:r>
       <w:r>
@@ -1965,13 +1797,7 @@
         <w:t xml:space="preserve">aspect of </w:t>
       </w:r>
       <w:r>
-        <w:rPr>
-          <w:color w:val="FF0000"/>
-        </w:rPr>
-        <w:t>the</w:t>
-      </w:r>
-      <w:r>
-        <w:t xml:space="preserve"> </w:t>
+        <w:t xml:space="preserve">a </w:t>
       </w:r>
       <w:r>
         <w:rPr>
@@ -2026,7 +1852,25 @@
                 <w:sz w:val="26"/>
                 <w:szCs w:val="30"/>
               </w:rPr>
-              <w:t>Reference-Class to Object Assignment</w:t>
+              <w:t>Reference</w:t>
+            </w:r>
+            <w:r>
+              <w:rPr>
+                <w:b/>
+                <w:bCs/>
+                <w:sz w:val="26"/>
+                <w:szCs w:val="30"/>
+              </w:rPr>
+              <w:t xml:space="preserve">-Bound </w:t>
+            </w:r>
+            <w:r>
+              <w:rPr>
+                <w:b/>
+                <w:bCs/>
+                <w:sz w:val="26"/>
+                <w:szCs w:val="30"/>
+              </w:rPr>
+              <w:t>Class to Object Assignment</w:t>
             </w:r>
           </w:p>
         </w:tc>
@@ -2113,7 +1957,13 @@
               <w:jc w:val="center"/>
             </w:pPr>
             <w:r>
-              <w:t xml:space="preserve">Reference-Class Get </w:t>
+              <w:t>Reference-</w:t>
+            </w:r>
+            <w:r>
+              <w:t xml:space="preserve">Bound </w:t>
+            </w:r>
+            <w:r>
+              <w:t xml:space="preserve">Class Get </w:t>
             </w:r>
             <w:r>
               <w:sym w:font="Wingdings" w:char="F0DF"/>
@@ -2152,9 +2002,14 @@
             <w:r>
               <w:rPr>
                 <w:i/>
-                <w:color w:val="FF0000"/>
-              </w:rPr>
-              <w:t>Result:</w:t>
+              </w:rPr>
+              <w:t>This might be the r</w:t>
+            </w:r>
+            <w:r>
+              <w:rPr>
+                <w:i/>
+              </w:rPr>
+              <w:t>esult:</w:t>
             </w:r>
           </w:p>
         </w:tc>
@@ -2228,6 +2083,21 @@
           <w:p>
             <w:pPr>
               <w:ind w:left="0"/>
+              <w:jc w:val="center"/>
+              <w:rPr>
+                <w:color w:val="FFC000"/>
+              </w:rPr>
+            </w:pPr>
+            <w:r>
+              <w:rPr>
+                <w:color w:val="FFC000"/>
+              </w:rPr>
+              <w:t>&lt;Perhaps do not use a double border&gt;</w:t>
+            </w:r>
+          </w:p>
+          <w:p>
+            <w:pPr>
+              <w:ind w:left="0"/>
               <w:jc w:val="both"/>
             </w:pPr>
           </w:p>
@@ -2242,7 +2112,6 @@
             <w:r>
               <w:rPr>
                 <w:i/>
-                <w:color w:val="FF0000"/>
               </w:rPr>
               <w:t>The</w:t>
             </w:r>
@@ -2255,7 +2124,6 @@
             <w:r>
               <w:rPr>
                 <w:i/>
-                <w:color w:val="FF0000"/>
               </w:rPr>
               <w:t>the</w:t>
             </w:r>
@@ -2263,14 +2131,7 @@
               <w:rPr>
                 <w:i/>
               </w:rPr>
-              <w:t xml:space="preserve"> right </w:t>
-            </w:r>
-            <w:r>
-              <w:rPr>
-                <w:i/>
-                <w:color w:val="FF0000"/>
-              </w:rPr>
-              <w:t>now points</w:t>
+              <w:t xml:space="preserve"> right</w:t>
             </w:r>
             <w:r>
               <w:rPr>
@@ -2282,12 +2143,17 @@
               <w:rPr>
                 <w:i/>
               </w:rPr>
-              <w:t xml:space="preserve">to </w:t>
-            </w:r>
-            <w:r>
-              <w:rPr>
-                <w:i/>
-                <w:color w:val="FF0000"/>
+              <w:t>may</w:t>
+            </w:r>
+            <w:r>
+              <w:rPr>
+                <w:i/>
+              </w:rPr>
+              <w:t xml:space="preserve"> now point to </w:t>
+            </w:r>
+            <w:r>
+              <w:rPr>
+                <w:i/>
               </w:rPr>
               <w:t>the</w:t>
             </w:r>
@@ -2300,7 +2166,6 @@
             <w:r>
               <w:rPr>
                 <w:i/>
-                <w:color w:val="FF0000"/>
               </w:rPr>
               <w:t>the</w:t>
             </w:r>
@@ -2313,7 +2178,6 @@
             <w:r>
               <w:rPr>
                 <w:i/>
-                <w:color w:val="FF0000"/>
               </w:rPr>
               <w:t>the</w:t>
             </w:r>
@@ -2359,7 +2223,25 @@
                 <w:sz w:val="26"/>
                 <w:szCs w:val="30"/>
               </w:rPr>
-              <w:t>Object-Class to Object Assignment</w:t>
+              <w:t>Object</w:t>
+            </w:r>
+            <w:r>
+              <w:rPr>
+                <w:b/>
+                <w:bCs/>
+                <w:sz w:val="26"/>
+                <w:szCs w:val="30"/>
+              </w:rPr>
+              <w:t xml:space="preserve">-Bound </w:t>
+            </w:r>
+            <w:r>
+              <w:rPr>
+                <w:b/>
+                <w:bCs/>
+                <w:sz w:val="26"/>
+                <w:szCs w:val="30"/>
+              </w:rPr>
+              <w:t>Class to Object Assignment</w:t>
             </w:r>
           </w:p>
         </w:tc>
@@ -2446,7 +2328,13 @@
               <w:jc w:val="center"/>
             </w:pPr>
             <w:r>
-              <w:t xml:space="preserve">Object-Class Get </w:t>
+              <w:t>Object</w:t>
+            </w:r>
+            <w:r>
+              <w:t xml:space="preserve">-Bound </w:t>
+            </w:r>
+            <w:r>
+              <w:t xml:space="preserve">Class Get </w:t>
             </w:r>
             <w:r>
               <w:sym w:font="Wingdings" w:char="F0DF"/>
@@ -2485,9 +2373,14 @@
             <w:r>
               <w:rPr>
                 <w:i/>
-                <w:color w:val="FF0000"/>
-              </w:rPr>
-              <w:t>Result:</w:t>
+              </w:rPr>
+              <w:t>This might be the r</w:t>
+            </w:r>
+            <w:r>
+              <w:rPr>
+                <w:i/>
+              </w:rPr>
+              <w:t>esult:</w:t>
             </w:r>
           </w:p>
         </w:tc>
@@ -2562,6 +2455,21 @@
           <w:p>
             <w:pPr>
               <w:ind w:left="0"/>
+              <w:jc w:val="center"/>
+              <w:rPr>
+                <w:color w:val="FFC000"/>
+              </w:rPr>
+            </w:pPr>
+            <w:r>
+              <w:rPr>
+                <w:color w:val="FFC000"/>
+              </w:rPr>
+              <w:t>&lt;Perhaps do not use a double border&gt;</w:t>
+            </w:r>
+          </w:p>
+          <w:p>
+            <w:pPr>
+              <w:ind w:left="0"/>
               <w:jc w:val="both"/>
             </w:pPr>
           </w:p>
@@ -2573,7 +2481,6 @@
             <w:r>
               <w:rPr>
                 <w:i/>
-                <w:color w:val="FF0000"/>
               </w:rPr>
               <w:t>The</w:t>
             </w:r>
@@ -2586,7 +2493,6 @@
             <w:r>
               <w:rPr>
                 <w:i/>
-                <w:color w:val="FF0000"/>
               </w:rPr>
               <w:t>the</w:t>
             </w:r>
@@ -2594,25 +2500,23 @@
               <w:rPr>
                 <w:i/>
               </w:rPr>
-              <w:t xml:space="preserve"> right </w:t>
-            </w:r>
-            <w:r>
-              <w:rPr>
-                <w:i/>
-                <w:color w:val="FF0000"/>
-              </w:rPr>
-              <w:t xml:space="preserve">now points </w:t>
-            </w:r>
-            <w:r>
-              <w:rPr>
-                <w:i/>
-              </w:rPr>
-              <w:t xml:space="preserve">to </w:t>
-            </w:r>
-            <w:r>
-              <w:rPr>
-                <w:i/>
-                <w:color w:val="FF0000"/>
+              <w:t xml:space="preserve"> right</w:t>
+            </w:r>
+            <w:r>
+              <w:rPr>
+                <w:i/>
+              </w:rPr>
+              <w:t xml:space="preserve"> may</w:t>
+            </w:r>
+            <w:r>
+              <w:rPr>
+                <w:i/>
+              </w:rPr>
+              <w:t xml:space="preserve"> now point to </w:t>
+            </w:r>
+            <w:r>
+              <w:rPr>
+                <w:i/>
               </w:rPr>
               <w:t>the</w:t>
             </w:r>
@@ -2625,7 +2529,6 @@
             <w:r>
               <w:rPr>
                 <w:i/>
-                <w:color w:val="FF0000"/>
               </w:rPr>
               <w:t>the</w:t>
             </w:r>
@@ -2638,7 +2541,6 @@
             <w:r>
               <w:rPr>
                 <w:i/>
-                <w:color w:val="FF0000"/>
               </w:rPr>
               <w:t>the</w:t>
             </w:r>
@@ -2652,632 +2554,10 @@
         </w:tc>
       </w:tr>
     </w:tbl>
-    <w:p/>
     <w:p>
-      <w:r>
-        <w:rPr>
-          <w:color w:val="FF0000"/>
-        </w:rPr>
-        <w:t>If</w:t>
-      </w:r>
-      <w:r>
-        <w:t xml:space="preserve"> </w:t>
-      </w:r>
-      <w:r>
-        <w:rPr>
-          <w:color w:val="FF0000"/>
-        </w:rPr>
-        <w:t>the</w:t>
-      </w:r>
-      <w:r>
-        <w:t xml:space="preserve"> source of </w:t>
-      </w:r>
-      <w:r>
-        <w:rPr>
-          <w:color w:val="FF0000"/>
-        </w:rPr>
-        <w:t>the</w:t>
-      </w:r>
-      <w:r>
-        <w:t xml:space="preserve"> assignment </w:t>
-      </w:r>
-      <w:r>
-        <w:rPr>
-          <w:color w:val="FF0000"/>
-        </w:rPr>
-        <w:t>is</w:t>
-      </w:r>
-      <w:r>
-        <w:t xml:space="preserve"> a pointer-to-pointer, </w:t>
-      </w:r>
-      <w:r>
-        <w:rPr>
-          <w:color w:val="FF0000"/>
-        </w:rPr>
-        <w:t xml:space="preserve">then </w:t>
-      </w:r>
-      <w:r>
-        <w:rPr>
-          <w:color w:val="FF0000"/>
-        </w:rPr>
-        <w:t>the</w:t>
-      </w:r>
-      <w:r>
-        <w:t xml:space="preserve"> target </w:t>
-      </w:r>
-      <w:r>
-        <w:rPr>
-          <w:color w:val="FF0000"/>
-        </w:rPr>
-        <w:t xml:space="preserve">also becomes </w:t>
-      </w:r>
-      <w:r>
-        <w:t xml:space="preserve">a pointer-to-pointer. </w:t>
-      </w:r>
-      <w:r>
-        <w:rPr>
-          <w:color w:val="FF0000"/>
-        </w:rPr>
-        <w:t>So</w:t>
-      </w:r>
-      <w:r>
-        <w:t xml:space="preserve"> this </w:t>
-      </w:r>
-      <w:r>
-        <w:rPr>
-          <w:color w:val="FF0000"/>
-        </w:rPr>
-        <w:t xml:space="preserve">also gives </w:t>
-      </w:r>
-      <w:r>
-        <w:rPr>
-          <w:b/>
-          <w:bCs/>
-        </w:rPr>
-        <w:t xml:space="preserve">Reference Class to Object </w:t>
-      </w:r>
-      <w:r>
-        <w:t xml:space="preserve">assignment </w:t>
-      </w:r>
-      <w:r>
-        <w:rPr>
-          <w:color w:val="FF0000"/>
-        </w:rPr>
-        <w:t>the</w:t>
-      </w:r>
-      <w:r>
-        <w:t xml:space="preserve"> following implementations:</w:t>
-      </w:r>
+      <w:bookmarkStart w:id="0" w:name="_GoBack"/>
+      <w:bookmarkEnd w:id="0"/>
     </w:p>
-    <w:p/>
-    <w:tbl>
-      <w:tblPr>
-        <w:tblW w:w="0" w:type="auto"/>
-        <w:tblInd w:w="609" w:type="dxa"/>
-        <w:tblCellMar>
-          <w:top w:w="85" w:type="dxa"/>
-          <w:left w:w="0" w:type="dxa"/>
-          <w:bottom w:w="85" w:type="dxa"/>
-          <w:right w:w="0" w:type="dxa"/>
-        </w:tblCellMar>
-        <w:tblLook w:val="00A0" w:firstRow="1" w:lastRow="0" w:firstColumn="1" w:lastColumn="0" w:noHBand="0" w:noVBand="0"/>
-      </w:tblPr>
-      <w:tblGrid>
-        <w:gridCol w:w="5691"/>
-      </w:tblGrid>
-      <w:tr>
-        <w:tc>
-          <w:tcPr>
-            <w:tcW w:w="5691" w:type="dxa"/>
-            <w:shd w:val="clear" w:color="auto" w:fill="auto"/>
-            <w:vAlign w:val="center"/>
-          </w:tcPr>
-          <w:p>
-            <w:pPr>
-              <w:ind w:left="0"/>
-              <w:jc w:val="center"/>
-              <w:rPr>
-                <w:b/>
-                <w:bCs/>
-              </w:rPr>
-            </w:pPr>
-            <w:r>
-              <w:rPr>
-                <w:b/>
-                <w:bCs/>
-                <w:sz w:val="26"/>
-                <w:szCs w:val="30"/>
-              </w:rPr>
-              <w:t>Reference-Class to Object Assignment</w:t>
-            </w:r>
-          </w:p>
-        </w:tc>
-      </w:tr>
-      <w:tr>
-        <w:tc>
-          <w:tcPr>
-            <w:tcW w:w="5691" w:type="dxa"/>
-            <w:shd w:val="clear" w:color="auto" w:fill="auto"/>
-            <w:vAlign w:val="center"/>
-          </w:tcPr>
-          <w:p>
-            <w:pPr>
-              <w:ind w:left="0"/>
-              <w:jc w:val="center"/>
-            </w:pPr>
-            <w:r>
-              <w:rPr>
-                <w:noProof/>
-              </w:rPr>
-              <w:drawing>
-                <wp:inline distT="0" distB="0" distL="0" distR="0" wp14:anchorId="48B4C5D4" wp14:editId="5A163732">
-                  <wp:extent cx="2257425" cy="1090930"/>
-                  <wp:effectExtent l="0" t="0" r="0" b="0"/>
-                  <wp:docPr id="20" name="Picture 20"/>
-                  <wp:cNvGraphicFramePr>
-                    <a:graphicFrameLocks xmlns:a="http://schemas.openxmlformats.org/drawingml/2006/main" noChangeAspect="1"/>
-                  </wp:cNvGraphicFramePr>
-                  <a:graphic xmlns:a="http://schemas.openxmlformats.org/drawingml/2006/main">
-                    <a:graphicData uri="http://schemas.openxmlformats.org/drawingml/2006/picture">
-                      <pic:pic xmlns:pic="http://schemas.openxmlformats.org/drawingml/2006/picture">
-                        <pic:nvPicPr>
-                          <pic:cNvPr id="0" name="Picture 5"/>
-                          <pic:cNvPicPr>
-                            <a:picLocks noChangeAspect="1" noChangeArrowheads="1"/>
-                          </pic:cNvPicPr>
-                        </pic:nvPicPr>
-                        <pic:blipFill>
-                          <a:blip r:embed="rId15">
-                            <a:extLst>
-                              <a:ext uri="{28A0092B-C50C-407E-A947-70E740481C1C}">
-                                <a14:useLocalDpi xmlns:a14="http://schemas.microsoft.com/office/drawing/2010/main" val="0"/>
-                              </a:ext>
-                            </a:extLst>
-                          </a:blip>
-                          <a:srcRect/>
-                          <a:stretch>
-                            <a:fillRect/>
-                          </a:stretch>
-                        </pic:blipFill>
-                        <pic:spPr bwMode="auto">
-                          <a:xfrm>
-                            <a:off x="0" y="0"/>
-                            <a:ext cx="2257425" cy="1090930"/>
-                          </a:xfrm>
-                          <a:prstGeom prst="rect">
-                            <a:avLst/>
-                          </a:prstGeom>
-                          <a:noFill/>
-                          <a:ln>
-                            <a:noFill/>
-                          </a:ln>
-                        </pic:spPr>
-                      </pic:pic>
-                    </a:graphicData>
-                  </a:graphic>
-                </wp:inline>
-              </w:drawing>
-            </w:r>
-          </w:p>
-        </w:tc>
-      </w:tr>
-      <w:tr>
-        <w:tc>
-          <w:tcPr>
-            <w:tcW w:w="5691" w:type="dxa"/>
-            <w:shd w:val="clear" w:color="auto" w:fill="auto"/>
-            <w:vAlign w:val="center"/>
-          </w:tcPr>
-          <w:p>
-            <w:pPr>
-              <w:pStyle w:val="Code"/>
-              <w:ind w:left="0"/>
-              <w:jc w:val="center"/>
-            </w:pPr>
-            <w:r>
-              <w:t xml:space="preserve">Reference-Class Get </w:t>
-            </w:r>
-            <w:r>
-              <w:sym w:font="Wingdings" w:char="F0DF"/>
-            </w:r>
-            <w:r>
-              <w:t xml:space="preserve">  (~= Other Related Item Class Get)</w:t>
-            </w:r>
-          </w:p>
-          <w:p>
-            <w:pPr>
-              <w:pStyle w:val="Code"/>
-              <w:ind w:left="0"/>
-              <w:jc w:val="center"/>
-            </w:pPr>
-            <w:r>
-              <w:t xml:space="preserve">Object Set </w:t>
-            </w:r>
-            <w:r>
-              <w:sym w:font="Wingdings" w:char="F0E0"/>
-            </w:r>
-            <w:r>
-              <w:t xml:space="preserve">  (~= Other Related Item Set)</w:t>
-            </w:r>
-          </w:p>
-        </w:tc>
-      </w:tr>
-      <w:tr>
-        <w:tc>
-          <w:tcPr>
-            <w:tcW w:w="5691" w:type="dxa"/>
-            <w:shd w:val="clear" w:color="auto" w:fill="auto"/>
-            <w:vAlign w:val="center"/>
-          </w:tcPr>
-          <w:p>
-            <w:pPr>
-              <w:ind w:left="0"/>
-              <w:jc w:val="center"/>
-              <w:rPr>
-                <w:i/>
-              </w:rPr>
-            </w:pPr>
-            <w:r>
-              <w:rPr>
-                <w:i/>
-                <w:color w:val="FF0000"/>
-              </w:rPr>
-              <w:t>Result:</w:t>
-            </w:r>
-          </w:p>
-        </w:tc>
-      </w:tr>
-      <w:tr>
-        <w:tc>
-          <w:tcPr>
-            <w:tcW w:w="5691" w:type="dxa"/>
-            <w:shd w:val="clear" w:color="auto" w:fill="auto"/>
-            <w:vAlign w:val="center"/>
-          </w:tcPr>
-          <w:p>
-            <w:pPr>
-              <w:ind w:left="1136"/>
-              <w:rPr>
-                <w:b/>
-                <w:bCs/>
-              </w:rPr>
-            </w:pPr>
-            <w:r>
-              <w:rPr>
-                <w:b/>
-                <w:bCs/>
-                <w:noProof/>
-              </w:rPr>
-              <w:drawing>
-                <wp:inline distT="0" distB="0" distL="0" distR="0" wp14:anchorId="2150698F" wp14:editId="24EE581C">
-                  <wp:extent cx="2297430" cy="1103630"/>
-                  <wp:effectExtent l="0" t="0" r="0" b="0"/>
-                  <wp:docPr id="21" name="Picture 21"/>
-                  <wp:cNvGraphicFramePr>
-                    <a:graphicFrameLocks xmlns:a="http://schemas.openxmlformats.org/drawingml/2006/main" noChangeAspect="1"/>
-                  </wp:cNvGraphicFramePr>
-                  <a:graphic xmlns:a="http://schemas.openxmlformats.org/drawingml/2006/main">
-                    <a:graphicData uri="http://schemas.openxmlformats.org/drawingml/2006/picture">
-                      <pic:pic xmlns:pic="http://schemas.openxmlformats.org/drawingml/2006/picture">
-                        <pic:nvPicPr>
-                          <pic:cNvPr id="0" name="Picture 6"/>
-                          <pic:cNvPicPr>
-                            <a:picLocks noChangeAspect="1" noChangeArrowheads="1"/>
-                          </pic:cNvPicPr>
-                        </pic:nvPicPr>
-                        <pic:blipFill>
-                          <a:blip r:embed="rId16">
-                            <a:extLst>
-                              <a:ext uri="{28A0092B-C50C-407E-A947-70E740481C1C}">
-                                <a14:useLocalDpi xmlns:a14="http://schemas.microsoft.com/office/drawing/2010/main" val="0"/>
-                              </a:ext>
-                            </a:extLst>
-                          </a:blip>
-                          <a:srcRect/>
-                          <a:stretch>
-                            <a:fillRect/>
-                          </a:stretch>
-                        </pic:blipFill>
-                        <pic:spPr bwMode="auto">
-                          <a:xfrm>
-                            <a:off x="0" y="0"/>
-                            <a:ext cx="2297430" cy="1103630"/>
-                          </a:xfrm>
-                          <a:prstGeom prst="rect">
-                            <a:avLst/>
-                          </a:prstGeom>
-                          <a:noFill/>
-                          <a:ln>
-                            <a:noFill/>
-                          </a:ln>
-                        </pic:spPr>
-                      </pic:pic>
-                    </a:graphicData>
-                  </a:graphic>
-                </wp:inline>
-              </w:drawing>
-            </w:r>
-          </w:p>
-        </w:tc>
-      </w:tr>
-      <w:tr>
-        <w:tc>
-          <w:tcPr>
-            <w:tcW w:w="5691" w:type="dxa"/>
-            <w:shd w:val="clear" w:color="auto" w:fill="auto"/>
-            <w:vAlign w:val="center"/>
-          </w:tcPr>
-          <w:p>
-            <w:pPr>
-              <w:jc w:val="both"/>
-            </w:pPr>
-          </w:p>
-        </w:tc>
-      </w:tr>
-      <w:tr>
-        <w:tc>
-          <w:tcPr>
-            <w:tcW w:w="5691" w:type="dxa"/>
-            <w:shd w:val="clear" w:color="auto" w:fill="auto"/>
-            <w:vAlign w:val="center"/>
-          </w:tcPr>
-          <w:p>
-            <w:pPr>
-              <w:ind w:left="0"/>
-              <w:jc w:val="center"/>
-              <w:rPr>
-                <w:b/>
-                <w:bCs/>
-              </w:rPr>
-            </w:pPr>
-            <w:r>
-              <w:rPr>
-                <w:b/>
-                <w:bCs/>
-              </w:rPr>
-              <w:t>Reference-Class to Object Assignment</w:t>
-            </w:r>
-          </w:p>
-        </w:tc>
-      </w:tr>
-      <w:tr>
-        <w:tc>
-          <w:tcPr>
-            <w:tcW w:w="5691" w:type="dxa"/>
-            <w:shd w:val="clear" w:color="auto" w:fill="auto"/>
-            <w:vAlign w:val="center"/>
-          </w:tcPr>
-          <w:p>
-            <w:pPr>
-              <w:ind w:left="0"/>
-              <w:jc w:val="center"/>
-            </w:pPr>
-            <w:r>
-              <w:rPr>
-                <w:noProof/>
-              </w:rPr>
-              <w:drawing>
-                <wp:inline distT="0" distB="0" distL="0" distR="0" wp14:anchorId="66B6F6BF" wp14:editId="1424EFA8">
-                  <wp:extent cx="2148205" cy="1017270"/>
-                  <wp:effectExtent l="0" t="0" r="0" b="0"/>
-                  <wp:docPr id="22" name="Picture 22"/>
-                  <wp:cNvGraphicFramePr>
-                    <a:graphicFrameLocks xmlns:a="http://schemas.openxmlformats.org/drawingml/2006/main" noChangeAspect="1"/>
-                  </wp:cNvGraphicFramePr>
-                  <a:graphic xmlns:a="http://schemas.openxmlformats.org/drawingml/2006/main">
-                    <a:graphicData uri="http://schemas.openxmlformats.org/drawingml/2006/picture">
-                      <pic:pic xmlns:pic="http://schemas.openxmlformats.org/drawingml/2006/picture">
-                        <pic:nvPicPr>
-                          <pic:cNvPr id="0" name="Picture 7"/>
-                          <pic:cNvPicPr>
-                            <a:picLocks noChangeAspect="1" noChangeArrowheads="1"/>
-                          </pic:cNvPicPr>
-                        </pic:nvPicPr>
-                        <pic:blipFill>
-                          <a:blip r:embed="rId17">
-                            <a:extLst>
-                              <a:ext uri="{28A0092B-C50C-407E-A947-70E740481C1C}">
-                                <a14:useLocalDpi xmlns:a14="http://schemas.microsoft.com/office/drawing/2010/main" val="0"/>
-                              </a:ext>
-                            </a:extLst>
-                          </a:blip>
-                          <a:srcRect/>
-                          <a:stretch>
-                            <a:fillRect/>
-                          </a:stretch>
-                        </pic:blipFill>
-                        <pic:spPr bwMode="auto">
-                          <a:xfrm>
-                            <a:off x="0" y="0"/>
-                            <a:ext cx="2148205" cy="1017270"/>
-                          </a:xfrm>
-                          <a:prstGeom prst="rect">
-                            <a:avLst/>
-                          </a:prstGeom>
-                          <a:noFill/>
-                          <a:ln>
-                            <a:noFill/>
-                          </a:ln>
-                        </pic:spPr>
-                      </pic:pic>
-                    </a:graphicData>
-                  </a:graphic>
-                </wp:inline>
-              </w:drawing>
-            </w:r>
-          </w:p>
-        </w:tc>
-      </w:tr>
-      <w:tr>
-        <w:tc>
-          <w:tcPr>
-            <w:tcW w:w="5691" w:type="dxa"/>
-            <w:shd w:val="clear" w:color="auto" w:fill="auto"/>
-            <w:vAlign w:val="center"/>
-          </w:tcPr>
-          <w:p>
-            <w:pPr>
-              <w:ind w:left="0"/>
-              <w:jc w:val="center"/>
-              <w:rPr>
-                <w:b/>
-                <w:bCs/>
-              </w:rPr>
-            </w:pPr>
-            <w:r>
-              <w:rPr>
-                <w:b/>
-                <w:bCs/>
-              </w:rPr>
-              <w:t xml:space="preserve">Reference-Class Get </w:t>
-            </w:r>
-            <w:r>
-              <w:rPr>
-                <w:b/>
-                <w:bCs/>
-              </w:rPr>
-              <w:sym w:font="Wingdings" w:char="F0DF"/>
-            </w:r>
-            <w:r>
-              <w:rPr>
-                <w:b/>
-                <w:bCs/>
-              </w:rPr>
-              <w:t xml:space="preserve">  (~= Other Related List Item Class Get)</w:t>
-            </w:r>
-          </w:p>
-          <w:p>
-            <w:pPr>
-              <w:ind w:left="0"/>
-              <w:jc w:val="center"/>
-              <w:rPr>
-                <w:b/>
-                <w:bCs/>
-              </w:rPr>
-            </w:pPr>
-            <w:r>
-              <w:rPr>
-                <w:b/>
-                <w:bCs/>
-              </w:rPr>
-              <w:t xml:space="preserve">Object Set </w:t>
-            </w:r>
-            <w:r>
-              <w:rPr>
-                <w:b/>
-                <w:bCs/>
-              </w:rPr>
-              <w:sym w:font="Wingdings" w:char="F0E0"/>
-            </w:r>
-            <w:r>
-              <w:rPr>
-                <w:b/>
-                <w:bCs/>
-              </w:rPr>
-              <w:t xml:space="preserve">  (~= Other Related List Item Set)</w:t>
-            </w:r>
-          </w:p>
-        </w:tc>
-      </w:tr>
-      <w:tr>
-        <w:tc>
-          <w:tcPr>
-            <w:tcW w:w="5691" w:type="dxa"/>
-            <w:shd w:val="clear" w:color="auto" w:fill="auto"/>
-            <w:vAlign w:val="center"/>
-          </w:tcPr>
-          <w:p>
-            <w:pPr>
-              <w:ind w:left="0"/>
-              <w:jc w:val="center"/>
-              <w:rPr>
-                <w:i/>
-              </w:rPr>
-            </w:pPr>
-            <w:r>
-              <w:rPr>
-                <w:i/>
-                <w:color w:val="FF0000"/>
-              </w:rPr>
-              <w:t>Result:</w:t>
-            </w:r>
-          </w:p>
-        </w:tc>
-      </w:tr>
-      <w:tr>
-        <w:tc>
-          <w:tcPr>
-            <w:tcW w:w="5691" w:type="dxa"/>
-            <w:shd w:val="clear" w:color="auto" w:fill="auto"/>
-            <w:vAlign w:val="center"/>
-          </w:tcPr>
-          <w:p>
-            <w:pPr>
-              <w:ind w:left="0"/>
-              <w:jc w:val="center"/>
-              <w:rPr>
-                <w:i/>
-              </w:rPr>
-            </w:pPr>
-            <w:r>
-              <w:rPr>
-                <w:i/>
-                <w:noProof/>
-              </w:rPr>
-              <w:drawing>
-                <wp:inline distT="0" distB="0" distL="0" distR="0" wp14:anchorId="680AB394" wp14:editId="7D9833C4">
-                  <wp:extent cx="2320925" cy="1097280"/>
-                  <wp:effectExtent l="0" t="0" r="0" b="0"/>
-                  <wp:docPr id="23" name="Picture 23"/>
-                  <wp:cNvGraphicFramePr>
-                    <a:graphicFrameLocks xmlns:a="http://schemas.openxmlformats.org/drawingml/2006/main" noChangeAspect="1"/>
-                  </wp:cNvGraphicFramePr>
-                  <a:graphic xmlns:a="http://schemas.openxmlformats.org/drawingml/2006/main">
-                    <a:graphicData uri="http://schemas.openxmlformats.org/drawingml/2006/picture">
-                      <pic:pic xmlns:pic="http://schemas.openxmlformats.org/drawingml/2006/picture">
-                        <pic:nvPicPr>
-                          <pic:cNvPr id="0" name="Picture 8"/>
-                          <pic:cNvPicPr>
-                            <a:picLocks noChangeAspect="1" noChangeArrowheads="1"/>
-                          </pic:cNvPicPr>
-                        </pic:nvPicPr>
-                        <pic:blipFill>
-                          <a:blip r:embed="rId18">
-                            <a:extLst>
-                              <a:ext uri="{28A0092B-C50C-407E-A947-70E740481C1C}">
-                                <a14:useLocalDpi xmlns:a14="http://schemas.microsoft.com/office/drawing/2010/main" val="0"/>
-                              </a:ext>
-                            </a:extLst>
-                          </a:blip>
-                          <a:srcRect/>
-                          <a:stretch>
-                            <a:fillRect/>
-                          </a:stretch>
-                        </pic:blipFill>
-                        <pic:spPr bwMode="auto">
-                          <a:xfrm>
-                            <a:off x="0" y="0"/>
-                            <a:ext cx="2320925" cy="1097280"/>
-                          </a:xfrm>
-                          <a:prstGeom prst="rect">
-                            <a:avLst/>
-                          </a:prstGeom>
-                          <a:noFill/>
-                          <a:ln>
-                            <a:noFill/>
-                          </a:ln>
-                        </pic:spPr>
-                      </pic:pic>
-                    </a:graphicData>
-                  </a:graphic>
-                </wp:inline>
-              </w:drawing>
-            </w:r>
-          </w:p>
-        </w:tc>
-      </w:tr>
-    </w:tbl>
-    <w:p/>
     <w:sectPr>
       <w:pgSz w:w="12240" w:h="15840"/>
       <w:pgMar w:top="1440" w:right="1800" w:bottom="1440" w:left="1800" w:header="720" w:footer="720" w:gutter="0"/>
@@ -4425,6 +3705,17 @@
       <w:lang w:val="en-US" w:eastAsia="en-US" w:bidi="ar-SA"/>
     </w:rPr>
   </w:style>
+  <w:style w:type="paragraph" w:styleId="ListParagraph">
+    <w:name w:val="List Paragraph"/>
+    <w:basedOn w:val="Normal"/>
+    <w:uiPriority w:val="34"/>
+    <w:qFormat/>
+    <w:rsid w:val="00A342C0"/>
+    <w:pPr>
+      <w:ind w:left="720"/>
+      <w:contextualSpacing/>
+    </w:pPr>
+  </w:style>
 </w:styles>
 </file>
 
@@ -4728,7 +4019,7 @@
 </file>
 
 <file path=customXml/itemProps1.xml><?xml version="1.0" encoding="utf-8"?>
-<ds:datastoreItem xmlns:ds="http://schemas.openxmlformats.org/officeDocument/2006/customXml" ds:itemID="{F00CEF64-2C5E-46E2-A190-3F24F79B6F19}">
+<ds:datastoreItem xmlns:ds="http://schemas.openxmlformats.org/officeDocument/2006/customXml" ds:itemID="{F689CF8D-D73A-4B14-AD7F-96878B1067C3}">
   <ds:schemaRefs>
     <ds:schemaRef ds:uri="http://schemas.openxmlformats.org/officeDocument/2006/bibliography"/>
   </ds:schemaRefs>

</xml_diff>

<commit_message>
Circle Language Spec: System Objects: Assignment: Change the orange markings (pictures, texts to move or change).
</commit_message>
<xml_diff>
--- a/1.1. Circle Language Spec/07. System Objects/2. Assignment.docx
+++ b/1.1. Circle Language Spec/07. System Objects/2. Assignment.docx
@@ -89,10 +89,7 @@
         <w:t xml:space="preserve"> might not be seen directly</w:t>
       </w:r>
       <w:r>
-        <w:t xml:space="preserve"> </w:t>
-      </w:r>
-      <w:r>
-        <w:t>usually</w:t>
+        <w:t xml:space="preserve"> usually</w:t>
       </w:r>
       <w:r>
         <w:t xml:space="preserve">. Those </w:t>
@@ -187,7 +184,22 @@
         <w:t>Different aspects</w:t>
       </w:r>
       <w:r>
-        <w:t>, such as a value held or an object pointed to,</w:t>
+        <w:t xml:space="preserve"> (</w:t>
+      </w:r>
+      <w:r>
+        <w:t>such as a value</w:t>
+      </w:r>
+      <w:r>
+        <w:t>, object</w:t>
+      </w:r>
+      <w:r>
+        <w:t xml:space="preserve"> or </w:t>
+      </w:r>
+      <w:r>
+        <w:t>class</w:t>
+      </w:r>
+      <w:r>
+        <w:t>)</w:t>
       </w:r>
       <w:r>
         <w:t xml:space="preserve"> might</w:t>
@@ -202,7 +214,13 @@
         <w:t>different types of assignment. Below</w:t>
       </w:r>
       <w:r>
-        <w:t xml:space="preserve"> an attempt to list more </w:t>
+        <w:t xml:space="preserve"> </w:t>
+      </w:r>
+      <w:r>
+        <w:t xml:space="preserve">would be </w:t>
+      </w:r>
+      <w:r>
+        <w:t xml:space="preserve">an attempt to list more </w:t>
       </w:r>
       <w:r>
         <w:t xml:space="preserve">common </w:t>
@@ -271,10 +289,34 @@
         <w:t xml:space="preserve"> </w:t>
       </w:r>
       <w:r>
-        <w:t xml:space="preserve">an </w:t>
+        <w:t>the</w:t>
+      </w:r>
+      <w:r>
+        <w:t xml:space="preserve"> </w:t>
       </w:r>
       <w:r>
         <w:t>assignment.</w:t>
+      </w:r>
+    </w:p>
+    <w:p/>
+    <w:p>
+      <w:r>
+        <w:t xml:space="preserve">Because assignments might </w:t>
+      </w:r>
+      <w:r>
+        <w:t xml:space="preserve">occur </w:t>
+      </w:r>
+      <w:r>
+        <w:t>common</w:t>
+      </w:r>
+      <w:r>
+        <w:t>ly</w:t>
+      </w:r>
+      <w:r>
+        <w:t xml:space="preserve">, </w:t>
+      </w:r>
+      <w:r>
+        <w:t>an implicit simplified notation is suggested here.</w:t>
       </w:r>
     </w:p>
     <w:p/>
@@ -340,7 +382,7 @@
           <w:noProof/>
         </w:rPr>
         <w:drawing>
-          <wp:inline distT="0" distB="0" distL="0" distR="0">
+          <wp:inline distT="0" distB="0" distL="0" distR="0" wp14:anchorId="54689916" wp14:editId="4BC5CB77">
             <wp:extent cx="771525" cy="771525"/>
             <wp:effectExtent l="0" t="0" r="0" b="0"/>
             <wp:docPr id="1" name="Picture 1"/>
@@ -456,7 +498,7 @@
           <w:noProof/>
         </w:rPr>
         <w:drawing>
-          <wp:inline distT="0" distB="0" distL="0" distR="0">
+          <wp:inline distT="0" distB="0" distL="0" distR="0" wp14:anchorId="7E1B7256" wp14:editId="7DFE52D6">
             <wp:extent cx="548640" cy="671830"/>
             <wp:effectExtent l="0" t="0" r="0" b="0"/>
             <wp:docPr id="2" name="Picture 2"/>
@@ -520,12 +562,12 @@
         <w:tblLook w:val="00A0" w:firstRow="1" w:lastRow="0" w:firstColumn="1" w:lastColumn="0" w:noHBand="0" w:noVBand="0"/>
       </w:tblPr>
       <w:tblGrid>
-        <w:gridCol w:w="3711"/>
+        <w:gridCol w:w="3750"/>
       </w:tblGrid>
       <w:tr>
         <w:tc>
           <w:tcPr>
-            <w:tcW w:w="3711" w:type="dxa"/>
+            <w:tcW w:w="3750" w:type="dxa"/>
             <w:shd w:val="clear" w:color="auto" w:fill="auto"/>
             <w:vAlign w:val="center"/>
           </w:tcPr>
@@ -554,9 +596,12 @@
         </w:tc>
       </w:tr>
       <w:tr>
+        <w:trPr>
+          <w:trHeight w:val="633"/>
+        </w:trPr>
         <w:tc>
           <w:tcPr>
-            <w:tcW w:w="3711" w:type="dxa"/>
+            <w:tcW w:w="3750" w:type="dxa"/>
             <w:shd w:val="clear" w:color="auto" w:fill="auto"/>
             <w:vAlign w:val="center"/>
           </w:tcPr>
@@ -566,14 +611,11 @@
               <w:jc w:val="center"/>
             </w:pPr>
             <w:r>
-              <w:rPr>
-                <w:noProof/>
-              </w:rPr>
               <w:drawing>
-                <wp:inline distT="0" distB="0" distL="0" distR="0">
-                  <wp:extent cx="2340610" cy="435610"/>
-                  <wp:effectExtent l="0" t="0" r="0" b="0"/>
-                  <wp:docPr id="3" name="Picture 3"/>
+                <wp:inline distT="0" distB="0" distL="0" distR="0" wp14:anchorId="149AD883" wp14:editId="40234FC0">
+                  <wp:extent cx="2375938" cy="445040"/>
+                  <wp:effectExtent l="0" t="0" r="5715" b="0"/>
+                  <wp:docPr id="14" name="Picture 14"/>
                   <wp:cNvGraphicFramePr>
                     <a:graphicFrameLocks xmlns:a="http://schemas.openxmlformats.org/drawingml/2006/main" noChangeAspect="1"/>
                   </wp:cNvGraphicFramePr>
@@ -581,36 +623,23 @@
                     <a:graphicData uri="http://schemas.openxmlformats.org/drawingml/2006/picture">
                       <pic:pic xmlns:pic="http://schemas.openxmlformats.org/drawingml/2006/picture">
                         <pic:nvPicPr>
-                          <pic:cNvPr id="0" name="Picture 3"/>
-                          <pic:cNvPicPr>
-                            <a:picLocks noChangeAspect="1" noChangeArrowheads="1"/>
-                          </pic:cNvPicPr>
+                          <pic:cNvPr id="1" name=""/>
+                          <pic:cNvPicPr/>
                         </pic:nvPicPr>
                         <pic:blipFill>
-                          <a:blip r:embed="rId8">
-                            <a:extLst>
-                              <a:ext uri="{28A0092B-C50C-407E-A947-70E740481C1C}">
-                                <a14:useLocalDpi xmlns:a14="http://schemas.microsoft.com/office/drawing/2010/main" val="0"/>
-                              </a:ext>
-                            </a:extLst>
-                          </a:blip>
-                          <a:srcRect/>
+                          <a:blip r:embed="rId8"/>
                           <a:stretch>
                             <a:fillRect/>
                           </a:stretch>
                         </pic:blipFill>
-                        <pic:spPr bwMode="auto">
+                        <pic:spPr>
                           <a:xfrm>
                             <a:off x="0" y="0"/>
-                            <a:ext cx="2340610" cy="435610"/>
+                            <a:ext cx="2428316" cy="454851"/>
                           </a:xfrm>
                           <a:prstGeom prst="rect">
                             <a:avLst/>
                           </a:prstGeom>
-                          <a:noFill/>
-                          <a:ln>
-                            <a:noFill/>
-                          </a:ln>
                         </pic:spPr>
                       </pic:pic>
                     </a:graphicData>
@@ -621,191 +650,133 @@
           </w:p>
           <w:p>
             <w:pPr>
-              <w:ind w:left="0"/>
-              <w:jc w:val="center"/>
-            </w:pPr>
-            <w:r>
-              <w:rPr>
+              <w:pStyle w:val="Code"/>
+              <w:ind w:left="0"/>
+              <w:jc w:val="center"/>
+            </w:pPr>
+          </w:p>
+          <w:p>
+            <w:pPr>
+              <w:pStyle w:val="Code"/>
+              <w:ind w:left="0"/>
+              <w:jc w:val="center"/>
+            </w:pPr>
+            <w:r>
+              <w:t xml:space="preserve">Value Get </w:t>
+            </w:r>
+            <w:r>
+              <w:sym w:font="Wingdings" w:char="F0E0"/>
+            </w:r>
+          </w:p>
+          <w:p>
+            <w:pPr>
+              <w:pStyle w:val="Code"/>
+              <w:ind w:left="0"/>
+              <w:jc w:val="center"/>
+            </w:pPr>
+            <w:r>
+              <w:t xml:space="preserve">Value Set </w:t>
+            </w:r>
+            <w:r>
+              <w:sym w:font="Wingdings" w:char="F0DF"/>
+            </w:r>
+          </w:p>
+          <w:p>
+            <w:pPr>
+              <w:pStyle w:val="Code"/>
+              <w:ind w:left="0"/>
+              <w:jc w:val="center"/>
+            </w:pPr>
+          </w:p>
+          <w:p>
+            <w:pPr>
+              <w:ind w:left="0"/>
+              <w:jc w:val="center"/>
+              <w:rPr>
+                <w:i/>
+              </w:rPr>
+            </w:pPr>
+            <w:r>
+              <w:rPr>
+                <w:i/>
+              </w:rPr>
+              <w:t xml:space="preserve">Aims to copy a </w:t>
+            </w:r>
+            <w:r>
+              <w:rPr>
+                <w:i/>
+              </w:rPr>
+              <w:t>value of one object</w:t>
+            </w:r>
+          </w:p>
+          <w:p>
+            <w:pPr>
+              <w:ind w:left="0"/>
+              <w:jc w:val="center"/>
+              <w:rPr>
+                <w:i/>
+              </w:rPr>
+            </w:pPr>
+            <w:r>
+              <w:rPr>
+                <w:i/>
+              </w:rPr>
+              <w:t>to another.</w:t>
+            </w:r>
+          </w:p>
+          <w:p>
+            <w:pPr>
+              <w:ind w:left="0"/>
+              <w:jc w:val="center"/>
+              <w:rPr>
+                <w:i/>
+              </w:rPr>
+            </w:pPr>
+          </w:p>
+          <w:p>
+            <w:pPr>
+              <w:ind w:left="0"/>
+              <w:jc w:val="center"/>
+              <w:rPr>
+                <w:i/>
+              </w:rPr>
+            </w:pPr>
+            <w:r>
+              <w:rPr>
+                <w:i/>
+              </w:rPr>
+              <w:t>The result might be:</w:t>
+            </w:r>
+          </w:p>
+          <w:p>
+            <w:pPr>
+              <w:ind w:left="0"/>
+              <w:jc w:val="center"/>
+              <w:rPr>
+                <w:i/>
                 <w:color w:val="FFC000"/>
               </w:rPr>
-              <w:t>&lt;Add a diamond in the middle?&gt;</w:t>
-            </w:r>
-          </w:p>
-        </w:tc>
-      </w:tr>
-      <w:tr>
-        <w:tc>
-          <w:tcPr>
-            <w:tcW w:w="3711" w:type="dxa"/>
-            <w:shd w:val="clear" w:color="auto" w:fill="auto"/>
-            <w:vAlign w:val="center"/>
-          </w:tcPr>
-          <w:p>
-            <w:pPr>
-              <w:pStyle w:val="Code"/>
-              <w:ind w:left="0"/>
-              <w:jc w:val="center"/>
-            </w:pPr>
-            <w:r>
-              <w:t xml:space="preserve">Value Get </w:t>
-            </w:r>
-            <w:r>
-              <w:sym w:font="Wingdings" w:char="F0DF"/>
-            </w:r>
-          </w:p>
-          <w:p>
-            <w:pPr>
-              <w:pStyle w:val="Code"/>
-              <w:ind w:left="0"/>
-              <w:jc w:val="center"/>
-            </w:pPr>
-            <w:r>
-              <w:t xml:space="preserve">Value Set </w:t>
-            </w:r>
-            <w:r>
-              <w:sym w:font="Wingdings" w:char="F0E0"/>
-            </w:r>
-          </w:p>
-        </w:tc>
-      </w:tr>
-      <w:tr>
-        <w:tc>
-          <w:tcPr>
-            <w:tcW w:w="3711" w:type="dxa"/>
-            <w:shd w:val="clear" w:color="auto" w:fill="auto"/>
-            <w:vAlign w:val="center"/>
-          </w:tcPr>
-          <w:p>
-            <w:pPr>
-              <w:ind w:left="0"/>
-              <w:jc w:val="center"/>
-              <w:rPr>
-                <w:i/>
-              </w:rPr>
-            </w:pPr>
-            <w:r>
-              <w:rPr>
-                <w:i/>
-              </w:rPr>
-              <w:t>Aims to c</w:t>
-            </w:r>
-            <w:r>
-              <w:rPr>
-                <w:i/>
-              </w:rPr>
-              <w:t>op</w:t>
-            </w:r>
-            <w:r>
-              <w:rPr>
-                <w:i/>
-              </w:rPr>
-              <w:t>y</w:t>
-            </w:r>
-            <w:r>
-              <w:rPr>
-                <w:i/>
-              </w:rPr>
-              <w:t xml:space="preserve"> </w:t>
-            </w:r>
-            <w:r>
-              <w:rPr>
-                <w:i/>
-              </w:rPr>
-              <w:t xml:space="preserve">a </w:t>
-            </w:r>
-            <w:r>
-              <w:rPr>
-                <w:i/>
-              </w:rPr>
-              <w:t>value of one object</w:t>
-            </w:r>
-          </w:p>
-          <w:p>
-            <w:pPr>
-              <w:ind w:left="0"/>
-              <w:jc w:val="center"/>
-              <w:rPr>
-                <w:i/>
-              </w:rPr>
-            </w:pPr>
-            <w:r>
-              <w:rPr>
-                <w:i/>
-              </w:rPr>
-              <w:t>to another</w:t>
-            </w:r>
-            <w:r>
-              <w:rPr>
-                <w:i/>
-              </w:rPr>
-              <w:t>.</w:t>
-            </w:r>
-          </w:p>
-        </w:tc>
-      </w:tr>
-      <w:tr>
-        <w:tc>
-          <w:tcPr>
-            <w:tcW w:w="3711" w:type="dxa"/>
-            <w:shd w:val="clear" w:color="auto" w:fill="auto"/>
-            <w:vAlign w:val="center"/>
-          </w:tcPr>
-          <w:p>
-            <w:pPr>
-              <w:pStyle w:val="Spacing"/>
-              <w:jc w:val="both"/>
-            </w:pPr>
-          </w:p>
-        </w:tc>
-      </w:tr>
-      <w:tr>
-        <w:tc>
-          <w:tcPr>
-            <w:tcW w:w="3711" w:type="dxa"/>
-            <w:shd w:val="clear" w:color="auto" w:fill="auto"/>
-            <w:vAlign w:val="center"/>
-          </w:tcPr>
-          <w:p>
-            <w:pPr>
-              <w:pStyle w:val="Code"/>
-              <w:ind w:left="0"/>
-              <w:jc w:val="center"/>
-              <w:rPr>
-                <w:sz w:val="24"/>
-                <w:szCs w:val="24"/>
-              </w:rPr>
-            </w:pPr>
-            <w:r>
-              <w:rPr>
-                <w:sz w:val="24"/>
-                <w:szCs w:val="24"/>
-              </w:rPr>
-              <w:t>Object Assignment</w:t>
-            </w:r>
-          </w:p>
-        </w:tc>
-      </w:tr>
-      <w:tr>
-        <w:tc>
-          <w:tcPr>
-            <w:tcW w:w="3711" w:type="dxa"/>
-            <w:shd w:val="clear" w:color="auto" w:fill="auto"/>
-            <w:vAlign w:val="center"/>
-          </w:tcPr>
-          <w:p>
-            <w:pPr>
-              <w:ind w:left="0"/>
-              <w:jc w:val="center"/>
-            </w:pPr>
-            <w:r>
-              <w:rPr>
-                <w:noProof/>
+            </w:pPr>
+          </w:p>
+          <w:p>
+            <w:pPr>
+              <w:ind w:left="0"/>
+              <w:jc w:val="center"/>
+              <w:rPr>
+                <w:iCs/>
+                <w:color w:val="FFC000"/>
+              </w:rPr>
+            </w:pPr>
+            <w:r>
+              <w:rPr>
+                <w:iCs/>
+                <w:color w:val="FFC000"/>
               </w:rPr>
               <w:drawing>
-                <wp:inline distT="0" distB="0" distL="0" distR="0">
-                  <wp:extent cx="2234565" cy="645160"/>
+                <wp:inline distT="0" distB="0" distL="0" distR="0" wp14:anchorId="4D982228" wp14:editId="02E4961B">
+                  <wp:extent cx="2362962" cy="442609"/>
                   <wp:effectExtent l="0" t="0" r="0" b="0"/>
-                  <wp:docPr id="4" name="Picture 4"/>
+                  <wp:docPr id="20" name="Picture 20"/>
                   <wp:cNvGraphicFramePr>
                     <a:graphicFrameLocks xmlns:a="http://schemas.openxmlformats.org/drawingml/2006/main" noChangeAspect="1"/>
                   </wp:cNvGraphicFramePr>
@@ -813,37 +784,23 @@
                     <a:graphicData uri="http://schemas.openxmlformats.org/drawingml/2006/picture">
                       <pic:pic xmlns:pic="http://schemas.openxmlformats.org/drawingml/2006/picture">
                         <pic:nvPicPr>
-                          <pic:cNvPr id="0" name="Picture 4"/>
-                          <pic:cNvPicPr>
-                            <a:picLocks noChangeAspect="1" noChangeArrowheads="1"/>
-                          </pic:cNvPicPr>
+                          <pic:cNvPr id="1" name=""/>
+                          <pic:cNvPicPr/>
                         </pic:nvPicPr>
                         <pic:blipFill>
-                          <a:blip r:embed="rId9">
-                            <a:lum bright="-18000"/>
-                            <a:extLst>
-                              <a:ext uri="{28A0092B-C50C-407E-A947-70E740481C1C}">
-                                <a14:useLocalDpi xmlns:a14="http://schemas.microsoft.com/office/drawing/2010/main" val="0"/>
-                              </a:ext>
-                            </a:extLst>
-                          </a:blip>
-                          <a:srcRect/>
+                          <a:blip r:embed="rId9"/>
                           <a:stretch>
                             <a:fillRect/>
                           </a:stretch>
                         </pic:blipFill>
-                        <pic:spPr bwMode="auto">
+                        <pic:spPr>
                           <a:xfrm>
                             <a:off x="0" y="0"/>
-                            <a:ext cx="2234565" cy="645160"/>
+                            <a:ext cx="2515828" cy="471243"/>
                           </a:xfrm>
                           <a:prstGeom prst="rect">
                             <a:avLst/>
                           </a:prstGeom>
-                          <a:noFill/>
-                          <a:ln>
-                            <a:noFill/>
-                          </a:ln>
                         </pic:spPr>
                       </pic:pic>
                     </a:graphicData>
@@ -852,12 +809,18 @@
               </w:drawing>
             </w:r>
           </w:p>
+          <w:p>
+            <w:pPr>
+              <w:ind w:left="0"/>
+              <w:jc w:val="center"/>
+            </w:pPr>
+          </w:p>
         </w:tc>
       </w:tr>
       <w:tr>
         <w:tc>
           <w:tcPr>
-            <w:tcW w:w="3711" w:type="dxa"/>
+            <w:tcW w:w="3750" w:type="dxa"/>
             <w:shd w:val="clear" w:color="auto" w:fill="auto"/>
             <w:vAlign w:val="center"/>
           </w:tcPr>
@@ -866,33 +829,28 @@
               <w:pStyle w:val="Code"/>
               <w:ind w:left="0"/>
               <w:jc w:val="center"/>
-            </w:pPr>
-            <w:r>
-              <w:t xml:space="preserve">Object Get </w:t>
-            </w:r>
-            <w:r>
-              <w:sym w:font="Wingdings" w:char="F0DF"/>
-            </w:r>
-          </w:p>
-          <w:p>
-            <w:pPr>
-              <w:pStyle w:val="Code"/>
-              <w:ind w:left="0"/>
-              <w:jc w:val="center"/>
-            </w:pPr>
-            <w:r>
-              <w:t xml:space="preserve">Object Set </w:t>
-            </w:r>
-            <w:r>
-              <w:sym w:font="Wingdings" w:char="F0E0"/>
+              <w:rPr>
+                <w:sz w:val="24"/>
+                <w:szCs w:val="24"/>
+              </w:rPr>
+            </w:pPr>
+            <w:r>
+              <w:rPr>
+                <w:sz w:val="24"/>
+                <w:szCs w:val="24"/>
+              </w:rPr>
+              <w:t>Object Assignment</w:t>
             </w:r>
           </w:p>
         </w:tc>
       </w:tr>
       <w:tr>
+        <w:trPr>
+          <w:trHeight w:val="714"/>
+        </w:trPr>
         <w:tc>
           <w:tcPr>
-            <w:tcW w:w="3711" w:type="dxa"/>
+            <w:tcW w:w="3750" w:type="dxa"/>
             <w:shd w:val="clear" w:color="auto" w:fill="auto"/>
             <w:vAlign w:val="center"/>
           </w:tcPr>
@@ -900,190 +858,13 @@
             <w:pPr>
               <w:ind w:left="0"/>
               <w:jc w:val="center"/>
-              <w:rPr>
-                <w:i/>
-              </w:rPr>
-            </w:pPr>
-            <w:r>
-              <w:rPr>
-                <w:i/>
-              </w:rPr>
-              <w:t xml:space="preserve">Tries to let </w:t>
-            </w:r>
-            <w:r>
-              <w:rPr>
-                <w:i/>
-              </w:rPr>
-              <w:t>the</w:t>
-            </w:r>
-            <w:r>
-              <w:rPr>
-                <w:i/>
-              </w:rPr>
-              <w:t xml:space="preserve"> target point to </w:t>
-            </w:r>
-          </w:p>
-          <w:p>
-            <w:pPr>
-              <w:ind w:left="0"/>
-              <w:jc w:val="center"/>
-              <w:rPr>
-                <w:i/>
-              </w:rPr>
-            </w:pPr>
-            <w:r>
-              <w:rPr>
-                <w:i/>
-              </w:rPr>
-              <w:t>the</w:t>
-            </w:r>
-            <w:r>
-              <w:rPr>
-                <w:i/>
-              </w:rPr>
-              <w:t xml:space="preserve"> </w:t>
-            </w:r>
-            <w:r>
-              <w:rPr>
-                <w:i/>
-              </w:rPr>
-              <w:t>same</w:t>
-            </w:r>
-            <w:r>
-              <w:rPr>
-                <w:i/>
-              </w:rPr>
-              <w:t xml:space="preserve"> object as </w:t>
-            </w:r>
-            <w:r>
-              <w:rPr>
-                <w:i/>
-              </w:rPr>
-              <w:t>the</w:t>
-            </w:r>
-            <w:r>
-              <w:rPr>
-                <w:i/>
-              </w:rPr>
-              <w:t xml:space="preserve"> sour</w:t>
-            </w:r>
-            <w:r>
-              <w:rPr>
-                <w:i/>
-              </w:rPr>
-              <w:t>ce.</w:t>
-            </w:r>
-          </w:p>
-          <w:p>
-            <w:pPr>
-              <w:ind w:left="0"/>
-              <w:jc w:val="center"/>
-              <w:rPr>
-                <w:i/>
-              </w:rPr>
-            </w:pPr>
-            <w:r>
-              <w:rPr>
-                <w:i/>
-              </w:rPr>
-              <w:t>So a</w:t>
-            </w:r>
-            <w:r>
-              <w:rPr>
-                <w:i/>
-              </w:rPr>
-              <w:t xml:space="preserve">ttempts to </w:t>
-            </w:r>
-            <w:r>
-              <w:rPr>
-                <w:i/>
-              </w:rPr>
-              <w:t xml:space="preserve">yield over </w:t>
-            </w:r>
-            <w:r>
-              <w:rPr>
-                <w:i/>
-              </w:rPr>
-              <w:t>the</w:t>
-            </w:r>
-            <w:r>
-              <w:rPr>
-                <w:i/>
-              </w:rPr>
-              <w:t xml:space="preserve"> object</w:t>
-            </w:r>
-            <w:r>
-              <w:rPr>
-                <w:i/>
-              </w:rPr>
-              <w:t xml:space="preserve"> aspect.</w:t>
-            </w:r>
-          </w:p>
-        </w:tc>
-      </w:tr>
-      <w:tr>
-        <w:tc>
-          <w:tcPr>
-            <w:tcW w:w="3711" w:type="dxa"/>
-            <w:shd w:val="clear" w:color="auto" w:fill="auto"/>
-            <w:vAlign w:val="center"/>
-          </w:tcPr>
-          <w:p>
-            <w:pPr>
-              <w:pStyle w:val="Spacing"/>
-              <w:jc w:val="both"/>
-            </w:pPr>
-          </w:p>
-        </w:tc>
-      </w:tr>
-      <w:tr>
-        <w:tc>
-          <w:tcPr>
-            <w:tcW w:w="3711" w:type="dxa"/>
-            <w:shd w:val="clear" w:color="auto" w:fill="auto"/>
-            <w:vAlign w:val="center"/>
-          </w:tcPr>
-          <w:p>
-            <w:pPr>
-              <w:pStyle w:val="Code"/>
-              <w:ind w:left="0"/>
-              <w:jc w:val="center"/>
-              <w:rPr>
-                <w:sz w:val="24"/>
-                <w:szCs w:val="24"/>
-              </w:rPr>
-            </w:pPr>
-            <w:r>
-              <w:rPr>
-                <w:sz w:val="24"/>
-                <w:szCs w:val="24"/>
-              </w:rPr>
-              <w:t>Class Assignment</w:t>
-            </w:r>
-          </w:p>
-        </w:tc>
-      </w:tr>
-      <w:tr>
-        <w:tc>
-          <w:tcPr>
-            <w:tcW w:w="3711" w:type="dxa"/>
-            <w:shd w:val="clear" w:color="auto" w:fill="auto"/>
-            <w:vAlign w:val="center"/>
-          </w:tcPr>
-          <w:p>
-            <w:pPr>
-              <w:ind w:left="0"/>
-              <w:jc w:val="center"/>
-            </w:pPr>
-            <w:r>
-              <w:rPr>
-                <w:noProof/>
-              </w:rPr>
+            </w:pPr>
+            <w:r>
               <w:drawing>
-                <wp:inline distT="0" distB="0" distL="0" distR="0">
-                  <wp:extent cx="2304415" cy="635000"/>
+                <wp:inline distT="0" distB="0" distL="0" distR="0" wp14:anchorId="4E27E2AB" wp14:editId="58290BDA">
+                  <wp:extent cx="2253099" cy="653351"/>
                   <wp:effectExtent l="0" t="0" r="0" b="0"/>
-                  <wp:docPr id="5" name="Picture 5"/>
+                  <wp:docPr id="21" name="Picture 21"/>
                   <wp:cNvGraphicFramePr>
                     <a:graphicFrameLocks xmlns:a="http://schemas.openxmlformats.org/drawingml/2006/main" noChangeAspect="1"/>
                   </wp:cNvGraphicFramePr>
@@ -1091,37 +872,35 @@
                     <a:graphicData uri="http://schemas.openxmlformats.org/drawingml/2006/picture">
                       <pic:pic xmlns:pic="http://schemas.openxmlformats.org/drawingml/2006/picture">
                         <pic:nvPicPr>
-                          <pic:cNvPr id="0" name="Picture 5"/>
-                          <pic:cNvPicPr>
-                            <a:picLocks noChangeAspect="1" noChangeArrowheads="1"/>
-                          </pic:cNvPicPr>
+                          <pic:cNvPr id="1" name=""/>
+                          <pic:cNvPicPr/>
                         </pic:nvPicPr>
                         <pic:blipFill>
                           <a:blip r:embed="rId10">
-                            <a:lum bright="-18000"/>
                             <a:extLst>
-                              <a:ext uri="{28A0092B-C50C-407E-A947-70E740481C1C}">
-                                <a14:useLocalDpi xmlns:a14="http://schemas.microsoft.com/office/drawing/2010/main" val="0"/>
+                              <a:ext uri="{BEBA8EAE-BF5A-486C-A8C5-ECC9F3942E4B}">
+                                <a14:imgProps xmlns:a14="http://schemas.microsoft.com/office/drawing/2010/main">
+                                  <a14:imgLayer r:embed="rId11">
+                                    <a14:imgEffect>
+                                      <a14:brightnessContrast bright="-20000"/>
+                                    </a14:imgEffect>
+                                  </a14:imgLayer>
+                                </a14:imgProps>
                               </a:ext>
                             </a:extLst>
                           </a:blip>
-                          <a:srcRect/>
                           <a:stretch>
                             <a:fillRect/>
                           </a:stretch>
                         </pic:blipFill>
-                        <pic:spPr bwMode="auto">
+                        <pic:spPr>
                           <a:xfrm>
                             <a:off x="0" y="0"/>
-                            <a:ext cx="2304415" cy="635000"/>
+                            <a:ext cx="2339139" cy="678301"/>
                           </a:xfrm>
                           <a:prstGeom prst="rect">
                             <a:avLst/>
                           </a:prstGeom>
-                          <a:noFill/>
-                          <a:ln>
-                            <a:noFill/>
-                          </a:ln>
                         </pic:spPr>
                       </pic:pic>
                     </a:graphicData>
@@ -1130,12 +909,240 @@
               </w:drawing>
             </w:r>
           </w:p>
+          <w:p>
+            <w:pPr>
+              <w:ind w:left="0"/>
+              <w:jc w:val="center"/>
+              <w:rPr>
+                <w:color w:val="FFC000"/>
+              </w:rPr>
+            </w:pPr>
+          </w:p>
+          <w:p>
+            <w:pPr>
+              <w:pStyle w:val="Code"/>
+              <w:ind w:left="0"/>
+              <w:jc w:val="center"/>
+            </w:pPr>
+            <w:r>
+              <w:t xml:space="preserve">Object Get </w:t>
+            </w:r>
+            <w:r>
+              <w:sym w:font="Wingdings" w:char="F0E0"/>
+            </w:r>
+          </w:p>
+          <w:p>
+            <w:pPr>
+              <w:pStyle w:val="Code"/>
+              <w:ind w:left="0"/>
+              <w:jc w:val="center"/>
+            </w:pPr>
+            <w:r>
+              <w:t>Object Set</w:t>
+            </w:r>
+            <w:r>
+              <w:t xml:space="preserve"> </w:t>
+            </w:r>
+            <w:r>
+              <w:sym w:font="Wingdings" w:char="F0DF"/>
+            </w:r>
+          </w:p>
+          <w:p>
+            <w:pPr>
+              <w:pStyle w:val="Code"/>
+              <w:ind w:left="0"/>
+              <w:jc w:val="center"/>
+            </w:pPr>
+          </w:p>
+          <w:p>
+            <w:pPr>
+              <w:ind w:left="0"/>
+              <w:jc w:val="center"/>
+              <w:rPr>
+                <w:i/>
+              </w:rPr>
+            </w:pPr>
+            <w:r>
+              <w:rPr>
+                <w:i/>
+              </w:rPr>
+              <w:t xml:space="preserve">Tries to let </w:t>
+            </w:r>
+            <w:r>
+              <w:rPr>
+                <w:i/>
+              </w:rPr>
+              <w:t xml:space="preserve">one symbol point </w:t>
+            </w:r>
+            <w:r>
+              <w:rPr>
+                <w:i/>
+              </w:rPr>
+              <w:t xml:space="preserve">to </w:t>
+            </w:r>
+          </w:p>
+          <w:p>
+            <w:pPr>
+              <w:ind w:left="0"/>
+              <w:jc w:val="center"/>
+              <w:rPr>
+                <w:i/>
+              </w:rPr>
+            </w:pPr>
+            <w:r>
+              <w:rPr>
+                <w:i/>
+              </w:rPr>
+              <w:t xml:space="preserve">the same object as </w:t>
+            </w:r>
+            <w:r>
+              <w:rPr>
+                <w:i/>
+              </w:rPr>
+              <w:t>the other</w:t>
+            </w:r>
+            <w:r>
+              <w:rPr>
+                <w:i/>
+              </w:rPr>
+              <w:t>.</w:t>
+            </w:r>
+          </w:p>
+          <w:p>
+            <w:pPr>
+              <w:ind w:left="0"/>
+              <w:jc w:val="center"/>
+              <w:rPr>
+                <w:i/>
+              </w:rPr>
+            </w:pPr>
+            <w:r>
+              <w:rPr>
+                <w:i/>
+              </w:rPr>
+              <w:t>So a</w:t>
+            </w:r>
+            <w:r>
+              <w:rPr>
+                <w:i/>
+              </w:rPr>
+              <w:t>ttempts to yield over the object</w:t>
+            </w:r>
+            <w:r>
+              <w:rPr>
+                <w:i/>
+              </w:rPr>
+              <w:t xml:space="preserve"> aspect.</w:t>
+            </w:r>
+          </w:p>
+          <w:p>
+            <w:pPr>
+              <w:ind w:left="0"/>
+              <w:jc w:val="center"/>
+              <w:rPr>
+                <w:i/>
+              </w:rPr>
+            </w:pPr>
+          </w:p>
+          <w:p>
+            <w:pPr>
+              <w:ind w:left="0"/>
+              <w:jc w:val="center"/>
+              <w:rPr>
+                <w:i/>
+              </w:rPr>
+            </w:pPr>
+            <w:r>
+              <w:rPr>
+                <w:i/>
+              </w:rPr>
+              <w:t>The result might be:</w:t>
+            </w:r>
+          </w:p>
+          <w:p>
+            <w:pPr>
+              <w:ind w:left="0"/>
+              <w:jc w:val="center"/>
+              <w:rPr>
+                <w:i/>
+              </w:rPr>
+            </w:pPr>
+          </w:p>
+          <w:p>
+            <w:pPr>
+              <w:ind w:left="0"/>
+              <w:jc w:val="center"/>
+              <w:rPr>
+                <w:iCs/>
+                <w:color w:val="FFC000"/>
+              </w:rPr>
+            </w:pPr>
+            <w:r>
+              <w:rPr>
+                <w:iCs/>
+                <w:color w:val="FFC000"/>
+              </w:rPr>
+              <w:drawing>
+                <wp:inline distT="0" distB="0" distL="0" distR="0" wp14:anchorId="53EF84D5" wp14:editId="58AA9942">
+                  <wp:extent cx="2203182" cy="638876"/>
+                  <wp:effectExtent l="0" t="0" r="6985" b="8890"/>
+                  <wp:docPr id="23" name="Picture 23"/>
+                  <wp:cNvGraphicFramePr>
+                    <a:graphicFrameLocks xmlns:a="http://schemas.openxmlformats.org/drawingml/2006/main" noChangeAspect="1"/>
+                  </wp:cNvGraphicFramePr>
+                  <a:graphic xmlns:a="http://schemas.openxmlformats.org/drawingml/2006/main">
+                    <a:graphicData uri="http://schemas.openxmlformats.org/drawingml/2006/picture">
+                      <pic:pic xmlns:pic="http://schemas.openxmlformats.org/drawingml/2006/picture">
+                        <pic:nvPicPr>
+                          <pic:cNvPr id="1" name=""/>
+                          <pic:cNvPicPr/>
+                        </pic:nvPicPr>
+                        <pic:blipFill>
+                          <a:blip r:embed="rId12">
+                            <a:extLst>
+                              <a:ext uri="{BEBA8EAE-BF5A-486C-A8C5-ECC9F3942E4B}">
+                                <a14:imgProps xmlns:a14="http://schemas.microsoft.com/office/drawing/2010/main">
+                                  <a14:imgLayer r:embed="rId13">
+                                    <a14:imgEffect>
+                                      <a14:brightnessContrast bright="-20000"/>
+                                    </a14:imgEffect>
+                                  </a14:imgLayer>
+                                </a14:imgProps>
+                              </a:ext>
+                            </a:extLst>
+                          </a:blip>
+                          <a:stretch>
+                            <a:fillRect/>
+                          </a:stretch>
+                        </pic:blipFill>
+                        <pic:spPr>
+                          <a:xfrm>
+                            <a:off x="0" y="0"/>
+                            <a:ext cx="2239434" cy="649388"/>
+                          </a:xfrm>
+                          <a:prstGeom prst="rect">
+                            <a:avLst/>
+                          </a:prstGeom>
+                        </pic:spPr>
+                      </pic:pic>
+                    </a:graphicData>
+                  </a:graphic>
+                </wp:inline>
+              </w:drawing>
+            </w:r>
+          </w:p>
+          <w:p>
+            <w:pPr>
+              <w:ind w:left="0"/>
+              <w:jc w:val="center"/>
+            </w:pPr>
+          </w:p>
         </w:tc>
       </w:tr>
       <w:tr>
         <w:tc>
           <w:tcPr>
-            <w:tcW w:w="3711" w:type="dxa"/>
+            <w:tcW w:w="3750" w:type="dxa"/>
             <w:shd w:val="clear" w:color="auto" w:fill="auto"/>
             <w:vAlign w:val="center"/>
           </w:tcPr>
@@ -1144,37 +1151,17 @@
               <w:pStyle w:val="Code"/>
               <w:ind w:left="0"/>
               <w:jc w:val="center"/>
-            </w:pPr>
-            <w:r>
-              <w:t>Use As Class</w:t>
-            </w:r>
-            <w:r>
-              <w:t xml:space="preserve"> </w:t>
-            </w:r>
-            <w:r>
-              <w:t>(~= Object Get)</w:t>
-            </w:r>
-            <w:r>
-              <w:t xml:space="preserve"> </w:t>
-            </w:r>
-            <w:r>
-              <w:sym w:font="Wingdings" w:char="F0DF"/>
-            </w:r>
-            <w:r>
-              <w:t xml:space="preserve">  </w:t>
-            </w:r>
-          </w:p>
-          <w:p>
-            <w:pPr>
-              <w:pStyle w:val="Code"/>
-              <w:ind w:left="0"/>
-              <w:jc w:val="center"/>
-            </w:pPr>
-            <w:r>
-              <w:t xml:space="preserve">Class Set </w:t>
-            </w:r>
-            <w:r>
-              <w:sym w:font="Wingdings" w:char="F0E0"/>
+              <w:rPr>
+                <w:sz w:val="24"/>
+                <w:szCs w:val="24"/>
+              </w:rPr>
+            </w:pPr>
+            <w:r>
+              <w:rPr>
+                <w:sz w:val="24"/>
+                <w:szCs w:val="24"/>
+              </w:rPr>
+              <w:t>Class Assignment</w:t>
             </w:r>
           </w:p>
         </w:tc>
@@ -1182,7 +1169,7 @@
       <w:tr>
         <w:tc>
           <w:tcPr>
-            <w:tcW w:w="3711" w:type="dxa"/>
+            <w:tcW w:w="3750" w:type="dxa"/>
             <w:shd w:val="clear" w:color="auto" w:fill="auto"/>
             <w:vAlign w:val="center"/>
           </w:tcPr>
@@ -1190,6 +1177,111 @@
             <w:pPr>
               <w:ind w:left="0"/>
               <w:jc w:val="center"/>
+            </w:pPr>
+            <w:r>
+              <w:drawing>
+                <wp:inline distT="0" distB="0" distL="0" distR="0" wp14:anchorId="63A96D82" wp14:editId="72711D5C">
+                  <wp:extent cx="2311974" cy="635316"/>
+                  <wp:effectExtent l="0" t="0" r="0" b="0"/>
+                  <wp:docPr id="25" name="Picture 25"/>
+                  <wp:cNvGraphicFramePr>
+                    <a:graphicFrameLocks xmlns:a="http://schemas.openxmlformats.org/drawingml/2006/main" noChangeAspect="1"/>
+                  </wp:cNvGraphicFramePr>
+                  <a:graphic xmlns:a="http://schemas.openxmlformats.org/drawingml/2006/main">
+                    <a:graphicData uri="http://schemas.openxmlformats.org/drawingml/2006/picture">
+                      <pic:pic xmlns:pic="http://schemas.openxmlformats.org/drawingml/2006/picture">
+                        <pic:nvPicPr>
+                          <pic:cNvPr id="1" name=""/>
+                          <pic:cNvPicPr/>
+                        </pic:nvPicPr>
+                        <pic:blipFill>
+                          <a:blip r:embed="rId14">
+                            <a:extLst>
+                              <a:ext uri="{BEBA8EAE-BF5A-486C-A8C5-ECC9F3942E4B}">
+                                <a14:imgProps xmlns:a14="http://schemas.microsoft.com/office/drawing/2010/main">
+                                  <a14:imgLayer r:embed="rId15">
+                                    <a14:imgEffect>
+                                      <a14:brightnessContrast bright="-20000"/>
+                                    </a14:imgEffect>
+                                  </a14:imgLayer>
+                                </a14:imgProps>
+                              </a:ext>
+                            </a:extLst>
+                          </a:blip>
+                          <a:stretch>
+                            <a:fillRect/>
+                          </a:stretch>
+                        </pic:blipFill>
+                        <pic:spPr>
+                          <a:xfrm>
+                            <a:off x="0" y="0"/>
+                            <a:ext cx="2330251" cy="640338"/>
+                          </a:xfrm>
+                          <a:prstGeom prst="rect">
+                            <a:avLst/>
+                          </a:prstGeom>
+                        </pic:spPr>
+                      </pic:pic>
+                    </a:graphicData>
+                  </a:graphic>
+                </wp:inline>
+              </w:drawing>
+            </w:r>
+          </w:p>
+          <w:p>
+            <w:pPr>
+              <w:ind w:left="0"/>
+              <w:jc w:val="center"/>
+            </w:pPr>
+          </w:p>
+        </w:tc>
+      </w:tr>
+      <w:tr>
+        <w:tc>
+          <w:tcPr>
+            <w:tcW w:w="3750" w:type="dxa"/>
+            <w:shd w:val="clear" w:color="auto" w:fill="auto"/>
+            <w:vAlign w:val="center"/>
+          </w:tcPr>
+          <w:p>
+            <w:pPr>
+              <w:pStyle w:val="Code"/>
+              <w:ind w:left="0"/>
+              <w:jc w:val="center"/>
+            </w:pPr>
+            <w:r>
+              <w:t xml:space="preserve">Use As Class (~= Object Get) </w:t>
+            </w:r>
+            <w:r>
+              <w:sym w:font="Wingdings" w:char="F0E0"/>
+            </w:r>
+          </w:p>
+          <w:p>
+            <w:pPr>
+              <w:pStyle w:val="Code"/>
+              <w:ind w:left="0"/>
+              <w:jc w:val="center"/>
+            </w:pPr>
+            <w:r>
+              <w:t xml:space="preserve">Class Set </w:t>
+            </w:r>
+            <w:r>
+              <w:sym w:font="Wingdings" w:char="F0DF"/>
+            </w:r>
+          </w:p>
+        </w:tc>
+      </w:tr>
+      <w:tr>
+        <w:tc>
+          <w:tcPr>
+            <w:tcW w:w="3750" w:type="dxa"/>
+            <w:shd w:val="clear" w:color="auto" w:fill="auto"/>
+            <w:vAlign w:val="center"/>
+          </w:tcPr>
+          <w:p>
+            <w:pPr>
+              <w:ind w:left="0"/>
+              <w:jc w:val="center"/>
               <w:rPr>
                 <w:i/>
               </w:rPr>
@@ -1204,7 +1296,7 @@
               <w:rPr>
                 <w:i/>
               </w:rPr>
-              <w:t xml:space="preserve">source </w:t>
+              <w:t xml:space="preserve">one object </w:t>
             </w:r>
             <w:r>
               <w:rPr>
@@ -1225,166 +1317,124 @@
               <w:rPr>
                 <w:i/>
               </w:rPr>
-              <w:t xml:space="preserve">a </w:t>
-            </w:r>
-            <w:r>
-              <w:rPr>
-                <w:i/>
-              </w:rPr>
-              <w:t xml:space="preserve">class </w:t>
-            </w:r>
-            <w:r>
-              <w:rPr>
-                <w:i/>
-              </w:rPr>
-              <w:t xml:space="preserve">for </w:t>
-            </w:r>
-            <w:r>
-              <w:rPr>
-                <w:i/>
-              </w:rPr>
               <w:t>the</w:t>
             </w:r>
             <w:r>
               <w:rPr>
                 <w:i/>
               </w:rPr>
-              <w:t xml:space="preserve"> </w:t>
-            </w:r>
-            <w:r>
-              <w:rPr>
-                <w:i/>
-              </w:rPr>
-              <w:t>target.</w:t>
-            </w:r>
-          </w:p>
-          <w:p>
-            <w:pPr>
-              <w:ind w:left="0"/>
-              <w:jc w:val="center"/>
-              <w:rPr>
-                <w:i/>
-              </w:rPr>
-            </w:pPr>
+              <w:t xml:space="preserve"> class for </w:t>
+            </w:r>
+            <w:r>
+              <w:rPr>
+                <w:i/>
+              </w:rPr>
+              <w:t>another</w:t>
+            </w:r>
+            <w:r>
+              <w:rPr>
+                <w:i/>
+              </w:rPr>
+              <w:t>.</w:t>
+            </w:r>
+          </w:p>
+          <w:p>
+            <w:pPr>
+              <w:ind w:left="0"/>
+              <w:jc w:val="center"/>
+              <w:rPr>
+                <w:i/>
+              </w:rPr>
+            </w:pPr>
+          </w:p>
+          <w:p>
+            <w:pPr>
+              <w:ind w:left="0"/>
+              <w:jc w:val="center"/>
+              <w:rPr>
+                <w:i/>
+              </w:rPr>
+            </w:pPr>
+            <w:r>
+              <w:rPr>
+                <w:i/>
+              </w:rPr>
+              <w:t>The result might be:</w:t>
+            </w:r>
+          </w:p>
+          <w:p>
+            <w:pPr>
+              <w:ind w:left="0"/>
+              <w:jc w:val="center"/>
+              <w:rPr>
+                <w:i/>
+              </w:rPr>
+            </w:pPr>
+          </w:p>
+          <w:p>
+            <w:pPr>
+              <w:ind w:left="0"/>
+              <w:jc w:val="center"/>
+              <w:rPr>
+                <w:i/>
+              </w:rPr>
+            </w:pPr>
+            <w:r>
+              <w:rPr>
+                <w:i/>
+              </w:rPr>
+              <w:drawing>
+                <wp:inline distT="0" distB="0" distL="0" distR="0" wp14:anchorId="7B6429DA" wp14:editId="6CA3285C">
+                  <wp:extent cx="2328485" cy="639853"/>
+                  <wp:effectExtent l="0" t="0" r="0" b="8255"/>
+                  <wp:docPr id="27" name="Picture 27"/>
+                  <wp:cNvGraphicFramePr>
+                    <a:graphicFrameLocks xmlns:a="http://schemas.openxmlformats.org/drawingml/2006/main" noChangeAspect="1"/>
+                  </wp:cNvGraphicFramePr>
+                  <a:graphic xmlns:a="http://schemas.openxmlformats.org/drawingml/2006/main">
+                    <a:graphicData uri="http://schemas.openxmlformats.org/drawingml/2006/picture">
+                      <pic:pic xmlns:pic="http://schemas.openxmlformats.org/drawingml/2006/picture">
+                        <pic:nvPicPr>
+                          <pic:cNvPr id="1" name=""/>
+                          <pic:cNvPicPr/>
+                        </pic:nvPicPr>
+                        <pic:blipFill>
+                          <a:blip r:embed="rId16">
+                            <a:extLst>
+                              <a:ext uri="{BEBA8EAE-BF5A-486C-A8C5-ECC9F3942E4B}">
+                                <a14:imgProps xmlns:a14="http://schemas.microsoft.com/office/drawing/2010/main">
+                                  <a14:imgLayer r:embed="rId17">
+                                    <a14:imgEffect>
+                                      <a14:brightnessContrast bright="-20000"/>
+                                    </a14:imgEffect>
+                                  </a14:imgLayer>
+                                </a14:imgProps>
+                              </a:ext>
+                            </a:extLst>
+                          </a:blip>
+                          <a:stretch>
+                            <a:fillRect/>
+                          </a:stretch>
+                        </pic:blipFill>
+                        <pic:spPr>
+                          <a:xfrm>
+                            <a:off x="0" y="0"/>
+                            <a:ext cx="2379115" cy="653766"/>
+                          </a:xfrm>
+                          <a:prstGeom prst="rect">
+                            <a:avLst/>
+                          </a:prstGeom>
+                        </pic:spPr>
+                      </pic:pic>
+                    </a:graphicData>
+                  </a:graphic>
+                </wp:inline>
+              </w:drawing>
+            </w:r>
           </w:p>
         </w:tc>
       </w:tr>
     </w:tbl>
-    <w:p>
-      <w:pPr>
-        <w:rPr>
-          <w:color w:val="FFC000"/>
-        </w:rPr>
-      </w:pPr>
-      <w:r>
-        <w:t xml:space="preserve">In </w:t>
-      </w:r>
-      <w:r>
-        <w:t xml:space="preserve">this </w:t>
-      </w:r>
-      <w:r>
-        <w:t xml:space="preserve">assignment notation </w:t>
-      </w:r>
-      <w:r>
-        <w:t>the</w:t>
-      </w:r>
-      <w:r>
-        <w:t xml:space="preserve"> </w:t>
-      </w:r>
-      <w:r>
-        <w:t xml:space="preserve">line type </w:t>
-      </w:r>
-      <w:r>
-        <w:t xml:space="preserve">(dashed, solid, wavy) might </w:t>
-      </w:r>
-      <w:r>
-        <w:t>indicate</w:t>
-      </w:r>
-      <w:r>
-        <w:rPr>
-          <w:color w:val="FF0000"/>
-        </w:rPr>
-        <w:t xml:space="preserve"> </w:t>
-      </w:r>
-      <w:r>
-        <w:t>which aspect</w:t>
-      </w:r>
-      <w:r>
-        <w:t xml:space="preserve"> would be</w:t>
-      </w:r>
-      <w:r>
-        <w:t xml:space="preserve"> </w:t>
-      </w:r>
-      <w:r>
-        <w:t>yielded over</w:t>
-      </w:r>
-      <w:r>
-        <w:t>.</w:t>
-      </w:r>
-      <w:r>
-        <w:t xml:space="preserve"> </w:t>
-      </w:r>
-      <w:r>
-        <w:rPr>
-          <w:color w:val="FFC000"/>
-        </w:rPr>
-        <w:t>The</w:t>
-      </w:r>
-      <w:r>
-        <w:rPr>
-          <w:color w:val="FFC000"/>
-        </w:rPr>
-        <w:t xml:space="preserve"> access mark</w:t>
-      </w:r>
-      <w:r>
-        <w:rPr>
-          <w:color w:val="FFC000"/>
-        </w:rPr>
-        <w:t xml:space="preserve"> (the smaller line crossing the longer line) </w:t>
-      </w:r>
-      <w:r>
-        <w:rPr>
-          <w:color w:val="FFC000"/>
-        </w:rPr>
-        <w:t>c</w:t>
-      </w:r>
-      <w:r>
-        <w:rPr>
-          <w:color w:val="FFC000"/>
-        </w:rPr>
-        <w:t>ould</w:t>
-      </w:r>
-      <w:r>
-        <w:rPr>
-          <w:color w:val="FFC000"/>
-        </w:rPr>
-        <w:t xml:space="preserve"> indicate </w:t>
-      </w:r>
-      <w:r>
-        <w:rPr>
-          <w:color w:val="FFC000"/>
-        </w:rPr>
-        <w:t>the</w:t>
-      </w:r>
-      <w:r>
-        <w:rPr>
-          <w:color w:val="FFC000"/>
-        </w:rPr>
-        <w:t xml:space="preserve"> direction of </w:t>
-      </w:r>
-      <w:r>
-        <w:rPr>
-          <w:color w:val="FFC000"/>
-        </w:rPr>
-        <w:t>the</w:t>
-      </w:r>
-      <w:r>
-        <w:rPr>
-          <w:color w:val="FFC000"/>
-        </w:rPr>
-        <w:t xml:space="preserve"> assignment.</w:t>
-      </w:r>
-    </w:p>
     <w:p/>
     <w:p>
       <w:pPr>
@@ -1393,92 +1443,70 @@
         </w:rPr>
       </w:pPr>
       <w:r>
-        <w:rPr>
-          <w:b/>
-          <w:bCs/>
-          <w:color w:val="FFC000"/>
-        </w:rPr>
-        <w:t xml:space="preserve">Value </w:t>
-      </w:r>
-      <w:r>
-        <w:rPr>
-          <w:color w:val="FFC000"/>
-        </w:rPr>
-        <w:t xml:space="preserve">assignment </w:t>
-      </w:r>
-      <w:r>
-        <w:rPr>
-          <w:color w:val="FFC000"/>
-        </w:rPr>
-        <w:t xml:space="preserve">might </w:t>
-      </w:r>
-      <w:r>
-        <w:rPr>
-          <w:color w:val="FFC000"/>
-        </w:rPr>
-        <w:t xml:space="preserve">not </w:t>
-      </w:r>
-      <w:r>
-        <w:rPr>
-          <w:color w:val="FFC000"/>
-        </w:rPr>
-        <w:t xml:space="preserve">need </w:t>
-      </w:r>
-      <w:r>
-        <w:rPr>
-          <w:color w:val="FFC000"/>
-        </w:rPr>
-        <w:t>an assignment call symbol</w:t>
-      </w:r>
-      <w:r>
-        <w:rPr>
-          <w:color w:val="FFC000"/>
-        </w:rPr>
-        <w:t xml:space="preserve"> (the diamond shape in the middle)</w:t>
-      </w:r>
-      <w:r>
-        <w:rPr>
-          <w:color w:val="FFC000"/>
-        </w:rPr>
-        <w:t xml:space="preserve">, because a </w:t>
-      </w:r>
-      <w:r>
-        <w:rPr>
-          <w:b/>
-          <w:bCs/>
-          <w:color w:val="FFC000"/>
-        </w:rPr>
-        <w:t xml:space="preserve">Value </w:t>
-      </w:r>
-      <w:r>
-        <w:rPr>
-          <w:color w:val="FFC000"/>
-        </w:rPr>
-        <w:t>connection</w:t>
-      </w:r>
-      <w:r>
-        <w:rPr>
-          <w:color w:val="FFC000"/>
-        </w:rPr>
-        <w:t xml:space="preserve"> might</w:t>
-      </w:r>
-      <w:r>
-        <w:rPr>
-          <w:color w:val="FFC000"/>
-        </w:rPr>
+        <w:t xml:space="preserve">In </w:t>
+      </w:r>
+      <w:r>
+        <w:t xml:space="preserve">this </w:t>
+      </w:r>
+      <w:r>
+        <w:t xml:space="preserve">assignment notation </w:t>
+      </w:r>
+      <w:r>
+        <w:t>the</w:t>
+      </w:r>
+      <w:r>
         <w:t xml:space="preserve"> </w:t>
       </w:r>
       <w:r>
-        <w:rPr>
-          <w:color w:val="FFC000"/>
-        </w:rPr>
-        <w:t>always</w:t>
-      </w:r>
-      <w:r>
-        <w:rPr>
-          <w:color w:val="FFC000"/>
-        </w:rPr>
-        <w:t xml:space="preserve"> an assignment.</w:t>
+        <w:t xml:space="preserve">line type </w:t>
+      </w:r>
+      <w:r>
+        <w:t xml:space="preserve">(dashed, wavy) might </w:t>
+      </w:r>
+      <w:r>
+        <w:t>indicate</w:t>
+      </w:r>
+      <w:r>
+        <w:rPr>
+          <w:color w:val="FF0000"/>
+        </w:rPr>
+        <w:t xml:space="preserve"> </w:t>
+      </w:r>
+      <w:r>
+        <w:t>which aspect</w:t>
+      </w:r>
+      <w:r>
+        <w:t xml:space="preserve"> would be</w:t>
+      </w:r>
+      <w:r>
+        <w:t xml:space="preserve"> </w:t>
+      </w:r>
+      <w:r>
+        <w:t>yielded over</w:t>
+      </w:r>
+      <w:r>
+        <w:t>.</w:t>
+      </w:r>
+      <w:r>
+        <w:t xml:space="preserve"> </w:t>
+      </w:r>
+      <w:r>
+        <w:t>The</w:t>
+      </w:r>
+      <w:r>
+        <w:t xml:space="preserve"> access mark</w:t>
+      </w:r>
+      <w:r>
+        <w:t xml:space="preserve"> (the smaller line crossing the longer line) </w:t>
+      </w:r>
+      <w:r>
+        <w:t>might indicate direction</w:t>
+      </w:r>
+      <w:r>
+        <w:t>.</w:t>
+      </w:r>
+      <w:r>
+        <w:t xml:space="preserve"> The diamond shape in the middle would indicate a call to an assignment command.</w:t>
       </w:r>
     </w:p>
     <w:p>
@@ -1633,10 +1661,12 @@
           <w:b/>
           <w:bCs/>
         </w:rPr>
-        <w:t xml:space="preserve">Object </w:t>
-      </w:r>
-      <w:r>
-        <w:t xml:space="preserve">aspect of another reference. </w:t>
+        <w:t>Object</w:t>
+      </w:r>
+      <w:bookmarkStart w:id="0" w:name="_GoBack"/>
+      <w:bookmarkEnd w:id="0"/>
+      <w:r>
+        <w:t xml:space="preserve"> of another reference. </w:t>
       </w:r>
       <w:r>
         <w:t xml:space="preserve">It might be called </w:t>
@@ -1892,7 +1922,7 @@
                 <w:noProof/>
               </w:rPr>
               <w:drawing>
-                <wp:inline distT="0" distB="0" distL="0" distR="0" wp14:anchorId="1E7F8096" wp14:editId="1C74B4B7">
+                <wp:inline distT="0" distB="0" distL="0" distR="0" wp14:anchorId="674F365C" wp14:editId="64E54A8D">
                   <wp:extent cx="2447290" cy="844550"/>
                   <wp:effectExtent l="0" t="0" r="0" b="0"/>
                   <wp:docPr id="16" name="Picture 16"/>
@@ -1909,7 +1939,7 @@
                           </pic:cNvPicPr>
                         </pic:nvPicPr>
                         <pic:blipFill>
-                          <a:blip r:embed="rId11">
+                          <a:blip r:embed="rId18">
                             <a:extLst>
                               <a:ext uri="{28A0092B-C50C-407E-A947-70E740481C1C}">
                                 <a14:useLocalDpi xmlns:a14="http://schemas.microsoft.com/office/drawing/2010/main" val="0"/>
@@ -1941,6 +1971,45 @@
               </w:drawing>
             </w:r>
           </w:p>
+          <w:p>
+            <w:pPr>
+              <w:ind w:left="0"/>
+              <w:jc w:val="center"/>
+              <w:rPr>
+                <w:color w:val="FFC000"/>
+              </w:rPr>
+            </w:pPr>
+            <w:r>
+              <w:rPr>
+                <w:color w:val="FFC000"/>
+              </w:rPr>
+              <w:t>&lt;</w:t>
+            </w:r>
+            <w:r>
+              <w:rPr>
+                <w:color w:val="FFC000"/>
+              </w:rPr>
+              <w:t>Put the direction mark at the other end</w:t>
+            </w:r>
+            <w:r>
+              <w:rPr>
+                <w:color w:val="FFC000"/>
+              </w:rPr>
+              <w:t>?&gt;</w:t>
+            </w:r>
+          </w:p>
+          <w:p>
+            <w:pPr>
+              <w:ind w:left="0"/>
+              <w:jc w:val="center"/>
+            </w:pPr>
+            <w:r>
+              <w:rPr>
+                <w:color w:val="FFC000"/>
+              </w:rPr>
+              <w:t>&lt;Mirror image left to right?&gt;</w:t>
+            </w:r>
+          </w:p>
         </w:tc>
       </w:tr>
       <w:tr>
@@ -2003,13 +2072,7 @@
               <w:rPr>
                 <w:i/>
               </w:rPr>
-              <w:t>This might be the r</w:t>
-            </w:r>
-            <w:r>
-              <w:rPr>
-                <w:i/>
-              </w:rPr>
-              <w:t>esult:</w:t>
+              <w:t>The result might be:</w:t>
             </w:r>
           </w:p>
         </w:tc>
@@ -2031,7 +2094,7 @@
                 <w:noProof/>
               </w:rPr>
               <w:drawing>
-                <wp:inline distT="0" distB="0" distL="0" distR="0" wp14:anchorId="44458920" wp14:editId="3AAA76C1">
+                <wp:inline distT="0" distB="0" distL="0" distR="0" wp14:anchorId="4B69E8FA" wp14:editId="391B8BEC">
                   <wp:extent cx="2513965" cy="977265"/>
                   <wp:effectExtent l="0" t="0" r="0" b="0"/>
                   <wp:docPr id="17" name="Picture 17"/>
@@ -2048,7 +2111,7 @@
                           </pic:cNvPicPr>
                         </pic:nvPicPr>
                         <pic:blipFill>
-                          <a:blip r:embed="rId12">
+                          <a:blip r:embed="rId19">
                             <a:extLst>
                               <a:ext uri="{28A0092B-C50C-407E-A947-70E740481C1C}">
                                 <a14:useLocalDpi xmlns:a14="http://schemas.microsoft.com/office/drawing/2010/main" val="0"/>
@@ -2098,6 +2161,21 @@
           <w:p>
             <w:pPr>
               <w:ind w:left="0"/>
+              <w:jc w:val="center"/>
+              <w:rPr>
+                <w:color w:val="FFC000"/>
+              </w:rPr>
+            </w:pPr>
+            <w:r>
+              <w:rPr>
+                <w:color w:val="FFC000"/>
+              </w:rPr>
+              <w:t>&lt;Mirror image left to right?&gt;</w:t>
+            </w:r>
+          </w:p>
+          <w:p>
+            <w:pPr>
+              <w:ind w:left="0"/>
               <w:jc w:val="both"/>
             </w:pPr>
           </w:p>
@@ -2149,7 +2227,19 @@
               <w:rPr>
                 <w:i/>
               </w:rPr>
-              <w:t xml:space="preserve"> now point to </w:t>
+              <w:t xml:space="preserve"> now point</w:t>
+            </w:r>
+            <w:r>
+              <w:rPr>
+                <w:i/>
+              </w:rPr>
+              <w:t xml:space="preserve"> </w:t>
+            </w:r>
+            <w:r>
+              <w:rPr>
+                <w:i/>
+              </w:rPr>
+              <w:t xml:space="preserve">to </w:t>
             </w:r>
             <w:r>
               <w:rPr>
@@ -2263,7 +2353,7 @@
                 <w:noProof/>
               </w:rPr>
               <w:drawing>
-                <wp:inline distT="0" distB="0" distL="0" distR="0" wp14:anchorId="389A93B2" wp14:editId="1D20D561">
+                <wp:inline distT="0" distB="0" distL="0" distR="0" wp14:anchorId="70D3B30D" wp14:editId="0488DD28">
                   <wp:extent cx="2377440" cy="794385"/>
                   <wp:effectExtent l="0" t="0" r="0" b="0"/>
                   <wp:docPr id="18" name="Picture 18"/>
@@ -2280,7 +2370,7 @@
                           </pic:cNvPicPr>
                         </pic:nvPicPr>
                         <pic:blipFill>
-                          <a:blip r:embed="rId13">
+                          <a:blip r:embed="rId20">
                             <a:extLst>
                               <a:ext uri="{28A0092B-C50C-407E-A947-70E740481C1C}">
                                 <a14:useLocalDpi xmlns:a14="http://schemas.microsoft.com/office/drawing/2010/main" val="0"/>
@@ -2312,6 +2402,45 @@
               </w:drawing>
             </w:r>
           </w:p>
+          <w:p>
+            <w:pPr>
+              <w:ind w:left="0"/>
+              <w:jc w:val="center"/>
+              <w:rPr>
+                <w:color w:val="FFC000"/>
+              </w:rPr>
+            </w:pPr>
+            <w:r>
+              <w:rPr>
+                <w:color w:val="FFC000"/>
+              </w:rPr>
+              <w:t>&lt;</w:t>
+            </w:r>
+            <w:r>
+              <w:rPr>
+                <w:color w:val="FFC000"/>
+              </w:rPr>
+              <w:t>Put the direction mark at the other end</w:t>
+            </w:r>
+            <w:r>
+              <w:rPr>
+                <w:color w:val="FFC000"/>
+              </w:rPr>
+              <w:t>?&gt;</w:t>
+            </w:r>
+          </w:p>
+          <w:p>
+            <w:pPr>
+              <w:ind w:left="0"/>
+              <w:jc w:val="center"/>
+            </w:pPr>
+            <w:r>
+              <w:rPr>
+                <w:color w:val="FFC000"/>
+              </w:rPr>
+              <w:t>&lt;Mirror image left to right?&gt;</w:t>
+            </w:r>
+          </w:p>
         </w:tc>
       </w:tr>
       <w:tr>
@@ -2374,13 +2503,7 @@
               <w:rPr>
                 <w:i/>
               </w:rPr>
-              <w:t>This might be the r</w:t>
-            </w:r>
-            <w:r>
-              <w:rPr>
-                <w:i/>
-              </w:rPr>
-              <w:t>esult:</w:t>
+              <w:t>The result might be:</w:t>
             </w:r>
           </w:p>
         </w:tc>
@@ -2403,7 +2526,7 @@
                 <w:noProof/>
               </w:rPr>
               <w:drawing>
-                <wp:inline distT="0" distB="0" distL="0" distR="0" wp14:anchorId="0FA6A92E" wp14:editId="07B5135F">
+                <wp:inline distT="0" distB="0" distL="0" distR="0" wp14:anchorId="1198FC82" wp14:editId="351BCAD0">
                   <wp:extent cx="2320925" cy="857885"/>
                   <wp:effectExtent l="0" t="0" r="0" b="0"/>
                   <wp:docPr id="19" name="Picture 19"/>
@@ -2420,7 +2543,7 @@
                           </pic:cNvPicPr>
                         </pic:nvPicPr>
                         <pic:blipFill>
-                          <a:blip r:embed="rId14">
+                          <a:blip r:embed="rId21">
                             <a:extLst>
                               <a:ext uri="{28A0092B-C50C-407E-A947-70E740481C1C}">
                                 <a14:useLocalDpi xmlns:a14="http://schemas.microsoft.com/office/drawing/2010/main" val="0"/>
@@ -2470,6 +2593,21 @@
           <w:p>
             <w:pPr>
               <w:ind w:left="0"/>
+              <w:jc w:val="center"/>
+              <w:rPr>
+                <w:color w:val="FFC000"/>
+              </w:rPr>
+            </w:pPr>
+            <w:r>
+              <w:rPr>
+                <w:color w:val="FFC000"/>
+              </w:rPr>
+              <w:t>&lt;Mirror image left to right?&gt;</w:t>
+            </w:r>
+          </w:p>
+          <w:p>
+            <w:pPr>
+              <w:ind w:left="0"/>
               <w:jc w:val="both"/>
             </w:pPr>
           </w:p>
@@ -2555,8 +2693,403 @@
       </w:tr>
     </w:tbl>
     <w:p>
-      <w:bookmarkStart w:id="0" w:name="_GoBack"/>
-      <w:bookmarkEnd w:id="0"/>
+      <w:pPr>
+        <w:pStyle w:val="Heading3"/>
+      </w:pPr>
+      <w:r>
+        <w:t>Ideas</w:t>
+      </w:r>
+      <w:r>
+        <w:t xml:space="preserve"> about Assignment</w:t>
+      </w:r>
+    </w:p>
+    <w:p>
+      <w:r>
+        <w:t xml:space="preserve">There were </w:t>
+      </w:r>
+      <w:r>
+        <w:t xml:space="preserve">some </w:t>
+      </w:r>
+      <w:r>
+        <w:t xml:space="preserve">ideas let go of in the main text. They are mentioned here, in case they might be used </w:t>
+      </w:r>
+      <w:r>
+        <w:t xml:space="preserve">somewhere or </w:t>
+      </w:r>
+      <w:r>
+        <w:t xml:space="preserve">might be </w:t>
+      </w:r>
+      <w:r>
+        <w:t xml:space="preserve">worth </w:t>
+      </w:r>
+      <w:r>
+        <w:t>reconsider</w:t>
+      </w:r>
+      <w:r>
+        <w:t>ing</w:t>
+      </w:r>
+      <w:r>
+        <w:t xml:space="preserve"> at one point.</w:t>
+      </w:r>
+    </w:p>
+    <w:p>
+      <w:pPr>
+        <w:pStyle w:val="Heading4"/>
+      </w:pPr>
+      <w:r>
+        <w:t>Leaving out Diamond in Value Assignments</w:t>
+      </w:r>
+    </w:p>
+    <w:p>
+      <w:r>
+        <w:t>There used to be an idea that value assignments:</w:t>
+      </w:r>
+    </w:p>
+    <w:p/>
+    <w:p>
+      <w:pPr>
+        <w:ind w:left="852"/>
+      </w:pPr>
+      <w:r>
+        <w:t>&lt;Picture with diamond in it&gt;</w:t>
+      </w:r>
+    </w:p>
+    <w:p/>
+    <w:p>
+      <w:r>
+        <w:t>Might not need a diamond shape:</w:t>
+      </w:r>
+    </w:p>
+    <w:p>
+      <w:pPr>
+        <w:ind w:left="852"/>
+      </w:pPr>
+    </w:p>
+    <w:p>
+      <w:pPr>
+        <w:ind w:left="852"/>
+      </w:pPr>
+      <w:r>
+        <w:rPr>
+          <w:noProof/>
+        </w:rPr>
+        <w:drawing>
+          <wp:inline distT="0" distB="0" distL="0" distR="0" wp14:anchorId="0C0F94AD" wp14:editId="4CC75F61">
+            <wp:extent cx="2340610" cy="435610"/>
+            <wp:effectExtent l="0" t="0" r="0" b="0"/>
+            <wp:docPr id="6" name="Picture 6"/>
+            <wp:cNvGraphicFramePr>
+              <a:graphicFrameLocks xmlns:a="http://schemas.openxmlformats.org/drawingml/2006/main" noChangeAspect="1"/>
+            </wp:cNvGraphicFramePr>
+            <a:graphic xmlns:a="http://schemas.openxmlformats.org/drawingml/2006/main">
+              <a:graphicData uri="http://schemas.openxmlformats.org/drawingml/2006/picture">
+                <pic:pic xmlns:pic="http://schemas.openxmlformats.org/drawingml/2006/picture">
+                  <pic:nvPicPr>
+                    <pic:cNvPr id="0" name="Picture 3"/>
+                    <pic:cNvPicPr>
+                      <a:picLocks noChangeAspect="1" noChangeArrowheads="1"/>
+                    </pic:cNvPicPr>
+                  </pic:nvPicPr>
+                  <pic:blipFill>
+                    <a:blip r:embed="rId22">
+                      <a:extLst>
+                        <a:ext uri="{28A0092B-C50C-407E-A947-70E740481C1C}">
+                          <a14:useLocalDpi xmlns:a14="http://schemas.microsoft.com/office/drawing/2010/main" val="0"/>
+                        </a:ext>
+                      </a:extLst>
+                    </a:blip>
+                    <a:srcRect/>
+                    <a:stretch>
+                      <a:fillRect/>
+                    </a:stretch>
+                  </pic:blipFill>
+                  <pic:spPr bwMode="auto">
+                    <a:xfrm>
+                      <a:off x="0" y="0"/>
+                      <a:ext cx="2340610" cy="435610"/>
+                    </a:xfrm>
+                    <a:prstGeom prst="rect">
+                      <a:avLst/>
+                    </a:prstGeom>
+                    <a:noFill/>
+                    <a:ln>
+                      <a:noFill/>
+                    </a:ln>
+                  </pic:spPr>
+                </pic:pic>
+              </a:graphicData>
+            </a:graphic>
+          </wp:inline>
+        </w:drawing>
+      </w:r>
+    </w:p>
+    <w:p/>
+    <w:p>
+      <w:r>
+        <w:t xml:space="preserve">At one point there was </w:t>
+      </w:r>
+      <w:r>
+        <w:t xml:space="preserve">a </w:t>
+      </w:r>
+      <w:r>
+        <w:t>thought</w:t>
+      </w:r>
+      <w:r>
+        <w:t>,</w:t>
+      </w:r>
+      <w:r>
+        <w:t xml:space="preserve"> that value lines might always mean assignment. </w:t>
+      </w:r>
+      <w:r>
+        <w:t xml:space="preserve">But later it was valued there might be some use to </w:t>
+      </w:r>
+      <w:r>
+        <w:t>differently express</w:t>
+      </w:r>
+      <w:r>
+        <w:t>ing</w:t>
+      </w:r>
+      <w:r>
+        <w:t xml:space="preserve"> value </w:t>
+      </w:r>
+      <w:r>
+        <w:rPr>
+          <w:i/>
+          <w:iCs/>
+        </w:rPr>
+        <w:t>assignment</w:t>
+      </w:r>
+      <w:r>
+        <w:t xml:space="preserve"> from value </w:t>
+      </w:r>
+      <w:r>
+        <w:rPr>
+          <w:i/>
+          <w:iCs/>
+        </w:rPr>
+        <w:t>correspond</w:t>
+      </w:r>
+      <w:r>
+        <w:rPr>
+          <w:i/>
+          <w:iCs/>
+        </w:rPr>
+        <w:t>a</w:t>
+      </w:r>
+      <w:r>
+        <w:rPr>
+          <w:i/>
+          <w:iCs/>
+        </w:rPr>
+        <w:t>nce</w:t>
+      </w:r>
+      <w:r>
+        <w:t>.</w:t>
+      </w:r>
+    </w:p>
+    <w:p/>
+    <w:p>
+      <w:pPr>
+        <w:ind w:left="852"/>
+        <w:rPr>
+          <w:color w:val="FFC000"/>
+        </w:rPr>
+      </w:pPr>
+      <w:r>
+        <w:rPr>
+          <w:color w:val="FFC000"/>
+        </w:rPr>
+        <w:t>&lt;Pictures to demonstrate?</w:t>
+      </w:r>
+      <w:r>
+        <w:rPr>
+          <w:color w:val="FFC000"/>
+        </w:rPr>
+        <w:t xml:space="preserve"> a) value correspondence b) value assignment?</w:t>
+      </w:r>
+      <w:r>
+        <w:rPr>
+          <w:color w:val="FFC000"/>
+        </w:rPr>
+        <w:t>&gt;</w:t>
+      </w:r>
+    </w:p>
+    <w:p/>
+    <w:p>
+      <w:r>
+        <w:t>But a next idea might be that if a value line has an access mark to indicate direction, what else could it mean but value assignment</w:t>
+      </w:r>
+      <w:r>
+        <w:t>?</w:t>
+      </w:r>
+    </w:p>
+    <w:p/>
+    <w:p>
+      <w:pPr>
+        <w:ind w:left="852"/>
+      </w:pPr>
+      <w:r>
+        <w:rPr>
+          <w:noProof/>
+        </w:rPr>
+        <w:drawing>
+          <wp:inline distT="0" distB="0" distL="0" distR="0" wp14:anchorId="17A2DE5D" wp14:editId="5E394C42">
+            <wp:extent cx="2340610" cy="435610"/>
+            <wp:effectExtent l="0" t="0" r="0" b="0"/>
+            <wp:docPr id="7" name="Picture 7"/>
+            <wp:cNvGraphicFramePr>
+              <a:graphicFrameLocks xmlns:a="http://schemas.openxmlformats.org/drawingml/2006/main" noChangeAspect="1"/>
+            </wp:cNvGraphicFramePr>
+            <a:graphic xmlns:a="http://schemas.openxmlformats.org/drawingml/2006/main">
+              <a:graphicData uri="http://schemas.openxmlformats.org/drawingml/2006/picture">
+                <pic:pic xmlns:pic="http://schemas.openxmlformats.org/drawingml/2006/picture">
+                  <pic:nvPicPr>
+                    <pic:cNvPr id="0" name="Picture 3"/>
+                    <pic:cNvPicPr>
+                      <a:picLocks noChangeAspect="1" noChangeArrowheads="1"/>
+                    </pic:cNvPicPr>
+                  </pic:nvPicPr>
+                  <pic:blipFill>
+                    <a:blip r:embed="rId22">
+                      <a:extLst>
+                        <a:ext uri="{28A0092B-C50C-407E-A947-70E740481C1C}">
+                          <a14:useLocalDpi xmlns:a14="http://schemas.microsoft.com/office/drawing/2010/main" val="0"/>
+                        </a:ext>
+                      </a:extLst>
+                    </a:blip>
+                    <a:srcRect/>
+                    <a:stretch>
+                      <a:fillRect/>
+                    </a:stretch>
+                  </pic:blipFill>
+                  <pic:spPr bwMode="auto">
+                    <a:xfrm>
+                      <a:off x="0" y="0"/>
+                      <a:ext cx="2340610" cy="435610"/>
+                    </a:xfrm>
+                    <a:prstGeom prst="rect">
+                      <a:avLst/>
+                    </a:prstGeom>
+                    <a:noFill/>
+                    <a:ln>
+                      <a:noFill/>
+                    </a:ln>
+                  </pic:spPr>
+                </pic:pic>
+              </a:graphicData>
+            </a:graphic>
+          </wp:inline>
+        </w:drawing>
+      </w:r>
+    </w:p>
+    <w:p>
+      <w:pPr>
+        <w:ind w:left="852"/>
+        <w:rPr>
+          <w:i/>
+          <w:iCs/>
+        </w:rPr>
+      </w:pPr>
+      <w:r>
+        <w:rPr>
+          <w:i/>
+          <w:iCs/>
+        </w:rPr>
+        <w:t>V</w:t>
+      </w:r>
+      <w:r>
+        <w:rPr>
+          <w:i/>
+          <w:iCs/>
+        </w:rPr>
+        <w:t>alue assignment?</w:t>
+      </w:r>
+    </w:p>
+    <w:p/>
+    <w:p>
+      <w:r>
+        <w:t xml:space="preserve">So there still seems to be some wiggle room around the idea, that might make it more useful at one point. But the choice was made to make a notation leading, that has less implicit rules and more equal ways of notating things: </w:t>
+      </w:r>
+      <w:r>
+        <w:t xml:space="preserve">a </w:t>
+      </w:r>
+      <w:r>
+        <w:t>line means correspondance, line type means aspect, access mark means direction, diamond means assignment in this case.</w:t>
+      </w:r>
+    </w:p>
+    <w:p>
+      <w:pPr>
+        <w:pStyle w:val="Heading4"/>
+      </w:pPr>
+      <w:r>
+        <w:t>Opposite Direction Indication</w:t>
+      </w:r>
+    </w:p>
+    <w:p>
+      <w:pPr>
+        <w:rPr>
+          <w:color w:val="FFC000"/>
+        </w:rPr>
+      </w:pPr>
+      <w:r>
+        <w:rPr>
+          <w:color w:val="FFC000"/>
+        </w:rPr>
+        <w:t>&lt;Pictures?&gt;</w:t>
+      </w:r>
+    </w:p>
+    <w:p>
+      <w:r>
+        <w:t xml:space="preserve">There used to be an idea </w:t>
+      </w:r>
+      <w:r>
+        <w:t>to flip the indication of direction in assignment notation.</w:t>
+      </w:r>
+    </w:p>
+    <w:p/>
+    <w:p>
+      <w:r>
+        <w:t xml:space="preserve">Access marks seem to indicate direction in this language. It may make sense that the access mark might indicate the assignment direction and that the assignment direction means from source to target. But what might make less sense is </w:t>
+      </w:r>
+      <w:r>
+        <w:t xml:space="preserve">when </w:t>
+      </w:r>
+      <w:r>
+        <w:t xml:space="preserve">the result of the assignment would seem to be in the opposite direction of the assignment direction. </w:t>
+      </w:r>
+      <w:r>
+        <w:t xml:space="preserve">Perhaps it can be imagined </w:t>
+      </w:r>
+      <w:r>
+        <w:t>seeing live changes in a diagram, assignment calls be executed live, seeing their effect, it would perhaps not be so intuitive when lines would seem to flip direction all the time.</w:t>
+      </w:r>
+    </w:p>
+    <w:p/>
+    <w:p>
+      <w:r>
+        <w:t xml:space="preserve">That is why the suggestion was made to make the assignment look more like </w:t>
+      </w:r>
+      <w:r>
+        <w:t>it has the direction the result would have, rather than the source to target assignment direction.</w:t>
+      </w:r>
+    </w:p>
+    <w:p/>
+    <w:p>
+      <w:r>
+        <w:t>The idea to put the assignment direction mark at the opposite end, might have some intuitivity to it, when looking at value assignments.</w:t>
+      </w:r>
+    </w:p>
+    <w:p/>
+    <w:p>
+      <w:r>
+        <w:t>But the price of inconsistency might not be worth this intuitivity, and might actually be less intuitive.</w:t>
+      </w:r>
+    </w:p>
+    <w:p/>
+    <w:p>
+      <w:r>
+        <w:t>That said, since there is a little bit of doubt, this other idea is still expressed here.</w:t>
+      </w:r>
     </w:p>
     <w:sectPr>
       <w:pgSz w:w="12240" w:h="15840"/>
@@ -3236,10 +3769,10 @@
     <w:basedOn w:val="Normal"/>
     <w:next w:val="Normal"/>
     <w:qFormat/>
-    <w:rsid w:val="00383CED"/>
+    <w:rsid w:val="0073143B"/>
     <w:pPr>
       <w:keepNext/>
-      <w:spacing w:before="180" w:after="120"/>
+      <w:spacing w:before="180" w:after="180"/>
       <w:outlineLvl w:val="2"/>
     </w:pPr>
     <w:rPr>
@@ -3254,15 +3787,16 @@
     <w:basedOn w:val="Normal"/>
     <w:next w:val="Normal"/>
     <w:qFormat/>
-    <w:rsid w:val="00B54CD6"/>
+    <w:rsid w:val="0073143B"/>
     <w:pPr>
       <w:keepNext/>
-      <w:spacing w:before="120" w:after="120"/>
+      <w:spacing w:before="180" w:after="180"/>
       <w:outlineLvl w:val="3"/>
     </w:pPr>
     <w:rPr>
       <w:bCs/>
       <w:i/>
+      <w:sz w:val="24"/>
       <w:szCs w:val="28"/>
     </w:rPr>
   </w:style>
@@ -4019,7 +4553,7 @@
 </file>
 
 <file path=customXml/itemProps1.xml><?xml version="1.0" encoding="utf-8"?>
-<ds:datastoreItem xmlns:ds="http://schemas.openxmlformats.org/officeDocument/2006/customXml" ds:itemID="{F689CF8D-D73A-4B14-AD7F-96878B1067C3}">
+<ds:datastoreItem xmlns:ds="http://schemas.openxmlformats.org/officeDocument/2006/customXml" ds:itemID="{3B61AAE3-22FB-414D-BF0A-C4EA1327CF0B}">
   <ds:schemaRefs>
     <ds:schemaRef ds:uri="http://schemas.openxmlformats.org/officeDocument/2006/bibliography"/>
   </ds:schemaRefs>

</xml_diff>

<commit_message>
Circle Language Spec: System Objects: Assignment: Changed/added pictures and did reformulations of misc assignment ideas.
</commit_message>
<xml_diff>
--- a/1.1. Circle Language Spec/07. System Objects/2. Assignment.docx
+++ b/1.1. Circle Language Spec/07. System Objects/2. Assignment.docx
@@ -548,7 +548,14 @@
         </w:drawing>
       </w:r>
     </w:p>
-    <w:p/>
+    <w:p>
+      <w:pPr>
+        <w:pStyle w:val="Heading3"/>
+      </w:pPr>
+      <w:r>
+        <w:t>Basic Assignment Types</w:t>
+      </w:r>
+    </w:p>
     <w:tbl>
       <w:tblPr>
         <w:tblW w:w="0" w:type="auto"/>
@@ -580,6 +587,7 @@
                 <w:rFonts w:asciiTheme="minorHAnsi" w:hAnsiTheme="minorHAnsi"/>
                 <w:b/>
                 <w:bCs/>
+                <w:szCs w:val="22"/>
               </w:rPr>
             </w:pPr>
             <w:r>
@@ -587,8 +595,7 @@
                 <w:rFonts w:asciiTheme="minorHAnsi" w:hAnsiTheme="minorHAnsi"/>
                 <w:b/>
                 <w:bCs/>
-                <w:sz w:val="24"/>
-                <w:szCs w:val="28"/>
+                <w:szCs w:val="22"/>
               </w:rPr>
               <w:t>Value Assignment</w:t>
             </w:r>
@@ -610,7 +617,11 @@
               <w:ind w:left="0"/>
               <w:jc w:val="center"/>
             </w:pPr>
-            <w:r>
+            <w:bookmarkStart w:id="0" w:name="_Hlk45115427"/>
+            <w:r>
+              <w:rPr>
+                <w:noProof/>
+              </w:rPr>
               <w:drawing>
                 <wp:inline distT="0" distB="0" distL="0" distR="0" wp14:anchorId="149AD883" wp14:editId="40234FC0">
                   <wp:extent cx="2375938" cy="445040"/>
@@ -653,6 +664,9 @@
               <w:pStyle w:val="Code"/>
               <w:ind w:left="0"/>
               <w:jc w:val="center"/>
+              <w:rPr>
+                <w:szCs w:val="22"/>
+              </w:rPr>
             </w:pPr>
           </w:p>
           <w:p>
@@ -660,11 +674,29 @@
               <w:pStyle w:val="Code"/>
               <w:ind w:left="0"/>
               <w:jc w:val="center"/>
-            </w:pPr>
-            <w:r>
+              <w:rPr>
+                <w:rFonts w:asciiTheme="minorHAnsi" w:hAnsiTheme="minorHAnsi"/>
+                <w:b/>
+                <w:bCs/>
+                <w:szCs w:val="22"/>
+              </w:rPr>
+            </w:pPr>
+            <w:r>
+              <w:rPr>
+                <w:rFonts w:asciiTheme="minorHAnsi" w:hAnsiTheme="minorHAnsi"/>
+                <w:b/>
+                <w:bCs/>
+                <w:szCs w:val="22"/>
+              </w:rPr>
               <w:t xml:space="preserve">Value Get </w:t>
             </w:r>
             <w:r>
+              <w:rPr>
+                <w:rFonts w:asciiTheme="minorHAnsi" w:hAnsiTheme="minorHAnsi"/>
+                <w:b/>
+                <w:bCs/>
+                <w:szCs w:val="22"/>
+              </w:rPr>
               <w:sym w:font="Wingdings" w:char="F0E0"/>
             </w:r>
           </w:p>
@@ -673,19 +705,41 @@
               <w:pStyle w:val="Code"/>
               <w:ind w:left="0"/>
               <w:jc w:val="center"/>
-            </w:pPr>
-            <w:r>
+              <w:rPr>
+                <w:rFonts w:asciiTheme="minorHAnsi" w:hAnsiTheme="minorHAnsi"/>
+                <w:b/>
+                <w:bCs/>
+                <w:szCs w:val="22"/>
+              </w:rPr>
+            </w:pPr>
+            <w:r>
+              <w:rPr>
+                <w:rFonts w:asciiTheme="minorHAnsi" w:hAnsiTheme="minorHAnsi"/>
+                <w:b/>
+                <w:bCs/>
+                <w:szCs w:val="22"/>
+              </w:rPr>
               <w:t xml:space="preserve">Value Set </w:t>
             </w:r>
             <w:r>
+              <w:rPr>
+                <w:rFonts w:asciiTheme="minorHAnsi" w:hAnsiTheme="minorHAnsi"/>
+                <w:b/>
+                <w:bCs/>
+                <w:szCs w:val="22"/>
+              </w:rPr>
               <w:sym w:font="Wingdings" w:char="F0DF"/>
             </w:r>
           </w:p>
+          <w:bookmarkEnd w:id="0"/>
           <w:p>
             <w:pPr>
               <w:pStyle w:val="Code"/>
               <w:ind w:left="0"/>
               <w:jc w:val="center"/>
+              <w:rPr>
+                <w:szCs w:val="22"/>
+              </w:rPr>
             </w:pPr>
           </w:p>
           <w:p>
@@ -770,6 +824,7 @@
             <w:r>
               <w:rPr>
                 <w:iCs/>
+                <w:noProof/>
                 <w:color w:val="FFC000"/>
               </w:rPr>
               <w:drawing>
@@ -860,6 +915,9 @@
               <w:jc w:val="center"/>
             </w:pPr>
             <w:r>
+              <w:rPr>
+                <w:noProof/>
+              </w:rPr>
               <w:drawing>
                 <wp:inline distT="0" distB="0" distL="0" distR="0" wp14:anchorId="4E27E2AB" wp14:editId="58290BDA">
                   <wp:extent cx="2253099" cy="653351"/>
@@ -923,11 +981,29 @@
               <w:pStyle w:val="Code"/>
               <w:ind w:left="0"/>
               <w:jc w:val="center"/>
-            </w:pPr>
-            <w:r>
+              <w:rPr>
+                <w:rFonts w:asciiTheme="minorHAnsi" w:hAnsiTheme="minorHAnsi"/>
+                <w:b/>
+                <w:bCs/>
+                <w:szCs w:val="22"/>
+              </w:rPr>
+            </w:pPr>
+            <w:r>
+              <w:rPr>
+                <w:rFonts w:asciiTheme="minorHAnsi" w:hAnsiTheme="minorHAnsi"/>
+                <w:b/>
+                <w:bCs/>
+                <w:szCs w:val="22"/>
+              </w:rPr>
               <w:t xml:space="preserve">Object Get </w:t>
             </w:r>
             <w:r>
+              <w:rPr>
+                <w:rFonts w:asciiTheme="minorHAnsi" w:hAnsiTheme="minorHAnsi"/>
+                <w:b/>
+                <w:bCs/>
+                <w:szCs w:val="22"/>
+              </w:rPr>
               <w:sym w:font="Wingdings" w:char="F0E0"/>
             </w:r>
           </w:p>
@@ -936,14 +1012,38 @@
               <w:pStyle w:val="Code"/>
               <w:ind w:left="0"/>
               <w:jc w:val="center"/>
-            </w:pPr>
-            <w:r>
+              <w:rPr>
+                <w:rFonts w:asciiTheme="minorHAnsi" w:hAnsiTheme="minorHAnsi"/>
+                <w:b/>
+                <w:bCs/>
+                <w:szCs w:val="22"/>
+              </w:rPr>
+            </w:pPr>
+            <w:r>
+              <w:rPr>
+                <w:rFonts w:asciiTheme="minorHAnsi" w:hAnsiTheme="minorHAnsi"/>
+                <w:b/>
+                <w:bCs/>
+                <w:szCs w:val="22"/>
+              </w:rPr>
               <w:t>Object Set</w:t>
             </w:r>
             <w:r>
+              <w:rPr>
+                <w:rFonts w:asciiTheme="minorHAnsi" w:hAnsiTheme="minorHAnsi"/>
+                <w:b/>
+                <w:bCs/>
+                <w:szCs w:val="22"/>
+              </w:rPr>
               <w:t xml:space="preserve"> </w:t>
             </w:r>
             <w:r>
+              <w:rPr>
+                <w:rFonts w:asciiTheme="minorHAnsi" w:hAnsiTheme="minorHAnsi"/>
+                <w:b/>
+                <w:bCs/>
+                <w:szCs w:val="22"/>
+              </w:rPr>
               <w:sym w:font="Wingdings" w:char="F0DF"/>
             </w:r>
           </w:p>
@@ -952,6 +1052,9 @@
               <w:pStyle w:val="Code"/>
               <w:ind w:left="0"/>
               <w:jc w:val="center"/>
+              <w:rPr>
+                <w:szCs w:val="22"/>
+              </w:rPr>
             </w:pPr>
           </w:p>
           <w:p>
@@ -1080,6 +1183,7 @@
             <w:r>
               <w:rPr>
                 <w:iCs/>
+                <w:noProof/>
                 <w:color w:val="FFC000"/>
               </w:rPr>
               <w:drawing>
@@ -1179,6 +1283,9 @@
               <w:jc w:val="center"/>
             </w:pPr>
             <w:r>
+              <w:rPr>
+                <w:noProof/>
+              </w:rPr>
               <w:drawing>
                 <wp:inline distT="0" distB="0" distL="0" distR="0" wp14:anchorId="63A96D82" wp14:editId="72711D5C">
                   <wp:extent cx="2311974" cy="635316"/>
@@ -1248,11 +1355,29 @@
               <w:pStyle w:val="Code"/>
               <w:ind w:left="0"/>
               <w:jc w:val="center"/>
-            </w:pPr>
-            <w:r>
+              <w:rPr>
+                <w:rFonts w:asciiTheme="minorHAnsi" w:hAnsiTheme="minorHAnsi"/>
+                <w:b/>
+                <w:bCs/>
+                <w:szCs w:val="22"/>
+              </w:rPr>
+            </w:pPr>
+            <w:r>
+              <w:rPr>
+                <w:rFonts w:asciiTheme="minorHAnsi" w:hAnsiTheme="minorHAnsi"/>
+                <w:b/>
+                <w:bCs/>
+                <w:szCs w:val="22"/>
+              </w:rPr>
               <w:t xml:space="preserve">Use As Class (~= Object Get) </w:t>
             </w:r>
             <w:r>
+              <w:rPr>
+                <w:rFonts w:asciiTheme="minorHAnsi" w:hAnsiTheme="minorHAnsi"/>
+                <w:b/>
+                <w:bCs/>
+                <w:szCs w:val="22"/>
+              </w:rPr>
               <w:sym w:font="Wingdings" w:char="F0E0"/>
             </w:r>
           </w:p>
@@ -1261,11 +1386,26 @@
               <w:pStyle w:val="Code"/>
               <w:ind w:left="0"/>
               <w:jc w:val="center"/>
-            </w:pPr>
-            <w:r>
+              <w:rPr>
+                <w:szCs w:val="22"/>
+              </w:rPr>
+            </w:pPr>
+            <w:r>
+              <w:rPr>
+                <w:rFonts w:asciiTheme="minorHAnsi" w:hAnsiTheme="minorHAnsi"/>
+                <w:b/>
+                <w:bCs/>
+                <w:szCs w:val="22"/>
+              </w:rPr>
               <w:t xml:space="preserve">Class Set </w:t>
             </w:r>
             <w:r>
+              <w:rPr>
+                <w:rFonts w:asciiTheme="minorHAnsi" w:hAnsiTheme="minorHAnsi"/>
+                <w:b/>
+                <w:bCs/>
+                <w:szCs w:val="22"/>
+              </w:rPr>
               <w:sym w:font="Wingdings" w:char="F0DF"/>
             </w:r>
           </w:p>
@@ -1382,6 +1522,7 @@
             <w:r>
               <w:rPr>
                 <w:i/>
+                <w:noProof/>
               </w:rPr>
               <w:drawing>
                 <wp:inline distT="0" distB="0" distL="0" distR="0" wp14:anchorId="7B6429DA" wp14:editId="6CA3285C">
@@ -1663,8 +1804,6 @@
         </w:rPr>
         <w:t>Object</w:t>
       </w:r>
-      <w:bookmarkStart w:id="0" w:name="_GoBack"/>
-      <w:bookmarkEnd w:id="0"/>
       <w:r>
         <w:t xml:space="preserve"> of another reference. </w:t>
       </w:r>
@@ -1906,6 +2045,9 @@
         </w:tc>
       </w:tr>
       <w:tr>
+        <w:trPr>
+          <w:trHeight w:val="1175"/>
+        </w:trPr>
         <w:tc>
           <w:tcPr>
             <w:tcW w:w="4506" w:type="dxa"/>
@@ -1918,14 +2060,11 @@
               <w:jc w:val="center"/>
             </w:pPr>
             <w:r>
-              <w:rPr>
-                <w:noProof/>
-              </w:rPr>
               <w:drawing>
-                <wp:inline distT="0" distB="0" distL="0" distR="0" wp14:anchorId="674F365C" wp14:editId="64E54A8D">
-                  <wp:extent cx="2447290" cy="844550"/>
-                  <wp:effectExtent l="0" t="0" r="0" b="0"/>
-                  <wp:docPr id="16" name="Picture 16"/>
+                <wp:inline distT="0" distB="0" distL="0" distR="0" wp14:anchorId="27837B05" wp14:editId="20BA94B5">
+                  <wp:extent cx="2432021" cy="837254"/>
+                  <wp:effectExtent l="0" t="0" r="6985" b="1270"/>
+                  <wp:docPr id="3" name="Picture 3"/>
                   <wp:cNvGraphicFramePr>
                     <a:graphicFrameLocks xmlns:a="http://schemas.openxmlformats.org/drawingml/2006/main" noChangeAspect="1"/>
                   </wp:cNvGraphicFramePr>
@@ -1933,36 +2072,23 @@
                     <a:graphicData uri="http://schemas.openxmlformats.org/drawingml/2006/picture">
                       <pic:pic xmlns:pic="http://schemas.openxmlformats.org/drawingml/2006/picture">
                         <pic:nvPicPr>
-                          <pic:cNvPr id="0" name="Picture 1"/>
-                          <pic:cNvPicPr>
-                            <a:picLocks noChangeAspect="1" noChangeArrowheads="1"/>
-                          </pic:cNvPicPr>
+                          <pic:cNvPr id="1" name=""/>
+                          <pic:cNvPicPr/>
                         </pic:nvPicPr>
                         <pic:blipFill>
-                          <a:blip r:embed="rId18">
-                            <a:extLst>
-                              <a:ext uri="{28A0092B-C50C-407E-A947-70E740481C1C}">
-                                <a14:useLocalDpi xmlns:a14="http://schemas.microsoft.com/office/drawing/2010/main" val="0"/>
-                              </a:ext>
-                            </a:extLst>
-                          </a:blip>
-                          <a:srcRect/>
+                          <a:blip r:embed="rId18"/>
                           <a:stretch>
                             <a:fillRect/>
                           </a:stretch>
                         </pic:blipFill>
-                        <pic:spPr bwMode="auto">
+                        <pic:spPr>
                           <a:xfrm>
                             <a:off x="0" y="0"/>
-                            <a:ext cx="2447290" cy="844550"/>
+                            <a:ext cx="2481613" cy="854327"/>
                           </a:xfrm>
                           <a:prstGeom prst="rect">
                             <a:avLst/>
                           </a:prstGeom>
-                          <a:noFill/>
-                          <a:ln>
-                            <a:noFill/>
-                          </a:ln>
                         </pic:spPr>
                       </pic:pic>
                     </a:graphicData>
@@ -1975,40 +2101,200 @@
             <w:pPr>
               <w:ind w:left="0"/>
               <w:jc w:val="center"/>
-              <w:rPr>
-                <w:color w:val="FFC000"/>
-              </w:rPr>
-            </w:pPr>
-            <w:r>
-              <w:rPr>
-                <w:color w:val="FFC000"/>
-              </w:rPr>
-              <w:t>&lt;</w:t>
-            </w:r>
-            <w:r>
-              <w:rPr>
-                <w:color w:val="FFC000"/>
-              </w:rPr>
-              <w:t>Put the direction mark at the other end</w:t>
-            </w:r>
-            <w:r>
-              <w:rPr>
-                <w:color w:val="FFC000"/>
-              </w:rPr>
-              <w:t>?&gt;</w:t>
-            </w:r>
-          </w:p>
-          <w:p>
-            <w:pPr>
-              <w:ind w:left="0"/>
-              <w:jc w:val="center"/>
-            </w:pPr>
-            <w:r>
-              <w:rPr>
-                <w:color w:val="FFC000"/>
-              </w:rPr>
-              <w:t>&lt;Mirror image left to right?&gt;</w:t>
-            </w:r>
+            </w:pPr>
+          </w:p>
+          <w:p>
+            <w:pPr>
+              <w:pStyle w:val="Code"/>
+              <w:ind w:left="0"/>
+              <w:jc w:val="center"/>
+              <w:rPr>
+                <w:rFonts w:asciiTheme="minorHAnsi" w:hAnsiTheme="minorHAnsi"/>
+                <w:b/>
+                <w:bCs/>
+                <w:szCs w:val="22"/>
+              </w:rPr>
+            </w:pPr>
+            <w:r>
+              <w:rPr>
+                <w:rFonts w:asciiTheme="minorHAnsi" w:hAnsiTheme="minorHAnsi"/>
+                <w:b/>
+                <w:bCs/>
+                <w:szCs w:val="22"/>
+              </w:rPr>
+              <w:t xml:space="preserve">Reference-Bound Class Get </w:t>
+            </w:r>
+            <w:r>
+              <w:rPr>
+                <w:rFonts w:asciiTheme="minorHAnsi" w:hAnsiTheme="minorHAnsi"/>
+                <w:b/>
+                <w:bCs/>
+                <w:szCs w:val="22"/>
+              </w:rPr>
+              <w:sym w:font="Wingdings" w:char="F0E0"/>
+            </w:r>
+          </w:p>
+          <w:p>
+            <w:pPr>
+              <w:pStyle w:val="Code"/>
+              <w:ind w:left="0"/>
+              <w:jc w:val="center"/>
+              <w:rPr>
+                <w:rFonts w:asciiTheme="minorHAnsi" w:hAnsiTheme="minorHAnsi"/>
+                <w:b/>
+                <w:bCs/>
+                <w:szCs w:val="22"/>
+              </w:rPr>
+            </w:pPr>
+            <w:r>
+              <w:rPr>
+                <w:rFonts w:asciiTheme="minorHAnsi" w:hAnsiTheme="minorHAnsi"/>
+                <w:b/>
+                <w:bCs/>
+                <w:szCs w:val="22"/>
+              </w:rPr>
+              <w:t xml:space="preserve">Object Set </w:t>
+            </w:r>
+            <w:r>
+              <w:rPr>
+                <w:rFonts w:asciiTheme="minorHAnsi" w:hAnsiTheme="minorHAnsi"/>
+                <w:b/>
+                <w:bCs/>
+                <w:szCs w:val="22"/>
+              </w:rPr>
+              <w:sym w:font="Wingdings" w:char="F0DF"/>
+            </w:r>
+          </w:p>
+          <w:p>
+            <w:pPr>
+              <w:pStyle w:val="Code"/>
+              <w:ind w:left="0"/>
+              <w:jc w:val="center"/>
+              <w:rPr>
+                <w:szCs w:val="22"/>
+              </w:rPr>
+            </w:pPr>
+          </w:p>
+          <w:p>
+            <w:pPr>
+              <w:ind w:left="0"/>
+              <w:jc w:val="center"/>
+              <w:rPr>
+                <w:i/>
+              </w:rPr>
+            </w:pPr>
+            <w:r>
+              <w:rPr>
+                <w:i/>
+              </w:rPr>
+              <w:t>The result might be:</w:t>
+            </w:r>
+          </w:p>
+          <w:p>
+            <w:pPr>
+              <w:ind w:left="0"/>
+              <w:jc w:val="center"/>
+              <w:rPr>
+                <w:i/>
+              </w:rPr>
+            </w:pPr>
+          </w:p>
+          <w:p>
+            <w:pPr>
+              <w:ind w:left="0"/>
+              <w:jc w:val="center"/>
+            </w:pPr>
+            <w:r>
+              <w:drawing>
+                <wp:inline distT="0" distB="0" distL="0" distR="0" wp14:anchorId="69D78BC3" wp14:editId="0FA42D1E">
+                  <wp:extent cx="2504455" cy="975662"/>
+                  <wp:effectExtent l="0" t="0" r="0" b="0"/>
+                  <wp:docPr id="9" name="Picture 9"/>
+                  <wp:cNvGraphicFramePr>
+                    <a:graphicFrameLocks xmlns:a="http://schemas.openxmlformats.org/drawingml/2006/main" noChangeAspect="1"/>
+                  </wp:cNvGraphicFramePr>
+                  <a:graphic xmlns:a="http://schemas.openxmlformats.org/drawingml/2006/main">
+                    <a:graphicData uri="http://schemas.openxmlformats.org/drawingml/2006/picture">
+                      <pic:pic xmlns:pic="http://schemas.openxmlformats.org/drawingml/2006/picture">
+                        <pic:nvPicPr>
+                          <pic:cNvPr id="1" name=""/>
+                          <pic:cNvPicPr/>
+                        </pic:nvPicPr>
+                        <pic:blipFill>
+                          <a:blip r:embed="rId19"/>
+                          <a:stretch>
+                            <a:fillRect/>
+                          </a:stretch>
+                        </pic:blipFill>
+                        <pic:spPr>
+                          <a:xfrm>
+                            <a:off x="0" y="0"/>
+                            <a:ext cx="2606987" cy="1015605"/>
+                          </a:xfrm>
+                          <a:prstGeom prst="rect">
+                            <a:avLst/>
+                          </a:prstGeom>
+                        </pic:spPr>
+                      </pic:pic>
+                    </a:graphicData>
+                  </a:graphic>
+                </wp:inline>
+              </w:drawing>
+            </w:r>
+          </w:p>
+          <w:p>
+            <w:pPr>
+              <w:ind w:left="0"/>
+              <w:jc w:val="both"/>
+            </w:pPr>
+          </w:p>
+          <w:p>
+            <w:pPr>
+              <w:ind w:left="0"/>
+              <w:jc w:val="center"/>
+              <w:rPr>
+                <w:i/>
+              </w:rPr>
+            </w:pPr>
+            <w:r>
+              <w:rPr>
+                <w:i/>
+              </w:rPr>
+              <w:t xml:space="preserve">The object reference on the right </w:t>
+            </w:r>
+            <w:r>
+              <w:rPr>
+                <w:i/>
+              </w:rPr>
+              <w:t>may</w:t>
+            </w:r>
+            <w:r>
+              <w:rPr>
+                <w:i/>
+              </w:rPr>
+              <w:t xml:space="preserve"> now point</w:t>
+            </w:r>
+            <w:r>
+              <w:rPr>
+                <w:i/>
+              </w:rPr>
+              <w:t xml:space="preserve"> </w:t>
+            </w:r>
+            <w:r>
+              <w:rPr>
+                <w:i/>
+              </w:rPr>
+              <w:t>to the class of the object reference on the left.</w:t>
+            </w:r>
+          </w:p>
+          <w:p>
+            <w:pPr>
+              <w:ind w:left="0"/>
+              <w:jc w:val="center"/>
+              <w:rPr>
+                <w:iCs/>
+              </w:rPr>
+            </w:pPr>
           </w:p>
         </w:tc>
       </w:tr>
@@ -2021,39 +2307,47 @@
           </w:tcPr>
           <w:p>
             <w:pPr>
-              <w:pStyle w:val="Code"/>
-              <w:ind w:left="0"/>
-              <w:jc w:val="center"/>
-            </w:pPr>
-            <w:r>
-              <w:t>Reference-</w:t>
-            </w:r>
-            <w:r>
-              <w:t xml:space="preserve">Bound </w:t>
-            </w:r>
-            <w:r>
-              <w:t xml:space="preserve">Class Get </w:t>
-            </w:r>
-            <w:r>
-              <w:sym w:font="Wingdings" w:char="F0DF"/>
-            </w:r>
-          </w:p>
-          <w:p>
-            <w:pPr>
-              <w:pStyle w:val="Code"/>
-              <w:ind w:left="0"/>
-              <w:jc w:val="center"/>
-            </w:pPr>
-            <w:r>
-              <w:t xml:space="preserve">Object Set </w:t>
-            </w:r>
-            <w:r>
-              <w:sym w:font="Wingdings" w:char="F0E0"/>
+              <w:ind w:left="0"/>
+              <w:jc w:val="center"/>
+              <w:rPr>
+                <w:b/>
+                <w:bCs/>
+              </w:rPr>
+            </w:pPr>
+            <w:r>
+              <w:rPr>
+                <w:b/>
+                <w:bCs/>
+                <w:sz w:val="26"/>
+                <w:szCs w:val="30"/>
+              </w:rPr>
+              <w:t>Object</w:t>
+            </w:r>
+            <w:r>
+              <w:rPr>
+                <w:b/>
+                <w:bCs/>
+                <w:sz w:val="26"/>
+                <w:szCs w:val="30"/>
+              </w:rPr>
+              <w:t xml:space="preserve">-Bound </w:t>
+            </w:r>
+            <w:r>
+              <w:rPr>
+                <w:b/>
+                <w:bCs/>
+                <w:sz w:val="26"/>
+                <w:szCs w:val="30"/>
+              </w:rPr>
+              <w:t>Class to Object Assignment</w:t>
             </w:r>
           </w:p>
         </w:tc>
       </w:tr>
       <w:tr>
+        <w:trPr>
+          <w:trHeight w:val="999"/>
+        </w:trPr>
         <w:tc>
           <w:tcPr>
             <w:tcW w:w="4506" w:type="dxa"/>
@@ -2064,40 +2358,13 @@
             <w:pPr>
               <w:ind w:left="0"/>
               <w:jc w:val="center"/>
-              <w:rPr>
-                <w:i/>
-              </w:rPr>
-            </w:pPr>
-            <w:r>
-              <w:rPr>
-                <w:i/>
-              </w:rPr>
-              <w:t>The result might be:</w:t>
-            </w:r>
-          </w:p>
-        </w:tc>
-      </w:tr>
-      <w:tr>
-        <w:tc>
-          <w:tcPr>
-            <w:tcW w:w="4506" w:type="dxa"/>
-            <w:shd w:val="clear" w:color="auto" w:fill="auto"/>
-            <w:vAlign w:val="center"/>
-          </w:tcPr>
-          <w:p>
-            <w:pPr>
-              <w:ind w:left="0"/>
-              <w:jc w:val="center"/>
-            </w:pPr>
-            <w:r>
-              <w:rPr>
-                <w:noProof/>
-              </w:rPr>
+            </w:pPr>
+            <w:r>
               <w:drawing>
-                <wp:inline distT="0" distB="0" distL="0" distR="0" wp14:anchorId="4B69E8FA" wp14:editId="391B8BEC">
-                  <wp:extent cx="2513965" cy="977265"/>
+                <wp:inline distT="0" distB="0" distL="0" distR="0" wp14:anchorId="5D456192" wp14:editId="0C428F83">
+                  <wp:extent cx="2408792" cy="805489"/>
                   <wp:effectExtent l="0" t="0" r="0" b="0"/>
-                  <wp:docPr id="17" name="Picture 17"/>
+                  <wp:docPr id="10" name="Picture 10"/>
                   <wp:cNvGraphicFramePr>
                     <a:graphicFrameLocks xmlns:a="http://schemas.openxmlformats.org/drawingml/2006/main" noChangeAspect="1"/>
                   </wp:cNvGraphicFramePr>
@@ -2105,36 +2372,23 @@
                     <a:graphicData uri="http://schemas.openxmlformats.org/drawingml/2006/picture">
                       <pic:pic xmlns:pic="http://schemas.openxmlformats.org/drawingml/2006/picture">
                         <pic:nvPicPr>
-                          <pic:cNvPr id="0" name="Picture 2"/>
-                          <pic:cNvPicPr>
-                            <a:picLocks noChangeAspect="1" noChangeArrowheads="1"/>
-                          </pic:cNvPicPr>
+                          <pic:cNvPr id="1" name=""/>
+                          <pic:cNvPicPr/>
                         </pic:nvPicPr>
                         <pic:blipFill>
-                          <a:blip r:embed="rId19">
-                            <a:extLst>
-                              <a:ext uri="{28A0092B-C50C-407E-A947-70E740481C1C}">
-                                <a14:useLocalDpi xmlns:a14="http://schemas.microsoft.com/office/drawing/2010/main" val="0"/>
-                              </a:ext>
-                            </a:extLst>
-                          </a:blip>
-                          <a:srcRect/>
+                          <a:blip r:embed="rId20"/>
                           <a:stretch>
                             <a:fillRect/>
                           </a:stretch>
                         </pic:blipFill>
-                        <pic:spPr bwMode="auto">
+                        <pic:spPr>
                           <a:xfrm>
                             <a:off x="0" y="0"/>
-                            <a:ext cx="2513965" cy="977265"/>
+                            <a:ext cx="2500814" cy="836261"/>
                           </a:xfrm>
                           <a:prstGeom prst="rect">
                             <a:avLst/>
                           </a:prstGeom>
-                          <a:noFill/>
-                          <a:ln>
-                            <a:noFill/>
-                          </a:ln>
                         </pic:spPr>
                       </pic:pic>
                     </a:graphicData>
@@ -2147,216 +2401,132 @@
             <w:pPr>
               <w:ind w:left="0"/>
               <w:jc w:val="center"/>
-              <w:rPr>
-                <w:color w:val="FFC000"/>
-              </w:rPr>
-            </w:pPr>
-            <w:r>
-              <w:rPr>
-                <w:color w:val="FFC000"/>
-              </w:rPr>
-              <w:t>&lt;Perhaps do not use a double border&gt;</w:t>
-            </w:r>
-          </w:p>
-          <w:p>
-            <w:pPr>
-              <w:ind w:left="0"/>
-              <w:jc w:val="center"/>
-              <w:rPr>
-                <w:color w:val="FFC000"/>
-              </w:rPr>
-            </w:pPr>
-            <w:r>
-              <w:rPr>
-                <w:color w:val="FFC000"/>
-              </w:rPr>
-              <w:t>&lt;Mirror image left to right?&gt;</w:t>
-            </w:r>
-          </w:p>
-          <w:p>
-            <w:pPr>
-              <w:ind w:left="0"/>
-              <w:jc w:val="both"/>
-            </w:pPr>
-          </w:p>
-          <w:p>
-            <w:pPr>
-              <w:ind w:left="0"/>
-              <w:jc w:val="center"/>
-              <w:rPr>
-                <w:i/>
-              </w:rPr>
-            </w:pPr>
-            <w:r>
-              <w:rPr>
-                <w:i/>
-              </w:rPr>
-              <w:t>The</w:t>
-            </w:r>
-            <w:r>
-              <w:rPr>
-                <w:i/>
-              </w:rPr>
-              <w:t xml:space="preserve"> object reference on </w:t>
-            </w:r>
-            <w:r>
-              <w:rPr>
-                <w:i/>
-              </w:rPr>
-              <w:t>the</w:t>
-            </w:r>
-            <w:r>
-              <w:rPr>
-                <w:i/>
-              </w:rPr>
-              <w:t xml:space="preserve"> right</w:t>
-            </w:r>
-            <w:r>
-              <w:rPr>
-                <w:i/>
-              </w:rPr>
-              <w:t xml:space="preserve"> </w:t>
-            </w:r>
-            <w:r>
-              <w:rPr>
-                <w:i/>
-              </w:rPr>
-              <w:t>may</w:t>
-            </w:r>
-            <w:r>
-              <w:rPr>
-                <w:i/>
-              </w:rPr>
-              <w:t xml:space="preserve"> now point</w:t>
-            </w:r>
-            <w:r>
-              <w:rPr>
-                <w:i/>
-              </w:rPr>
-              <w:t xml:space="preserve"> </w:t>
-            </w:r>
-            <w:r>
-              <w:rPr>
-                <w:i/>
-              </w:rPr>
-              <w:t xml:space="preserve">to </w:t>
-            </w:r>
-            <w:r>
-              <w:rPr>
-                <w:i/>
-              </w:rPr>
-              <w:t>the</w:t>
-            </w:r>
-            <w:r>
-              <w:rPr>
-                <w:i/>
-              </w:rPr>
-              <w:t xml:space="preserve"> class of </w:t>
-            </w:r>
-            <w:r>
-              <w:rPr>
-                <w:i/>
-              </w:rPr>
-              <w:t>the</w:t>
-            </w:r>
-            <w:r>
-              <w:rPr>
-                <w:i/>
-              </w:rPr>
-              <w:t xml:space="preserve"> object reference on </w:t>
-            </w:r>
-            <w:r>
-              <w:rPr>
-                <w:i/>
-              </w:rPr>
-              <w:t>the</w:t>
-            </w:r>
-            <w:r>
-              <w:rPr>
-                <w:i/>
-              </w:rPr>
-              <w:t xml:space="preserve"> left.</w:t>
-            </w:r>
-          </w:p>
-        </w:tc>
-      </w:tr>
-      <w:tr>
-        <w:tc>
-          <w:tcPr>
-            <w:tcW w:w="4506" w:type="dxa"/>
-            <w:shd w:val="clear" w:color="auto" w:fill="auto"/>
-            <w:vAlign w:val="center"/>
-          </w:tcPr>
-          <w:p/>
-        </w:tc>
-      </w:tr>
-      <w:tr>
-        <w:tc>
-          <w:tcPr>
-            <w:tcW w:w="4506" w:type="dxa"/>
-            <w:shd w:val="clear" w:color="auto" w:fill="auto"/>
-            <w:vAlign w:val="center"/>
-          </w:tcPr>
-          <w:p>
-            <w:pPr>
-              <w:ind w:left="0"/>
-              <w:jc w:val="center"/>
-              <w:rPr>
+            </w:pPr>
+          </w:p>
+          <w:p>
+            <w:pPr>
+              <w:pStyle w:val="Code"/>
+              <w:ind w:left="0"/>
+              <w:jc w:val="center"/>
+              <w:rPr>
+                <w:rFonts w:asciiTheme="minorHAnsi" w:hAnsiTheme="minorHAnsi"/>
                 <w:b/>
                 <w:bCs/>
-              </w:rPr>
-            </w:pPr>
-            <w:r>
-              <w:rPr>
+                <w:szCs w:val="22"/>
+              </w:rPr>
+            </w:pPr>
+            <w:r>
+              <w:rPr>
+                <w:rFonts w:asciiTheme="minorHAnsi" w:hAnsiTheme="minorHAnsi"/>
                 <w:b/>
                 <w:bCs/>
-                <w:sz w:val="26"/>
-                <w:szCs w:val="30"/>
-              </w:rPr>
-              <w:t>Object</w:t>
-            </w:r>
-            <w:r>
-              <w:rPr>
+                <w:szCs w:val="22"/>
+              </w:rPr>
+              <w:t xml:space="preserve">Object-Bound Class Get </w:t>
+            </w:r>
+            <w:r>
+              <w:rPr>
+                <w:rFonts w:asciiTheme="minorHAnsi" w:hAnsiTheme="minorHAnsi"/>
                 <w:b/>
                 <w:bCs/>
-                <w:sz w:val="26"/>
-                <w:szCs w:val="30"/>
-              </w:rPr>
-              <w:t xml:space="preserve">-Bound </w:t>
-            </w:r>
-            <w:r>
-              <w:rPr>
+                <w:szCs w:val="22"/>
+              </w:rPr>
+              <w:sym w:font="Wingdings" w:char="F0E0"/>
+            </w:r>
+          </w:p>
+          <w:p>
+            <w:pPr>
+              <w:pStyle w:val="Code"/>
+              <w:ind w:left="0"/>
+              <w:jc w:val="center"/>
+              <w:rPr>
+                <w:rFonts w:asciiTheme="minorHAnsi" w:hAnsiTheme="minorHAnsi"/>
                 <w:b/>
                 <w:bCs/>
-                <w:sz w:val="26"/>
-                <w:szCs w:val="30"/>
-              </w:rPr>
-              <w:t>Class to Object Assignment</w:t>
-            </w:r>
-          </w:p>
-        </w:tc>
-      </w:tr>
-      <w:tr>
-        <w:tc>
-          <w:tcPr>
-            <w:tcW w:w="4506" w:type="dxa"/>
-            <w:shd w:val="clear" w:color="auto" w:fill="auto"/>
-            <w:vAlign w:val="center"/>
-          </w:tcPr>
-          <w:p>
-            <w:pPr>
-              <w:ind w:left="0"/>
-              <w:jc w:val="center"/>
-            </w:pPr>
-            <w:r>
-              <w:rPr>
-                <w:noProof/>
+                <w:szCs w:val="22"/>
+              </w:rPr>
+            </w:pPr>
+            <w:r>
+              <w:rPr>
+                <w:rFonts w:asciiTheme="minorHAnsi" w:hAnsiTheme="minorHAnsi"/>
+                <w:b/>
+                <w:bCs/>
+                <w:szCs w:val="22"/>
+              </w:rPr>
+              <w:t xml:space="preserve">Object Set </w:t>
+            </w:r>
+            <w:r>
+              <w:rPr>
+                <w:rFonts w:asciiTheme="minorHAnsi" w:hAnsiTheme="minorHAnsi"/>
+                <w:b/>
+                <w:bCs/>
+                <w:szCs w:val="22"/>
+              </w:rPr>
+              <w:t xml:space="preserve"> </w:t>
+            </w:r>
+            <w:r>
+              <w:rPr>
+                <w:rFonts w:asciiTheme="minorHAnsi" w:hAnsiTheme="minorHAnsi"/>
+                <w:b/>
+                <w:bCs/>
+                <w:szCs w:val="22"/>
+              </w:rPr>
+              <w:sym w:font="Wingdings" w:char="F0DF"/>
+            </w:r>
+          </w:p>
+          <w:p>
+            <w:pPr>
+              <w:pStyle w:val="Code"/>
+              <w:ind w:left="0"/>
+              <w:jc w:val="center"/>
+              <w:rPr>
+                <w:szCs w:val="22"/>
+              </w:rPr>
+            </w:pPr>
+          </w:p>
+          <w:p>
+            <w:pPr>
+              <w:ind w:left="0"/>
+              <w:jc w:val="center"/>
+              <w:rPr>
+                <w:i/>
+              </w:rPr>
+            </w:pPr>
+            <w:r>
+              <w:rPr>
+                <w:i/>
+              </w:rPr>
+              <w:t>The result might be:</w:t>
+            </w:r>
+          </w:p>
+          <w:p>
+            <w:pPr>
+              <w:pStyle w:val="Code"/>
+              <w:ind w:left="0"/>
+              <w:jc w:val="center"/>
+              <w:rPr>
+                <w:szCs w:val="22"/>
+              </w:rPr>
+            </w:pPr>
+          </w:p>
+          <w:p>
+            <w:pPr>
+              <w:pStyle w:val="Code"/>
+              <w:ind w:left="0"/>
+              <w:jc w:val="center"/>
+              <w:rPr>
+                <w:szCs w:val="22"/>
+              </w:rPr>
+            </w:pPr>
+            <w:r>
+              <w:rPr>
+                <w:szCs w:val="22"/>
               </w:rPr>
               <w:drawing>
-                <wp:inline distT="0" distB="0" distL="0" distR="0" wp14:anchorId="70D3B30D" wp14:editId="0488DD28">
-                  <wp:extent cx="2377440" cy="794385"/>
+                <wp:inline distT="0" distB="0" distL="0" distR="0" wp14:anchorId="59FE29E8" wp14:editId="069A8AD7">
+                  <wp:extent cx="2330245" cy="864103"/>
                   <wp:effectExtent l="0" t="0" r="0" b="0"/>
-                  <wp:docPr id="18" name="Picture 18"/>
+                  <wp:docPr id="4" name="Picture 4"/>
                   <wp:cNvGraphicFramePr>
                     <a:graphicFrameLocks xmlns:a="http://schemas.openxmlformats.org/drawingml/2006/main" noChangeAspect="1"/>
                   </wp:cNvGraphicFramePr>
@@ -2364,36 +2534,23 @@
                     <a:graphicData uri="http://schemas.openxmlformats.org/drawingml/2006/picture">
                       <pic:pic xmlns:pic="http://schemas.openxmlformats.org/drawingml/2006/picture">
                         <pic:nvPicPr>
-                          <pic:cNvPr id="0" name="Picture 3"/>
-                          <pic:cNvPicPr>
-                            <a:picLocks noChangeAspect="1" noChangeArrowheads="1"/>
-                          </pic:cNvPicPr>
+                          <pic:cNvPr id="1" name=""/>
+                          <pic:cNvPicPr/>
                         </pic:nvPicPr>
                         <pic:blipFill>
-                          <a:blip r:embed="rId20">
-                            <a:extLst>
-                              <a:ext uri="{28A0092B-C50C-407E-A947-70E740481C1C}">
-                                <a14:useLocalDpi xmlns:a14="http://schemas.microsoft.com/office/drawing/2010/main" val="0"/>
-                              </a:ext>
-                            </a:extLst>
-                          </a:blip>
-                          <a:srcRect/>
+                          <a:blip r:embed="rId21"/>
                           <a:stretch>
                             <a:fillRect/>
                           </a:stretch>
                         </pic:blipFill>
-                        <pic:spPr bwMode="auto">
+                        <pic:spPr>
                           <a:xfrm>
                             <a:off x="0" y="0"/>
-                            <a:ext cx="2377440" cy="794385"/>
+                            <a:ext cx="2461493" cy="912772"/>
                           </a:xfrm>
                           <a:prstGeom prst="rect">
                             <a:avLst/>
                           </a:prstGeom>
-                          <a:noFill/>
-                          <a:ln>
-                            <a:noFill/>
-                          </a:ln>
                         </pic:spPr>
                       </pic:pic>
                     </a:graphicData>
@@ -2405,288 +2562,19 @@
           <w:p>
             <w:pPr>
               <w:ind w:left="0"/>
-              <w:jc w:val="center"/>
-              <w:rPr>
-                <w:color w:val="FFC000"/>
-              </w:rPr>
-            </w:pPr>
-            <w:r>
-              <w:rPr>
-                <w:color w:val="FFC000"/>
-              </w:rPr>
-              <w:t>&lt;</w:t>
-            </w:r>
-            <w:r>
-              <w:rPr>
-                <w:color w:val="FFC000"/>
-              </w:rPr>
-              <w:t>Put the direction mark at the other end</w:t>
-            </w:r>
-            <w:r>
-              <w:rPr>
-                <w:color w:val="FFC000"/>
-              </w:rPr>
-              <w:t>?&gt;</w:t>
-            </w:r>
-          </w:p>
-          <w:p>
-            <w:pPr>
-              <w:ind w:left="0"/>
-              <w:jc w:val="center"/>
-            </w:pPr>
-            <w:r>
-              <w:rPr>
-                <w:color w:val="FFC000"/>
-              </w:rPr>
-              <w:t>&lt;Mirror image left to right?&gt;</w:t>
-            </w:r>
-          </w:p>
-        </w:tc>
-      </w:tr>
-      <w:tr>
-        <w:tc>
-          <w:tcPr>
-            <w:tcW w:w="4506" w:type="dxa"/>
-            <w:shd w:val="clear" w:color="auto" w:fill="auto"/>
-            <w:vAlign w:val="center"/>
-          </w:tcPr>
-          <w:p>
-            <w:pPr>
-              <w:pStyle w:val="Code"/>
-              <w:ind w:left="0"/>
-              <w:jc w:val="center"/>
-            </w:pPr>
-            <w:r>
-              <w:t>Object</w:t>
-            </w:r>
-            <w:r>
-              <w:t xml:space="preserve">-Bound </w:t>
-            </w:r>
-            <w:r>
-              <w:t xml:space="preserve">Class Get </w:t>
-            </w:r>
-            <w:r>
-              <w:sym w:font="Wingdings" w:char="F0DF"/>
-            </w:r>
-          </w:p>
-          <w:p>
-            <w:pPr>
-              <w:pStyle w:val="Code"/>
-              <w:ind w:left="0"/>
-              <w:jc w:val="center"/>
-            </w:pPr>
-            <w:r>
-              <w:t xml:space="preserve">Object Set </w:t>
-            </w:r>
-            <w:r>
-              <w:sym w:font="Wingdings" w:char="F0E0"/>
-            </w:r>
-          </w:p>
-        </w:tc>
-      </w:tr>
-      <w:tr>
-        <w:tc>
-          <w:tcPr>
-            <w:tcW w:w="4506" w:type="dxa"/>
-            <w:shd w:val="clear" w:color="auto" w:fill="auto"/>
-            <w:vAlign w:val="center"/>
-          </w:tcPr>
-          <w:p>
-            <w:pPr>
-              <w:ind w:left="0"/>
-              <w:jc w:val="center"/>
+              <w:jc w:val="both"/>
+            </w:pPr>
+          </w:p>
+          <w:p>
+            <w:pPr>
+              <w:ind w:left="0"/>
+              <w:jc w:val="center"/>
+            </w:pPr>
+            <w:r>
               <w:rPr>
                 <w:i/>
               </w:rPr>
-            </w:pPr>
-            <w:r>
-              <w:rPr>
-                <w:i/>
-              </w:rPr>
-              <w:t>The result might be:</w:t>
-            </w:r>
-          </w:p>
-        </w:tc>
-      </w:tr>
-      <w:tr>
-        <w:tc>
-          <w:tcPr>
-            <w:tcW w:w="4506" w:type="dxa"/>
-            <w:shd w:val="clear" w:color="auto" w:fill="auto"/>
-            <w:vAlign w:val="center"/>
-          </w:tcPr>
-          <w:p>
-            <w:pPr>
-              <w:pStyle w:val="Code"/>
-              <w:ind w:left="0"/>
-              <w:jc w:val="center"/>
-            </w:pPr>
-            <w:r>
-              <w:rPr>
-                <w:noProof/>
-              </w:rPr>
-              <w:drawing>
-                <wp:inline distT="0" distB="0" distL="0" distR="0" wp14:anchorId="1198FC82" wp14:editId="351BCAD0">
-                  <wp:extent cx="2320925" cy="857885"/>
-                  <wp:effectExtent l="0" t="0" r="0" b="0"/>
-                  <wp:docPr id="19" name="Picture 19"/>
-                  <wp:cNvGraphicFramePr>
-                    <a:graphicFrameLocks xmlns:a="http://schemas.openxmlformats.org/drawingml/2006/main" noChangeAspect="1"/>
-                  </wp:cNvGraphicFramePr>
-                  <a:graphic xmlns:a="http://schemas.openxmlformats.org/drawingml/2006/main">
-                    <a:graphicData uri="http://schemas.openxmlformats.org/drawingml/2006/picture">
-                      <pic:pic xmlns:pic="http://schemas.openxmlformats.org/drawingml/2006/picture">
-                        <pic:nvPicPr>
-                          <pic:cNvPr id="0" name="Picture 4"/>
-                          <pic:cNvPicPr>
-                            <a:picLocks noChangeAspect="1" noChangeArrowheads="1"/>
-                          </pic:cNvPicPr>
-                        </pic:nvPicPr>
-                        <pic:blipFill>
-                          <a:blip r:embed="rId21">
-                            <a:extLst>
-                              <a:ext uri="{28A0092B-C50C-407E-A947-70E740481C1C}">
-                                <a14:useLocalDpi xmlns:a14="http://schemas.microsoft.com/office/drawing/2010/main" val="0"/>
-                              </a:ext>
-                            </a:extLst>
-                          </a:blip>
-                          <a:srcRect/>
-                          <a:stretch>
-                            <a:fillRect/>
-                          </a:stretch>
-                        </pic:blipFill>
-                        <pic:spPr bwMode="auto">
-                          <a:xfrm>
-                            <a:off x="0" y="0"/>
-                            <a:ext cx="2320925" cy="857885"/>
-                          </a:xfrm>
-                          <a:prstGeom prst="rect">
-                            <a:avLst/>
-                          </a:prstGeom>
-                          <a:noFill/>
-                          <a:ln>
-                            <a:noFill/>
-                          </a:ln>
-                        </pic:spPr>
-                      </pic:pic>
-                    </a:graphicData>
-                  </a:graphic>
-                </wp:inline>
-              </w:drawing>
-            </w:r>
-          </w:p>
-          <w:p>
-            <w:pPr>
-              <w:ind w:left="0"/>
-              <w:jc w:val="center"/>
-              <w:rPr>
-                <w:color w:val="FFC000"/>
-              </w:rPr>
-            </w:pPr>
-            <w:r>
-              <w:rPr>
-                <w:color w:val="FFC000"/>
-              </w:rPr>
-              <w:t>&lt;Perhaps do not use a double border&gt;</w:t>
-            </w:r>
-          </w:p>
-          <w:p>
-            <w:pPr>
-              <w:ind w:left="0"/>
-              <w:jc w:val="center"/>
-              <w:rPr>
-                <w:color w:val="FFC000"/>
-              </w:rPr>
-            </w:pPr>
-            <w:r>
-              <w:rPr>
-                <w:color w:val="FFC000"/>
-              </w:rPr>
-              <w:t>&lt;Mirror image left to right?&gt;</w:t>
-            </w:r>
-          </w:p>
-          <w:p>
-            <w:pPr>
-              <w:ind w:left="0"/>
-              <w:jc w:val="both"/>
-            </w:pPr>
-          </w:p>
-          <w:p>
-            <w:pPr>
-              <w:ind w:left="0"/>
-              <w:jc w:val="center"/>
-            </w:pPr>
-            <w:r>
-              <w:rPr>
-                <w:i/>
-              </w:rPr>
-              <w:t>The</w:t>
-            </w:r>
-            <w:r>
-              <w:rPr>
-                <w:i/>
-              </w:rPr>
-              <w:t xml:space="preserve"> object reference on </w:t>
-            </w:r>
-            <w:r>
-              <w:rPr>
-                <w:i/>
-              </w:rPr>
-              <w:t>the</w:t>
-            </w:r>
-            <w:r>
-              <w:rPr>
-                <w:i/>
-              </w:rPr>
-              <w:t xml:space="preserve"> right</w:t>
-            </w:r>
-            <w:r>
-              <w:rPr>
-                <w:i/>
-              </w:rPr>
-              <w:t xml:space="preserve"> may</w:t>
-            </w:r>
-            <w:r>
-              <w:rPr>
-                <w:i/>
-              </w:rPr>
-              <w:t xml:space="preserve"> now point to </w:t>
-            </w:r>
-            <w:r>
-              <w:rPr>
-                <w:i/>
-              </w:rPr>
-              <w:t>the</w:t>
-            </w:r>
-            <w:r>
-              <w:rPr>
-                <w:i/>
-              </w:rPr>
-              <w:t xml:space="preserve"> class of </w:t>
-            </w:r>
-            <w:r>
-              <w:rPr>
-                <w:i/>
-              </w:rPr>
-              <w:t>the</w:t>
-            </w:r>
-            <w:r>
-              <w:rPr>
-                <w:i/>
-              </w:rPr>
-              <w:t xml:space="preserve"> object on </w:t>
-            </w:r>
-            <w:r>
-              <w:rPr>
-                <w:i/>
-              </w:rPr>
-              <w:t>the</w:t>
-            </w:r>
-            <w:r>
-              <w:rPr>
-                <w:i/>
-              </w:rPr>
-              <w:t xml:space="preserve"> left.</w:t>
+              <w:t>The object reference on the right may now point to the class of the object on the left.</w:t>
             </w:r>
           </w:p>
         </w:tc>
@@ -2714,13 +2602,13 @@
         <w:t xml:space="preserve">ideas let go of in the main text. They are mentioned here, in case they might be used </w:t>
       </w:r>
       <w:r>
-        <w:t xml:space="preserve">somewhere or </w:t>
-      </w:r>
-      <w:r>
-        <w:t xml:space="preserve">might be </w:t>
-      </w:r>
-      <w:r>
-        <w:t xml:space="preserve">worth </w:t>
+        <w:t xml:space="preserve">somewhere </w:t>
+      </w:r>
+      <w:r>
+        <w:t xml:space="preserve">else </w:t>
+      </w:r>
+      <w:r>
+        <w:t xml:space="preserve">or worth </w:t>
       </w:r>
       <w:r>
         <w:t>reconsider</w:t>
@@ -2737,26 +2625,294 @@
         <w:pStyle w:val="Heading4"/>
       </w:pPr>
       <w:r>
-        <w:t>Leaving out Diamond in Value Assignments</w:t>
-      </w:r>
-    </w:p>
-    <w:p>
-      <w:r>
-        <w:t>There used to be an idea that value assignments:</w:t>
+        <w:t xml:space="preserve">Leaving </w:t>
+      </w:r>
+      <w:r>
+        <w:t>O</w:t>
+      </w:r>
+      <w:r>
+        <w:t>ut Diamond</w:t>
+      </w:r>
+      <w:r>
+        <w:t>s</w:t>
+      </w:r>
+      <w:r>
+        <w:t xml:space="preserve"> </w:t>
+      </w:r>
+      <w:r>
+        <w:t xml:space="preserve">for </w:t>
+      </w:r>
+      <w:r>
+        <w:t>Value Assignment</w:t>
+      </w:r>
+      <w:r>
+        <w:t>?</w:t>
+      </w:r>
+    </w:p>
+    <w:p>
+      <w:r>
+        <w:t xml:space="preserve">Currently the idea might be to </w:t>
+      </w:r>
+      <w:r>
+        <w:t xml:space="preserve">express </w:t>
+      </w:r>
+      <w:r>
+        <w:t xml:space="preserve">value </w:t>
+      </w:r>
+      <w:r>
+        <w:rPr>
+          <w:i/>
+          <w:iCs/>
+        </w:rPr>
+        <w:t>assignment</w:t>
+      </w:r>
+      <w:r>
+        <w:t xml:space="preserve"> </w:t>
+      </w:r>
+      <w:r>
+        <w:t xml:space="preserve">and </w:t>
+      </w:r>
+      <w:r>
+        <w:t xml:space="preserve">value </w:t>
+      </w:r>
+      <w:r>
+        <w:rPr>
+          <w:i/>
+          <w:iCs/>
+        </w:rPr>
+        <w:t>correspondence</w:t>
+      </w:r>
+      <w:r>
+        <w:rPr>
+          <w:i/>
+          <w:iCs/>
+        </w:rPr>
+        <w:t xml:space="preserve"> differently:</w:t>
+      </w:r>
+    </w:p>
+    <w:p>
+      <w:pPr>
+        <w:ind w:left="852"/>
+      </w:pPr>
+    </w:p>
+    <w:p>
+      <w:pPr>
+        <w:ind w:left="852"/>
+        <w:rPr>
+          <w:i/>
+          <w:iCs/>
+        </w:rPr>
+      </w:pPr>
+      <w:r>
+        <w:rPr>
+          <w:i/>
+          <w:iCs/>
+        </w:rPr>
+        <w:drawing>
+          <wp:inline distT="0" distB="0" distL="0" distR="0" wp14:anchorId="6F4F447C" wp14:editId="4F034D13">
+            <wp:extent cx="2362011" cy="505380"/>
+            <wp:effectExtent l="0" t="0" r="635" b="9525"/>
+            <wp:docPr id="22" name="Picture 22"/>
+            <wp:cNvGraphicFramePr>
+              <a:graphicFrameLocks xmlns:a="http://schemas.openxmlformats.org/drawingml/2006/main" noChangeAspect="1"/>
+            </wp:cNvGraphicFramePr>
+            <a:graphic xmlns:a="http://schemas.openxmlformats.org/drawingml/2006/main">
+              <a:graphicData uri="http://schemas.openxmlformats.org/drawingml/2006/picture">
+                <pic:pic xmlns:pic="http://schemas.openxmlformats.org/drawingml/2006/picture">
+                  <pic:nvPicPr>
+                    <pic:cNvPr id="1" name=""/>
+                    <pic:cNvPicPr/>
+                  </pic:nvPicPr>
+                  <pic:blipFill>
+                    <a:blip r:embed="rId22"/>
+                    <a:stretch>
+                      <a:fillRect/>
+                    </a:stretch>
+                  </pic:blipFill>
+                  <pic:spPr>
+                    <a:xfrm>
+                      <a:off x="0" y="0"/>
+                      <a:ext cx="2435713" cy="521149"/>
+                    </a:xfrm>
+                    <a:prstGeom prst="rect">
+                      <a:avLst/>
+                    </a:prstGeom>
+                  </pic:spPr>
+                </pic:pic>
+              </a:graphicData>
+            </a:graphic>
+          </wp:inline>
+        </w:drawing>
+      </w:r>
+    </w:p>
+    <w:p>
+      <w:pPr>
+        <w:ind w:left="852"/>
+        <w:rPr>
+          <w:i/>
+          <w:iCs/>
+        </w:rPr>
+      </w:pPr>
+      <w:r>
+        <w:rPr>
+          <w:i/>
+          <w:iCs/>
+        </w:rPr>
+        <w:t>Value assignment</w:t>
       </w:r>
     </w:p>
     <w:p/>
     <w:p>
       <w:pPr>
         <w:ind w:left="852"/>
-      </w:pPr>
-      <w:r>
-        <w:t>&lt;Picture with diamond in it&gt;</w:t>
+        <w:rPr>
+          <w:color w:val="FFC000"/>
+        </w:rPr>
+      </w:pPr>
+      <w:r>
+        <w:rPr>
+          <w:color w:val="FFC000"/>
+        </w:rPr>
+        <w:drawing>
+          <wp:inline distT="0" distB="0" distL="0" distR="0" wp14:anchorId="0F3D8F26" wp14:editId="0F2D4E93">
+            <wp:extent cx="2355204" cy="477716"/>
+            <wp:effectExtent l="0" t="0" r="7620" b="0"/>
+            <wp:docPr id="15" name="Picture 15"/>
+            <wp:cNvGraphicFramePr>
+              <a:graphicFrameLocks xmlns:a="http://schemas.openxmlformats.org/drawingml/2006/main" noChangeAspect="1"/>
+            </wp:cNvGraphicFramePr>
+            <a:graphic xmlns:a="http://schemas.openxmlformats.org/drawingml/2006/main">
+              <a:graphicData uri="http://schemas.openxmlformats.org/drawingml/2006/picture">
+                <pic:pic xmlns:pic="http://schemas.openxmlformats.org/drawingml/2006/picture">
+                  <pic:nvPicPr>
+                    <pic:cNvPr id="1" name=""/>
+                    <pic:cNvPicPr/>
+                  </pic:nvPicPr>
+                  <pic:blipFill>
+                    <a:blip r:embed="rId23"/>
+                    <a:stretch>
+                      <a:fillRect/>
+                    </a:stretch>
+                  </pic:blipFill>
+                  <pic:spPr>
+                    <a:xfrm>
+                      <a:off x="0" y="0"/>
+                      <a:ext cx="2403934" cy="487600"/>
+                    </a:xfrm>
+                    <a:prstGeom prst="rect">
+                      <a:avLst/>
+                    </a:prstGeom>
+                  </pic:spPr>
+                </pic:pic>
+              </a:graphicData>
+            </a:graphic>
+          </wp:inline>
+        </w:drawing>
+      </w:r>
+    </w:p>
+    <w:p>
+      <w:pPr>
+        <w:ind w:left="852"/>
+        <w:rPr>
+          <w:i/>
+          <w:iCs/>
+        </w:rPr>
+      </w:pPr>
+      <w:r>
+        <w:rPr>
+          <w:i/>
+          <w:iCs/>
+        </w:rPr>
+        <w:t xml:space="preserve">Value </w:t>
+      </w:r>
+      <w:r>
+        <w:rPr>
+          <w:i/>
+          <w:iCs/>
+        </w:rPr>
+        <w:t>correspondence</w:t>
       </w:r>
     </w:p>
     <w:p/>
     <w:p>
       <w:r>
+        <w:t xml:space="preserve">In the past </w:t>
+      </w:r>
+      <w:r>
+        <w:t xml:space="preserve">there was </w:t>
+      </w:r>
+      <w:r>
+        <w:t>the</w:t>
+      </w:r>
+      <w:r>
+        <w:t xml:space="preserve"> thought, that value lines might always mean assignment.</w:t>
+      </w:r>
+      <w:r>
+        <w:t xml:space="preserve"> So that assignment:</w:t>
+      </w:r>
+    </w:p>
+    <w:p/>
+    <w:p>
+      <w:pPr>
+        <w:ind w:left="852"/>
+      </w:pPr>
+      <w:r>
+        <w:drawing>
+          <wp:inline distT="0" distB="0" distL="0" distR="0" wp14:anchorId="11AA6C3F" wp14:editId="52076036">
+            <wp:extent cx="2362122" cy="442452"/>
+            <wp:effectExtent l="0" t="0" r="635" b="0"/>
+            <wp:docPr id="12" name="Picture 12"/>
+            <wp:cNvGraphicFramePr>
+              <a:graphicFrameLocks xmlns:a="http://schemas.openxmlformats.org/drawingml/2006/main" noChangeAspect="1"/>
+            </wp:cNvGraphicFramePr>
+            <a:graphic xmlns:a="http://schemas.openxmlformats.org/drawingml/2006/main">
+              <a:graphicData uri="http://schemas.openxmlformats.org/drawingml/2006/picture">
+                <pic:pic xmlns:pic="http://schemas.openxmlformats.org/drawingml/2006/picture">
+                  <pic:nvPicPr>
+                    <pic:cNvPr id="1" name=""/>
+                    <pic:cNvPicPr/>
+                  </pic:nvPicPr>
+                  <pic:blipFill>
+                    <a:blip r:embed="rId24"/>
+                    <a:stretch>
+                      <a:fillRect/>
+                    </a:stretch>
+                  </pic:blipFill>
+                  <pic:spPr>
+                    <a:xfrm>
+                      <a:off x="0" y="0"/>
+                      <a:ext cx="2542183" cy="476180"/>
+                    </a:xfrm>
+                    <a:prstGeom prst="rect">
+                      <a:avLst/>
+                    </a:prstGeom>
+                  </pic:spPr>
+                </pic:pic>
+              </a:graphicData>
+            </a:graphic>
+          </wp:inline>
+        </w:drawing>
+      </w:r>
+    </w:p>
+    <w:p>
+      <w:pPr>
+        <w:ind w:left="852"/>
+        <w:rPr>
+          <w:i/>
+          <w:iCs/>
+        </w:rPr>
+      </w:pPr>
+      <w:r>
+        <w:rPr>
+          <w:i/>
+          <w:iCs/>
+        </w:rPr>
+        <w:t>Value assignment</w:t>
+      </w:r>
+    </w:p>
+    <w:p/>
+    <w:p>
+      <w:r>
         <w:t>Might not need a diamond shape:</w:t>
       </w:r>
     </w:p>
@@ -2774,7 +2930,7 @@
           <w:noProof/>
         </w:rPr>
         <w:drawing>
-          <wp:inline distT="0" distB="0" distL="0" distR="0" wp14:anchorId="0C0F94AD" wp14:editId="4CC75F61">
+          <wp:inline distT="0" distB="0" distL="0" distR="0" wp14:anchorId="0002E1B8" wp14:editId="099A0B1E">
             <wp:extent cx="2340610" cy="435610"/>
             <wp:effectExtent l="0" t="0" r="0" b="0"/>
             <wp:docPr id="6" name="Picture 6"/>
@@ -2791,7 +2947,7 @@
                     </pic:cNvPicPr>
                   </pic:nvPicPr>
                   <pic:blipFill>
-                    <a:blip r:embed="rId22">
+                    <a:blip r:embed="rId25">
                       <a:extLst>
                         <a:ext uri="{28A0092B-C50C-407E-A947-70E740481C1C}">
                           <a14:useLocalDpi xmlns:a14="http://schemas.microsoft.com/office/drawing/2010/main" val="0"/>
@@ -2823,101 +2979,41 @@
         </w:drawing>
       </w:r>
     </w:p>
-    <w:p/>
-    <w:p>
-      <w:r>
-        <w:t xml:space="preserve">At one point there was </w:t>
-      </w:r>
-      <w:r>
-        <w:t xml:space="preserve">a </w:t>
-      </w:r>
-      <w:r>
-        <w:t>thought</w:t>
-      </w:r>
-      <w:r>
-        <w:t>,</w:t>
-      </w:r>
-      <w:r>
-        <w:t xml:space="preserve"> that value lines might always mean assignment. </w:t>
-      </w:r>
-      <w:r>
-        <w:t xml:space="preserve">But later it was valued there might be some use to </w:t>
-      </w:r>
-      <w:r>
-        <w:t>differently express</w:t>
-      </w:r>
-      <w:r>
-        <w:t>ing</w:t>
-      </w:r>
-      <w:r>
-        <w:t xml:space="preserve"> value </w:t>
-      </w:r>
-      <w:r>
+    <w:p>
+      <w:pPr>
+        <w:ind w:left="852"/>
         <w:rPr>
           <w:i/>
           <w:iCs/>
         </w:rPr>
-        <w:t>assignment</w:t>
-      </w:r>
-      <w:r>
-        <w:t xml:space="preserve"> from value </w:t>
-      </w:r>
+      </w:pPr>
       <w:r>
         <w:rPr>
           <w:i/>
           <w:iCs/>
         </w:rPr>
-        <w:t>correspond</w:t>
-      </w:r>
-      <w:r>
-        <w:rPr>
-          <w:i/>
-          <w:iCs/>
-        </w:rPr>
-        <w:t>a</w:t>
-      </w:r>
-      <w:r>
-        <w:rPr>
-          <w:i/>
-          <w:iCs/>
-        </w:rPr>
-        <w:t>nce</w:t>
-      </w:r>
-      <w:r>
-        <w:t>.</w:t>
+        <w:t>Value assignment?</w:t>
       </w:r>
     </w:p>
     <w:p/>
     <w:p>
-      <w:pPr>
-        <w:ind w:left="852"/>
-        <w:rPr>
-          <w:color w:val="FFC000"/>
-        </w:rPr>
-      </w:pPr>
-      <w:r>
-        <w:rPr>
-          <w:color w:val="FFC000"/>
-        </w:rPr>
-        <w:t>&lt;Pictures to demonstrate?</w:t>
-      </w:r>
-      <w:r>
-        <w:rPr>
-          <w:color w:val="FFC000"/>
-        </w:rPr>
-        <w:t xml:space="preserve"> a) value correspondence b) value assignment?</w:t>
-      </w:r>
-      <w:r>
-        <w:rPr>
-          <w:color w:val="FFC000"/>
-        </w:rPr>
-        <w:t>&gt;</w:t>
+      <w:r>
+        <w:t>Since the idea was value lines always meant assignment. But this might conflict with wanting to express value assignment and value correspondence distinctly and consistent with other parts of the language.</w:t>
       </w:r>
     </w:p>
     <w:p/>
     <w:p>
       <w:r>
-        <w:t>But a next idea might be that if a value line has an access mark to indicate direction, what else could it mean but value assignment</w:t>
+        <w:t>Another</w:t>
+      </w:r>
+      <w:r>
+        <w:t xml:space="preserve"> idea </w:t>
+      </w:r>
+      <w:r>
+        <w:t xml:space="preserve">was: still, </w:t>
+      </w:r>
+      <w:r>
+        <w:t>if a value line has an access mark to indicate direction, what else could it mean but value assignment</w:t>
       </w:r>
       <w:r>
         <w:t>?</w:t>
@@ -2950,7 +3046,7 @@
                     </pic:cNvPicPr>
                   </pic:nvPicPr>
                   <pic:blipFill>
-                    <a:blip r:embed="rId22">
+                    <a:blip r:embed="rId25">
                       <a:extLst>
                         <a:ext uri="{28A0092B-C50C-407E-A947-70E740481C1C}">
                           <a14:useLocalDpi xmlns:a14="http://schemas.microsoft.com/office/drawing/2010/main" val="0"/>
@@ -3008,13 +3104,354 @@
     <w:p/>
     <w:p>
       <w:r>
-        <w:t xml:space="preserve">So there still seems to be some wiggle room around the idea, that might make it more useful at one point. But the choice was made to make a notation leading, that has less implicit rules and more equal ways of notating things: </w:t>
-      </w:r>
-      <w:r>
-        <w:t xml:space="preserve">a </w:t>
-      </w:r>
-      <w:r>
-        <w:t>line means correspondance, line type means aspect, access mark means direction, diamond means assignment in this case.</w:t>
+        <w:t xml:space="preserve">So there still seems to be some wiggle room around the idea. </w:t>
+      </w:r>
+      <w:r>
+        <w:t xml:space="preserve">A </w:t>
+      </w:r>
+      <w:r>
+        <w:t xml:space="preserve">choice was made to make a notation leading, that has less implicit rules and more equal ways of </w:t>
+      </w:r>
+      <w:r>
+        <w:t>symbolizing</w:t>
+      </w:r>
+      <w:r>
+        <w:t xml:space="preserve"> things</w:t>
+      </w:r>
+      <w:r>
+        <w:t xml:space="preserve"> across the language</w:t>
+      </w:r>
+      <w:r>
+        <w:t>:</w:t>
+      </w:r>
+    </w:p>
+    <w:p/>
+    <w:p>
+      <w:r>
+        <w:t>A</w:t>
+      </w:r>
+      <w:r>
+        <w:t xml:space="preserve"> </w:t>
+      </w:r>
+      <w:r>
+        <w:t xml:space="preserve">line </w:t>
+      </w:r>
+      <w:r>
+        <w:t xml:space="preserve">might </w:t>
+      </w:r>
+      <w:r>
+        <w:t xml:space="preserve">mean </w:t>
+      </w:r>
+      <w:r>
+        <w:t>correspondence</w:t>
+      </w:r>
+      <w:r>
+        <w:t>:</w:t>
+      </w:r>
+    </w:p>
+    <w:p/>
+    <w:p>
+      <w:pPr>
+        <w:ind w:left="852"/>
+      </w:pPr>
+      <w:r>
+        <w:drawing>
+          <wp:inline distT="0" distB="0" distL="0" distR="0" wp14:anchorId="3AE74921" wp14:editId="0CCFD90D">
+            <wp:extent cx="651198" cy="335696"/>
+            <wp:effectExtent l="0" t="0" r="0" b="7620"/>
+            <wp:docPr id="24" name="Picture 24"/>
+            <wp:cNvGraphicFramePr>
+              <a:graphicFrameLocks xmlns:a="http://schemas.openxmlformats.org/drawingml/2006/main" noChangeAspect="1"/>
+            </wp:cNvGraphicFramePr>
+            <a:graphic xmlns:a="http://schemas.openxmlformats.org/drawingml/2006/main">
+              <a:graphicData uri="http://schemas.openxmlformats.org/drawingml/2006/picture">
+                <pic:pic xmlns:pic="http://schemas.openxmlformats.org/drawingml/2006/picture">
+                  <pic:nvPicPr>
+                    <pic:cNvPr id="1" name=""/>
+                    <pic:cNvPicPr/>
+                  </pic:nvPicPr>
+                  <pic:blipFill>
+                    <a:blip r:embed="rId26"/>
+                    <a:stretch>
+                      <a:fillRect/>
+                    </a:stretch>
+                  </pic:blipFill>
+                  <pic:spPr>
+                    <a:xfrm>
+                      <a:off x="0" y="0"/>
+                      <a:ext cx="661896" cy="341211"/>
+                    </a:xfrm>
+                    <a:prstGeom prst="rect">
+                      <a:avLst/>
+                    </a:prstGeom>
+                  </pic:spPr>
+                </pic:pic>
+              </a:graphicData>
+            </a:graphic>
+          </wp:inline>
+        </w:drawing>
+      </w:r>
+    </w:p>
+    <w:p/>
+    <w:p>
+      <w:r>
+        <w:t>L</w:t>
+      </w:r>
+      <w:r>
+        <w:t xml:space="preserve">ine type </w:t>
+      </w:r>
+      <w:r>
+        <w:t xml:space="preserve">could indicate the </w:t>
+      </w:r>
+      <w:r>
+        <w:t>aspect</w:t>
+      </w:r>
+      <w:r>
+        <w:t>:</w:t>
+      </w:r>
+    </w:p>
+    <w:p/>
+    <w:p>
+      <w:pPr>
+        <w:ind w:left="852"/>
+        <w:rPr>
+          <w:color w:val="FFC000"/>
+        </w:rPr>
+      </w:pPr>
+      <w:r>
+        <w:rPr>
+          <w:color w:val="FFC000"/>
+        </w:rPr>
+        <w:drawing>
+          <wp:inline distT="0" distB="0" distL="0" distR="0" wp14:anchorId="0465E983" wp14:editId="3B7BE851">
+            <wp:extent cx="667081" cy="443946"/>
+            <wp:effectExtent l="0" t="0" r="0" b="0"/>
+            <wp:docPr id="26" name="Picture 26"/>
+            <wp:cNvGraphicFramePr>
+              <a:graphicFrameLocks xmlns:a="http://schemas.openxmlformats.org/drawingml/2006/main" noChangeAspect="1"/>
+            </wp:cNvGraphicFramePr>
+            <a:graphic xmlns:a="http://schemas.openxmlformats.org/drawingml/2006/main">
+              <a:graphicData uri="http://schemas.openxmlformats.org/drawingml/2006/picture">
+                <pic:pic xmlns:pic="http://schemas.openxmlformats.org/drawingml/2006/picture">
+                  <pic:nvPicPr>
+                    <pic:cNvPr id="1" name=""/>
+                    <pic:cNvPicPr/>
+                  </pic:nvPicPr>
+                  <pic:blipFill>
+                    <a:blip r:embed="rId27"/>
+                    <a:stretch>
+                      <a:fillRect/>
+                    </a:stretch>
+                  </pic:blipFill>
+                  <pic:spPr>
+                    <a:xfrm>
+                      <a:off x="0" y="0"/>
+                      <a:ext cx="685970" cy="456517"/>
+                    </a:xfrm>
+                    <a:prstGeom prst="rect">
+                      <a:avLst/>
+                    </a:prstGeom>
+                  </pic:spPr>
+                </pic:pic>
+              </a:graphicData>
+            </a:graphic>
+          </wp:inline>
+        </w:drawing>
+      </w:r>
+    </w:p>
+    <w:p/>
+    <w:p>
+      <w:r>
+        <w:t>A</w:t>
+      </w:r>
+      <w:r>
+        <w:t xml:space="preserve">ccess mark </w:t>
+      </w:r>
+      <w:r>
+        <w:t xml:space="preserve">may </w:t>
+      </w:r>
+      <w:r>
+        <w:t xml:space="preserve">mean </w:t>
+      </w:r>
+      <w:r>
+        <w:t>direction</w:t>
+      </w:r>
+      <w:r>
+        <w:t>:</w:t>
+      </w:r>
+    </w:p>
+    <w:p/>
+    <w:p>
+      <w:pPr>
+        <w:ind w:left="852"/>
+        <w:rPr>
+          <w:color w:val="FFC000"/>
+        </w:rPr>
+      </w:pPr>
+      <w:r>
+        <w:rPr>
+          <w:color w:val="FFC000"/>
+        </w:rPr>
+        <w:drawing>
+          <wp:inline distT="0" distB="0" distL="0" distR="0" wp14:anchorId="2066950A" wp14:editId="494E1998">
+            <wp:extent cx="660274" cy="479064"/>
+            <wp:effectExtent l="0" t="0" r="6985" b="0"/>
+            <wp:docPr id="28" name="Picture 28"/>
+            <wp:cNvGraphicFramePr>
+              <a:graphicFrameLocks xmlns:a="http://schemas.openxmlformats.org/drawingml/2006/main" noChangeAspect="1"/>
+            </wp:cNvGraphicFramePr>
+            <a:graphic xmlns:a="http://schemas.openxmlformats.org/drawingml/2006/main">
+              <a:graphicData uri="http://schemas.openxmlformats.org/drawingml/2006/picture">
+                <pic:pic xmlns:pic="http://schemas.openxmlformats.org/drawingml/2006/picture">
+                  <pic:nvPicPr>
+                    <pic:cNvPr id="1" name=""/>
+                    <pic:cNvPicPr/>
+                  </pic:nvPicPr>
+                  <pic:blipFill>
+                    <a:blip r:embed="rId28"/>
+                    <a:stretch>
+                      <a:fillRect/>
+                    </a:stretch>
+                  </pic:blipFill>
+                  <pic:spPr>
+                    <a:xfrm>
+                      <a:off x="0" y="0"/>
+                      <a:ext cx="672044" cy="487604"/>
+                    </a:xfrm>
+                    <a:prstGeom prst="rect">
+                      <a:avLst/>
+                    </a:prstGeom>
+                  </pic:spPr>
+                </pic:pic>
+              </a:graphicData>
+            </a:graphic>
+          </wp:inline>
+        </w:drawing>
+      </w:r>
+    </w:p>
+    <w:p/>
+    <w:p>
+      <w:r>
+        <w:t>D</w:t>
+      </w:r>
+      <w:r>
+        <w:t xml:space="preserve">iamond </w:t>
+      </w:r>
+      <w:r>
+        <w:t xml:space="preserve">would </w:t>
+      </w:r>
+      <w:r>
+        <w:t xml:space="preserve">mean </w:t>
+      </w:r>
+      <w:r>
+        <w:t>a call</w:t>
+      </w:r>
+      <w:r>
+        <w:t>:</w:t>
+      </w:r>
+    </w:p>
+    <w:p/>
+    <w:p>
+      <w:pPr>
+        <w:ind w:left="852"/>
+        <w:rPr>
+          <w:color w:val="FFC000"/>
+        </w:rPr>
+      </w:pPr>
+      <w:r>
+        <w:rPr>
+          <w:color w:val="FFC000"/>
+        </w:rPr>
+        <w:drawing>
+          <wp:inline distT="0" distB="0" distL="0" distR="0" wp14:anchorId="2FFFCE41" wp14:editId="50C1BAE8">
+            <wp:extent cx="584573" cy="383458"/>
+            <wp:effectExtent l="0" t="0" r="6350" b="0"/>
+            <wp:docPr id="29" name="Picture 29"/>
+            <wp:cNvGraphicFramePr>
+              <a:graphicFrameLocks xmlns:a="http://schemas.openxmlformats.org/drawingml/2006/main" noChangeAspect="1"/>
+            </wp:cNvGraphicFramePr>
+            <a:graphic xmlns:a="http://schemas.openxmlformats.org/drawingml/2006/main">
+              <a:graphicData uri="http://schemas.openxmlformats.org/drawingml/2006/picture">
+                <pic:pic xmlns:pic="http://schemas.openxmlformats.org/drawingml/2006/picture">
+                  <pic:nvPicPr>
+                    <pic:cNvPr id="1" name=""/>
+                    <pic:cNvPicPr/>
+                  </pic:nvPicPr>
+                  <pic:blipFill>
+                    <a:blip r:embed="rId29"/>
+                    <a:stretch>
+                      <a:fillRect/>
+                    </a:stretch>
+                  </pic:blipFill>
+                  <pic:spPr>
+                    <a:xfrm>
+                      <a:off x="0" y="0"/>
+                      <a:ext cx="604408" cy="396469"/>
+                    </a:xfrm>
+                    <a:prstGeom prst="rect">
+                      <a:avLst/>
+                    </a:prstGeom>
+                  </pic:spPr>
+                </pic:pic>
+              </a:graphicData>
+            </a:graphic>
+          </wp:inline>
+        </w:drawing>
+      </w:r>
+    </w:p>
+    <w:p/>
+    <w:p>
+      <w:r>
+        <w:t xml:space="preserve">An assignment call </w:t>
+      </w:r>
+      <w:r>
+        <w:t>in this case</w:t>
+      </w:r>
+      <w:r>
+        <w:t>:</w:t>
+      </w:r>
+    </w:p>
+    <w:p/>
+    <w:p>
+      <w:pPr>
+        <w:ind w:left="852"/>
+      </w:pPr>
+      <w:r>
+        <w:drawing>
+          <wp:inline distT="0" distB="0" distL="0" distR="0" wp14:anchorId="5DCA8673" wp14:editId="7EC2E462">
+            <wp:extent cx="771454" cy="581752"/>
+            <wp:effectExtent l="0" t="0" r="0" b="8890"/>
+            <wp:docPr id="30" name="Picture 30"/>
+            <wp:cNvGraphicFramePr>
+              <a:graphicFrameLocks xmlns:a="http://schemas.openxmlformats.org/drawingml/2006/main" noChangeAspect="1"/>
+            </wp:cNvGraphicFramePr>
+            <a:graphic xmlns:a="http://schemas.openxmlformats.org/drawingml/2006/main">
+              <a:graphicData uri="http://schemas.openxmlformats.org/drawingml/2006/picture">
+                <pic:pic xmlns:pic="http://schemas.openxmlformats.org/drawingml/2006/picture">
+                  <pic:nvPicPr>
+                    <pic:cNvPr id="1" name=""/>
+                    <pic:cNvPicPr/>
+                  </pic:nvPicPr>
+                  <pic:blipFill>
+                    <a:blip r:embed="rId30"/>
+                    <a:stretch>
+                      <a:fillRect/>
+                    </a:stretch>
+                  </pic:blipFill>
+                  <pic:spPr>
+                    <a:xfrm>
+                      <a:off x="0" y="0"/>
+                      <a:ext cx="793580" cy="598437"/>
+                    </a:xfrm>
+                    <a:prstGeom prst="rect">
+                      <a:avLst/>
+                    </a:prstGeom>
+                  </pic:spPr>
+                </pic:pic>
+              </a:graphicData>
+            </a:graphic>
+          </wp:inline>
+        </w:drawing>
       </w:r>
     </w:p>
     <w:p>
@@ -3024,9 +3461,159 @@
       <w:r>
         <w:t>Opposite Direction Indication</w:t>
       </w:r>
-    </w:p>
-    <w:p>
-      <w:pPr>
+      <w:r>
+        <w:t>s?</w:t>
+      </w:r>
+    </w:p>
+    <w:p>
+      <w:r>
+        <w:t xml:space="preserve">There used to be an idea </w:t>
+      </w:r>
+      <w:r>
+        <w:t>to flip the indication of direction in assignment notation.</w:t>
+      </w:r>
+    </w:p>
+    <w:p>
+      <w:bookmarkStart w:id="1" w:name="_GoBack"/>
+      <w:bookmarkEnd w:id="1"/>
+    </w:p>
+    <w:p>
+      <w:pPr>
+        <w:ind w:left="852"/>
+        <w:rPr>
+          <w:i/>
+          <w:iCs/>
+        </w:rPr>
+      </w:pPr>
+      <w:r>
+        <w:rPr>
+          <w:i/>
+          <w:iCs/>
+        </w:rPr>
+        <w:drawing>
+          <wp:inline distT="0" distB="0" distL="0" distR="0" wp14:anchorId="7DB5BCCE" wp14:editId="46F3FB0E">
+            <wp:extent cx="2089733" cy="432698"/>
+            <wp:effectExtent l="0" t="0" r="6350" b="5715"/>
+            <wp:docPr id="31" name="Picture 31"/>
+            <wp:cNvGraphicFramePr>
+              <a:graphicFrameLocks xmlns:a="http://schemas.openxmlformats.org/drawingml/2006/main" noChangeAspect="1"/>
+            </wp:cNvGraphicFramePr>
+            <a:graphic xmlns:a="http://schemas.openxmlformats.org/drawingml/2006/main">
+              <a:graphicData uri="http://schemas.openxmlformats.org/drawingml/2006/picture">
+                <pic:pic xmlns:pic="http://schemas.openxmlformats.org/drawingml/2006/picture">
+                  <pic:nvPicPr>
+                    <pic:cNvPr id="1" name=""/>
+                    <pic:cNvPicPr/>
+                  </pic:nvPicPr>
+                  <pic:blipFill>
+                    <a:blip r:embed="rId31"/>
+                    <a:stretch>
+                      <a:fillRect/>
+                    </a:stretch>
+                  </pic:blipFill>
+                  <pic:spPr>
+                    <a:xfrm>
+                      <a:off x="0" y="0"/>
+                      <a:ext cx="2132834" cy="441622"/>
+                    </a:xfrm>
+                    <a:prstGeom prst="rect">
+                      <a:avLst/>
+                    </a:prstGeom>
+                  </pic:spPr>
+                </pic:pic>
+              </a:graphicData>
+            </a:graphic>
+          </wp:inline>
+        </w:drawing>
+      </w:r>
+    </w:p>
+    <w:p>
+      <w:pPr>
+        <w:ind w:left="852"/>
+        <w:rPr>
+          <w:i/>
+          <w:iCs/>
+        </w:rPr>
+      </w:pPr>
+    </w:p>
+    <w:p>
+      <w:pPr>
+        <w:ind w:left="852"/>
+        <w:rPr>
+          <w:b/>
+          <w:bCs/>
+        </w:rPr>
+      </w:pPr>
+      <w:r>
+        <w:rPr>
+          <w:b/>
+          <w:bCs/>
+        </w:rPr>
+        <w:t xml:space="preserve">Object Get </w:t>
+      </w:r>
+      <w:r>
+        <w:rPr>
+          <w:b/>
+          <w:bCs/>
+        </w:rPr>
+        <w:sym w:font="Wingdings" w:char="F0E0"/>
+      </w:r>
+    </w:p>
+    <w:p>
+      <w:pPr>
+        <w:ind w:left="852"/>
+        <w:rPr>
+          <w:b/>
+          <w:bCs/>
+        </w:rPr>
+      </w:pPr>
+      <w:r>
+        <w:rPr>
+          <w:b/>
+          <w:bCs/>
+        </w:rPr>
+        <w:t xml:space="preserve">Object Set </w:t>
+      </w:r>
+      <w:r>
+        <w:rPr>
+          <w:b/>
+          <w:bCs/>
+        </w:rPr>
+        <w:sym w:font="Wingdings" w:char="F0DF"/>
+      </w:r>
+    </w:p>
+    <w:p>
+      <w:pPr>
+        <w:ind w:left="852"/>
+      </w:pPr>
+    </w:p>
+    <w:p>
+      <w:pPr>
+        <w:ind w:left="852"/>
+      </w:pPr>
+      <w:r>
+        <w:t>(opposite direction)</w:t>
+      </w:r>
+    </w:p>
+    <w:p/>
+    <w:p>
+      <w:r>
+        <w:t xml:space="preserve">Access marks seem to indicate direction in this language. It may make sense that the access mark might indicate the assignment direction and that the assignment direction means from source to target. But what might make less sense is </w:t>
+      </w:r>
+      <w:r>
+        <w:t xml:space="preserve">when </w:t>
+      </w:r>
+      <w:r>
+        <w:t>the result of the assignment would seem to be in the opposite direction of the assignment direction</w:t>
+      </w:r>
+      <w:r>
+        <w:t>:</w:t>
+      </w:r>
+    </w:p>
+    <w:p/>
+    <w:p>
+      <w:pPr>
+        <w:ind w:left="852"/>
         <w:rPr>
           <w:color w:val="FFC000"/>
         </w:rPr>
@@ -3035,29 +3622,62 @@
         <w:rPr>
           <w:color w:val="FFC000"/>
         </w:rPr>
-        <w:t>&lt;Pictures?&gt;</w:t>
-      </w:r>
-    </w:p>
-    <w:p>
-      <w:r>
-        <w:t xml:space="preserve">There used to be an idea </w:t>
-      </w:r>
-      <w:r>
-        <w:t>to flip the indication of direction in assignment notation.</w:t>
+        <w:drawing>
+          <wp:inline distT="0" distB="0" distL="0" distR="0" wp14:anchorId="4C47879D" wp14:editId="4D2EF338">
+            <wp:extent cx="2137382" cy="469366"/>
+            <wp:effectExtent l="0" t="0" r="0" b="6985"/>
+            <wp:docPr id="32" name="Picture 32"/>
+            <wp:cNvGraphicFramePr>
+              <a:graphicFrameLocks xmlns:a="http://schemas.openxmlformats.org/drawingml/2006/main" noChangeAspect="1"/>
+            </wp:cNvGraphicFramePr>
+            <a:graphic xmlns:a="http://schemas.openxmlformats.org/drawingml/2006/main">
+              <a:graphicData uri="http://schemas.openxmlformats.org/drawingml/2006/picture">
+                <pic:pic xmlns:pic="http://schemas.openxmlformats.org/drawingml/2006/picture">
+                  <pic:nvPicPr>
+                    <pic:cNvPr id="1" name=""/>
+                    <pic:cNvPicPr/>
+                  </pic:nvPicPr>
+                  <pic:blipFill>
+                    <a:blip r:embed="rId32"/>
+                    <a:stretch>
+                      <a:fillRect/>
+                    </a:stretch>
+                  </pic:blipFill>
+                  <pic:spPr>
+                    <a:xfrm>
+                      <a:off x="0" y="0"/>
+                      <a:ext cx="2186875" cy="480235"/>
+                    </a:xfrm>
+                    <a:prstGeom prst="rect">
+                      <a:avLst/>
+                    </a:prstGeom>
+                  </pic:spPr>
+                </pic:pic>
+              </a:graphicData>
+            </a:graphic>
+          </wp:inline>
+        </w:drawing>
+      </w:r>
+    </w:p>
+    <w:p>
+      <w:pPr>
+        <w:ind w:left="852"/>
+        <w:rPr>
+          <w:i/>
+          <w:iCs/>
+        </w:rPr>
+      </w:pPr>
+      <w:r>
+        <w:rPr>
+          <w:i/>
+          <w:iCs/>
+        </w:rPr>
+        <w:t>Result of the assignment</w:t>
       </w:r>
     </w:p>
     <w:p/>
     <w:p>
       <w:r>
-        <w:t xml:space="preserve">Access marks seem to indicate direction in this language. It may make sense that the access mark might indicate the assignment direction and that the assignment direction means from source to target. But what might make less sense is </w:t>
-      </w:r>
-      <w:r>
-        <w:t xml:space="preserve">when </w:t>
-      </w:r>
-      <w:r>
-        <w:t xml:space="preserve">the result of the assignment would seem to be in the opposite direction of the assignment direction. </w:t>
-      </w:r>
-      <w:r>
         <w:t xml:space="preserve">Perhaps it can be imagined </w:t>
       </w:r>
       <w:r>
@@ -3070,25 +3690,407 @@
         <w:t xml:space="preserve">That is why the suggestion was made to make the assignment look more like </w:t>
       </w:r>
       <w:r>
-        <w:t>it has the direction the result would have, rather than the source to target assignment direction.</w:t>
+        <w:t xml:space="preserve">the direction </w:t>
+      </w:r>
+      <w:r>
+        <w:t xml:space="preserve">of </w:t>
+      </w:r>
+      <w:r>
+        <w:t>the result</w:t>
+      </w:r>
+      <w:r>
+        <w:t>:</w:t>
       </w:r>
     </w:p>
     <w:p/>
     <w:p>
-      <w:r>
-        <w:t>The idea to put the assignment direction mark at the opposite end, might have some intuitivity to it, when looking at value assignments.</w:t>
+      <w:pPr>
+        <w:ind w:left="852"/>
+        <w:rPr>
+          <w:color w:val="FFC000"/>
+        </w:rPr>
+      </w:pPr>
+      <w:r>
+        <w:rPr>
+          <w:color w:val="FFC000"/>
+        </w:rPr>
+        <w:drawing>
+          <wp:inline distT="0" distB="0" distL="0" distR="0" wp14:anchorId="121675DB" wp14:editId="403A385E">
+            <wp:extent cx="2164610" cy="450321"/>
+            <wp:effectExtent l="0" t="0" r="7620" b="6985"/>
+            <wp:docPr id="33" name="Picture 33"/>
+            <wp:cNvGraphicFramePr>
+              <a:graphicFrameLocks xmlns:a="http://schemas.openxmlformats.org/drawingml/2006/main" noChangeAspect="1"/>
+            </wp:cNvGraphicFramePr>
+            <a:graphic xmlns:a="http://schemas.openxmlformats.org/drawingml/2006/main">
+              <a:graphicData uri="http://schemas.openxmlformats.org/drawingml/2006/picture">
+                <pic:pic xmlns:pic="http://schemas.openxmlformats.org/drawingml/2006/picture">
+                  <pic:nvPicPr>
+                    <pic:cNvPr id="1" name=""/>
+                    <pic:cNvPicPr/>
+                  </pic:nvPicPr>
+                  <pic:blipFill>
+                    <a:blip r:embed="rId33"/>
+                    <a:stretch>
+                      <a:fillRect/>
+                    </a:stretch>
+                  </pic:blipFill>
+                  <pic:spPr>
+                    <a:xfrm>
+                      <a:off x="0" y="0"/>
+                      <a:ext cx="2222251" cy="462313"/>
+                    </a:xfrm>
+                    <a:prstGeom prst="rect">
+                      <a:avLst/>
+                    </a:prstGeom>
+                  </pic:spPr>
+                </pic:pic>
+              </a:graphicData>
+            </a:graphic>
+          </wp:inline>
+        </w:drawing>
+      </w:r>
+    </w:p>
+    <w:p>
+      <w:pPr>
+        <w:ind w:left="852"/>
+        <w:rPr>
+          <w:b/>
+          <w:bCs/>
+        </w:rPr>
+      </w:pPr>
+      <w:r>
+        <w:rPr>
+          <w:b/>
+          <w:bCs/>
+        </w:rPr>
+        <w:t xml:space="preserve">Object Get </w:t>
+      </w:r>
+      <w:r>
+        <w:rPr>
+          <w:b/>
+          <w:bCs/>
+        </w:rPr>
+        <w:sym w:font="Wingdings" w:char="F0E0"/>
+      </w:r>
+    </w:p>
+    <w:p>
+      <w:pPr>
+        <w:ind w:left="852"/>
+        <w:rPr>
+          <w:b/>
+          <w:bCs/>
+        </w:rPr>
+      </w:pPr>
+      <w:r>
+        <w:rPr>
+          <w:b/>
+          <w:bCs/>
+        </w:rPr>
+        <w:t xml:space="preserve">Object Set </w:t>
+      </w:r>
+      <w:r>
+        <w:rPr>
+          <w:b/>
+          <w:bCs/>
+        </w:rPr>
+        <w:sym w:font="Wingdings" w:char="F0DF"/>
+      </w:r>
+    </w:p>
+    <w:p>
+      <w:pPr>
+        <w:ind w:left="852"/>
+      </w:pPr>
+    </w:p>
+    <w:p>
+      <w:r>
+        <w:t xml:space="preserve">The idea to put the assignment direction mark at the opposite end, might have some </w:t>
+      </w:r>
+      <w:proofErr w:type="spellStart"/>
+      <w:r>
+        <w:t>intuitivity</w:t>
+      </w:r>
+      <w:proofErr w:type="spellEnd"/>
+      <w:r>
+        <w:t xml:space="preserve"> to it, when looking at value assignments</w:t>
+      </w:r>
+      <w:r>
+        <w:t>, since this would sort of indicate the direction of the flow of the data.</w:t>
       </w:r>
     </w:p>
     <w:p/>
     <w:p>
-      <w:r>
-        <w:t>But the price of inconsistency might not be worth this intuitivity, and might actually be less intuitive.</w:t>
+      <w:pPr>
+        <w:ind w:left="852"/>
+        <w:rPr>
+          <w:i/>
+          <w:iCs/>
+        </w:rPr>
+      </w:pPr>
+      <w:r>
+        <w:rPr>
+          <w:i/>
+          <w:iCs/>
+        </w:rPr>
+        <w:drawing>
+          <wp:inline distT="0" distB="0" distL="0" distR="0" wp14:anchorId="21D35D59" wp14:editId="71B10C7C">
+            <wp:extent cx="2234948" cy="441196"/>
+            <wp:effectExtent l="0" t="0" r="0" b="0"/>
+            <wp:docPr id="34" name="Picture 34"/>
+            <wp:cNvGraphicFramePr>
+              <a:graphicFrameLocks xmlns:a="http://schemas.openxmlformats.org/drawingml/2006/main" noChangeAspect="1"/>
+            </wp:cNvGraphicFramePr>
+            <a:graphic xmlns:a="http://schemas.openxmlformats.org/drawingml/2006/main">
+              <a:graphicData uri="http://schemas.openxmlformats.org/drawingml/2006/picture">
+                <pic:pic xmlns:pic="http://schemas.openxmlformats.org/drawingml/2006/picture">
+                  <pic:nvPicPr>
+                    <pic:cNvPr id="1" name=""/>
+                    <pic:cNvPicPr/>
+                  </pic:nvPicPr>
+                  <pic:blipFill>
+                    <a:blip r:embed="rId34"/>
+                    <a:stretch>
+                      <a:fillRect/>
+                    </a:stretch>
+                  </pic:blipFill>
+                  <pic:spPr>
+                    <a:xfrm>
+                      <a:off x="0" y="0"/>
+                      <a:ext cx="2295248" cy="453100"/>
+                    </a:xfrm>
+                    <a:prstGeom prst="rect">
+                      <a:avLst/>
+                    </a:prstGeom>
+                  </pic:spPr>
+                </pic:pic>
+              </a:graphicData>
+            </a:graphic>
+          </wp:inline>
+        </w:drawing>
+      </w:r>
+    </w:p>
+    <w:p>
+      <w:pPr>
+        <w:ind w:left="852"/>
+        <w:rPr>
+          <w:i/>
+          <w:iCs/>
+        </w:rPr>
+      </w:pPr>
+      <w:r>
+        <w:rPr>
+          <w:i/>
+          <w:iCs/>
+        </w:rPr>
+        <w:t>(opposite direction)</w:t>
+      </w:r>
+    </w:p>
+    <w:p>
+      <w:pPr>
+        <w:ind w:left="852"/>
+        <w:rPr>
+          <w:i/>
+          <w:iCs/>
+        </w:rPr>
+      </w:pPr>
+    </w:p>
+    <w:p>
+      <w:pPr>
+        <w:ind w:left="852"/>
+        <w:rPr>
+          <w:b/>
+          <w:bCs/>
+        </w:rPr>
+      </w:pPr>
+      <w:r>
+        <w:rPr>
+          <w:b/>
+          <w:bCs/>
+        </w:rPr>
+        <w:t xml:space="preserve">Value Get </w:t>
+      </w:r>
+      <w:r>
+        <w:rPr>
+          <w:b/>
+          <w:bCs/>
+        </w:rPr>
+        <w:sym w:font="Wingdings" w:char="F0E0"/>
+      </w:r>
+    </w:p>
+    <w:p>
+      <w:pPr>
+        <w:ind w:left="852"/>
+        <w:rPr>
+          <w:b/>
+          <w:bCs/>
+        </w:rPr>
+      </w:pPr>
+      <w:r>
+        <w:rPr>
+          <w:b/>
+          <w:bCs/>
+        </w:rPr>
+        <w:t xml:space="preserve">Value Set </w:t>
+      </w:r>
+      <w:r>
+        <w:rPr>
+          <w:b/>
+          <w:bCs/>
+        </w:rPr>
+        <w:sym w:font="Wingdings" w:char="F0DF"/>
       </w:r>
     </w:p>
     <w:p/>
     <w:p>
       <w:r>
-        <w:t>That said, since there is a little bit of doubt, this other idea is still expressed here.</w:t>
+        <w:t xml:space="preserve">But the price of inconsistency might not be worth this </w:t>
+      </w:r>
+      <w:proofErr w:type="spellStart"/>
+      <w:r>
+        <w:t>intuitivity</w:t>
+      </w:r>
+      <w:proofErr w:type="spellEnd"/>
+      <w:r>
+        <w:t>, and might actually be less intuitive.</w:t>
+      </w:r>
+    </w:p>
+    <w:p/>
+    <w:p>
+      <w:pPr>
+        <w:ind w:left="852"/>
+      </w:pPr>
+      <w:r>
+        <w:rPr>
+          <w:noProof/>
+        </w:rPr>
+        <w:drawing>
+          <wp:inline distT="0" distB="0" distL="0" distR="0" wp14:anchorId="791ADF82" wp14:editId="16FD7B0F">
+            <wp:extent cx="2375938" cy="445040"/>
+            <wp:effectExtent l="0" t="0" r="5715" b="0"/>
+            <wp:docPr id="36" name="Picture 36"/>
+            <wp:cNvGraphicFramePr>
+              <a:graphicFrameLocks xmlns:a="http://schemas.openxmlformats.org/drawingml/2006/main" noChangeAspect="1"/>
+            </wp:cNvGraphicFramePr>
+            <a:graphic xmlns:a="http://schemas.openxmlformats.org/drawingml/2006/main">
+              <a:graphicData uri="http://schemas.openxmlformats.org/drawingml/2006/picture">
+                <pic:pic xmlns:pic="http://schemas.openxmlformats.org/drawingml/2006/picture">
+                  <pic:nvPicPr>
+                    <pic:cNvPr id="1" name=""/>
+                    <pic:cNvPicPr/>
+                  </pic:nvPicPr>
+                  <pic:blipFill>
+                    <a:blip r:embed="rId8"/>
+                    <a:stretch>
+                      <a:fillRect/>
+                    </a:stretch>
+                  </pic:blipFill>
+                  <pic:spPr>
+                    <a:xfrm>
+                      <a:off x="0" y="0"/>
+                      <a:ext cx="2428316" cy="454851"/>
+                    </a:xfrm>
+                    <a:prstGeom prst="rect">
+                      <a:avLst/>
+                    </a:prstGeom>
+                  </pic:spPr>
+                </pic:pic>
+              </a:graphicData>
+            </a:graphic>
+          </wp:inline>
+        </w:drawing>
+      </w:r>
+    </w:p>
+    <w:p>
+      <w:pPr>
+        <w:pStyle w:val="Code"/>
+        <w:ind w:left="0"/>
+        <w:rPr>
+          <w:szCs w:val="22"/>
+        </w:rPr>
+      </w:pPr>
+    </w:p>
+    <w:p>
+      <w:pPr>
+        <w:pStyle w:val="Code"/>
+        <w:ind w:left="852"/>
+        <w:rPr>
+          <w:rFonts w:asciiTheme="minorHAnsi" w:hAnsiTheme="minorHAnsi"/>
+          <w:b/>
+          <w:bCs/>
+          <w:szCs w:val="22"/>
+        </w:rPr>
+      </w:pPr>
+      <w:r>
+        <w:rPr>
+          <w:rFonts w:asciiTheme="minorHAnsi" w:hAnsiTheme="minorHAnsi"/>
+          <w:b/>
+          <w:bCs/>
+          <w:szCs w:val="22"/>
+        </w:rPr>
+        <w:t xml:space="preserve">Value Get </w:t>
+      </w:r>
+      <w:r>
+        <w:rPr>
+          <w:rFonts w:asciiTheme="minorHAnsi" w:hAnsiTheme="minorHAnsi"/>
+          <w:b/>
+          <w:bCs/>
+          <w:szCs w:val="22"/>
+        </w:rPr>
+        <w:sym w:font="Wingdings" w:char="F0E0"/>
+      </w:r>
+    </w:p>
+    <w:p>
+      <w:pPr>
+        <w:pStyle w:val="Code"/>
+        <w:ind w:left="852"/>
+        <w:rPr>
+          <w:rFonts w:asciiTheme="minorHAnsi" w:hAnsiTheme="minorHAnsi"/>
+          <w:b/>
+          <w:bCs/>
+          <w:szCs w:val="22"/>
+        </w:rPr>
+      </w:pPr>
+      <w:r>
+        <w:rPr>
+          <w:rFonts w:asciiTheme="minorHAnsi" w:hAnsiTheme="minorHAnsi"/>
+          <w:b/>
+          <w:bCs/>
+          <w:szCs w:val="22"/>
+        </w:rPr>
+        <w:t xml:space="preserve">Value Set </w:t>
+      </w:r>
+      <w:r>
+        <w:rPr>
+          <w:rFonts w:asciiTheme="minorHAnsi" w:hAnsiTheme="minorHAnsi"/>
+          <w:b/>
+          <w:bCs/>
+          <w:szCs w:val="22"/>
+        </w:rPr>
+        <w:sym w:font="Wingdings" w:char="F0DF"/>
+      </w:r>
+    </w:p>
+    <w:p/>
+    <w:p>
+      <w:r>
+        <w:t>In the main idea the access mark sort of points out what the value is going to be, rather than where the value will go to.</w:t>
+      </w:r>
+    </w:p>
+    <w:p/>
+    <w:p>
+      <w:r>
+        <w:t>That said, there is a little bit of doubt</w:t>
+      </w:r>
+      <w:r>
+        <w:t xml:space="preserve">. That is why </w:t>
+      </w:r>
+      <w:r>
+        <w:t xml:space="preserve">this idea is </w:t>
+      </w:r>
+      <w:r>
+        <w:t xml:space="preserve">preserved </w:t>
+      </w:r>
+      <w:r>
+        <w:t>here.</w:t>
       </w:r>
     </w:p>
     <w:sectPr>
@@ -3713,7 +4715,7 @@
   <w:style w:type="paragraph" w:default="1" w:styleId="Normal">
     <w:name w:val="Normal"/>
     <w:qFormat/>
-    <w:rsid w:val="000E588C"/>
+    <w:rsid w:val="00986C8C"/>
     <w:pPr>
       <w:ind w:left="567"/>
     </w:pPr>
@@ -4553,7 +5555,7 @@
 </file>
 
 <file path=customXml/itemProps1.xml><?xml version="1.0" encoding="utf-8"?>
-<ds:datastoreItem xmlns:ds="http://schemas.openxmlformats.org/officeDocument/2006/customXml" ds:itemID="{3B61AAE3-22FB-414D-BF0A-C4EA1327CF0B}">
+<ds:datastoreItem xmlns:ds="http://schemas.openxmlformats.org/officeDocument/2006/customXml" ds:itemID="{8B61166C-6669-4211-B757-321F6E208C86}">
   <ds:schemaRefs>
     <ds:schemaRef ds:uri="http://schemas.openxmlformats.org/officeDocument/2006/bibliography"/>
   </ds:schemaRefs>

</xml_diff>

<commit_message>
Circle Language Spec: System Objects: Assignment: Some reformulations
</commit_message>
<xml_diff>
--- a/1.1. Circle Language Spec/07. System Objects/2. Assignment.docx
+++ b/1.1. Circle Language Spec/07. System Objects/2. Assignment.docx
@@ -86,10 +86,16 @@
         <w:t>commands</w:t>
       </w:r>
       <w:r>
-        <w:t xml:space="preserve"> might not be seen directly</w:t>
-      </w:r>
-      <w:r>
-        <w:t xml:space="preserve"> usually</w:t>
+        <w:t xml:space="preserve"> might not </w:t>
+      </w:r>
+      <w:r>
+        <w:t>usually</w:t>
+      </w:r>
+      <w:r>
+        <w:t xml:space="preserve"> </w:t>
+      </w:r>
+      <w:r>
+        <w:t>be seen directly</w:t>
       </w:r>
       <w:r>
         <w:t xml:space="preserve">. Those </w:t>
@@ -101,28 +107,19 @@
         <w:t xml:space="preserve">called </w:t>
       </w:r>
       <w:r>
+        <w:t>indirectly</w:t>
+      </w:r>
+      <w:r>
+        <w:t>. An assignment command</w:t>
+      </w:r>
+      <w:r>
+        <w:t xml:space="preserve"> might</w:t>
+      </w:r>
+      <w:r>
+        <w:t xml:space="preserve"> </w:t>
+      </w:r>
+      <w:r>
         <w:t xml:space="preserve">indirectly </w:t>
-      </w:r>
-      <w:r>
-        <w:t xml:space="preserve">by </w:t>
-      </w:r>
-      <w:r>
-        <w:rPr>
-          <w:i/>
-        </w:rPr>
-        <w:t xml:space="preserve">assignment </w:t>
-      </w:r>
-      <w:r>
-        <w:t>commands</w:t>
-      </w:r>
-      <w:r>
-        <w:t>. An assignment command</w:t>
-      </w:r>
-      <w:r>
-        <w:t xml:space="preserve"> might</w:t>
-      </w:r>
-      <w:r>
-        <w:t xml:space="preserve"> </w:t>
       </w:r>
       <w:r>
         <w:t>execute</w:t>
@@ -157,7 +154,13 @@
         <w:t>on another object,</w:t>
       </w:r>
       <w:r>
-        <w:t xml:space="preserve"> attempting to </w:t>
+        <w:t xml:space="preserve"> </w:t>
+      </w:r>
+      <w:r>
+        <w:t xml:space="preserve">trying </w:t>
+      </w:r>
+      <w:r>
+        <w:t xml:space="preserve">to </w:t>
       </w:r>
       <w:r>
         <w:t xml:space="preserve">yield </w:t>
@@ -208,19 +211,13 @@
         <w:t xml:space="preserve"> </w:t>
       </w:r>
       <w:r>
-        <w:t xml:space="preserve">have </w:t>
+        <w:t xml:space="preserve">correspond with </w:t>
       </w:r>
       <w:r>
         <w:t>different types of assignment. Below</w:t>
       </w:r>
       <w:r>
-        <w:t xml:space="preserve"> </w:t>
-      </w:r>
-      <w:r>
-        <w:t xml:space="preserve">would be </w:t>
-      </w:r>
-      <w:r>
-        <w:t xml:space="preserve">an attempt to list more </w:t>
+        <w:t xml:space="preserve"> an attempt to list more </w:t>
       </w:r>
       <w:r>
         <w:t xml:space="preserve">common </w:t>
@@ -232,7 +229,13 @@
     <w:p/>
     <w:p>
       <w:r>
-        <w:t>The overview also attempts to illustrate</w:t>
+        <w:t xml:space="preserve">The overview also </w:t>
+      </w:r>
+      <w:r>
+        <w:t xml:space="preserve">tries </w:t>
+      </w:r>
+      <w:r>
+        <w:t>to illustrate</w:t>
       </w:r>
       <w:r>
         <w:t xml:space="preserve">, which </w:t>
@@ -366,7 +369,10 @@
         <w:t xml:space="preserve">reference </w:t>
       </w:r>
       <w:r>
-        <w:t xml:space="preserve">may be </w:t>
+        <w:t xml:space="preserve">might </w:t>
+      </w:r>
+      <w:r>
+        <w:t xml:space="preserve">be </w:t>
       </w:r>
       <w:r>
         <w:t>displayed with a parent around it:</w:t>
@@ -2060,6 +2066,9 @@
               <w:jc w:val="center"/>
             </w:pPr>
             <w:r>
+              <w:rPr>
+                <w:noProof/>
+              </w:rPr>
               <w:drawing>
                 <wp:inline distT="0" distB="0" distL="0" distR="0" wp14:anchorId="27837B05" wp14:editId="20BA94B5">
                   <wp:extent cx="2432021" cy="837254"/>
@@ -2205,6 +2214,9 @@
               <w:jc w:val="center"/>
             </w:pPr>
             <w:r>
+              <w:rPr>
+                <w:noProof/>
+              </w:rPr>
               <w:drawing>
                 <wp:inline distT="0" distB="0" distL="0" distR="0" wp14:anchorId="69D78BC3" wp14:editId="0FA42D1E">
                   <wp:extent cx="2504455" cy="975662"/>
@@ -2360,6 +2372,9 @@
               <w:jc w:val="center"/>
             </w:pPr>
             <w:r>
+              <w:rPr>
+                <w:noProof/>
+              </w:rPr>
               <w:drawing>
                 <wp:inline distT="0" distB="0" distL="0" distR="0" wp14:anchorId="5D456192" wp14:editId="0C428F83">
                   <wp:extent cx="2408792" cy="805489"/>
@@ -2520,6 +2535,7 @@
             </w:pPr>
             <w:r>
               <w:rPr>
+                <w:noProof/>
                 <w:szCs w:val="22"/>
               </w:rPr>
               <w:drawing>
@@ -2651,10 +2667,7 @@
     </w:p>
     <w:p>
       <w:r>
-        <w:t xml:space="preserve">Currently the idea might be to </w:t>
-      </w:r>
-      <w:r>
-        <w:t xml:space="preserve">express </w:t>
+        <w:t xml:space="preserve">Currently the idea might be to express </w:t>
       </w:r>
       <w:r>
         <w:t xml:space="preserve">value </w:t>
@@ -2680,33 +2693,27 @@
           <w:i/>
           <w:iCs/>
         </w:rPr>
-        <w:t>correspondence</w:t>
-      </w:r>
-      <w:r>
+        <w:t>correspondence differently:</w:t>
+      </w:r>
+    </w:p>
+    <w:p>
+      <w:pPr>
+        <w:ind w:left="852"/>
+      </w:pPr>
+    </w:p>
+    <w:p>
+      <w:pPr>
+        <w:ind w:left="852"/>
         <w:rPr>
           <w:i/>
           <w:iCs/>
         </w:rPr>
-        <w:t xml:space="preserve"> differently:</w:t>
-      </w:r>
-    </w:p>
-    <w:p>
-      <w:pPr>
-        <w:ind w:left="852"/>
-      </w:pPr>
-    </w:p>
-    <w:p>
-      <w:pPr>
-        <w:ind w:left="852"/>
+      </w:pPr>
+      <w:r>
         <w:rPr>
           <w:i/>
           <w:iCs/>
-        </w:rPr>
-      </w:pPr>
-      <w:r>
-        <w:rPr>
-          <w:i/>
-          <w:iCs/>
+          <w:noProof/>
         </w:rPr>
         <w:drawing>
           <wp:inline distT="0" distB="0" distL="0" distR="0" wp14:anchorId="6F4F447C" wp14:editId="4F034D13">
@@ -2771,6 +2778,7 @@
       </w:pPr>
       <w:r>
         <w:rPr>
+          <w:noProof/>
           <w:color w:val="FFC000"/>
         </w:rPr>
         <w:drawing>
@@ -2836,19 +2844,7 @@
     <w:p/>
     <w:p>
       <w:r>
-        <w:t xml:space="preserve">In the past </w:t>
-      </w:r>
-      <w:r>
-        <w:t xml:space="preserve">there was </w:t>
-      </w:r>
-      <w:r>
-        <w:t>the</w:t>
-      </w:r>
-      <w:r>
-        <w:t xml:space="preserve"> thought, that value lines might always mean assignment.</w:t>
-      </w:r>
-      <w:r>
-        <w:t xml:space="preserve"> So that assignment:</w:t>
+        <w:t>In the past there was the thought, that value lines might always mean assignment. So that assignment:</w:t>
       </w:r>
     </w:p>
     <w:p/>
@@ -2857,6 +2853,9 @@
         <w:ind w:left="852"/>
       </w:pPr>
       <w:r>
+        <w:rPr>
+          <w:noProof/>
+        </w:rPr>
         <w:drawing>
           <wp:inline distT="0" distB="0" distL="0" distR="0" wp14:anchorId="11AA6C3F" wp14:editId="52076036">
             <wp:extent cx="2362122" cy="442452"/>
@@ -3155,6 +3154,9 @@
         <w:ind w:left="852"/>
       </w:pPr>
       <w:r>
+        <w:rPr>
+          <w:noProof/>
+        </w:rPr>
         <w:drawing>
           <wp:inline distT="0" distB="0" distL="0" distR="0" wp14:anchorId="3AE74921" wp14:editId="0CCFD90D">
             <wp:extent cx="651198" cy="335696"/>
@@ -3220,6 +3222,7 @@
       </w:pPr>
       <w:r>
         <w:rPr>
+          <w:noProof/>
           <w:color w:val="FFC000"/>
         </w:rPr>
         <w:drawing>
@@ -3290,6 +3293,7 @@
       </w:pPr>
       <w:r>
         <w:rPr>
+          <w:noProof/>
           <w:color w:val="FFC000"/>
         </w:rPr>
         <w:drawing>
@@ -3360,6 +3364,7 @@
       </w:pPr>
       <w:r>
         <w:rPr>
+          <w:noProof/>
           <w:color w:val="FFC000"/>
         </w:rPr>
         <w:drawing>
@@ -3417,6 +3422,9 @@
         <w:ind w:left="852"/>
       </w:pPr>
       <w:r>
+        <w:rPr>
+          <w:noProof/>
+        </w:rPr>
         <w:drawing>
           <wp:inline distT="0" distB="0" distL="0" distR="0" wp14:anchorId="5DCA8673" wp14:editId="7EC2E462">
             <wp:extent cx="771454" cy="581752"/>
@@ -3473,10 +3481,7 @@
         <w:t>to flip the indication of direction in assignment notation.</w:t>
       </w:r>
     </w:p>
-    <w:p>
-      <w:bookmarkStart w:id="1" w:name="_GoBack"/>
-      <w:bookmarkEnd w:id="1"/>
-    </w:p>
+    <w:p/>
     <w:p>
       <w:pPr>
         <w:ind w:left="852"/>
@@ -3489,6 +3494,7 @@
         <w:rPr>
           <w:i/>
           <w:iCs/>
+          <w:noProof/>
         </w:rPr>
         <w:drawing>
           <wp:inline distT="0" distB="0" distL="0" distR="0" wp14:anchorId="7DB5BCCE" wp14:editId="46F3FB0E">
@@ -3620,6 +3626,7 @@
       </w:pPr>
       <w:r>
         <w:rPr>
+          <w:noProof/>
           <w:color w:val="FFC000"/>
         </w:rPr>
         <w:drawing>
@@ -3712,6 +3719,7 @@
       </w:pPr>
       <w:r>
         <w:rPr>
+          <w:noProof/>
           <w:color w:val="FFC000"/>
         </w:rPr>
         <w:drawing>
@@ -3831,6 +3839,7 @@
         <w:rPr>
           <w:i/>
           <w:iCs/>
+          <w:noProof/>
         </w:rPr>
         <w:drawing>
           <wp:inline distT="0" distB="0" distL="0" distR="0" wp14:anchorId="21D35D59" wp14:editId="71B10C7C">
@@ -4092,6 +4101,8 @@
       <w:r>
         <w:t>here.</w:t>
       </w:r>
+      <w:bookmarkStart w:id="1" w:name="_GoBack"/>
+      <w:bookmarkEnd w:id="1"/>
     </w:p>
     <w:sectPr>
       <w:pgSz w:w="12240" w:h="15840"/>
@@ -5555,7 +5566,7 @@
 </file>
 
 <file path=customXml/itemProps1.xml><?xml version="1.0" encoding="utf-8"?>
-<ds:datastoreItem xmlns:ds="http://schemas.openxmlformats.org/officeDocument/2006/customXml" ds:itemID="{8B61166C-6669-4211-B757-321F6E208C86}">
+<ds:datastoreItem xmlns:ds="http://schemas.openxmlformats.org/officeDocument/2006/customXml" ds:itemID="{6FD81B43-181B-4FC5-B390-1E29E1008FE7}">
   <ds:schemaRefs>
     <ds:schemaRef ds:uri="http://schemas.openxmlformats.org/officeDocument/2006/bibliography"/>
   </ds:schemaRefs>

</xml_diff>

<commit_message>
Circle Language Spec: System Objects: Assignment: Reformulations
</commit_message>
<xml_diff>
--- a/1.1. Circle Language Spec/07. System Objects/2. Assignment.docx
+++ b/1.1. Circle Language Spec/07. System Objects/2. Assignment.docx
@@ -89,40 +89,37 @@
         <w:t xml:space="preserve"> might not </w:t>
       </w:r>
       <w:r>
-        <w:t>usually</w:t>
+        <w:t xml:space="preserve">commonly </w:t>
+      </w:r>
+      <w:r>
+        <w:t>be seen directly</w:t>
+      </w:r>
+      <w:r>
+        <w:t xml:space="preserve">. Those </w:t>
+      </w:r>
+      <w:r>
+        <w:t xml:space="preserve">may be more likely to be </w:t>
+      </w:r>
+      <w:r>
+        <w:t xml:space="preserve">called </w:t>
+      </w:r>
+      <w:r>
+        <w:t>indirectly</w:t>
+      </w:r>
+      <w:r>
+        <w:t>. An assignment command</w:t>
+      </w:r>
+      <w:r>
+        <w:t xml:space="preserve"> might</w:t>
       </w:r>
       <w:r>
         <w:t xml:space="preserve"> </w:t>
       </w:r>
       <w:r>
-        <w:t>be seen directly</w:t>
-      </w:r>
-      <w:r>
-        <w:t xml:space="preserve">. Those </w:t>
-      </w:r>
-      <w:r>
-        <w:t xml:space="preserve">may be more likely to be </w:t>
-      </w:r>
-      <w:r>
-        <w:t xml:space="preserve">called </w:t>
-      </w:r>
-      <w:r>
-        <w:t>indirectly</w:t>
-      </w:r>
-      <w:r>
-        <w:t>. An assignment command</w:t>
-      </w:r>
-      <w:r>
-        <w:t xml:space="preserve"> might</w:t>
-      </w:r>
-      <w:r>
-        <w:t xml:space="preserve"> </w:t>
-      </w:r>
-      <w:r>
         <w:t xml:space="preserve">indirectly </w:t>
       </w:r>
       <w:r>
-        <w:t>execute</w:t>
+        <w:t>carry out</w:t>
       </w:r>
       <w:r>
         <w:rPr>
@@ -166,13 +163,15 @@
         <w:t xml:space="preserve">yield </w:t>
       </w:r>
       <w:r>
-        <w:t>over a</w:t>
-      </w:r>
-      <w:r>
-        <w:t>n</w:t>
-      </w:r>
-      <w:r>
-        <w:t xml:space="preserve"> aspect from one </w:t>
+        <w:t xml:space="preserve">over </w:t>
+      </w:r>
+      <w:r>
+        <w:t xml:space="preserve">something </w:t>
+      </w:r>
+      <w:bookmarkStart w:id="0" w:name="_GoBack"/>
+      <w:bookmarkEnd w:id="0"/>
+      <w:r>
+        <w:t xml:space="preserve">from one </w:t>
       </w:r>
       <w:r>
         <w:t>symbol</w:t>
@@ -623,7 +622,7 @@
               <w:ind w:left="0"/>
               <w:jc w:val="center"/>
             </w:pPr>
-            <w:bookmarkStart w:id="0" w:name="_Hlk45115427"/>
+            <w:bookmarkStart w:id="1" w:name="_Hlk45115427"/>
             <w:r>
               <w:rPr>
                 <w:noProof/>
@@ -737,7 +736,7 @@
               <w:sym w:font="Wingdings" w:char="F0DF"/>
             </w:r>
           </w:p>
-          <w:bookmarkEnd w:id="0"/>
+          <w:bookmarkEnd w:id="1"/>
           <w:p>
             <w:pPr>
               <w:pStyle w:val="Code"/>
@@ -1880,7 +1879,10 @@
         <w:t xml:space="preserve">cross-aspect </w:t>
       </w:r>
       <w:r>
-        <w:t>assignment.</w:t>
+        <w:t>assignment</w:t>
+      </w:r>
+      <w:r>
+        <w:t xml:space="preserve"> and they might be used with the notation below.</w:t>
       </w:r>
     </w:p>
     <w:p/>
@@ -2844,75 +2846,13 @@
     <w:p/>
     <w:p>
       <w:r>
-        <w:t>In the past there was the thought, that value lines might always mean assignment. So that assignment:</w:t>
-      </w:r>
-    </w:p>
-    <w:p/>
-    <w:p>
-      <w:pPr>
-        <w:ind w:left="852"/>
-      </w:pPr>
-      <w:r>
-        <w:rPr>
-          <w:noProof/>
-        </w:rPr>
-        <w:drawing>
-          <wp:inline distT="0" distB="0" distL="0" distR="0" wp14:anchorId="11AA6C3F" wp14:editId="52076036">
-            <wp:extent cx="2362122" cy="442452"/>
-            <wp:effectExtent l="0" t="0" r="635" b="0"/>
-            <wp:docPr id="12" name="Picture 12"/>
-            <wp:cNvGraphicFramePr>
-              <a:graphicFrameLocks xmlns:a="http://schemas.openxmlformats.org/drawingml/2006/main" noChangeAspect="1"/>
-            </wp:cNvGraphicFramePr>
-            <a:graphic xmlns:a="http://schemas.openxmlformats.org/drawingml/2006/main">
-              <a:graphicData uri="http://schemas.openxmlformats.org/drawingml/2006/picture">
-                <pic:pic xmlns:pic="http://schemas.openxmlformats.org/drawingml/2006/picture">
-                  <pic:nvPicPr>
-                    <pic:cNvPr id="1" name=""/>
-                    <pic:cNvPicPr/>
-                  </pic:nvPicPr>
-                  <pic:blipFill>
-                    <a:blip r:embed="rId24"/>
-                    <a:stretch>
-                      <a:fillRect/>
-                    </a:stretch>
-                  </pic:blipFill>
-                  <pic:spPr>
-                    <a:xfrm>
-                      <a:off x="0" y="0"/>
-                      <a:ext cx="2542183" cy="476180"/>
-                    </a:xfrm>
-                    <a:prstGeom prst="rect">
-                      <a:avLst/>
-                    </a:prstGeom>
-                  </pic:spPr>
-                </pic:pic>
-              </a:graphicData>
-            </a:graphic>
-          </wp:inline>
-        </w:drawing>
-      </w:r>
-    </w:p>
-    <w:p>
-      <w:pPr>
-        <w:ind w:left="852"/>
-        <w:rPr>
-          <w:i/>
-          <w:iCs/>
-        </w:rPr>
-      </w:pPr>
-      <w:r>
-        <w:rPr>
-          <w:i/>
-          <w:iCs/>
-        </w:rPr>
-        <w:t>Value assignment</w:t>
-      </w:r>
-    </w:p>
-    <w:p/>
-    <w:p>
-      <w:r>
-        <w:t>Might not need a diamond shape:</w:t>
+        <w:t>In the past there was the thought, that value lines might always mean assignment. So that assignment</w:t>
+      </w:r>
+      <w:r>
+        <w:t xml:space="preserve"> m</w:t>
+      </w:r>
+      <w:r>
+        <w:t>ight not need a diamond shape:</w:t>
       </w:r>
     </w:p>
     <w:p>
@@ -2946,7 +2886,7 @@
                     </pic:cNvPicPr>
                   </pic:nvPicPr>
                   <pic:blipFill>
-                    <a:blip r:embed="rId25">
+                    <a:blip r:embed="rId24">
                       <a:extLst>
                         <a:ext uri="{28A0092B-C50C-407E-A947-70E740481C1C}">
                           <a14:useLocalDpi xmlns:a14="http://schemas.microsoft.com/office/drawing/2010/main" val="0"/>
@@ -2997,7 +2937,22 @@
     <w:p/>
     <w:p>
       <w:r>
-        <w:t>Since the idea was value lines always meant assignment. But this might conflict with wanting to express value assignment and value correspondence distinctly and consistent with other parts of the language.</w:t>
+        <w:t xml:space="preserve">Since the idea </w:t>
+      </w:r>
+      <w:r>
+        <w:t xml:space="preserve">then </w:t>
+      </w:r>
+      <w:r>
+        <w:t xml:space="preserve">was value lines </w:t>
+      </w:r>
+      <w:r>
+        <w:t xml:space="preserve">might </w:t>
+      </w:r>
+      <w:r>
+        <w:t>always mean assignment. But this might conflict with wanting to express value assignment and value correspondence distinctly and consistent</w:t>
+      </w:r>
+      <w:r>
+        <w:t>.</w:t>
       </w:r>
     </w:p>
     <w:p/>
@@ -3006,13 +2961,25 @@
         <w:t>Another</w:t>
       </w:r>
       <w:r>
-        <w:t xml:space="preserve"> idea </w:t>
-      </w:r>
-      <w:r>
-        <w:t xml:space="preserve">was: still, </w:t>
-      </w:r>
-      <w:r>
-        <w:t>if a value line has an access mark to indicate direction, what else could it mean but value assignment</w:t>
+        <w:t xml:space="preserve"> </w:t>
+      </w:r>
+      <w:r>
+        <w:t>then again</w:t>
+      </w:r>
+      <w:r>
+        <w:t xml:space="preserve">: </w:t>
+      </w:r>
+      <w:r>
+        <w:t>i</w:t>
+      </w:r>
+      <w:r>
+        <w:t>f value correspondence would have a direction</w:t>
+      </w:r>
+      <w:r>
+        <w:t xml:space="preserve"> (indicated with an access mark)</w:t>
+      </w:r>
+      <w:r>
+        <w:t>, what else could it be but a value assignment</w:t>
       </w:r>
       <w:r>
         <w:t>?</w:t>
@@ -3045,7 +3012,7 @@
                     </pic:cNvPicPr>
                   </pic:nvPicPr>
                   <pic:blipFill>
-                    <a:blip r:embed="rId25">
+                    <a:blip r:embed="rId24">
                       <a:extLst>
                         <a:ext uri="{28A0092B-C50C-407E-A947-70E740481C1C}">
                           <a14:useLocalDpi xmlns:a14="http://schemas.microsoft.com/office/drawing/2010/main" val="0"/>
@@ -3136,7 +3103,7 @@
         <w:t xml:space="preserve">line </w:t>
       </w:r>
       <w:r>
-        <w:t xml:space="preserve">might </w:t>
+        <w:t xml:space="preserve">would </w:t>
       </w:r>
       <w:r>
         <w:t xml:space="preserve">mean </w:t>
@@ -3162,6 +3129,74 @@
             <wp:extent cx="651198" cy="335696"/>
             <wp:effectExtent l="0" t="0" r="0" b="7620"/>
             <wp:docPr id="24" name="Picture 24"/>
+            <wp:cNvGraphicFramePr>
+              <a:graphicFrameLocks xmlns:a="http://schemas.openxmlformats.org/drawingml/2006/main" noChangeAspect="1"/>
+            </wp:cNvGraphicFramePr>
+            <a:graphic xmlns:a="http://schemas.openxmlformats.org/drawingml/2006/main">
+              <a:graphicData uri="http://schemas.openxmlformats.org/drawingml/2006/picture">
+                <pic:pic xmlns:pic="http://schemas.openxmlformats.org/drawingml/2006/picture">
+                  <pic:nvPicPr>
+                    <pic:cNvPr id="1" name=""/>
+                    <pic:cNvPicPr/>
+                  </pic:nvPicPr>
+                  <pic:blipFill>
+                    <a:blip r:embed="rId25"/>
+                    <a:stretch>
+                      <a:fillRect/>
+                    </a:stretch>
+                  </pic:blipFill>
+                  <pic:spPr>
+                    <a:xfrm>
+                      <a:off x="0" y="0"/>
+                      <a:ext cx="661896" cy="341211"/>
+                    </a:xfrm>
+                    <a:prstGeom prst="rect">
+                      <a:avLst/>
+                    </a:prstGeom>
+                  </pic:spPr>
+                </pic:pic>
+              </a:graphicData>
+            </a:graphic>
+          </wp:inline>
+        </w:drawing>
+      </w:r>
+    </w:p>
+    <w:p/>
+    <w:p>
+      <w:r>
+        <w:t>L</w:t>
+      </w:r>
+      <w:r>
+        <w:t xml:space="preserve">ine type </w:t>
+      </w:r>
+      <w:r>
+        <w:t xml:space="preserve">could indicate the </w:t>
+      </w:r>
+      <w:r>
+        <w:t>aspect</w:t>
+      </w:r>
+      <w:r>
+        <w:t>, like value, object or class:</w:t>
+      </w:r>
+    </w:p>
+    <w:p/>
+    <w:p>
+      <w:pPr>
+        <w:ind w:left="852"/>
+        <w:rPr>
+          <w:color w:val="FFC000"/>
+        </w:rPr>
+      </w:pPr>
+      <w:r>
+        <w:rPr>
+          <w:noProof/>
+          <w:color w:val="FFC000"/>
+        </w:rPr>
+        <w:drawing>
+          <wp:inline distT="0" distB="0" distL="0" distR="0" wp14:anchorId="0465E983" wp14:editId="3B7BE851">
+            <wp:extent cx="667081" cy="443946"/>
+            <wp:effectExtent l="0" t="0" r="0" b="0"/>
+            <wp:docPr id="26" name="Picture 26"/>
             <wp:cNvGraphicFramePr>
               <a:graphicFrameLocks xmlns:a="http://schemas.openxmlformats.org/drawingml/2006/main" noChangeAspect="1"/>
             </wp:cNvGraphicFramePr>
@@ -3181,7 +3216,7 @@
                   <pic:spPr>
                     <a:xfrm>
                       <a:off x="0" y="0"/>
-                      <a:ext cx="661896" cy="341211"/>
+                      <a:ext cx="685970" cy="456517"/>
                     </a:xfrm>
                     <a:prstGeom prst="rect">
                       <a:avLst/>
@@ -3197,16 +3232,19 @@
     <w:p/>
     <w:p>
       <w:r>
-        <w:t>L</w:t>
-      </w:r>
-      <w:r>
-        <w:t xml:space="preserve">ine type </w:t>
-      </w:r>
-      <w:r>
-        <w:t xml:space="preserve">could indicate the </w:t>
-      </w:r>
-      <w:r>
-        <w:t>aspect</w:t>
+        <w:t>A</w:t>
+      </w:r>
+      <w:r>
+        <w:t xml:space="preserve">ccess mark </w:t>
+      </w:r>
+      <w:r>
+        <w:t xml:space="preserve">may </w:t>
+      </w:r>
+      <w:r>
+        <w:t xml:space="preserve">mean </w:t>
+      </w:r>
+      <w:r>
+        <w:t>direction</w:t>
       </w:r>
       <w:r>
         <w:t>:</w:t>
@@ -3226,10 +3264,10 @@
           <w:color w:val="FFC000"/>
         </w:rPr>
         <w:drawing>
-          <wp:inline distT="0" distB="0" distL="0" distR="0" wp14:anchorId="0465E983" wp14:editId="3B7BE851">
-            <wp:extent cx="667081" cy="443946"/>
-            <wp:effectExtent l="0" t="0" r="0" b="0"/>
-            <wp:docPr id="26" name="Picture 26"/>
+          <wp:inline distT="0" distB="0" distL="0" distR="0" wp14:anchorId="2066950A" wp14:editId="494E1998">
+            <wp:extent cx="660274" cy="479064"/>
+            <wp:effectExtent l="0" t="0" r="6985" b="0"/>
+            <wp:docPr id="28" name="Picture 28"/>
             <wp:cNvGraphicFramePr>
               <a:graphicFrameLocks xmlns:a="http://schemas.openxmlformats.org/drawingml/2006/main" noChangeAspect="1"/>
             </wp:cNvGraphicFramePr>
@@ -3249,7 +3287,7 @@
                   <pic:spPr>
                     <a:xfrm>
                       <a:off x="0" y="0"/>
-                      <a:ext cx="685970" cy="456517"/>
+                      <a:ext cx="672044" cy="487604"/>
                     </a:xfrm>
                     <a:prstGeom prst="rect">
                       <a:avLst/>
@@ -3265,19 +3303,19 @@
     <w:p/>
     <w:p>
       <w:r>
-        <w:t>A</w:t>
-      </w:r>
-      <w:r>
-        <w:t xml:space="preserve">ccess mark </w:t>
-      </w:r>
-      <w:r>
-        <w:t xml:space="preserve">may </w:t>
+        <w:t>And a d</w:t>
+      </w:r>
+      <w:r>
+        <w:t xml:space="preserve">iamond </w:t>
+      </w:r>
+      <w:r>
+        <w:t xml:space="preserve">shape might </w:t>
       </w:r>
       <w:r>
         <w:t xml:space="preserve">mean </w:t>
       </w:r>
       <w:r>
-        <w:t>direction</w:t>
+        <w:t>a call</w:t>
       </w:r>
       <w:r>
         <w:t>:</w:t>
@@ -3297,10 +3335,10 @@
           <w:color w:val="FFC000"/>
         </w:rPr>
         <w:drawing>
-          <wp:inline distT="0" distB="0" distL="0" distR="0" wp14:anchorId="2066950A" wp14:editId="494E1998">
-            <wp:extent cx="660274" cy="479064"/>
-            <wp:effectExtent l="0" t="0" r="6985" b="0"/>
-            <wp:docPr id="28" name="Picture 28"/>
+          <wp:inline distT="0" distB="0" distL="0" distR="0" wp14:anchorId="2FFFCE41" wp14:editId="50C1BAE8">
+            <wp:extent cx="584573" cy="383458"/>
+            <wp:effectExtent l="0" t="0" r="6350" b="0"/>
+            <wp:docPr id="29" name="Picture 29"/>
             <wp:cNvGraphicFramePr>
               <a:graphicFrameLocks xmlns:a="http://schemas.openxmlformats.org/drawingml/2006/main" noChangeAspect="1"/>
             </wp:cNvGraphicFramePr>
@@ -3320,7 +3358,7 @@
                   <pic:spPr>
                     <a:xfrm>
                       <a:off x="0" y="0"/>
-                      <a:ext cx="672044" cy="487604"/>
+                      <a:ext cx="604408" cy="396469"/>
                     </a:xfrm>
                     <a:prstGeom prst="rect">
                       <a:avLst/>
@@ -3336,19 +3374,10 @@
     <w:p/>
     <w:p>
       <w:r>
-        <w:t>D</w:t>
-      </w:r>
-      <w:r>
-        <w:t xml:space="preserve">iamond </w:t>
-      </w:r>
-      <w:r>
-        <w:t xml:space="preserve">would </w:t>
-      </w:r>
-      <w:r>
-        <w:t xml:space="preserve">mean </w:t>
-      </w:r>
-      <w:r>
-        <w:t>a call</w:t>
+        <w:t xml:space="preserve">An assignment call </w:t>
+      </w:r>
+      <w:r>
+        <w:t>in this case</w:t>
       </w:r>
       <w:r>
         <w:t>:</w:t>
@@ -3358,20 +3387,16 @@
     <w:p>
       <w:pPr>
         <w:ind w:left="852"/>
-        <w:rPr>
-          <w:color w:val="FFC000"/>
-        </w:rPr>
       </w:pPr>
       <w:r>
         <w:rPr>
           <w:noProof/>
-          <w:color w:val="FFC000"/>
         </w:rPr>
         <w:drawing>
-          <wp:inline distT="0" distB="0" distL="0" distR="0" wp14:anchorId="2FFFCE41" wp14:editId="50C1BAE8">
-            <wp:extent cx="584573" cy="383458"/>
-            <wp:effectExtent l="0" t="0" r="6350" b="0"/>
-            <wp:docPr id="29" name="Picture 29"/>
+          <wp:inline distT="0" distB="0" distL="0" distR="0" wp14:anchorId="5DCA8673" wp14:editId="7EC2E462">
+            <wp:extent cx="771454" cy="581752"/>
+            <wp:effectExtent l="0" t="0" r="0" b="8890"/>
+            <wp:docPr id="30" name="Picture 30"/>
             <wp:cNvGraphicFramePr>
               <a:graphicFrameLocks xmlns:a="http://schemas.openxmlformats.org/drawingml/2006/main" noChangeAspect="1"/>
             </wp:cNvGraphicFramePr>
@@ -3391,7 +3416,7 @@
                   <pic:spPr>
                     <a:xfrm>
                       <a:off x="0" y="0"/>
-                      <a:ext cx="604408" cy="396469"/>
+                      <a:ext cx="793580" cy="598437"/>
                     </a:xfrm>
                     <a:prstGeom prst="rect">
                       <a:avLst/>
@@ -3407,29 +3432,54 @@
     <w:p/>
     <w:p>
       <w:r>
-        <w:t xml:space="preserve">An assignment call </w:t>
-      </w:r>
-      <w:r>
-        <w:t>in this case</w:t>
-      </w:r>
-      <w:r>
-        <w:t>:</w:t>
+        <w:t xml:space="preserve">The only implicitness in the assignment notation </w:t>
+      </w:r>
+      <w:r>
+        <w:t xml:space="preserve">that would be left, might be </w:t>
+      </w:r>
+      <w:r>
+        <w:t>that the assignment call was simplified to just a diamond shape, instead of more detail.</w:t>
+      </w:r>
+    </w:p>
+    <w:p>
+      <w:pPr>
+        <w:pStyle w:val="Heading4"/>
+      </w:pPr>
+      <w:r>
+        <w:t>Opposite Direction Indication</w:t>
+      </w:r>
+      <w:r>
+        <w:t>s?</w:t>
+      </w:r>
+    </w:p>
+    <w:p>
+      <w:r>
+        <w:t xml:space="preserve">There used to be an idea </w:t>
+      </w:r>
+      <w:r>
+        <w:t>to flip the indication of direction in assignment notation.</w:t>
       </w:r>
     </w:p>
     <w:p/>
     <w:p>
       <w:pPr>
         <w:ind w:left="852"/>
+        <w:rPr>
+          <w:i/>
+          <w:iCs/>
+        </w:rPr>
       </w:pPr>
       <w:r>
         <w:rPr>
+          <w:i/>
+          <w:iCs/>
           <w:noProof/>
         </w:rPr>
         <w:drawing>
-          <wp:inline distT="0" distB="0" distL="0" distR="0" wp14:anchorId="5DCA8673" wp14:editId="7EC2E462">
-            <wp:extent cx="771454" cy="581752"/>
-            <wp:effectExtent l="0" t="0" r="0" b="8890"/>
-            <wp:docPr id="30" name="Picture 30"/>
+          <wp:inline distT="0" distB="0" distL="0" distR="0" wp14:anchorId="7DB5BCCE" wp14:editId="46F3FB0E">
+            <wp:extent cx="2089733" cy="432698"/>
+            <wp:effectExtent l="0" t="0" r="6350" b="5715"/>
+            <wp:docPr id="31" name="Picture 31"/>
             <wp:cNvGraphicFramePr>
               <a:graphicFrameLocks xmlns:a="http://schemas.openxmlformats.org/drawingml/2006/main" noChangeAspect="1"/>
             </wp:cNvGraphicFramePr>
@@ -3449,7 +3499,7 @@
                   <pic:spPr>
                     <a:xfrm>
                       <a:off x="0" y="0"/>
-                      <a:ext cx="793580" cy="598437"/>
+                      <a:ext cx="2132834" cy="441622"/>
                     </a:xfrm>
                     <a:prstGeom prst="rect">
                       <a:avLst/>
@@ -3464,43 +3514,105 @@
     </w:p>
     <w:p>
       <w:pPr>
-        <w:pStyle w:val="Heading4"/>
+        <w:ind w:left="852"/>
+        <w:rPr>
+          <w:i/>
+          <w:iCs/>
+        </w:rPr>
       </w:pPr>
-      <w:r>
-        <w:t>Opposite Direction Indication</w:t>
-      </w:r>
-      <w:r>
-        <w:t>s?</w:t>
-      </w:r>
-    </w:p>
-    <w:p>
-      <w:r>
-        <w:t xml:space="preserve">There used to be an idea </w:t>
-      </w:r>
-      <w:r>
-        <w:t>to flip the indication of direction in assignment notation.</w:t>
-      </w:r>
-    </w:p>
-    <w:p/>
+    </w:p>
     <w:p>
       <w:pPr>
         <w:ind w:left="852"/>
         <w:rPr>
-          <w:i/>
-          <w:iCs/>
+          <w:b/>
+          <w:bCs/>
         </w:rPr>
       </w:pPr>
       <w:r>
         <w:rPr>
-          <w:i/>
-          <w:iCs/>
+          <w:b/>
+          <w:bCs/>
+        </w:rPr>
+        <w:t xml:space="preserve">Object Get </w:t>
+      </w:r>
+      <w:r>
+        <w:rPr>
+          <w:b/>
+          <w:bCs/>
+        </w:rPr>
+        <w:sym w:font="Wingdings" w:char="F0E0"/>
+      </w:r>
+    </w:p>
+    <w:p>
+      <w:pPr>
+        <w:ind w:left="852"/>
+        <w:rPr>
+          <w:b/>
+          <w:bCs/>
+        </w:rPr>
+      </w:pPr>
+      <w:r>
+        <w:rPr>
+          <w:b/>
+          <w:bCs/>
+        </w:rPr>
+        <w:t xml:space="preserve">Object Set </w:t>
+      </w:r>
+      <w:r>
+        <w:rPr>
+          <w:b/>
+          <w:bCs/>
+        </w:rPr>
+        <w:sym w:font="Wingdings" w:char="F0DF"/>
+      </w:r>
+    </w:p>
+    <w:p>
+      <w:pPr>
+        <w:ind w:left="852"/>
+      </w:pPr>
+    </w:p>
+    <w:p>
+      <w:pPr>
+        <w:ind w:left="852"/>
+      </w:pPr>
+      <w:r>
+        <w:t>(opposite direction)</w:t>
+      </w:r>
+    </w:p>
+    <w:p/>
+    <w:p>
+      <w:r>
+        <w:t xml:space="preserve">Access marks seem to indicate direction in this language. It may make sense that the access mark might indicate the assignment direction and that the assignment direction means from source to target. But what might make less sense is </w:t>
+      </w:r>
+      <w:r>
+        <w:t xml:space="preserve">when </w:t>
+      </w:r>
+      <w:r>
+        <w:t>the result of the assignment would seem to be in the opposite direction of the assignment direction</w:t>
+      </w:r>
+      <w:r>
+        <w:t>:</w:t>
+      </w:r>
+    </w:p>
+    <w:p/>
+    <w:p>
+      <w:pPr>
+        <w:ind w:left="852"/>
+        <w:rPr>
+          <w:color w:val="FFC000"/>
+        </w:rPr>
+      </w:pPr>
+      <w:r>
+        <w:rPr>
           <w:noProof/>
+          <w:color w:val="FFC000"/>
         </w:rPr>
         <w:drawing>
-          <wp:inline distT="0" distB="0" distL="0" distR="0" wp14:anchorId="7DB5BCCE" wp14:editId="46F3FB0E">
-            <wp:extent cx="2089733" cy="432698"/>
-            <wp:effectExtent l="0" t="0" r="6350" b="5715"/>
-            <wp:docPr id="31" name="Picture 31"/>
+          <wp:inline distT="0" distB="0" distL="0" distR="0" wp14:anchorId="4C47879D" wp14:editId="4D2EF338">
+            <wp:extent cx="2137382" cy="469366"/>
+            <wp:effectExtent l="0" t="0" r="0" b="6985"/>
+            <wp:docPr id="32" name="Picture 32"/>
             <wp:cNvGraphicFramePr>
               <a:graphicFrameLocks xmlns:a="http://schemas.openxmlformats.org/drawingml/2006/main" noChangeAspect="1"/>
             </wp:cNvGraphicFramePr>
@@ -3520,7 +3632,7 @@
                   <pic:spPr>
                     <a:xfrm>
                       <a:off x="0" y="0"/>
-                      <a:ext cx="2132834" cy="441622"/>
+                      <a:ext cx="2186875" cy="480235"/>
                     </a:xfrm>
                     <a:prstGeom prst="rect">
                       <a:avLst/>
@@ -3541,86 +3653,46 @@
           <w:iCs/>
         </w:rPr>
       </w:pPr>
-    </w:p>
+      <w:r>
+        <w:rPr>
+          <w:i/>
+          <w:iCs/>
+        </w:rPr>
+        <w:t>Result of the assignment</w:t>
+      </w:r>
+    </w:p>
+    <w:p/>
+    <w:p>
+      <w:r>
+        <w:t xml:space="preserve">Perhaps it can be imagined </w:t>
+      </w:r>
+      <w:r>
+        <w:t>seeing live changes in a diagram, assignment calls be executed live, seeing their effect, it would perhaps not be so intuitive when lines would seem to flip direction all the time.</w:t>
+      </w:r>
+    </w:p>
+    <w:p/>
+    <w:p>
+      <w:r>
+        <w:t xml:space="preserve">That is why the suggestion was made to make the assignment look more like </w:t>
+      </w:r>
+      <w:r>
+        <w:t xml:space="preserve">the direction </w:t>
+      </w:r>
+      <w:r>
+        <w:t xml:space="preserve">of </w:t>
+      </w:r>
+      <w:r>
+        <w:t>the result</w:t>
+      </w:r>
+      <w:r>
+        <w:t>:</w:t>
+      </w:r>
+    </w:p>
+    <w:p/>
     <w:p>
       <w:pPr>
         <w:ind w:left="852"/>
         <w:rPr>
-          <w:b/>
-          <w:bCs/>
-        </w:rPr>
-      </w:pPr>
-      <w:r>
-        <w:rPr>
-          <w:b/>
-          <w:bCs/>
-        </w:rPr>
-        <w:t xml:space="preserve">Object Get </w:t>
-      </w:r>
-      <w:r>
-        <w:rPr>
-          <w:b/>
-          <w:bCs/>
-        </w:rPr>
-        <w:sym w:font="Wingdings" w:char="F0E0"/>
-      </w:r>
-    </w:p>
-    <w:p>
-      <w:pPr>
-        <w:ind w:left="852"/>
-        <w:rPr>
-          <w:b/>
-          <w:bCs/>
-        </w:rPr>
-      </w:pPr>
-      <w:r>
-        <w:rPr>
-          <w:b/>
-          <w:bCs/>
-        </w:rPr>
-        <w:t xml:space="preserve">Object Set </w:t>
-      </w:r>
-      <w:r>
-        <w:rPr>
-          <w:b/>
-          <w:bCs/>
-        </w:rPr>
-        <w:sym w:font="Wingdings" w:char="F0DF"/>
-      </w:r>
-    </w:p>
-    <w:p>
-      <w:pPr>
-        <w:ind w:left="852"/>
-      </w:pPr>
-    </w:p>
-    <w:p>
-      <w:pPr>
-        <w:ind w:left="852"/>
-      </w:pPr>
-      <w:r>
-        <w:t>(opposite direction)</w:t>
-      </w:r>
-    </w:p>
-    <w:p/>
-    <w:p>
-      <w:r>
-        <w:t xml:space="preserve">Access marks seem to indicate direction in this language. It may make sense that the access mark might indicate the assignment direction and that the assignment direction means from source to target. But what might make less sense is </w:t>
-      </w:r>
-      <w:r>
-        <w:t xml:space="preserve">when </w:t>
-      </w:r>
-      <w:r>
-        <w:t>the result of the assignment would seem to be in the opposite direction of the assignment direction</w:t>
-      </w:r>
-      <w:r>
-        <w:t>:</w:t>
-      </w:r>
-    </w:p>
-    <w:p/>
-    <w:p>
-      <w:pPr>
-        <w:ind w:left="852"/>
-        <w:rPr>
           <w:color w:val="FFC000"/>
         </w:rPr>
       </w:pPr>
@@ -3630,10 +3702,10 @@
           <w:color w:val="FFC000"/>
         </w:rPr>
         <w:drawing>
-          <wp:inline distT="0" distB="0" distL="0" distR="0" wp14:anchorId="4C47879D" wp14:editId="4D2EF338">
-            <wp:extent cx="2137382" cy="469366"/>
-            <wp:effectExtent l="0" t="0" r="0" b="6985"/>
-            <wp:docPr id="32" name="Picture 32"/>
+          <wp:inline distT="0" distB="0" distL="0" distR="0" wp14:anchorId="121675DB" wp14:editId="403A385E">
+            <wp:extent cx="2164610" cy="450321"/>
+            <wp:effectExtent l="0" t="0" r="7620" b="6985"/>
+            <wp:docPr id="33" name="Picture 33"/>
             <wp:cNvGraphicFramePr>
               <a:graphicFrameLocks xmlns:a="http://schemas.openxmlformats.org/drawingml/2006/main" noChangeAspect="1"/>
             </wp:cNvGraphicFramePr>
@@ -3653,7 +3725,7 @@
                   <pic:spPr>
                     <a:xfrm>
                       <a:off x="0" y="0"/>
-                      <a:ext cx="2186875" cy="480235"/>
+                      <a:ext cx="2222251" cy="462313"/>
                     </a:xfrm>
                     <a:prstGeom prst="rect">
                       <a:avLst/>
@@ -3670,6 +3742,66 @@
       <w:pPr>
         <w:ind w:left="852"/>
         <w:rPr>
+          <w:b/>
+          <w:bCs/>
+        </w:rPr>
+      </w:pPr>
+      <w:r>
+        <w:rPr>
+          <w:b/>
+          <w:bCs/>
+        </w:rPr>
+        <w:t xml:space="preserve">Object Get </w:t>
+      </w:r>
+      <w:r>
+        <w:rPr>
+          <w:b/>
+          <w:bCs/>
+        </w:rPr>
+        <w:sym w:font="Wingdings" w:char="F0E0"/>
+      </w:r>
+    </w:p>
+    <w:p>
+      <w:pPr>
+        <w:ind w:left="852"/>
+        <w:rPr>
+          <w:b/>
+          <w:bCs/>
+        </w:rPr>
+      </w:pPr>
+      <w:r>
+        <w:rPr>
+          <w:b/>
+          <w:bCs/>
+        </w:rPr>
+        <w:t xml:space="preserve">Object Set </w:t>
+      </w:r>
+      <w:r>
+        <w:rPr>
+          <w:b/>
+          <w:bCs/>
+        </w:rPr>
+        <w:sym w:font="Wingdings" w:char="F0DF"/>
+      </w:r>
+    </w:p>
+    <w:p>
+      <w:pPr>
+        <w:ind w:left="852"/>
+      </w:pPr>
+    </w:p>
+    <w:p>
+      <w:r>
+        <w:t>The idea to put the assignment direction mark at the opposite end, might have some intuitivity to it, when looking at value assignments</w:t>
+      </w:r>
+      <w:r>
+        <w:t>, since this would sort of indicate the direction of the flow of the data.</w:t>
+      </w:r>
+    </w:p>
+    <w:p/>
+    <w:p>
+      <w:pPr>
+        <w:ind w:left="852"/>
+        <w:rPr>
           <w:i/>
           <w:iCs/>
         </w:rPr>
@@ -3678,55 +3810,13 @@
         <w:rPr>
           <w:i/>
           <w:iCs/>
-        </w:rPr>
-        <w:t>Result of the assignment</w:t>
-      </w:r>
-    </w:p>
-    <w:p/>
-    <w:p>
-      <w:r>
-        <w:t xml:space="preserve">Perhaps it can be imagined </w:t>
-      </w:r>
-      <w:r>
-        <w:t>seeing live changes in a diagram, assignment calls be executed live, seeing their effect, it would perhaps not be so intuitive when lines would seem to flip direction all the time.</w:t>
-      </w:r>
-    </w:p>
-    <w:p/>
-    <w:p>
-      <w:r>
-        <w:t xml:space="preserve">That is why the suggestion was made to make the assignment look more like </w:t>
-      </w:r>
-      <w:r>
-        <w:t xml:space="preserve">the direction </w:t>
-      </w:r>
-      <w:r>
-        <w:t xml:space="preserve">of </w:t>
-      </w:r>
-      <w:r>
-        <w:t>the result</w:t>
-      </w:r>
-      <w:r>
-        <w:t>:</w:t>
-      </w:r>
-    </w:p>
-    <w:p/>
-    <w:p>
-      <w:pPr>
-        <w:ind w:left="852"/>
-        <w:rPr>
-          <w:color w:val="FFC000"/>
-        </w:rPr>
-      </w:pPr>
-      <w:r>
-        <w:rPr>
           <w:noProof/>
-          <w:color w:val="FFC000"/>
         </w:rPr>
         <w:drawing>
-          <wp:inline distT="0" distB="0" distL="0" distR="0" wp14:anchorId="121675DB" wp14:editId="403A385E">
-            <wp:extent cx="2164610" cy="450321"/>
-            <wp:effectExtent l="0" t="0" r="7620" b="6985"/>
-            <wp:docPr id="33" name="Picture 33"/>
+          <wp:inline distT="0" distB="0" distL="0" distR="0" wp14:anchorId="21D35D59" wp14:editId="71B10C7C">
+            <wp:extent cx="2234948" cy="441196"/>
+            <wp:effectExtent l="0" t="0" r="0" b="0"/>
+            <wp:docPr id="34" name="Picture 34"/>
             <wp:cNvGraphicFramePr>
               <a:graphicFrameLocks xmlns:a="http://schemas.openxmlformats.org/drawingml/2006/main" noChangeAspect="1"/>
             </wp:cNvGraphicFramePr>
@@ -3746,125 +3836,6 @@
                   <pic:spPr>
                     <a:xfrm>
                       <a:off x="0" y="0"/>
-                      <a:ext cx="2222251" cy="462313"/>
-                    </a:xfrm>
-                    <a:prstGeom prst="rect">
-                      <a:avLst/>
-                    </a:prstGeom>
-                  </pic:spPr>
-                </pic:pic>
-              </a:graphicData>
-            </a:graphic>
-          </wp:inline>
-        </w:drawing>
-      </w:r>
-    </w:p>
-    <w:p>
-      <w:pPr>
-        <w:ind w:left="852"/>
-        <w:rPr>
-          <w:b/>
-          <w:bCs/>
-        </w:rPr>
-      </w:pPr>
-      <w:r>
-        <w:rPr>
-          <w:b/>
-          <w:bCs/>
-        </w:rPr>
-        <w:t xml:space="preserve">Object Get </w:t>
-      </w:r>
-      <w:r>
-        <w:rPr>
-          <w:b/>
-          <w:bCs/>
-        </w:rPr>
-        <w:sym w:font="Wingdings" w:char="F0E0"/>
-      </w:r>
-    </w:p>
-    <w:p>
-      <w:pPr>
-        <w:ind w:left="852"/>
-        <w:rPr>
-          <w:b/>
-          <w:bCs/>
-        </w:rPr>
-      </w:pPr>
-      <w:r>
-        <w:rPr>
-          <w:b/>
-          <w:bCs/>
-        </w:rPr>
-        <w:t xml:space="preserve">Object Set </w:t>
-      </w:r>
-      <w:r>
-        <w:rPr>
-          <w:b/>
-          <w:bCs/>
-        </w:rPr>
-        <w:sym w:font="Wingdings" w:char="F0DF"/>
-      </w:r>
-    </w:p>
-    <w:p>
-      <w:pPr>
-        <w:ind w:left="852"/>
-      </w:pPr>
-    </w:p>
-    <w:p>
-      <w:r>
-        <w:t xml:space="preserve">The idea to put the assignment direction mark at the opposite end, might have some </w:t>
-      </w:r>
-      <w:proofErr w:type="spellStart"/>
-      <w:r>
-        <w:t>intuitivity</w:t>
-      </w:r>
-      <w:proofErr w:type="spellEnd"/>
-      <w:r>
-        <w:t xml:space="preserve"> to it, when looking at value assignments</w:t>
-      </w:r>
-      <w:r>
-        <w:t>, since this would sort of indicate the direction of the flow of the data.</w:t>
-      </w:r>
-    </w:p>
-    <w:p/>
-    <w:p>
-      <w:pPr>
-        <w:ind w:left="852"/>
-        <w:rPr>
-          <w:i/>
-          <w:iCs/>
-        </w:rPr>
-      </w:pPr>
-      <w:r>
-        <w:rPr>
-          <w:i/>
-          <w:iCs/>
-          <w:noProof/>
-        </w:rPr>
-        <w:drawing>
-          <wp:inline distT="0" distB="0" distL="0" distR="0" wp14:anchorId="21D35D59" wp14:editId="71B10C7C">
-            <wp:extent cx="2234948" cy="441196"/>
-            <wp:effectExtent l="0" t="0" r="0" b="0"/>
-            <wp:docPr id="34" name="Picture 34"/>
-            <wp:cNvGraphicFramePr>
-              <a:graphicFrameLocks xmlns:a="http://schemas.openxmlformats.org/drawingml/2006/main" noChangeAspect="1"/>
-            </wp:cNvGraphicFramePr>
-            <a:graphic xmlns:a="http://schemas.openxmlformats.org/drawingml/2006/main">
-              <a:graphicData uri="http://schemas.openxmlformats.org/drawingml/2006/picture">
-                <pic:pic xmlns:pic="http://schemas.openxmlformats.org/drawingml/2006/picture">
-                  <pic:nvPicPr>
-                    <pic:cNvPr id="1" name=""/>
-                    <pic:cNvPicPr/>
-                  </pic:nvPicPr>
-                  <pic:blipFill>
-                    <a:blip r:embed="rId34"/>
-                    <a:stretch>
-                      <a:fillRect/>
-                    </a:stretch>
-                  </pic:blipFill>
-                  <pic:spPr>
-                    <a:xfrm>
-                      <a:off x="0" y="0"/>
                       <a:ext cx="2295248" cy="453100"/>
                     </a:xfrm>
                     <a:prstGeom prst="rect">
@@ -3952,15 +3923,7 @@
     <w:p/>
     <w:p>
       <w:r>
-        <w:t xml:space="preserve">But the price of inconsistency might not be worth this </w:t>
-      </w:r>
-      <w:proofErr w:type="spellStart"/>
-      <w:r>
-        <w:t>intuitivity</w:t>
-      </w:r>
-      <w:proofErr w:type="spellEnd"/>
-      <w:r>
-        <w:t>, and might actually be less intuitive.</w:t>
+        <w:t>But the price of inconsistency might not be worth this intuitivity, and might actually be less intuitive.</w:t>
       </w:r>
     </w:p>
     <w:p/>
@@ -4101,8 +4064,6 @@
       <w:r>
         <w:t>here.</w:t>
       </w:r>
-      <w:bookmarkStart w:id="1" w:name="_GoBack"/>
-      <w:bookmarkEnd w:id="1"/>
     </w:p>
     <w:sectPr>
       <w:pgSz w:w="12240" w:h="15840"/>
@@ -5566,7 +5527,7 @@
 </file>
 
 <file path=customXml/itemProps1.xml><?xml version="1.0" encoding="utf-8"?>
-<ds:datastoreItem xmlns:ds="http://schemas.openxmlformats.org/officeDocument/2006/customXml" ds:itemID="{6FD81B43-181B-4FC5-B390-1E29E1008FE7}">
+<ds:datastoreItem xmlns:ds="http://schemas.openxmlformats.org/officeDocument/2006/customXml" ds:itemID="{C23EC07B-51C2-49E5-A15C-1738C16AC46B}">
   <ds:schemaRefs>
     <ds:schemaRef ds:uri="http://schemas.openxmlformats.org/officeDocument/2006/bibliography"/>
   </ds:schemaRefs>

</xml_diff>

<commit_message>
Circle Language Spec: System Objects: Assignment: Reformulations. Reordered some texts too.
</commit_message>
<xml_diff>
--- a/1.1. Circle Language Spec/07. System Objects/2. Assignment.docx
+++ b/1.1. Circle Language Spec/07. System Objects/2. Assignment.docx
@@ -56,89 +56,53 @@
         <w:t xml:space="preserve">Calls to </w:t>
       </w:r>
       <w:r>
+        <w:t>system</w:t>
+      </w:r>
+      <w:r>
         <w:rPr>
           <w:b/>
           <w:bCs/>
         </w:rPr>
-        <w:t>Get</w:t>
-      </w:r>
-      <w:r>
-        <w:t xml:space="preserve">, </w:t>
+        <w:t xml:space="preserve"> </w:t>
+      </w:r>
+      <w:r>
+        <w:t>commands</w:t>
+      </w:r>
+      <w:r>
+        <w:t xml:space="preserve"> </w:t>
+      </w:r>
+      <w:r>
+        <w:t xml:space="preserve">(like </w:t>
       </w:r>
       <w:r>
         <w:rPr>
           <w:b/>
           <w:bCs/>
         </w:rPr>
-        <w:t xml:space="preserve">Set </w:t>
-      </w:r>
-      <w:r>
-        <w:t xml:space="preserve">and </w:t>
+        <w:t>Object</w:t>
+      </w:r>
+      <w:r>
+        <w:t xml:space="preserve"> </w:t>
       </w:r>
       <w:r>
         <w:rPr>
           <w:b/>
           <w:bCs/>
         </w:rPr>
-        <w:t xml:space="preserve">Use </w:t>
-      </w:r>
-      <w:r>
-        <w:t>commands</w:t>
-      </w:r>
-      <w:r>
-        <w:t xml:space="preserve"> might not </w:t>
-      </w:r>
-      <w:r>
-        <w:t xml:space="preserve">commonly </w:t>
-      </w:r>
-      <w:r>
-        <w:t>be seen directly</w:t>
-      </w:r>
-      <w:r>
-        <w:t xml:space="preserve">. Those </w:t>
-      </w:r>
-      <w:r>
-        <w:t xml:space="preserve">may be more likely to be </w:t>
-      </w:r>
-      <w:r>
-        <w:t xml:space="preserve">called </w:t>
-      </w:r>
-      <w:r>
-        <w:t>indirectly</w:t>
-      </w:r>
-      <w:r>
-        <w:t>. An assignment command</w:t>
-      </w:r>
-      <w:r>
-        <w:t xml:space="preserve"> might</w:t>
-      </w:r>
-      <w:r>
-        <w:t xml:space="preserve"> </w:t>
-      </w:r>
-      <w:r>
-        <w:t xml:space="preserve">indirectly </w:t>
-      </w:r>
-      <w:r>
-        <w:t>carry out</w:t>
-      </w:r>
-      <w:r>
-        <w:rPr>
-          <w:color w:val="FF0000"/>
-        </w:rPr>
-        <w:t xml:space="preserve"> </w:t>
-      </w:r>
-      <w:r>
-        <w:t xml:space="preserve">a </w:t>
+        <w:t>Get</w:t>
+      </w:r>
+      <w:r>
+        <w:t xml:space="preserve">, </w:t>
       </w:r>
       <w:r>
         <w:rPr>
           <w:b/>
           <w:bCs/>
         </w:rPr>
-        <w:t xml:space="preserve">Get </w:t>
-      </w:r>
-      <w:r>
-        <w:t xml:space="preserve">on one object and a </w:t>
+        <w:t>Value</w:t>
+      </w:r>
+      <w:r>
+        <w:t xml:space="preserve"> </w:t>
       </w:r>
       <w:r>
         <w:rPr>
@@ -148,183 +112,156 @@
         <w:t xml:space="preserve">Set </w:t>
       </w:r>
       <w:r>
-        <w:t>on another object,</w:t>
-      </w:r>
-      <w:r>
-        <w:t xml:space="preserve"> </w:t>
-      </w:r>
-      <w:r>
-        <w:t xml:space="preserve">trying </w:t>
-      </w:r>
-      <w:r>
-        <w:t xml:space="preserve">to </w:t>
-      </w:r>
-      <w:r>
-        <w:t xml:space="preserve">yield </w:t>
-      </w:r>
-      <w:r>
-        <w:t xml:space="preserve">over </w:t>
-      </w:r>
-      <w:r>
-        <w:t xml:space="preserve">something </w:t>
-      </w:r>
-      <w:bookmarkStart w:id="0" w:name="_GoBack"/>
-      <w:bookmarkEnd w:id="0"/>
-      <w:r>
-        <w:t xml:space="preserve">from one </w:t>
-      </w:r>
-      <w:r>
-        <w:t>symbol</w:t>
-      </w:r>
-      <w:r>
-        <w:t xml:space="preserve"> to another.</w:t>
-      </w:r>
-    </w:p>
-    <w:p/>
-    <w:p>
-      <w:r>
-        <w:t>Different aspects</w:t>
-      </w:r>
-      <w:r>
-        <w:t xml:space="preserve"> (</w:t>
-      </w:r>
-      <w:r>
-        <w:t>such as a value</w:t>
-      </w:r>
-      <w:r>
-        <w:t>, object</w:t>
-      </w:r>
-      <w:r>
-        <w:t xml:space="preserve"> or </w:t>
-      </w:r>
-      <w:r>
-        <w:t>class</w:t>
-      </w:r>
-      <w:r>
-        <w:t>)</w:t>
-      </w:r>
-      <w:r>
-        <w:t xml:space="preserve"> might</w:t>
-      </w:r>
-      <w:r>
-        <w:t xml:space="preserve"> </w:t>
-      </w:r>
-      <w:r>
-        <w:t xml:space="preserve">correspond with </w:t>
-      </w:r>
-      <w:r>
-        <w:t>different types of assignment. Below</w:t>
-      </w:r>
-      <w:r>
-        <w:t xml:space="preserve"> an attempt to list more </w:t>
-      </w:r>
-      <w:r>
-        <w:t xml:space="preserve">common </w:t>
-      </w:r>
-      <w:r>
-        <w:t>types of assignment.</w:t>
-      </w:r>
-    </w:p>
-    <w:p/>
-    <w:p>
-      <w:r>
-        <w:t xml:space="preserve">The overview also </w:t>
-      </w:r>
-      <w:r>
-        <w:t xml:space="preserve">tries </w:t>
-      </w:r>
-      <w:r>
-        <w:t>to illustrate</w:t>
-      </w:r>
-      <w:r>
-        <w:t xml:space="preserve">, which </w:t>
+        <w:t xml:space="preserve">or </w:t>
       </w:r>
       <w:r>
         <w:rPr>
           <w:b/>
           <w:bCs/>
         </w:rPr>
-        <w:t>Get</w:t>
-      </w:r>
-      <w:r>
-        <w:t xml:space="preserve">, </w:t>
+        <w:t>Use</w:t>
       </w:r>
       <w:r>
         <w:rPr>
           <w:b/>
           <w:bCs/>
         </w:rPr>
-        <w:t xml:space="preserve">Set </w:t>
-      </w:r>
-      <w:r>
-        <w:t xml:space="preserve">and </w:t>
+        <w:t xml:space="preserve"> As Class</w:t>
+      </w:r>
+      <w:r>
+        <w:t xml:space="preserve">) </w:t>
+      </w:r>
+      <w:r>
+        <w:t xml:space="preserve">might not </w:t>
+      </w:r>
+      <w:r>
+        <w:t xml:space="preserve">be </w:t>
+      </w:r>
+      <w:r>
+        <w:t xml:space="preserve">commonly </w:t>
+      </w:r>
+      <w:r>
+        <w:t>seen</w:t>
+      </w:r>
+      <w:r>
+        <w:t xml:space="preserve">. </w:t>
+      </w:r>
+      <w:r>
+        <w:t xml:space="preserve">They might be </w:t>
+      </w:r>
+      <w:r>
+        <w:t xml:space="preserve">more likely to be </w:t>
+      </w:r>
+      <w:r>
+        <w:t xml:space="preserve">called </w:t>
+      </w:r>
+      <w:r>
+        <w:t>indirectly</w:t>
+      </w:r>
+      <w:r>
+        <w:t>. An assignment command</w:t>
+      </w:r>
+      <w:r>
+        <w:t xml:space="preserve"> might</w:t>
+      </w:r>
+      <w:r>
+        <w:t xml:space="preserve"> </w:t>
+      </w:r>
+      <w:r>
+        <w:t xml:space="preserve">indirectly </w:t>
+      </w:r>
+      <w:r>
+        <w:t>carry out</w:t>
+      </w:r>
+      <w:r>
+        <w:rPr>
+          <w:color w:val="FF0000"/>
+        </w:rPr>
+        <w:t xml:space="preserve"> </w:t>
+      </w:r>
+      <w:r>
+        <w:t xml:space="preserve">a </w:t>
       </w:r>
       <w:r>
         <w:rPr>
           <w:b/>
           <w:bCs/>
         </w:rPr>
-        <w:t xml:space="preserve">Use </w:t>
-      </w:r>
-      <w:r>
-        <w:t>commands</w:t>
-      </w:r>
-      <w:r>
-        <w:t xml:space="preserve"> might be</w:t>
-      </w:r>
-      <w:r>
-        <w:t xml:space="preserve"> called</w:t>
-      </w:r>
-      <w:r>
-        <w:t xml:space="preserve"> while</w:t>
+        <w:t xml:space="preserve">Get </w:t>
+      </w:r>
+      <w:r>
+        <w:t xml:space="preserve">on one object and a </w:t>
+      </w:r>
+      <w:r>
+        <w:rPr>
+          <w:b/>
+          <w:bCs/>
+        </w:rPr>
+        <w:t xml:space="preserve">Set </w:t>
+      </w:r>
+      <w:r>
+        <w:t>on another object,</w:t>
       </w:r>
       <w:r>
         <w:t xml:space="preserve"> </w:t>
       </w:r>
       <w:r>
-        <w:t>perform</w:t>
-      </w:r>
-      <w:r>
-        <w:t>ing</w:t>
-      </w:r>
-      <w:r>
-        <w:t xml:space="preserve"> </w:t>
-      </w:r>
-      <w:r>
-        <w:t>the</w:t>
-      </w:r>
-      <w:r>
-        <w:t xml:space="preserve"> </w:t>
-      </w:r>
-      <w:r>
-        <w:t>assignment.</w:t>
-      </w:r>
-    </w:p>
-    <w:p/>
-    <w:p>
-      <w:r>
-        <w:t xml:space="preserve">Because assignments might </w:t>
-      </w:r>
-      <w:r>
-        <w:t xml:space="preserve">occur </w:t>
-      </w:r>
-      <w:r>
-        <w:t>common</w:t>
-      </w:r>
-      <w:r>
-        <w:t>ly</w:t>
-      </w:r>
-      <w:r>
-        <w:t xml:space="preserve">, </w:t>
-      </w:r>
-      <w:r>
-        <w:t>an implicit simplified notation is suggested here.</w:t>
-      </w:r>
-    </w:p>
-    <w:p/>
-    <w:p>
-      <w:r>
-        <w:t xml:space="preserve">To demonstrate the difference between object-bound aspects and reference-bound aspects, the following notation is employed. </w:t>
+        <w:t xml:space="preserve">trying </w:t>
+      </w:r>
+      <w:r>
+        <w:t xml:space="preserve">to </w:t>
+      </w:r>
+      <w:r>
+        <w:t xml:space="preserve">yield </w:t>
+      </w:r>
+      <w:r>
+        <w:t xml:space="preserve">over </w:t>
+      </w:r>
+      <w:r>
+        <w:t xml:space="preserve">something </w:t>
+      </w:r>
+      <w:r>
+        <w:t xml:space="preserve">from one </w:t>
+      </w:r>
+      <w:r>
+        <w:t>symbol</w:t>
+      </w:r>
+      <w:r>
+        <w:t xml:space="preserve"> to another.</w:t>
+      </w:r>
+    </w:p>
+    <w:p>
+      <w:pPr>
+        <w:pStyle w:val="Heading3"/>
+      </w:pPr>
+      <w:r>
+        <w:t>Distinguishing Object-Bound and Reference</w:t>
+      </w:r>
+      <w:r>
+        <w:t>-</w:t>
+      </w:r>
+      <w:r>
+        <w:t>Bound Aspects</w:t>
+      </w:r>
+    </w:p>
+    <w:p>
+      <w:r>
+        <w:t>T</w:t>
+      </w:r>
+      <w:r>
+        <w:t xml:space="preserve">o demonstrate the difference between object-bound aspects and reference-bound aspects </w:t>
+      </w:r>
+      <w:r>
+        <w:t xml:space="preserve">this article </w:t>
+      </w:r>
+      <w:r>
+        <w:t xml:space="preserve">tries to </w:t>
+      </w:r>
+      <w:r>
+        <w:t xml:space="preserve">employ the </w:t>
+      </w:r>
+      <w:r>
+        <w:t xml:space="preserve">following notation. </w:t>
       </w:r>
       <w:r>
         <w:t xml:space="preserve">When </w:t>
@@ -492,6 +429,8 @@
       <w:r>
         <w:t>a parent around it:</w:t>
       </w:r>
+      <w:bookmarkStart w:id="0" w:name="_GoBack"/>
+      <w:bookmarkEnd w:id="0"/>
     </w:p>
     <w:p/>
     <w:p>
@@ -561,6 +500,93 @@
         <w:t>Basic Assignment Types</w:t>
       </w:r>
     </w:p>
+    <w:p>
+      <w:r>
+        <w:t xml:space="preserve">Different system aspects (such as a value, object or class) might correspond with different types of assignment. Below an attempt to list some of the more </w:t>
+      </w:r>
+      <w:r>
+        <w:t xml:space="preserve">common </w:t>
+      </w:r>
+      <w:r>
+        <w:t>types of assignment.</w:t>
+      </w:r>
+    </w:p>
+    <w:p/>
+    <w:p>
+      <w:r>
+        <w:t xml:space="preserve">The overview also tries to illustrate, which </w:t>
+      </w:r>
+      <w:r>
+        <w:rPr>
+          <w:b/>
+          <w:bCs/>
+        </w:rPr>
+        <w:t>Get</w:t>
+      </w:r>
+      <w:r>
+        <w:t xml:space="preserve">, </w:t>
+      </w:r>
+      <w:r>
+        <w:rPr>
+          <w:b/>
+          <w:bCs/>
+        </w:rPr>
+        <w:t xml:space="preserve">Set </w:t>
+      </w:r>
+      <w:r>
+        <w:t xml:space="preserve">and </w:t>
+      </w:r>
+      <w:r>
+        <w:rPr>
+          <w:b/>
+          <w:bCs/>
+        </w:rPr>
+        <w:t xml:space="preserve">Use </w:t>
+      </w:r>
+      <w:r>
+        <w:t xml:space="preserve">commands might be called while </w:t>
+      </w:r>
+      <w:r>
+        <w:t xml:space="preserve">performing </w:t>
+      </w:r>
+      <w:r>
+        <w:t>the</w:t>
+      </w:r>
+      <w:r>
+        <w:t xml:space="preserve"> </w:t>
+      </w:r>
+      <w:r>
+        <w:t>assignment.</w:t>
+      </w:r>
+    </w:p>
+    <w:p/>
+    <w:p>
+      <w:r>
+        <w:t xml:space="preserve">Because assignments might </w:t>
+      </w:r>
+      <w:r>
+        <w:t xml:space="preserve">occur </w:t>
+      </w:r>
+      <w:r>
+        <w:t>common</w:t>
+      </w:r>
+      <w:r>
+        <w:t>ly</w:t>
+      </w:r>
+      <w:r>
+        <w:t xml:space="preserve">, </w:t>
+      </w:r>
+      <w:r>
+        <w:t>an implicit</w:t>
+      </w:r>
+      <w:r>
+        <w:t>,</w:t>
+      </w:r>
+      <w:r>
+        <w:t xml:space="preserve"> simplified notation is suggested here.</w:t>
+      </w:r>
+    </w:p>
+    <w:p/>
     <w:tbl>
       <w:tblPr>
         <w:tblW w:w="0" w:type="auto"/>
@@ -574,12 +600,12 @@
         <w:tblLook w:val="00A0" w:firstRow="1" w:lastRow="0" w:firstColumn="1" w:lastColumn="0" w:noHBand="0" w:noVBand="0"/>
       </w:tblPr>
       <w:tblGrid>
-        <w:gridCol w:w="3750"/>
+        <w:gridCol w:w="5670"/>
       </w:tblGrid>
       <w:tr>
         <w:tc>
           <w:tcPr>
-            <w:tcW w:w="3750" w:type="dxa"/>
+            <w:tcW w:w="5670" w:type="dxa"/>
             <w:shd w:val="clear" w:color="auto" w:fill="auto"/>
             <w:vAlign w:val="center"/>
           </w:tcPr>
@@ -613,7 +639,7 @@
         </w:trPr>
         <w:tc>
           <w:tcPr>
-            <w:tcW w:w="3750" w:type="dxa"/>
+            <w:tcW w:w="5670" w:type="dxa"/>
             <w:shd w:val="clear" w:color="auto" w:fill="auto"/>
             <w:vAlign w:val="center"/>
           </w:tcPr>
@@ -765,17 +791,26 @@
               <w:rPr>
                 <w:i/>
               </w:rPr>
-              <w:t>value of one object</w:t>
-            </w:r>
-          </w:p>
-          <w:p>
-            <w:pPr>
-              <w:ind w:left="0"/>
-              <w:jc w:val="center"/>
+              <w:t xml:space="preserve">value </w:t>
+            </w:r>
+            <w:r>
               <w:rPr>
                 <w:i/>
               </w:rPr>
-            </w:pPr>
+              <w:t xml:space="preserve">from </w:t>
+            </w:r>
+            <w:r>
+              <w:rPr>
+                <w:i/>
+              </w:rPr>
+              <w:t>one object</w:t>
+            </w:r>
+            <w:r>
+              <w:rPr>
+                <w:i/>
+              </w:rPr>
+              <w:t xml:space="preserve"> </w:t>
+            </w:r>
             <w:r>
               <w:rPr>
                 <w:i/>
@@ -880,7 +915,7 @@
       <w:tr>
         <w:tc>
           <w:tcPr>
-            <w:tcW w:w="3750" w:type="dxa"/>
+            <w:tcW w:w="5670" w:type="dxa"/>
             <w:shd w:val="clear" w:color="auto" w:fill="auto"/>
             <w:vAlign w:val="center"/>
           </w:tcPr>
@@ -910,7 +945,7 @@
         </w:trPr>
         <w:tc>
           <w:tcPr>
-            <w:tcW w:w="3750" w:type="dxa"/>
+            <w:tcW w:w="5670" w:type="dxa"/>
             <w:shd w:val="clear" w:color="auto" w:fill="auto"/>
             <w:vAlign w:val="center"/>
           </w:tcPr>
@@ -1080,28 +1115,28 @@
               <w:rPr>
                 <w:i/>
               </w:rPr>
-              <w:t xml:space="preserve">one symbol point </w:t>
-            </w:r>
-            <w:r>
+              <w:t>one symbol point</w:t>
+            </w:r>
+          </w:p>
+          <w:p>
+            <w:pPr>
+              <w:ind w:left="0"/>
+              <w:jc w:val="center"/>
               <w:rPr>
                 <w:i/>
               </w:rPr>
-              <w:t xml:space="preserve">to </w:t>
-            </w:r>
-          </w:p>
-          <w:p>
-            <w:pPr>
-              <w:ind w:left="0"/>
-              <w:jc w:val="center"/>
+            </w:pPr>
+            <w:r>
               <w:rPr>
                 <w:i/>
               </w:rPr>
-            </w:pPr>
+              <w:t xml:space="preserve">to the object </w:t>
+            </w:r>
             <w:r>
               <w:rPr>
                 <w:i/>
               </w:rPr>
-              <w:t xml:space="preserve">the same object as </w:t>
+              <w:t xml:space="preserve">indicated by </w:t>
             </w:r>
             <w:r>
               <w:rPr>
@@ -1251,7 +1286,7 @@
       <w:tr>
         <w:tc>
           <w:tcPr>
-            <w:tcW w:w="3750" w:type="dxa"/>
+            <w:tcW w:w="5670" w:type="dxa"/>
             <w:shd w:val="clear" w:color="auto" w:fill="auto"/>
             <w:vAlign w:val="center"/>
           </w:tcPr>
@@ -1278,7 +1313,7 @@
       <w:tr>
         <w:tc>
           <w:tcPr>
-            <w:tcW w:w="3750" w:type="dxa"/>
+            <w:tcW w:w="5670" w:type="dxa"/>
             <w:shd w:val="clear" w:color="auto" w:fill="auto"/>
             <w:vAlign w:val="center"/>
           </w:tcPr>
@@ -1351,7 +1386,7 @@
       <w:tr>
         <w:tc>
           <w:tcPr>
-            <w:tcW w:w="3750" w:type="dxa"/>
+            <w:tcW w:w="5670" w:type="dxa"/>
             <w:shd w:val="clear" w:color="auto" w:fill="auto"/>
             <w:vAlign w:val="center"/>
           </w:tcPr>
@@ -1374,7 +1409,25 @@
                 <w:bCs/>
                 <w:szCs w:val="22"/>
               </w:rPr>
-              <w:t xml:space="preserve">Use As Class (~= Object Get) </w:t>
+              <w:t>Use As Class (</w:t>
+            </w:r>
+            <w:r>
+              <w:rPr>
+                <w:rFonts w:asciiTheme="minorHAnsi" w:hAnsiTheme="minorHAnsi"/>
+                <w:b/>
+                <w:bCs/>
+                <w:szCs w:val="22"/>
+              </w:rPr>
+              <w:t>≈</w:t>
+            </w:r>
+            <w:r>
+              <w:rPr>
+                <w:rFonts w:asciiTheme="minorHAnsi" w:hAnsiTheme="minorHAnsi"/>
+                <w:b/>
+                <w:bCs/>
+                <w:szCs w:val="22"/>
+              </w:rPr>
+              <w:t xml:space="preserve"> Object Get) </w:t>
             </w:r>
             <w:r>
               <w:rPr>
@@ -1419,7 +1472,7 @@
       <w:tr>
         <w:tc>
           <w:tcPr>
-            <w:tcW w:w="3750" w:type="dxa"/>
+            <w:tcW w:w="5670" w:type="dxa"/>
             <w:shd w:val="clear" w:color="auto" w:fill="auto"/>
             <w:vAlign w:val="center"/>
           </w:tcPr>
@@ -1435,7 +1488,7 @@
               <w:rPr>
                 <w:i/>
               </w:rPr>
-              <w:t xml:space="preserve">Tries to use the </w:t>
+              <w:t xml:space="preserve">Tries to use </w:t>
             </w:r>
             <w:r>
               <w:rPr>
@@ -1449,15 +1502,6 @@
               </w:rPr>
               <w:t xml:space="preserve">as </w:t>
             </w:r>
-          </w:p>
-          <w:p>
-            <w:pPr>
-              <w:ind w:left="0"/>
-              <w:jc w:val="center"/>
-              <w:rPr>
-                <w:i/>
-              </w:rPr>
-            </w:pPr>
             <w:r>
               <w:rPr>
                 <w:i/>
@@ -1583,76 +1627,231 @@
     </w:tbl>
     <w:p/>
     <w:p>
-      <w:pPr>
-        <w:rPr>
+      <w:r>
+        <w:t xml:space="preserve">In </w:t>
+      </w:r>
+      <w:r>
+        <w:t xml:space="preserve">this </w:t>
+      </w:r>
+      <w:r>
+        <w:t xml:space="preserve">assignment notation </w:t>
+      </w:r>
+      <w:r>
+        <w:t>the</w:t>
+      </w:r>
+      <w:r>
+        <w:t xml:space="preserve"> </w:t>
+      </w:r>
+      <w:r>
+        <w:t xml:space="preserve">line type </w:t>
+      </w:r>
+      <w:r>
+        <w:t xml:space="preserve">(dashed, wavy) might </w:t>
+      </w:r>
+      <w:r>
+        <w:t>indicate</w:t>
+      </w:r>
+      <w:r>
+        <w:rPr>
+          <w:color w:val="FF0000"/>
+        </w:rPr>
+        <w:t xml:space="preserve"> </w:t>
+      </w:r>
+      <w:r>
+        <w:t>which aspect</w:t>
+      </w:r>
+      <w:r>
+        <w:t xml:space="preserve"> would be</w:t>
+      </w:r>
+      <w:r>
+        <w:t xml:space="preserve"> </w:t>
+      </w:r>
+      <w:r>
+        <w:t>yielded over</w:t>
+      </w:r>
+      <w:r>
+        <w:t>.</w:t>
+      </w:r>
+    </w:p>
+    <w:p/>
+    <w:p>
+      <w:pPr>
+        <w:ind w:left="852"/>
+      </w:pPr>
+      <w:r>
+        <w:rPr>
+          <w:noProof/>
           <w:color w:val="FFC000"/>
         </w:rPr>
-      </w:pPr>
-      <w:r>
-        <w:t xml:space="preserve">In </w:t>
-      </w:r>
-      <w:r>
-        <w:t xml:space="preserve">this </w:t>
-      </w:r>
-      <w:r>
-        <w:t xml:space="preserve">assignment notation </w:t>
-      </w:r>
-      <w:r>
-        <w:t>the</w:t>
-      </w:r>
-      <w:r>
-        <w:t xml:space="preserve"> </w:t>
-      </w:r>
-      <w:r>
-        <w:t xml:space="preserve">line type </w:t>
-      </w:r>
-      <w:r>
-        <w:t xml:space="preserve">(dashed, wavy) might </w:t>
-      </w:r>
-      <w:r>
-        <w:t>indicate</w:t>
-      </w:r>
-      <w:r>
-        <w:rPr>
-          <w:color w:val="FF0000"/>
-        </w:rPr>
-        <w:t xml:space="preserve"> </w:t>
-      </w:r>
-      <w:r>
-        <w:t>which aspect</w:t>
-      </w:r>
-      <w:r>
-        <w:t xml:space="preserve"> would be</w:t>
-      </w:r>
-      <w:r>
-        <w:t xml:space="preserve"> </w:t>
-      </w:r>
-      <w:r>
-        <w:t>yielded over</w:t>
+        <w:drawing>
+          <wp:inline distT="0" distB="0" distL="0" distR="0" wp14:anchorId="43007D72" wp14:editId="04D95017">
+            <wp:extent cx="667081" cy="443946"/>
+            <wp:effectExtent l="0" t="0" r="0" b="0"/>
+            <wp:docPr id="5" name="Picture 5"/>
+            <wp:cNvGraphicFramePr>
+              <a:graphicFrameLocks xmlns:a="http://schemas.openxmlformats.org/drawingml/2006/main" noChangeAspect="1"/>
+            </wp:cNvGraphicFramePr>
+            <a:graphic xmlns:a="http://schemas.openxmlformats.org/drawingml/2006/main">
+              <a:graphicData uri="http://schemas.openxmlformats.org/drawingml/2006/picture">
+                <pic:pic xmlns:pic="http://schemas.openxmlformats.org/drawingml/2006/picture">
+                  <pic:nvPicPr>
+                    <pic:cNvPr id="1" name=""/>
+                    <pic:cNvPicPr/>
+                  </pic:nvPicPr>
+                  <pic:blipFill>
+                    <a:blip r:embed="rId18"/>
+                    <a:stretch>
+                      <a:fillRect/>
+                    </a:stretch>
+                  </pic:blipFill>
+                  <pic:spPr>
+                    <a:xfrm>
+                      <a:off x="0" y="0"/>
+                      <a:ext cx="685970" cy="456517"/>
+                    </a:xfrm>
+                    <a:prstGeom prst="rect">
+                      <a:avLst/>
+                    </a:prstGeom>
+                  </pic:spPr>
+                </pic:pic>
+              </a:graphicData>
+            </a:graphic>
+          </wp:inline>
+        </w:drawing>
+      </w:r>
+    </w:p>
+    <w:p/>
+    <w:p>
+      <w:r>
+        <w:t>The</w:t>
+      </w:r>
+      <w:r>
+        <w:t xml:space="preserve"> access mark</w:t>
+      </w:r>
+      <w:r>
+        <w:t xml:space="preserve"> (the smaller line crossing the longer line) </w:t>
+      </w:r>
+      <w:r>
+        <w:t>might indicate direction</w:t>
       </w:r>
       <w:r>
         <w:t>.</w:t>
       </w:r>
-      <w:r>
-        <w:t xml:space="preserve"> </w:t>
-      </w:r>
-      <w:r>
-        <w:t>The</w:t>
-      </w:r>
-      <w:r>
-        <w:t xml:space="preserve"> access mark</w:t>
-      </w:r>
-      <w:r>
-        <w:t xml:space="preserve"> (the smaller line crossing the longer line) </w:t>
-      </w:r>
-      <w:r>
-        <w:t>might indicate direction</w:t>
-      </w:r>
-      <w:r>
-        <w:t>.</w:t>
-      </w:r>
-      <w:r>
-        <w:t xml:space="preserve"> The diamond shape in the middle would indicate a call to an assignment command.</w:t>
+    </w:p>
+    <w:p/>
+    <w:p>
+      <w:pPr>
+        <w:ind w:left="852"/>
+      </w:pPr>
+      <w:r>
+        <w:rPr>
+          <w:noProof/>
+          <w:color w:val="FFC000"/>
+        </w:rPr>
+        <w:drawing>
+          <wp:inline distT="0" distB="0" distL="0" distR="0" wp14:anchorId="5B8459F9" wp14:editId="7F7C9C11">
+            <wp:extent cx="660274" cy="479064"/>
+            <wp:effectExtent l="0" t="0" r="6985" b="0"/>
+            <wp:docPr id="8" name="Picture 8"/>
+            <wp:cNvGraphicFramePr>
+              <a:graphicFrameLocks xmlns:a="http://schemas.openxmlformats.org/drawingml/2006/main" noChangeAspect="1"/>
+            </wp:cNvGraphicFramePr>
+            <a:graphic xmlns:a="http://schemas.openxmlformats.org/drawingml/2006/main">
+              <a:graphicData uri="http://schemas.openxmlformats.org/drawingml/2006/picture">
+                <pic:pic xmlns:pic="http://schemas.openxmlformats.org/drawingml/2006/picture">
+                  <pic:nvPicPr>
+                    <pic:cNvPr id="1" name=""/>
+                    <pic:cNvPicPr/>
+                  </pic:nvPicPr>
+                  <pic:blipFill>
+                    <a:blip r:embed="rId19"/>
+                    <a:stretch>
+                      <a:fillRect/>
+                    </a:stretch>
+                  </pic:blipFill>
+                  <pic:spPr>
+                    <a:xfrm>
+                      <a:off x="0" y="0"/>
+                      <a:ext cx="672044" cy="487604"/>
+                    </a:xfrm>
+                    <a:prstGeom prst="rect">
+                      <a:avLst/>
+                    </a:prstGeom>
+                  </pic:spPr>
+                </pic:pic>
+              </a:graphicData>
+            </a:graphic>
+          </wp:inline>
+        </w:drawing>
+      </w:r>
+    </w:p>
+    <w:p/>
+    <w:p>
+      <w:r>
+        <w:t xml:space="preserve">The diamond shape in the middle would </w:t>
+      </w:r>
+      <w:r>
+        <w:t xml:space="preserve">symbolize </w:t>
+      </w:r>
+      <w:r>
+        <w:t>a call to an assignment command.</w:t>
+      </w:r>
+    </w:p>
+    <w:p>
+      <w:pPr>
+        <w:ind w:left="852"/>
+        <w:rPr>
+          <w:color w:val="FFC000"/>
+        </w:rPr>
+      </w:pPr>
+    </w:p>
+    <w:p>
+      <w:pPr>
+        <w:ind w:left="852"/>
+        <w:rPr>
+          <w:color w:val="FFC000"/>
+        </w:rPr>
+      </w:pPr>
+      <w:r>
+        <w:rPr>
+          <w:noProof/>
+          <w:color w:val="FFC000"/>
+        </w:rPr>
+        <w:drawing>
+          <wp:inline distT="0" distB="0" distL="0" distR="0" wp14:anchorId="135F82A4" wp14:editId="3B8E0A24">
+            <wp:extent cx="815864" cy="533711"/>
+            <wp:effectExtent l="0" t="0" r="3810" b="0"/>
+            <wp:docPr id="16" name="Picture 16"/>
+            <wp:cNvGraphicFramePr>
+              <a:graphicFrameLocks xmlns:a="http://schemas.openxmlformats.org/drawingml/2006/main" noChangeAspect="1"/>
+            </wp:cNvGraphicFramePr>
+            <a:graphic xmlns:a="http://schemas.openxmlformats.org/drawingml/2006/main">
+              <a:graphicData uri="http://schemas.openxmlformats.org/drawingml/2006/picture">
+                <pic:pic xmlns:pic="http://schemas.openxmlformats.org/drawingml/2006/picture">
+                  <pic:nvPicPr>
+                    <pic:cNvPr id="1" name=""/>
+                    <pic:cNvPicPr/>
+                  </pic:nvPicPr>
+                  <pic:blipFill>
+                    <a:blip r:embed="rId20"/>
+                    <a:stretch>
+                      <a:fillRect/>
+                    </a:stretch>
+                  </pic:blipFill>
+                  <pic:spPr>
+                    <a:xfrm>
+                      <a:off x="0" y="0"/>
+                      <a:ext cx="815864" cy="533711"/>
+                    </a:xfrm>
+                    <a:prstGeom prst="rect">
+                      <a:avLst/>
+                    </a:prstGeom>
+                  </pic:spPr>
+                </pic:pic>
+              </a:graphicData>
+            </a:graphic>
+          </wp:inline>
+        </w:drawing>
       </w:r>
     </w:p>
     <w:p>
@@ -1813,7 +2012,10 @@
         <w:t xml:space="preserve"> of another reference. </w:t>
       </w:r>
       <w:r>
-        <w:t xml:space="preserve">It might be called </w:t>
+        <w:t xml:space="preserve">That </w:t>
+      </w:r>
+      <w:r>
+        <w:t xml:space="preserve">might be called </w:t>
       </w:r>
       <w:r>
         <w:rPr>
@@ -1897,7 +2099,7 @@
         <w:t xml:space="preserve">to get </w:t>
       </w:r>
       <w:r>
-        <w:t>the</w:t>
+        <w:t>a</w:t>
       </w:r>
       <w:r>
         <w:t xml:space="preserve"> </w:t>
@@ -1983,7 +2185,7 @@
         <w:t>reference</w:t>
       </w:r>
       <w:r>
-        <w:t>.</w:t>
+        <w:t>, since those seem to be distinct.</w:t>
       </w:r>
     </w:p>
     <w:p>
@@ -2087,7 +2289,7 @@
                           <pic:cNvPicPr/>
                         </pic:nvPicPr>
                         <pic:blipFill>
-                          <a:blip r:embed="rId18"/>
+                          <a:blip r:embed="rId21"/>
                           <a:stretch>
                             <a:fillRect/>
                           </a:stretch>
@@ -2235,7 +2437,7 @@
                           <pic:cNvPicPr/>
                         </pic:nvPicPr>
                         <pic:blipFill>
-                          <a:blip r:embed="rId19"/>
+                          <a:blip r:embed="rId22"/>
                           <a:stretch>
                             <a:fillRect/>
                           </a:stretch>
@@ -2393,7 +2595,7 @@
                           <pic:cNvPicPr/>
                         </pic:nvPicPr>
                         <pic:blipFill>
-                          <a:blip r:embed="rId20"/>
+                          <a:blip r:embed="rId23"/>
                           <a:stretch>
                             <a:fillRect/>
                           </a:stretch>
@@ -2556,7 +2758,7 @@
                           <pic:cNvPicPr/>
                         </pic:nvPicPr>
                         <pic:blipFill>
-                          <a:blip r:embed="rId21"/>
+                          <a:blip r:embed="rId24"/>
                           <a:stretch>
                             <a:fillRect/>
                           </a:stretch>
@@ -2617,25 +2819,61 @@
         <w:t xml:space="preserve">some </w:t>
       </w:r>
       <w:r>
-        <w:t xml:space="preserve">ideas let go of in the main text. They are mentioned here, in case they might be used </w:t>
-      </w:r>
-      <w:r>
-        <w:t xml:space="preserve">somewhere </w:t>
-      </w:r>
-      <w:r>
-        <w:t xml:space="preserve">else </w:t>
-      </w:r>
-      <w:r>
-        <w:t xml:space="preserve">or worth </w:t>
+        <w:t xml:space="preserve">ideas let go of in the main </w:t>
+      </w:r>
+      <w:r>
+        <w:t>description</w:t>
+      </w:r>
+      <w:r>
+        <w:t xml:space="preserve">. </w:t>
+      </w:r>
+      <w:r>
+        <w:t xml:space="preserve">An attempt is made </w:t>
+      </w:r>
+      <w:r>
+        <w:t xml:space="preserve">here </w:t>
+      </w:r>
+      <w:r>
+        <w:t>to describe them</w:t>
+      </w:r>
+      <w:r>
+        <w:t xml:space="preserve">, </w:t>
+      </w:r>
+      <w:r>
+        <w:t xml:space="preserve">in case </w:t>
+      </w:r>
+      <w:r>
+        <w:t xml:space="preserve">they </w:t>
+      </w:r>
+      <w:r>
+        <w:t xml:space="preserve">are still </w:t>
+      </w:r>
+      <w:r>
+        <w:t xml:space="preserve">used </w:t>
+      </w:r>
+      <w:r>
+        <w:t xml:space="preserve">somewhere or </w:t>
+      </w:r>
+      <w:r>
+        <w:t xml:space="preserve">may </w:t>
+      </w:r>
+      <w:r>
+        <w:t xml:space="preserve">be </w:t>
       </w:r>
       <w:r>
         <w:t>reconsider</w:t>
       </w:r>
       <w:r>
-        <w:t>ing</w:t>
-      </w:r>
-      <w:r>
-        <w:t xml:space="preserve"> at one point.</w:t>
+        <w:t>ed</w:t>
+      </w:r>
+      <w:r>
+        <w:t xml:space="preserve"> </w:t>
+      </w:r>
+      <w:r>
+        <w:t>later</w:t>
+      </w:r>
+      <w:r>
+        <w:t>.</w:t>
       </w:r>
     </w:p>
     <w:p>
@@ -2643,66 +2881,24 @@
         <w:pStyle w:val="Heading4"/>
       </w:pPr>
       <w:r>
-        <w:t xml:space="preserve">Leaving </w:t>
-      </w:r>
-      <w:r>
-        <w:t>O</w:t>
-      </w:r>
-      <w:r>
-        <w:t>ut Diamond</w:t>
-      </w:r>
-      <w:r>
-        <w:t>s</w:t>
-      </w:r>
-      <w:r>
-        <w:t xml:space="preserve"> </w:t>
-      </w:r>
-      <w:r>
-        <w:t xml:space="preserve">for </w:t>
-      </w:r>
-      <w:r>
-        <w:t>Value Assignment</w:t>
-      </w:r>
-      <w:r>
-        <w:t>?</w:t>
-      </w:r>
-    </w:p>
-    <w:p>
-      <w:r>
-        <w:t xml:space="preserve">Currently the idea might be to express </w:t>
-      </w:r>
-      <w:r>
-        <w:t xml:space="preserve">value </w:t>
-      </w:r>
-      <w:r>
-        <w:rPr>
-          <w:i/>
-          <w:iCs/>
-        </w:rPr>
-        <w:t>assignment</w:t>
-      </w:r>
-      <w:r>
-        <w:t xml:space="preserve"> </w:t>
-      </w:r>
-      <w:r>
-        <w:t xml:space="preserve">and </w:t>
-      </w:r>
-      <w:r>
-        <w:t xml:space="preserve">value </w:t>
-      </w:r>
-      <w:r>
-        <w:rPr>
-          <w:i/>
-          <w:iCs/>
-        </w:rPr>
-        <w:t>correspondence differently:</w:t>
-      </w:r>
-    </w:p>
-    <w:p>
-      <w:pPr>
-        <w:ind w:left="852"/>
-      </w:pPr>
-    </w:p>
+        <w:t>Opposite Direction Indicato</w:t>
+      </w:r>
+      <w:r>
+        <w:t>r</w:t>
+      </w:r>
+      <w:r>
+        <w:t>s?</w:t>
+      </w:r>
+    </w:p>
+    <w:p>
+      <w:r>
+        <w:t xml:space="preserve">There used to be an idea </w:t>
+      </w:r>
+      <w:r>
+        <w:t>to flip the indication of direction in assignment notation.</w:t>
+      </w:r>
+    </w:p>
+    <w:p/>
     <w:p>
       <w:pPr>
         <w:ind w:left="852"/>
@@ -2718,417 +2914,10 @@
           <w:noProof/>
         </w:rPr>
         <w:drawing>
-          <wp:inline distT="0" distB="0" distL="0" distR="0" wp14:anchorId="6F4F447C" wp14:editId="4F034D13">
-            <wp:extent cx="2362011" cy="505380"/>
-            <wp:effectExtent l="0" t="0" r="635" b="9525"/>
-            <wp:docPr id="22" name="Picture 22"/>
-            <wp:cNvGraphicFramePr>
-              <a:graphicFrameLocks xmlns:a="http://schemas.openxmlformats.org/drawingml/2006/main" noChangeAspect="1"/>
-            </wp:cNvGraphicFramePr>
-            <a:graphic xmlns:a="http://schemas.openxmlformats.org/drawingml/2006/main">
-              <a:graphicData uri="http://schemas.openxmlformats.org/drawingml/2006/picture">
-                <pic:pic xmlns:pic="http://schemas.openxmlformats.org/drawingml/2006/picture">
-                  <pic:nvPicPr>
-                    <pic:cNvPr id="1" name=""/>
-                    <pic:cNvPicPr/>
-                  </pic:nvPicPr>
-                  <pic:blipFill>
-                    <a:blip r:embed="rId22"/>
-                    <a:stretch>
-                      <a:fillRect/>
-                    </a:stretch>
-                  </pic:blipFill>
-                  <pic:spPr>
-                    <a:xfrm>
-                      <a:off x="0" y="0"/>
-                      <a:ext cx="2435713" cy="521149"/>
-                    </a:xfrm>
-                    <a:prstGeom prst="rect">
-                      <a:avLst/>
-                    </a:prstGeom>
-                  </pic:spPr>
-                </pic:pic>
-              </a:graphicData>
-            </a:graphic>
-          </wp:inline>
-        </w:drawing>
-      </w:r>
-    </w:p>
-    <w:p>
-      <w:pPr>
-        <w:ind w:left="852"/>
-        <w:rPr>
-          <w:i/>
-          <w:iCs/>
-        </w:rPr>
-      </w:pPr>
-      <w:r>
-        <w:rPr>
-          <w:i/>
-          <w:iCs/>
-        </w:rPr>
-        <w:t>Value assignment</w:t>
-      </w:r>
-    </w:p>
-    <w:p/>
-    <w:p>
-      <w:pPr>
-        <w:ind w:left="852"/>
-        <w:rPr>
-          <w:color w:val="FFC000"/>
-        </w:rPr>
-      </w:pPr>
-      <w:r>
-        <w:rPr>
-          <w:noProof/>
-          <w:color w:val="FFC000"/>
-        </w:rPr>
-        <w:drawing>
-          <wp:inline distT="0" distB="0" distL="0" distR="0" wp14:anchorId="0F3D8F26" wp14:editId="0F2D4E93">
-            <wp:extent cx="2355204" cy="477716"/>
-            <wp:effectExtent l="0" t="0" r="7620" b="0"/>
-            <wp:docPr id="15" name="Picture 15"/>
-            <wp:cNvGraphicFramePr>
-              <a:graphicFrameLocks xmlns:a="http://schemas.openxmlformats.org/drawingml/2006/main" noChangeAspect="1"/>
-            </wp:cNvGraphicFramePr>
-            <a:graphic xmlns:a="http://schemas.openxmlformats.org/drawingml/2006/main">
-              <a:graphicData uri="http://schemas.openxmlformats.org/drawingml/2006/picture">
-                <pic:pic xmlns:pic="http://schemas.openxmlformats.org/drawingml/2006/picture">
-                  <pic:nvPicPr>
-                    <pic:cNvPr id="1" name=""/>
-                    <pic:cNvPicPr/>
-                  </pic:nvPicPr>
-                  <pic:blipFill>
-                    <a:blip r:embed="rId23"/>
-                    <a:stretch>
-                      <a:fillRect/>
-                    </a:stretch>
-                  </pic:blipFill>
-                  <pic:spPr>
-                    <a:xfrm>
-                      <a:off x="0" y="0"/>
-                      <a:ext cx="2403934" cy="487600"/>
-                    </a:xfrm>
-                    <a:prstGeom prst="rect">
-                      <a:avLst/>
-                    </a:prstGeom>
-                  </pic:spPr>
-                </pic:pic>
-              </a:graphicData>
-            </a:graphic>
-          </wp:inline>
-        </w:drawing>
-      </w:r>
-    </w:p>
-    <w:p>
-      <w:pPr>
-        <w:ind w:left="852"/>
-        <w:rPr>
-          <w:i/>
-          <w:iCs/>
-        </w:rPr>
-      </w:pPr>
-      <w:r>
-        <w:rPr>
-          <w:i/>
-          <w:iCs/>
-        </w:rPr>
-        <w:t xml:space="preserve">Value </w:t>
-      </w:r>
-      <w:r>
-        <w:rPr>
-          <w:i/>
-          <w:iCs/>
-        </w:rPr>
-        <w:t>correspondence</w:t>
-      </w:r>
-    </w:p>
-    <w:p/>
-    <w:p>
-      <w:r>
-        <w:t>In the past there was the thought, that value lines might always mean assignment. So that assignment</w:t>
-      </w:r>
-      <w:r>
-        <w:t xml:space="preserve"> m</w:t>
-      </w:r>
-      <w:r>
-        <w:t>ight not need a diamond shape:</w:t>
-      </w:r>
-    </w:p>
-    <w:p>
-      <w:pPr>
-        <w:ind w:left="852"/>
-      </w:pPr>
-    </w:p>
-    <w:p>
-      <w:pPr>
-        <w:ind w:left="852"/>
-      </w:pPr>
-      <w:r>
-        <w:rPr>
-          <w:noProof/>
-        </w:rPr>
-        <w:drawing>
-          <wp:inline distT="0" distB="0" distL="0" distR="0" wp14:anchorId="0002E1B8" wp14:editId="099A0B1E">
-            <wp:extent cx="2340610" cy="435610"/>
-            <wp:effectExtent l="0" t="0" r="0" b="0"/>
-            <wp:docPr id="6" name="Picture 6"/>
-            <wp:cNvGraphicFramePr>
-              <a:graphicFrameLocks xmlns:a="http://schemas.openxmlformats.org/drawingml/2006/main" noChangeAspect="1"/>
-            </wp:cNvGraphicFramePr>
-            <a:graphic xmlns:a="http://schemas.openxmlformats.org/drawingml/2006/main">
-              <a:graphicData uri="http://schemas.openxmlformats.org/drawingml/2006/picture">
-                <pic:pic xmlns:pic="http://schemas.openxmlformats.org/drawingml/2006/picture">
-                  <pic:nvPicPr>
-                    <pic:cNvPr id="0" name="Picture 3"/>
-                    <pic:cNvPicPr>
-                      <a:picLocks noChangeAspect="1" noChangeArrowheads="1"/>
-                    </pic:cNvPicPr>
-                  </pic:nvPicPr>
-                  <pic:blipFill>
-                    <a:blip r:embed="rId24">
-                      <a:extLst>
-                        <a:ext uri="{28A0092B-C50C-407E-A947-70E740481C1C}">
-                          <a14:useLocalDpi xmlns:a14="http://schemas.microsoft.com/office/drawing/2010/main" val="0"/>
-                        </a:ext>
-                      </a:extLst>
-                    </a:blip>
-                    <a:srcRect/>
-                    <a:stretch>
-                      <a:fillRect/>
-                    </a:stretch>
-                  </pic:blipFill>
-                  <pic:spPr bwMode="auto">
-                    <a:xfrm>
-                      <a:off x="0" y="0"/>
-                      <a:ext cx="2340610" cy="435610"/>
-                    </a:xfrm>
-                    <a:prstGeom prst="rect">
-                      <a:avLst/>
-                    </a:prstGeom>
-                    <a:noFill/>
-                    <a:ln>
-                      <a:noFill/>
-                    </a:ln>
-                  </pic:spPr>
-                </pic:pic>
-              </a:graphicData>
-            </a:graphic>
-          </wp:inline>
-        </w:drawing>
-      </w:r>
-    </w:p>
-    <w:p>
-      <w:pPr>
-        <w:ind w:left="852"/>
-        <w:rPr>
-          <w:i/>
-          <w:iCs/>
-        </w:rPr>
-      </w:pPr>
-      <w:r>
-        <w:rPr>
-          <w:i/>
-          <w:iCs/>
-        </w:rPr>
-        <w:t>Value assignment?</w:t>
-      </w:r>
-    </w:p>
-    <w:p/>
-    <w:p>
-      <w:r>
-        <w:t xml:space="preserve">Since the idea </w:t>
-      </w:r>
-      <w:r>
-        <w:t xml:space="preserve">then </w:t>
-      </w:r>
-      <w:r>
-        <w:t xml:space="preserve">was value lines </w:t>
-      </w:r>
-      <w:r>
-        <w:t xml:space="preserve">might </w:t>
-      </w:r>
-      <w:r>
-        <w:t>always mean assignment. But this might conflict with wanting to express value assignment and value correspondence distinctly and consistent</w:t>
-      </w:r>
-      <w:r>
-        <w:t>.</w:t>
-      </w:r>
-    </w:p>
-    <w:p/>
-    <w:p>
-      <w:r>
-        <w:t>Another</w:t>
-      </w:r>
-      <w:r>
-        <w:t xml:space="preserve"> </w:t>
-      </w:r>
-      <w:r>
-        <w:t>then again</w:t>
-      </w:r>
-      <w:r>
-        <w:t xml:space="preserve">: </w:t>
-      </w:r>
-      <w:r>
-        <w:t>i</w:t>
-      </w:r>
-      <w:r>
-        <w:t>f value correspondence would have a direction</w:t>
-      </w:r>
-      <w:r>
-        <w:t xml:space="preserve"> (indicated with an access mark)</w:t>
-      </w:r>
-      <w:r>
-        <w:t>, what else could it be but a value assignment</w:t>
-      </w:r>
-      <w:r>
-        <w:t>?</w:t>
-      </w:r>
-    </w:p>
-    <w:p/>
-    <w:p>
-      <w:pPr>
-        <w:ind w:left="852"/>
-      </w:pPr>
-      <w:r>
-        <w:rPr>
-          <w:noProof/>
-        </w:rPr>
-        <w:drawing>
-          <wp:inline distT="0" distB="0" distL="0" distR="0" wp14:anchorId="17A2DE5D" wp14:editId="5E394C42">
-            <wp:extent cx="2340610" cy="435610"/>
-            <wp:effectExtent l="0" t="0" r="0" b="0"/>
-            <wp:docPr id="7" name="Picture 7"/>
-            <wp:cNvGraphicFramePr>
-              <a:graphicFrameLocks xmlns:a="http://schemas.openxmlformats.org/drawingml/2006/main" noChangeAspect="1"/>
-            </wp:cNvGraphicFramePr>
-            <a:graphic xmlns:a="http://schemas.openxmlformats.org/drawingml/2006/main">
-              <a:graphicData uri="http://schemas.openxmlformats.org/drawingml/2006/picture">
-                <pic:pic xmlns:pic="http://schemas.openxmlformats.org/drawingml/2006/picture">
-                  <pic:nvPicPr>
-                    <pic:cNvPr id="0" name="Picture 3"/>
-                    <pic:cNvPicPr>
-                      <a:picLocks noChangeAspect="1" noChangeArrowheads="1"/>
-                    </pic:cNvPicPr>
-                  </pic:nvPicPr>
-                  <pic:blipFill>
-                    <a:blip r:embed="rId24">
-                      <a:extLst>
-                        <a:ext uri="{28A0092B-C50C-407E-A947-70E740481C1C}">
-                          <a14:useLocalDpi xmlns:a14="http://schemas.microsoft.com/office/drawing/2010/main" val="0"/>
-                        </a:ext>
-                      </a:extLst>
-                    </a:blip>
-                    <a:srcRect/>
-                    <a:stretch>
-                      <a:fillRect/>
-                    </a:stretch>
-                  </pic:blipFill>
-                  <pic:spPr bwMode="auto">
-                    <a:xfrm>
-                      <a:off x="0" y="0"/>
-                      <a:ext cx="2340610" cy="435610"/>
-                    </a:xfrm>
-                    <a:prstGeom prst="rect">
-                      <a:avLst/>
-                    </a:prstGeom>
-                    <a:noFill/>
-                    <a:ln>
-                      <a:noFill/>
-                    </a:ln>
-                  </pic:spPr>
-                </pic:pic>
-              </a:graphicData>
-            </a:graphic>
-          </wp:inline>
-        </w:drawing>
-      </w:r>
-    </w:p>
-    <w:p>
-      <w:pPr>
-        <w:ind w:left="852"/>
-        <w:rPr>
-          <w:i/>
-          <w:iCs/>
-        </w:rPr>
-      </w:pPr>
-      <w:r>
-        <w:rPr>
-          <w:i/>
-          <w:iCs/>
-        </w:rPr>
-        <w:t>V</w:t>
-      </w:r>
-      <w:r>
-        <w:rPr>
-          <w:i/>
-          <w:iCs/>
-        </w:rPr>
-        <w:t>alue assignment?</w:t>
-      </w:r>
-    </w:p>
-    <w:p/>
-    <w:p>
-      <w:r>
-        <w:t xml:space="preserve">So there still seems to be some wiggle room around the idea. </w:t>
-      </w:r>
-      <w:r>
-        <w:t xml:space="preserve">A </w:t>
-      </w:r>
-      <w:r>
-        <w:t xml:space="preserve">choice was made to make a notation leading, that has less implicit rules and more equal ways of </w:t>
-      </w:r>
-      <w:r>
-        <w:t>symbolizing</w:t>
-      </w:r>
-      <w:r>
-        <w:t xml:space="preserve"> things</w:t>
-      </w:r>
-      <w:r>
-        <w:t xml:space="preserve"> across the language</w:t>
-      </w:r>
-      <w:r>
-        <w:t>:</w:t>
-      </w:r>
-    </w:p>
-    <w:p/>
-    <w:p>
-      <w:r>
-        <w:t>A</w:t>
-      </w:r>
-      <w:r>
-        <w:t xml:space="preserve"> </w:t>
-      </w:r>
-      <w:r>
-        <w:t xml:space="preserve">line </w:t>
-      </w:r>
-      <w:r>
-        <w:t xml:space="preserve">would </w:t>
-      </w:r>
-      <w:r>
-        <w:t xml:space="preserve">mean </w:t>
-      </w:r>
-      <w:r>
-        <w:t>correspondence</w:t>
-      </w:r>
-      <w:r>
-        <w:t>:</w:t>
-      </w:r>
-    </w:p>
-    <w:p/>
-    <w:p>
-      <w:pPr>
-        <w:ind w:left="852"/>
-      </w:pPr>
-      <w:r>
-        <w:rPr>
-          <w:noProof/>
-        </w:rPr>
-        <w:drawing>
-          <wp:inline distT="0" distB="0" distL="0" distR="0" wp14:anchorId="3AE74921" wp14:editId="0CCFD90D">
-            <wp:extent cx="651198" cy="335696"/>
-            <wp:effectExtent l="0" t="0" r="0" b="7620"/>
-            <wp:docPr id="24" name="Picture 24"/>
+          <wp:inline distT="0" distB="0" distL="0" distR="0" wp14:anchorId="7DB5BCCE" wp14:editId="46F3FB0E">
+            <wp:extent cx="2089733" cy="432698"/>
+            <wp:effectExtent l="0" t="0" r="6350" b="5715"/>
+            <wp:docPr id="31" name="Picture 31"/>
             <wp:cNvGraphicFramePr>
               <a:graphicFrameLocks xmlns:a="http://schemas.openxmlformats.org/drawingml/2006/main" noChangeAspect="1"/>
             </wp:cNvGraphicFramePr>
@@ -3148,7 +2937,7 @@
                   <pic:spPr>
                     <a:xfrm>
                       <a:off x="0" y="0"/>
-                      <a:ext cx="661896" cy="341211"/>
+                      <a:ext cx="2132834" cy="441622"/>
                     </a:xfrm>
                     <a:prstGeom prst="rect">
                       <a:avLst/>
@@ -3161,22 +2950,93 @@
         </w:drawing>
       </w:r>
     </w:p>
+    <w:p>
+      <w:pPr>
+        <w:ind w:left="852"/>
+        <w:rPr>
+          <w:i/>
+          <w:iCs/>
+        </w:rPr>
+      </w:pPr>
+    </w:p>
+    <w:p>
+      <w:pPr>
+        <w:ind w:left="852"/>
+        <w:rPr>
+          <w:b/>
+          <w:bCs/>
+        </w:rPr>
+      </w:pPr>
+      <w:r>
+        <w:rPr>
+          <w:b/>
+          <w:bCs/>
+        </w:rPr>
+        <w:t xml:space="preserve">Object Get </w:t>
+      </w:r>
+      <w:r>
+        <w:rPr>
+          <w:b/>
+          <w:bCs/>
+        </w:rPr>
+        <w:sym w:font="Wingdings" w:char="F0E0"/>
+      </w:r>
+    </w:p>
+    <w:p>
+      <w:pPr>
+        <w:ind w:left="852"/>
+        <w:rPr>
+          <w:b/>
+          <w:bCs/>
+        </w:rPr>
+      </w:pPr>
+      <w:r>
+        <w:rPr>
+          <w:b/>
+          <w:bCs/>
+        </w:rPr>
+        <w:t xml:space="preserve">Object Set </w:t>
+      </w:r>
+      <w:r>
+        <w:rPr>
+          <w:b/>
+          <w:bCs/>
+        </w:rPr>
+        <w:sym w:font="Wingdings" w:char="F0DF"/>
+      </w:r>
+    </w:p>
+    <w:p>
+      <w:pPr>
+        <w:ind w:left="852"/>
+      </w:pPr>
+    </w:p>
+    <w:p>
+      <w:pPr>
+        <w:ind w:left="852"/>
+      </w:pPr>
+      <w:r>
+        <w:t>(opposite direction)</w:t>
+      </w:r>
+    </w:p>
     <w:p/>
     <w:p>
       <w:r>
-        <w:t>L</w:t>
-      </w:r>
-      <w:r>
-        <w:t xml:space="preserve">ine type </w:t>
-      </w:r>
-      <w:r>
-        <w:t xml:space="preserve">could indicate the </w:t>
-      </w:r>
-      <w:r>
-        <w:t>aspect</w:t>
-      </w:r>
-      <w:r>
-        <w:t>, like value, object or class:</w:t>
+        <w:t xml:space="preserve">Access marks seem to indicate direction in this language. It may make sense that the access mark might indicate the assignment direction and that the assignment direction means from source to </w:t>
+      </w:r>
+      <w:r>
+        <w:t>destination</w:t>
+      </w:r>
+      <w:r>
+        <w:t xml:space="preserve">. But what might make less sense is </w:t>
+      </w:r>
+      <w:r>
+        <w:t xml:space="preserve">when </w:t>
+      </w:r>
+      <w:r>
+        <w:t>the result of the assignment would seem to be in the opposite direction of the assignment direction</w:t>
+      </w:r>
+      <w:r>
+        <w:t>:</w:t>
       </w:r>
     </w:p>
     <w:p/>
@@ -3193,10 +3053,10 @@
           <w:color w:val="FFC000"/>
         </w:rPr>
         <w:drawing>
-          <wp:inline distT="0" distB="0" distL="0" distR="0" wp14:anchorId="0465E983" wp14:editId="3B7BE851">
-            <wp:extent cx="667081" cy="443946"/>
-            <wp:effectExtent l="0" t="0" r="0" b="0"/>
-            <wp:docPr id="26" name="Picture 26"/>
+          <wp:inline distT="0" distB="0" distL="0" distR="0" wp14:anchorId="4C47879D" wp14:editId="4D2EF338">
+            <wp:extent cx="2137382" cy="469366"/>
+            <wp:effectExtent l="0" t="0" r="0" b="6985"/>
+            <wp:docPr id="32" name="Picture 32"/>
             <wp:cNvGraphicFramePr>
               <a:graphicFrameLocks xmlns:a="http://schemas.openxmlformats.org/drawingml/2006/main" noChangeAspect="1"/>
             </wp:cNvGraphicFramePr>
@@ -3216,7 +3076,7 @@
                   <pic:spPr>
                     <a:xfrm>
                       <a:off x="0" y="0"/>
-                      <a:ext cx="685970" cy="456517"/>
+                      <a:ext cx="2186875" cy="480235"/>
                     </a:xfrm>
                     <a:prstGeom prst="rect">
                       <a:avLst/>
@@ -3229,22 +3089,56 @@
         </w:drawing>
       </w:r>
     </w:p>
+    <w:p>
+      <w:pPr>
+        <w:ind w:left="852"/>
+        <w:rPr>
+          <w:i/>
+          <w:iCs/>
+        </w:rPr>
+      </w:pPr>
+      <w:r>
+        <w:rPr>
+          <w:i/>
+          <w:iCs/>
+        </w:rPr>
+        <w:t>Result of the assignment</w:t>
+      </w:r>
+    </w:p>
     <w:p/>
     <w:p>
       <w:r>
-        <w:t>A</w:t>
-      </w:r>
-      <w:r>
-        <w:t xml:space="preserve">ccess mark </w:t>
-      </w:r>
-      <w:r>
-        <w:t xml:space="preserve">may </w:t>
-      </w:r>
-      <w:r>
-        <w:t xml:space="preserve">mean </w:t>
-      </w:r>
-      <w:r>
-        <w:t>direction</w:t>
+        <w:t xml:space="preserve">Perhaps it can be imagined </w:t>
+      </w:r>
+      <w:r>
+        <w:t>seeing live changes in a diagram, assignment calls be executed live, seeing their effect, it would perhaps not be so intuitive when lines would seem to flip direction</w:t>
+      </w:r>
+      <w:r>
+        <w:t xml:space="preserve"> so many </w:t>
+      </w:r>
+      <w:r>
+        <w:t>time</w:t>
+      </w:r>
+      <w:r>
+        <w:t>s</w:t>
+      </w:r>
+      <w:r>
+        <w:t>.</w:t>
+      </w:r>
+    </w:p>
+    <w:p/>
+    <w:p>
+      <w:r>
+        <w:t xml:space="preserve">That is why the suggestion was made to make the assignment look more like </w:t>
+      </w:r>
+      <w:r>
+        <w:t xml:space="preserve">the direction </w:t>
+      </w:r>
+      <w:r>
+        <w:t xml:space="preserve">of </w:t>
+      </w:r>
+      <w:r>
+        <w:t>the result</w:t>
       </w:r>
       <w:r>
         <w:t>:</w:t>
@@ -3264,10 +3158,10 @@
           <w:color w:val="FFC000"/>
         </w:rPr>
         <w:drawing>
-          <wp:inline distT="0" distB="0" distL="0" distR="0" wp14:anchorId="2066950A" wp14:editId="494E1998">
-            <wp:extent cx="660274" cy="479064"/>
-            <wp:effectExtent l="0" t="0" r="6985" b="0"/>
-            <wp:docPr id="28" name="Picture 28"/>
+          <wp:inline distT="0" distB="0" distL="0" distR="0" wp14:anchorId="121675DB" wp14:editId="403A385E">
+            <wp:extent cx="2164610" cy="450321"/>
+            <wp:effectExtent l="0" t="0" r="7620" b="6985"/>
+            <wp:docPr id="33" name="Picture 33"/>
             <wp:cNvGraphicFramePr>
               <a:graphicFrameLocks xmlns:a="http://schemas.openxmlformats.org/drawingml/2006/main" noChangeAspect="1"/>
             </wp:cNvGraphicFramePr>
@@ -3287,7 +3181,7 @@
                   <pic:spPr>
                     <a:xfrm>
                       <a:off x="0" y="0"/>
-                      <a:ext cx="672044" cy="487604"/>
+                      <a:ext cx="2222251" cy="462313"/>
                     </a:xfrm>
                     <a:prstGeom prst="rect">
                       <a:avLst/>
@@ -3300,45 +3194,85 @@
         </w:drawing>
       </w:r>
     </w:p>
+    <w:p>
+      <w:pPr>
+        <w:ind w:left="852"/>
+        <w:rPr>
+          <w:b/>
+          <w:bCs/>
+        </w:rPr>
+      </w:pPr>
+      <w:r>
+        <w:rPr>
+          <w:b/>
+          <w:bCs/>
+        </w:rPr>
+        <w:t xml:space="preserve">Object Get </w:t>
+      </w:r>
+      <w:r>
+        <w:rPr>
+          <w:b/>
+          <w:bCs/>
+        </w:rPr>
+        <w:sym w:font="Wingdings" w:char="F0E0"/>
+      </w:r>
+    </w:p>
+    <w:p>
+      <w:pPr>
+        <w:ind w:left="852"/>
+        <w:rPr>
+          <w:b/>
+          <w:bCs/>
+        </w:rPr>
+      </w:pPr>
+      <w:r>
+        <w:rPr>
+          <w:b/>
+          <w:bCs/>
+        </w:rPr>
+        <w:t xml:space="preserve">Object Set </w:t>
+      </w:r>
+      <w:r>
+        <w:rPr>
+          <w:b/>
+          <w:bCs/>
+        </w:rPr>
+        <w:sym w:font="Wingdings" w:char="F0DF"/>
+      </w:r>
+    </w:p>
+    <w:p>
+      <w:pPr>
+        <w:ind w:left="852"/>
+      </w:pPr>
+    </w:p>
+    <w:p>
+      <w:r>
+        <w:t>The idea to put the mark at the opposite end, might have some intuitivity to it, when looking at value assignments</w:t>
+      </w:r>
+      <w:r>
+        <w:t>.</w:t>
+      </w:r>
+    </w:p>
     <w:p/>
     <w:p>
-      <w:r>
-        <w:t>And a d</w:t>
-      </w:r>
-      <w:r>
-        <w:t xml:space="preserve">iamond </w:t>
-      </w:r>
-      <w:r>
-        <w:t xml:space="preserve">shape might </w:t>
-      </w:r>
-      <w:r>
-        <w:t xml:space="preserve">mean </w:t>
-      </w:r>
-      <w:r>
-        <w:t>a call</w:t>
-      </w:r>
-      <w:r>
-        <w:t>:</w:t>
-      </w:r>
-    </w:p>
-    <w:p/>
-    <w:p>
       <w:pPr>
         <w:ind w:left="852"/>
         <w:rPr>
-          <w:color w:val="FFC000"/>
-        </w:rPr>
-      </w:pPr>
-      <w:r>
-        <w:rPr>
+          <w:i/>
+          <w:iCs/>
+        </w:rPr>
+      </w:pPr>
+      <w:r>
+        <w:rPr>
+          <w:i/>
+          <w:iCs/>
           <w:noProof/>
-          <w:color w:val="FFC000"/>
         </w:rPr>
         <w:drawing>
-          <wp:inline distT="0" distB="0" distL="0" distR="0" wp14:anchorId="2FFFCE41" wp14:editId="50C1BAE8">
-            <wp:extent cx="584573" cy="383458"/>
-            <wp:effectExtent l="0" t="0" r="6350" b="0"/>
-            <wp:docPr id="29" name="Picture 29"/>
+          <wp:inline distT="0" distB="0" distL="0" distR="0" wp14:anchorId="21D35D59" wp14:editId="71B10C7C">
+            <wp:extent cx="2234948" cy="441196"/>
+            <wp:effectExtent l="0" t="0" r="0" b="0"/>
+            <wp:docPr id="34" name="Picture 34"/>
             <wp:cNvGraphicFramePr>
               <a:graphicFrameLocks xmlns:a="http://schemas.openxmlformats.org/drawingml/2006/main" noChangeAspect="1"/>
             </wp:cNvGraphicFramePr>
@@ -3358,484 +3292,6 @@
                   <pic:spPr>
                     <a:xfrm>
                       <a:off x="0" y="0"/>
-                      <a:ext cx="604408" cy="396469"/>
-                    </a:xfrm>
-                    <a:prstGeom prst="rect">
-                      <a:avLst/>
-                    </a:prstGeom>
-                  </pic:spPr>
-                </pic:pic>
-              </a:graphicData>
-            </a:graphic>
-          </wp:inline>
-        </w:drawing>
-      </w:r>
-    </w:p>
-    <w:p/>
-    <w:p>
-      <w:r>
-        <w:t xml:space="preserve">An assignment call </w:t>
-      </w:r>
-      <w:r>
-        <w:t>in this case</w:t>
-      </w:r>
-      <w:r>
-        <w:t>:</w:t>
-      </w:r>
-    </w:p>
-    <w:p/>
-    <w:p>
-      <w:pPr>
-        <w:ind w:left="852"/>
-      </w:pPr>
-      <w:r>
-        <w:rPr>
-          <w:noProof/>
-        </w:rPr>
-        <w:drawing>
-          <wp:inline distT="0" distB="0" distL="0" distR="0" wp14:anchorId="5DCA8673" wp14:editId="7EC2E462">
-            <wp:extent cx="771454" cy="581752"/>
-            <wp:effectExtent l="0" t="0" r="0" b="8890"/>
-            <wp:docPr id="30" name="Picture 30"/>
-            <wp:cNvGraphicFramePr>
-              <a:graphicFrameLocks xmlns:a="http://schemas.openxmlformats.org/drawingml/2006/main" noChangeAspect="1"/>
-            </wp:cNvGraphicFramePr>
-            <a:graphic xmlns:a="http://schemas.openxmlformats.org/drawingml/2006/main">
-              <a:graphicData uri="http://schemas.openxmlformats.org/drawingml/2006/picture">
-                <pic:pic xmlns:pic="http://schemas.openxmlformats.org/drawingml/2006/picture">
-                  <pic:nvPicPr>
-                    <pic:cNvPr id="1" name=""/>
-                    <pic:cNvPicPr/>
-                  </pic:nvPicPr>
-                  <pic:blipFill>
-                    <a:blip r:embed="rId29"/>
-                    <a:stretch>
-                      <a:fillRect/>
-                    </a:stretch>
-                  </pic:blipFill>
-                  <pic:spPr>
-                    <a:xfrm>
-                      <a:off x="0" y="0"/>
-                      <a:ext cx="793580" cy="598437"/>
-                    </a:xfrm>
-                    <a:prstGeom prst="rect">
-                      <a:avLst/>
-                    </a:prstGeom>
-                  </pic:spPr>
-                </pic:pic>
-              </a:graphicData>
-            </a:graphic>
-          </wp:inline>
-        </w:drawing>
-      </w:r>
-    </w:p>
-    <w:p/>
-    <w:p>
-      <w:r>
-        <w:t xml:space="preserve">The only implicitness in the assignment notation </w:t>
-      </w:r>
-      <w:r>
-        <w:t xml:space="preserve">that would be left, might be </w:t>
-      </w:r>
-      <w:r>
-        <w:t>that the assignment call was simplified to just a diamond shape, instead of more detail.</w:t>
-      </w:r>
-    </w:p>
-    <w:p>
-      <w:pPr>
-        <w:pStyle w:val="Heading4"/>
-      </w:pPr>
-      <w:r>
-        <w:t>Opposite Direction Indication</w:t>
-      </w:r>
-      <w:r>
-        <w:t>s?</w:t>
-      </w:r>
-    </w:p>
-    <w:p>
-      <w:r>
-        <w:t xml:space="preserve">There used to be an idea </w:t>
-      </w:r>
-      <w:r>
-        <w:t>to flip the indication of direction in assignment notation.</w:t>
-      </w:r>
-    </w:p>
-    <w:p/>
-    <w:p>
-      <w:pPr>
-        <w:ind w:left="852"/>
-        <w:rPr>
-          <w:i/>
-          <w:iCs/>
-        </w:rPr>
-      </w:pPr>
-      <w:r>
-        <w:rPr>
-          <w:i/>
-          <w:iCs/>
-          <w:noProof/>
-        </w:rPr>
-        <w:drawing>
-          <wp:inline distT="0" distB="0" distL="0" distR="0" wp14:anchorId="7DB5BCCE" wp14:editId="46F3FB0E">
-            <wp:extent cx="2089733" cy="432698"/>
-            <wp:effectExtent l="0" t="0" r="6350" b="5715"/>
-            <wp:docPr id="31" name="Picture 31"/>
-            <wp:cNvGraphicFramePr>
-              <a:graphicFrameLocks xmlns:a="http://schemas.openxmlformats.org/drawingml/2006/main" noChangeAspect="1"/>
-            </wp:cNvGraphicFramePr>
-            <a:graphic xmlns:a="http://schemas.openxmlformats.org/drawingml/2006/main">
-              <a:graphicData uri="http://schemas.openxmlformats.org/drawingml/2006/picture">
-                <pic:pic xmlns:pic="http://schemas.openxmlformats.org/drawingml/2006/picture">
-                  <pic:nvPicPr>
-                    <pic:cNvPr id="1" name=""/>
-                    <pic:cNvPicPr/>
-                  </pic:nvPicPr>
-                  <pic:blipFill>
-                    <a:blip r:embed="rId30"/>
-                    <a:stretch>
-                      <a:fillRect/>
-                    </a:stretch>
-                  </pic:blipFill>
-                  <pic:spPr>
-                    <a:xfrm>
-                      <a:off x="0" y="0"/>
-                      <a:ext cx="2132834" cy="441622"/>
-                    </a:xfrm>
-                    <a:prstGeom prst="rect">
-                      <a:avLst/>
-                    </a:prstGeom>
-                  </pic:spPr>
-                </pic:pic>
-              </a:graphicData>
-            </a:graphic>
-          </wp:inline>
-        </w:drawing>
-      </w:r>
-    </w:p>
-    <w:p>
-      <w:pPr>
-        <w:ind w:left="852"/>
-        <w:rPr>
-          <w:i/>
-          <w:iCs/>
-        </w:rPr>
-      </w:pPr>
-    </w:p>
-    <w:p>
-      <w:pPr>
-        <w:ind w:left="852"/>
-        <w:rPr>
-          <w:b/>
-          <w:bCs/>
-        </w:rPr>
-      </w:pPr>
-      <w:r>
-        <w:rPr>
-          <w:b/>
-          <w:bCs/>
-        </w:rPr>
-        <w:t xml:space="preserve">Object Get </w:t>
-      </w:r>
-      <w:r>
-        <w:rPr>
-          <w:b/>
-          <w:bCs/>
-        </w:rPr>
-        <w:sym w:font="Wingdings" w:char="F0E0"/>
-      </w:r>
-    </w:p>
-    <w:p>
-      <w:pPr>
-        <w:ind w:left="852"/>
-        <w:rPr>
-          <w:b/>
-          <w:bCs/>
-        </w:rPr>
-      </w:pPr>
-      <w:r>
-        <w:rPr>
-          <w:b/>
-          <w:bCs/>
-        </w:rPr>
-        <w:t xml:space="preserve">Object Set </w:t>
-      </w:r>
-      <w:r>
-        <w:rPr>
-          <w:b/>
-          <w:bCs/>
-        </w:rPr>
-        <w:sym w:font="Wingdings" w:char="F0DF"/>
-      </w:r>
-    </w:p>
-    <w:p>
-      <w:pPr>
-        <w:ind w:left="852"/>
-      </w:pPr>
-    </w:p>
-    <w:p>
-      <w:pPr>
-        <w:ind w:left="852"/>
-      </w:pPr>
-      <w:r>
-        <w:t>(opposite direction)</w:t>
-      </w:r>
-    </w:p>
-    <w:p/>
-    <w:p>
-      <w:r>
-        <w:t xml:space="preserve">Access marks seem to indicate direction in this language. It may make sense that the access mark might indicate the assignment direction and that the assignment direction means from source to target. But what might make less sense is </w:t>
-      </w:r>
-      <w:r>
-        <w:t xml:space="preserve">when </w:t>
-      </w:r>
-      <w:r>
-        <w:t>the result of the assignment would seem to be in the opposite direction of the assignment direction</w:t>
-      </w:r>
-      <w:r>
-        <w:t>:</w:t>
-      </w:r>
-    </w:p>
-    <w:p/>
-    <w:p>
-      <w:pPr>
-        <w:ind w:left="852"/>
-        <w:rPr>
-          <w:color w:val="FFC000"/>
-        </w:rPr>
-      </w:pPr>
-      <w:r>
-        <w:rPr>
-          <w:noProof/>
-          <w:color w:val="FFC000"/>
-        </w:rPr>
-        <w:drawing>
-          <wp:inline distT="0" distB="0" distL="0" distR="0" wp14:anchorId="4C47879D" wp14:editId="4D2EF338">
-            <wp:extent cx="2137382" cy="469366"/>
-            <wp:effectExtent l="0" t="0" r="0" b="6985"/>
-            <wp:docPr id="32" name="Picture 32"/>
-            <wp:cNvGraphicFramePr>
-              <a:graphicFrameLocks xmlns:a="http://schemas.openxmlformats.org/drawingml/2006/main" noChangeAspect="1"/>
-            </wp:cNvGraphicFramePr>
-            <a:graphic xmlns:a="http://schemas.openxmlformats.org/drawingml/2006/main">
-              <a:graphicData uri="http://schemas.openxmlformats.org/drawingml/2006/picture">
-                <pic:pic xmlns:pic="http://schemas.openxmlformats.org/drawingml/2006/picture">
-                  <pic:nvPicPr>
-                    <pic:cNvPr id="1" name=""/>
-                    <pic:cNvPicPr/>
-                  </pic:nvPicPr>
-                  <pic:blipFill>
-                    <a:blip r:embed="rId31"/>
-                    <a:stretch>
-                      <a:fillRect/>
-                    </a:stretch>
-                  </pic:blipFill>
-                  <pic:spPr>
-                    <a:xfrm>
-                      <a:off x="0" y="0"/>
-                      <a:ext cx="2186875" cy="480235"/>
-                    </a:xfrm>
-                    <a:prstGeom prst="rect">
-                      <a:avLst/>
-                    </a:prstGeom>
-                  </pic:spPr>
-                </pic:pic>
-              </a:graphicData>
-            </a:graphic>
-          </wp:inline>
-        </w:drawing>
-      </w:r>
-    </w:p>
-    <w:p>
-      <w:pPr>
-        <w:ind w:left="852"/>
-        <w:rPr>
-          <w:i/>
-          <w:iCs/>
-        </w:rPr>
-      </w:pPr>
-      <w:r>
-        <w:rPr>
-          <w:i/>
-          <w:iCs/>
-        </w:rPr>
-        <w:t>Result of the assignment</w:t>
-      </w:r>
-    </w:p>
-    <w:p/>
-    <w:p>
-      <w:r>
-        <w:t xml:space="preserve">Perhaps it can be imagined </w:t>
-      </w:r>
-      <w:r>
-        <w:t>seeing live changes in a diagram, assignment calls be executed live, seeing their effect, it would perhaps not be so intuitive when lines would seem to flip direction all the time.</w:t>
-      </w:r>
-    </w:p>
-    <w:p/>
-    <w:p>
-      <w:r>
-        <w:t xml:space="preserve">That is why the suggestion was made to make the assignment look more like </w:t>
-      </w:r>
-      <w:r>
-        <w:t xml:space="preserve">the direction </w:t>
-      </w:r>
-      <w:r>
-        <w:t xml:space="preserve">of </w:t>
-      </w:r>
-      <w:r>
-        <w:t>the result</w:t>
-      </w:r>
-      <w:r>
-        <w:t>:</w:t>
-      </w:r>
-    </w:p>
-    <w:p/>
-    <w:p>
-      <w:pPr>
-        <w:ind w:left="852"/>
-        <w:rPr>
-          <w:color w:val="FFC000"/>
-        </w:rPr>
-      </w:pPr>
-      <w:r>
-        <w:rPr>
-          <w:noProof/>
-          <w:color w:val="FFC000"/>
-        </w:rPr>
-        <w:drawing>
-          <wp:inline distT="0" distB="0" distL="0" distR="0" wp14:anchorId="121675DB" wp14:editId="403A385E">
-            <wp:extent cx="2164610" cy="450321"/>
-            <wp:effectExtent l="0" t="0" r="7620" b="6985"/>
-            <wp:docPr id="33" name="Picture 33"/>
-            <wp:cNvGraphicFramePr>
-              <a:graphicFrameLocks xmlns:a="http://schemas.openxmlformats.org/drawingml/2006/main" noChangeAspect="1"/>
-            </wp:cNvGraphicFramePr>
-            <a:graphic xmlns:a="http://schemas.openxmlformats.org/drawingml/2006/main">
-              <a:graphicData uri="http://schemas.openxmlformats.org/drawingml/2006/picture">
-                <pic:pic xmlns:pic="http://schemas.openxmlformats.org/drawingml/2006/picture">
-                  <pic:nvPicPr>
-                    <pic:cNvPr id="1" name=""/>
-                    <pic:cNvPicPr/>
-                  </pic:nvPicPr>
-                  <pic:blipFill>
-                    <a:blip r:embed="rId32"/>
-                    <a:stretch>
-                      <a:fillRect/>
-                    </a:stretch>
-                  </pic:blipFill>
-                  <pic:spPr>
-                    <a:xfrm>
-                      <a:off x="0" y="0"/>
-                      <a:ext cx="2222251" cy="462313"/>
-                    </a:xfrm>
-                    <a:prstGeom prst="rect">
-                      <a:avLst/>
-                    </a:prstGeom>
-                  </pic:spPr>
-                </pic:pic>
-              </a:graphicData>
-            </a:graphic>
-          </wp:inline>
-        </w:drawing>
-      </w:r>
-    </w:p>
-    <w:p>
-      <w:pPr>
-        <w:ind w:left="852"/>
-        <w:rPr>
-          <w:b/>
-          <w:bCs/>
-        </w:rPr>
-      </w:pPr>
-      <w:r>
-        <w:rPr>
-          <w:b/>
-          <w:bCs/>
-        </w:rPr>
-        <w:t xml:space="preserve">Object Get </w:t>
-      </w:r>
-      <w:r>
-        <w:rPr>
-          <w:b/>
-          <w:bCs/>
-        </w:rPr>
-        <w:sym w:font="Wingdings" w:char="F0E0"/>
-      </w:r>
-    </w:p>
-    <w:p>
-      <w:pPr>
-        <w:ind w:left="852"/>
-        <w:rPr>
-          <w:b/>
-          <w:bCs/>
-        </w:rPr>
-      </w:pPr>
-      <w:r>
-        <w:rPr>
-          <w:b/>
-          <w:bCs/>
-        </w:rPr>
-        <w:t xml:space="preserve">Object Set </w:t>
-      </w:r>
-      <w:r>
-        <w:rPr>
-          <w:b/>
-          <w:bCs/>
-        </w:rPr>
-        <w:sym w:font="Wingdings" w:char="F0DF"/>
-      </w:r>
-    </w:p>
-    <w:p>
-      <w:pPr>
-        <w:ind w:left="852"/>
-      </w:pPr>
-    </w:p>
-    <w:p>
-      <w:r>
-        <w:t>The idea to put the assignment direction mark at the opposite end, might have some intuitivity to it, when looking at value assignments</w:t>
-      </w:r>
-      <w:r>
-        <w:t>, since this would sort of indicate the direction of the flow of the data.</w:t>
-      </w:r>
-    </w:p>
-    <w:p/>
-    <w:p>
-      <w:pPr>
-        <w:ind w:left="852"/>
-        <w:rPr>
-          <w:i/>
-          <w:iCs/>
-        </w:rPr>
-      </w:pPr>
-      <w:r>
-        <w:rPr>
-          <w:i/>
-          <w:iCs/>
-          <w:noProof/>
-        </w:rPr>
-        <w:drawing>
-          <wp:inline distT="0" distB="0" distL="0" distR="0" wp14:anchorId="21D35D59" wp14:editId="71B10C7C">
-            <wp:extent cx="2234948" cy="441196"/>
-            <wp:effectExtent l="0" t="0" r="0" b="0"/>
-            <wp:docPr id="34" name="Picture 34"/>
-            <wp:cNvGraphicFramePr>
-              <a:graphicFrameLocks xmlns:a="http://schemas.openxmlformats.org/drawingml/2006/main" noChangeAspect="1"/>
-            </wp:cNvGraphicFramePr>
-            <a:graphic xmlns:a="http://schemas.openxmlformats.org/drawingml/2006/main">
-              <a:graphicData uri="http://schemas.openxmlformats.org/drawingml/2006/picture">
-                <pic:pic xmlns:pic="http://schemas.openxmlformats.org/drawingml/2006/picture">
-                  <pic:nvPicPr>
-                    <pic:cNvPr id="1" name=""/>
-                    <pic:cNvPicPr/>
-                  </pic:nvPicPr>
-                  <pic:blipFill>
-                    <a:blip r:embed="rId33"/>
-                    <a:stretch>
-                      <a:fillRect/>
-                    </a:stretch>
-                  </pic:blipFill>
-                  <pic:spPr>
-                    <a:xfrm>
-                      <a:off x="0" y="0"/>
                       <a:ext cx="2295248" cy="453100"/>
                     </a:xfrm>
                     <a:prstGeom prst="rect">
@@ -3857,73 +3313,100 @@
           <w:iCs/>
         </w:rPr>
       </w:pPr>
-      <w:r>
+    </w:p>
+    <w:p>
+      <w:pPr>
+        <w:ind w:left="852"/>
+        <w:rPr>
+          <w:b/>
+          <w:bCs/>
+        </w:rPr>
+      </w:pPr>
+      <w:r>
+        <w:rPr>
+          <w:b/>
+          <w:bCs/>
+        </w:rPr>
+        <w:t xml:space="preserve">Value Get </w:t>
+      </w:r>
+      <w:r>
+        <w:rPr>
+          <w:b/>
+          <w:bCs/>
+        </w:rPr>
+        <w:sym w:font="Wingdings" w:char="F0E0"/>
+      </w:r>
+    </w:p>
+    <w:p>
+      <w:pPr>
+        <w:ind w:left="852"/>
+        <w:rPr>
+          <w:b/>
+          <w:bCs/>
+        </w:rPr>
+      </w:pPr>
+      <w:r>
+        <w:rPr>
+          <w:b/>
+          <w:bCs/>
+        </w:rPr>
+        <w:t xml:space="preserve">Value Set </w:t>
+      </w:r>
+      <w:r>
+        <w:rPr>
+          <w:b/>
+          <w:bCs/>
+        </w:rPr>
+        <w:sym w:font="Wingdings" w:char="F0DF"/>
+      </w:r>
+    </w:p>
+    <w:p>
+      <w:pPr>
+        <w:ind w:left="852"/>
+        <w:rPr>
+          <w:b/>
+          <w:bCs/>
+        </w:rPr>
+      </w:pPr>
+    </w:p>
+    <w:p>
+      <w:pPr>
+        <w:ind w:left="852"/>
         <w:rPr>
           <w:i/>
           <w:iCs/>
         </w:rPr>
-        <w:t>(opposite direction)</w:t>
-      </w:r>
-    </w:p>
-    <w:p>
-      <w:pPr>
-        <w:ind w:left="852"/>
+      </w:pPr>
+      <w:r>
         <w:rPr>
           <w:i/>
           <w:iCs/>
         </w:rPr>
-      </w:pPr>
-    </w:p>
-    <w:p>
-      <w:pPr>
-        <w:ind w:left="852"/>
-        <w:rPr>
-          <w:b/>
-          <w:bCs/>
-        </w:rPr>
-      </w:pPr>
-      <w:r>
-        <w:rPr>
-          <w:b/>
-          <w:bCs/>
-        </w:rPr>
-        <w:t xml:space="preserve">Value Get </w:t>
-      </w:r>
-      <w:r>
-        <w:rPr>
-          <w:b/>
-          <w:bCs/>
-        </w:rPr>
-        <w:sym w:font="Wingdings" w:char="F0E0"/>
-      </w:r>
-    </w:p>
-    <w:p>
-      <w:pPr>
-        <w:ind w:left="852"/>
-        <w:rPr>
-          <w:b/>
-          <w:bCs/>
-        </w:rPr>
-      </w:pPr>
-      <w:r>
-        <w:rPr>
-          <w:b/>
-          <w:bCs/>
-        </w:rPr>
-        <w:t xml:space="preserve">Value Set </w:t>
-      </w:r>
-      <w:r>
-        <w:rPr>
-          <w:b/>
-          <w:bCs/>
-        </w:rPr>
-        <w:sym w:font="Wingdings" w:char="F0DF"/>
+        <w:t>(opposite direction)</w:t>
       </w:r>
     </w:p>
     <w:p/>
     <w:p>
       <w:r>
-        <w:t>But the price of inconsistency might not be worth this intuitivity, and might actually be less intuitive.</w:t>
+        <w:t>Since this would sort of indicate the direction of the flow of the data.</w:t>
+      </w:r>
+      <w:r>
+        <w:t xml:space="preserve"> </w:t>
+      </w:r>
+      <w:r>
+        <w:t xml:space="preserve">But the price of inconsistency might not be worth </w:t>
+      </w:r>
+      <w:r>
+        <w:t>th</w:t>
+      </w:r>
+      <w:r>
+        <w:t>at</w:t>
+      </w:r>
+      <w:r>
+        <w:t xml:space="preserve"> </w:t>
+      </w:r>
+      <w:r>
+        <w:t>intuitivity, and might actually be less intuitive.</w:t>
       </w:r>
     </w:p>
     <w:p/>
@@ -4044,7 +3527,16 @@
     <w:p/>
     <w:p>
       <w:r>
-        <w:t>In the main idea the access mark sort of points out what the value is going to be, rather than where the value will go to.</w:t>
+        <w:t>In the main idea the access mark sort of point</w:t>
+      </w:r>
+      <w:r>
+        <w:t>s</w:t>
+      </w:r>
+      <w:r>
+        <w:t xml:space="preserve"> in the direction of </w:t>
+      </w:r>
+      <w:r>
+        <w:t>what the value is going to be, rather than where the value will go.</w:t>
       </w:r>
     </w:p>
     <w:p/>
@@ -4056,13 +3548,683 @@
         <w:t xml:space="preserve">. That is why </w:t>
       </w:r>
       <w:r>
-        <w:t xml:space="preserve">this idea is </w:t>
-      </w:r>
-      <w:r>
-        <w:t xml:space="preserve">preserved </w:t>
+        <w:t xml:space="preserve">this </w:t>
+      </w:r>
+      <w:r>
+        <w:t xml:space="preserve">alternative </w:t>
+      </w:r>
+      <w:r>
+        <w:t xml:space="preserve">idea is </w:t>
+      </w:r>
+      <w:r>
+        <w:t xml:space="preserve">still </w:t>
+      </w:r>
+      <w:r>
+        <w:t xml:space="preserve">described </w:t>
       </w:r>
       <w:r>
         <w:t>here.</w:t>
+      </w:r>
+    </w:p>
+    <w:p>
+      <w:pPr>
+        <w:pStyle w:val="Heading4"/>
+      </w:pPr>
+      <w:r>
+        <w:t>Leaving Out Diamonds for Value Assignment?</w:t>
+      </w:r>
+    </w:p>
+    <w:p>
+      <w:r>
+        <w:t xml:space="preserve">Currently the idea might be to express </w:t>
+      </w:r>
+      <w:r>
+        <w:t xml:space="preserve">value </w:t>
+      </w:r>
+      <w:r>
+        <w:rPr>
+          <w:i/>
+          <w:iCs/>
+        </w:rPr>
+        <w:t>assignment</w:t>
+      </w:r>
+      <w:r>
+        <w:t xml:space="preserve"> </w:t>
+      </w:r>
+      <w:r>
+        <w:t xml:space="preserve">and </w:t>
+      </w:r>
+      <w:r>
+        <w:t xml:space="preserve">value </w:t>
+      </w:r>
+      <w:r>
+        <w:rPr>
+          <w:i/>
+          <w:iCs/>
+        </w:rPr>
+        <w:t>correspondence differently:</w:t>
+      </w:r>
+    </w:p>
+    <w:p>
+      <w:pPr>
+        <w:ind w:left="852"/>
+      </w:pPr>
+    </w:p>
+    <w:p>
+      <w:pPr>
+        <w:ind w:left="852"/>
+        <w:rPr>
+          <w:i/>
+          <w:iCs/>
+        </w:rPr>
+      </w:pPr>
+      <w:r>
+        <w:rPr>
+          <w:i/>
+          <w:iCs/>
+          <w:noProof/>
+        </w:rPr>
+        <w:drawing>
+          <wp:inline distT="0" distB="0" distL="0" distR="0" wp14:anchorId="66397633" wp14:editId="457873DB">
+            <wp:extent cx="2362011" cy="505380"/>
+            <wp:effectExtent l="0" t="0" r="635" b="9525"/>
+            <wp:docPr id="22" name="Picture 22"/>
+            <wp:cNvGraphicFramePr>
+              <a:graphicFrameLocks xmlns:a="http://schemas.openxmlformats.org/drawingml/2006/main" noChangeAspect="1"/>
+            </wp:cNvGraphicFramePr>
+            <a:graphic xmlns:a="http://schemas.openxmlformats.org/drawingml/2006/main">
+              <a:graphicData uri="http://schemas.openxmlformats.org/drawingml/2006/picture">
+                <pic:pic xmlns:pic="http://schemas.openxmlformats.org/drawingml/2006/picture">
+                  <pic:nvPicPr>
+                    <pic:cNvPr id="1" name=""/>
+                    <pic:cNvPicPr/>
+                  </pic:nvPicPr>
+                  <pic:blipFill>
+                    <a:blip r:embed="rId29"/>
+                    <a:stretch>
+                      <a:fillRect/>
+                    </a:stretch>
+                  </pic:blipFill>
+                  <pic:spPr>
+                    <a:xfrm>
+                      <a:off x="0" y="0"/>
+                      <a:ext cx="2435713" cy="521149"/>
+                    </a:xfrm>
+                    <a:prstGeom prst="rect">
+                      <a:avLst/>
+                    </a:prstGeom>
+                  </pic:spPr>
+                </pic:pic>
+              </a:graphicData>
+            </a:graphic>
+          </wp:inline>
+        </w:drawing>
+      </w:r>
+    </w:p>
+    <w:p>
+      <w:pPr>
+        <w:ind w:left="852"/>
+        <w:rPr>
+          <w:i/>
+          <w:iCs/>
+        </w:rPr>
+      </w:pPr>
+      <w:r>
+        <w:rPr>
+          <w:i/>
+          <w:iCs/>
+        </w:rPr>
+        <w:t>Value assignment</w:t>
+      </w:r>
+    </w:p>
+    <w:p/>
+    <w:p>
+      <w:pPr>
+        <w:ind w:left="852"/>
+        <w:rPr>
+          <w:color w:val="FFC000"/>
+        </w:rPr>
+      </w:pPr>
+      <w:r>
+        <w:rPr>
+          <w:noProof/>
+          <w:color w:val="FFC000"/>
+        </w:rPr>
+        <w:drawing>
+          <wp:inline distT="0" distB="0" distL="0" distR="0" wp14:anchorId="39017B51" wp14:editId="08E49557">
+            <wp:extent cx="2355204" cy="477716"/>
+            <wp:effectExtent l="0" t="0" r="7620" b="0"/>
+            <wp:docPr id="15" name="Picture 15"/>
+            <wp:cNvGraphicFramePr>
+              <a:graphicFrameLocks xmlns:a="http://schemas.openxmlformats.org/drawingml/2006/main" noChangeAspect="1"/>
+            </wp:cNvGraphicFramePr>
+            <a:graphic xmlns:a="http://schemas.openxmlformats.org/drawingml/2006/main">
+              <a:graphicData uri="http://schemas.openxmlformats.org/drawingml/2006/picture">
+                <pic:pic xmlns:pic="http://schemas.openxmlformats.org/drawingml/2006/picture">
+                  <pic:nvPicPr>
+                    <pic:cNvPr id="1" name=""/>
+                    <pic:cNvPicPr/>
+                  </pic:nvPicPr>
+                  <pic:blipFill>
+                    <a:blip r:embed="rId30"/>
+                    <a:stretch>
+                      <a:fillRect/>
+                    </a:stretch>
+                  </pic:blipFill>
+                  <pic:spPr>
+                    <a:xfrm>
+                      <a:off x="0" y="0"/>
+                      <a:ext cx="2403934" cy="487600"/>
+                    </a:xfrm>
+                    <a:prstGeom prst="rect">
+                      <a:avLst/>
+                    </a:prstGeom>
+                  </pic:spPr>
+                </pic:pic>
+              </a:graphicData>
+            </a:graphic>
+          </wp:inline>
+        </w:drawing>
+      </w:r>
+    </w:p>
+    <w:p>
+      <w:pPr>
+        <w:ind w:left="852"/>
+        <w:rPr>
+          <w:i/>
+          <w:iCs/>
+        </w:rPr>
+      </w:pPr>
+      <w:r>
+        <w:rPr>
+          <w:i/>
+          <w:iCs/>
+        </w:rPr>
+        <w:t>Value correspondence</w:t>
+      </w:r>
+    </w:p>
+    <w:p/>
+    <w:p>
+      <w:r>
+        <w:t>In the past there was the idea, that value lines might always mean assignment. So that assignment might not need a diamond shape:</w:t>
+      </w:r>
+    </w:p>
+    <w:p>
+      <w:pPr>
+        <w:ind w:left="852"/>
+      </w:pPr>
+    </w:p>
+    <w:p>
+      <w:pPr>
+        <w:ind w:left="852"/>
+      </w:pPr>
+      <w:r>
+        <w:rPr>
+          <w:noProof/>
+        </w:rPr>
+        <w:drawing>
+          <wp:inline distT="0" distB="0" distL="0" distR="0" wp14:anchorId="4441E5F3" wp14:editId="2F1F6FB9">
+            <wp:extent cx="2340610" cy="435610"/>
+            <wp:effectExtent l="0" t="0" r="0" b="0"/>
+            <wp:docPr id="6" name="Picture 6"/>
+            <wp:cNvGraphicFramePr>
+              <a:graphicFrameLocks xmlns:a="http://schemas.openxmlformats.org/drawingml/2006/main" noChangeAspect="1"/>
+            </wp:cNvGraphicFramePr>
+            <a:graphic xmlns:a="http://schemas.openxmlformats.org/drawingml/2006/main">
+              <a:graphicData uri="http://schemas.openxmlformats.org/drawingml/2006/picture">
+                <pic:pic xmlns:pic="http://schemas.openxmlformats.org/drawingml/2006/picture">
+                  <pic:nvPicPr>
+                    <pic:cNvPr id="0" name="Picture 3"/>
+                    <pic:cNvPicPr>
+                      <a:picLocks noChangeAspect="1" noChangeArrowheads="1"/>
+                    </pic:cNvPicPr>
+                  </pic:nvPicPr>
+                  <pic:blipFill>
+                    <a:blip r:embed="rId31">
+                      <a:extLst>
+                        <a:ext uri="{28A0092B-C50C-407E-A947-70E740481C1C}">
+                          <a14:useLocalDpi xmlns:a14="http://schemas.microsoft.com/office/drawing/2010/main" val="0"/>
+                        </a:ext>
+                      </a:extLst>
+                    </a:blip>
+                    <a:srcRect/>
+                    <a:stretch>
+                      <a:fillRect/>
+                    </a:stretch>
+                  </pic:blipFill>
+                  <pic:spPr bwMode="auto">
+                    <a:xfrm>
+                      <a:off x="0" y="0"/>
+                      <a:ext cx="2340610" cy="435610"/>
+                    </a:xfrm>
+                    <a:prstGeom prst="rect">
+                      <a:avLst/>
+                    </a:prstGeom>
+                    <a:noFill/>
+                    <a:ln>
+                      <a:noFill/>
+                    </a:ln>
+                  </pic:spPr>
+                </pic:pic>
+              </a:graphicData>
+            </a:graphic>
+          </wp:inline>
+        </w:drawing>
+      </w:r>
+    </w:p>
+    <w:p>
+      <w:pPr>
+        <w:ind w:left="852"/>
+        <w:rPr>
+          <w:i/>
+          <w:iCs/>
+        </w:rPr>
+      </w:pPr>
+      <w:r>
+        <w:rPr>
+          <w:i/>
+          <w:iCs/>
+        </w:rPr>
+        <w:t>Value assignment?</w:t>
+      </w:r>
+    </w:p>
+    <w:p/>
+    <w:p>
+      <w:r>
+        <w:t>But this might conflict with wanting to express value assignment and value correspondence distinctly and be consistent with the rest of the language.</w:t>
+      </w:r>
+    </w:p>
+    <w:p/>
+    <w:p>
+      <w:r>
+        <w:t>Then again</w:t>
+      </w:r>
+      <w:r>
+        <w:t xml:space="preserve">: if value correspondence would have a direction (indicated with an access mark), what else could it </w:t>
+      </w:r>
+      <w:r>
+        <w:t xml:space="preserve">mean </w:t>
+      </w:r>
+      <w:r>
+        <w:t>but a value assignment?</w:t>
+      </w:r>
+    </w:p>
+    <w:p/>
+    <w:p>
+      <w:pPr>
+        <w:ind w:left="852"/>
+      </w:pPr>
+      <w:r>
+        <w:rPr>
+          <w:noProof/>
+        </w:rPr>
+        <w:drawing>
+          <wp:inline distT="0" distB="0" distL="0" distR="0" wp14:anchorId="640DDAE1" wp14:editId="0292DF4E">
+            <wp:extent cx="2340610" cy="435610"/>
+            <wp:effectExtent l="0" t="0" r="0" b="0"/>
+            <wp:docPr id="7" name="Picture 7"/>
+            <wp:cNvGraphicFramePr>
+              <a:graphicFrameLocks xmlns:a="http://schemas.openxmlformats.org/drawingml/2006/main" noChangeAspect="1"/>
+            </wp:cNvGraphicFramePr>
+            <a:graphic xmlns:a="http://schemas.openxmlformats.org/drawingml/2006/main">
+              <a:graphicData uri="http://schemas.openxmlformats.org/drawingml/2006/picture">
+                <pic:pic xmlns:pic="http://schemas.openxmlformats.org/drawingml/2006/picture">
+                  <pic:nvPicPr>
+                    <pic:cNvPr id="0" name="Picture 3"/>
+                    <pic:cNvPicPr>
+                      <a:picLocks noChangeAspect="1" noChangeArrowheads="1"/>
+                    </pic:cNvPicPr>
+                  </pic:nvPicPr>
+                  <pic:blipFill>
+                    <a:blip r:embed="rId31">
+                      <a:extLst>
+                        <a:ext uri="{28A0092B-C50C-407E-A947-70E740481C1C}">
+                          <a14:useLocalDpi xmlns:a14="http://schemas.microsoft.com/office/drawing/2010/main" val="0"/>
+                        </a:ext>
+                      </a:extLst>
+                    </a:blip>
+                    <a:srcRect/>
+                    <a:stretch>
+                      <a:fillRect/>
+                    </a:stretch>
+                  </pic:blipFill>
+                  <pic:spPr bwMode="auto">
+                    <a:xfrm>
+                      <a:off x="0" y="0"/>
+                      <a:ext cx="2340610" cy="435610"/>
+                    </a:xfrm>
+                    <a:prstGeom prst="rect">
+                      <a:avLst/>
+                    </a:prstGeom>
+                    <a:noFill/>
+                    <a:ln>
+                      <a:noFill/>
+                    </a:ln>
+                  </pic:spPr>
+                </pic:pic>
+              </a:graphicData>
+            </a:graphic>
+          </wp:inline>
+        </w:drawing>
+      </w:r>
+    </w:p>
+    <w:p>
+      <w:pPr>
+        <w:ind w:left="852"/>
+        <w:rPr>
+          <w:i/>
+          <w:iCs/>
+        </w:rPr>
+      </w:pPr>
+      <w:r>
+        <w:rPr>
+          <w:i/>
+          <w:iCs/>
+        </w:rPr>
+        <w:t>V</w:t>
+      </w:r>
+      <w:r>
+        <w:rPr>
+          <w:i/>
+          <w:iCs/>
+        </w:rPr>
+        <w:t>alue assignment?</w:t>
+      </w:r>
+    </w:p>
+    <w:p/>
+    <w:p>
+      <w:r>
+        <w:t>So there still seems to be some doubt around the idea. A choice was made to make a notation leading with less implicit rules and more equal ways of symbolizing things across the language.</w:t>
+      </w:r>
+    </w:p>
+    <w:p/>
+    <w:p>
+      <w:r>
+        <w:t>A line would mean correspondence:</w:t>
+      </w:r>
+    </w:p>
+    <w:p/>
+    <w:p>
+      <w:pPr>
+        <w:ind w:left="852"/>
+      </w:pPr>
+      <w:r>
+        <w:rPr>
+          <w:noProof/>
+        </w:rPr>
+        <w:drawing>
+          <wp:inline distT="0" distB="0" distL="0" distR="0" wp14:anchorId="578D6696" wp14:editId="66A56B9F">
+            <wp:extent cx="651198" cy="335696"/>
+            <wp:effectExtent l="0" t="0" r="0" b="7620"/>
+            <wp:docPr id="24" name="Picture 24"/>
+            <wp:cNvGraphicFramePr>
+              <a:graphicFrameLocks xmlns:a="http://schemas.openxmlformats.org/drawingml/2006/main" noChangeAspect="1"/>
+            </wp:cNvGraphicFramePr>
+            <a:graphic xmlns:a="http://schemas.openxmlformats.org/drawingml/2006/main">
+              <a:graphicData uri="http://schemas.openxmlformats.org/drawingml/2006/picture">
+                <pic:pic xmlns:pic="http://schemas.openxmlformats.org/drawingml/2006/picture">
+                  <pic:nvPicPr>
+                    <pic:cNvPr id="1" name=""/>
+                    <pic:cNvPicPr/>
+                  </pic:nvPicPr>
+                  <pic:blipFill>
+                    <a:blip r:embed="rId32"/>
+                    <a:stretch>
+                      <a:fillRect/>
+                    </a:stretch>
+                  </pic:blipFill>
+                  <pic:spPr>
+                    <a:xfrm>
+                      <a:off x="0" y="0"/>
+                      <a:ext cx="661896" cy="341211"/>
+                    </a:xfrm>
+                    <a:prstGeom prst="rect">
+                      <a:avLst/>
+                    </a:prstGeom>
+                  </pic:spPr>
+                </pic:pic>
+              </a:graphicData>
+            </a:graphic>
+          </wp:inline>
+        </w:drawing>
+      </w:r>
+    </w:p>
+    <w:p/>
+    <w:p>
+      <w:r>
+        <w:t xml:space="preserve">Line type could indicate the system aspect, like </w:t>
+      </w:r>
+      <w:r>
+        <w:t xml:space="preserve">the </w:t>
+      </w:r>
+      <w:r>
+        <w:t>value, object or class:</w:t>
+      </w:r>
+    </w:p>
+    <w:p/>
+    <w:p>
+      <w:pPr>
+        <w:ind w:left="852"/>
+        <w:rPr>
+          <w:color w:val="FFC000"/>
+        </w:rPr>
+      </w:pPr>
+      <w:r>
+        <w:rPr>
+          <w:noProof/>
+          <w:color w:val="FFC000"/>
+        </w:rPr>
+        <w:drawing>
+          <wp:inline distT="0" distB="0" distL="0" distR="0" wp14:anchorId="731EAF84" wp14:editId="7B404559">
+            <wp:extent cx="667081" cy="443946"/>
+            <wp:effectExtent l="0" t="0" r="0" b="0"/>
+            <wp:docPr id="26" name="Picture 26"/>
+            <wp:cNvGraphicFramePr>
+              <a:graphicFrameLocks xmlns:a="http://schemas.openxmlformats.org/drawingml/2006/main" noChangeAspect="1"/>
+            </wp:cNvGraphicFramePr>
+            <a:graphic xmlns:a="http://schemas.openxmlformats.org/drawingml/2006/main">
+              <a:graphicData uri="http://schemas.openxmlformats.org/drawingml/2006/picture">
+                <pic:pic xmlns:pic="http://schemas.openxmlformats.org/drawingml/2006/picture">
+                  <pic:nvPicPr>
+                    <pic:cNvPr id="1" name=""/>
+                    <pic:cNvPicPr/>
+                  </pic:nvPicPr>
+                  <pic:blipFill>
+                    <a:blip r:embed="rId18"/>
+                    <a:stretch>
+                      <a:fillRect/>
+                    </a:stretch>
+                  </pic:blipFill>
+                  <pic:spPr>
+                    <a:xfrm>
+                      <a:off x="0" y="0"/>
+                      <a:ext cx="685970" cy="456517"/>
+                    </a:xfrm>
+                    <a:prstGeom prst="rect">
+                      <a:avLst/>
+                    </a:prstGeom>
+                  </pic:spPr>
+                </pic:pic>
+              </a:graphicData>
+            </a:graphic>
+          </wp:inline>
+        </w:drawing>
+      </w:r>
+    </w:p>
+    <w:p/>
+    <w:p>
+      <w:r>
+        <w:t>Access mark may mean direction:</w:t>
+      </w:r>
+    </w:p>
+    <w:p/>
+    <w:p>
+      <w:pPr>
+        <w:ind w:left="852"/>
+        <w:rPr>
+          <w:color w:val="FFC000"/>
+        </w:rPr>
+      </w:pPr>
+      <w:r>
+        <w:rPr>
+          <w:noProof/>
+          <w:color w:val="FFC000"/>
+        </w:rPr>
+        <w:drawing>
+          <wp:inline distT="0" distB="0" distL="0" distR="0" wp14:anchorId="6BB164D6" wp14:editId="0F76492D">
+            <wp:extent cx="660274" cy="479064"/>
+            <wp:effectExtent l="0" t="0" r="6985" b="0"/>
+            <wp:docPr id="28" name="Picture 28"/>
+            <wp:cNvGraphicFramePr>
+              <a:graphicFrameLocks xmlns:a="http://schemas.openxmlformats.org/drawingml/2006/main" noChangeAspect="1"/>
+            </wp:cNvGraphicFramePr>
+            <a:graphic xmlns:a="http://schemas.openxmlformats.org/drawingml/2006/main">
+              <a:graphicData uri="http://schemas.openxmlformats.org/drawingml/2006/picture">
+                <pic:pic xmlns:pic="http://schemas.openxmlformats.org/drawingml/2006/picture">
+                  <pic:nvPicPr>
+                    <pic:cNvPr id="1" name=""/>
+                    <pic:cNvPicPr/>
+                  </pic:nvPicPr>
+                  <pic:blipFill>
+                    <a:blip r:embed="rId19"/>
+                    <a:stretch>
+                      <a:fillRect/>
+                    </a:stretch>
+                  </pic:blipFill>
+                  <pic:spPr>
+                    <a:xfrm>
+                      <a:off x="0" y="0"/>
+                      <a:ext cx="672044" cy="487604"/>
+                    </a:xfrm>
+                    <a:prstGeom prst="rect">
+                      <a:avLst/>
+                    </a:prstGeom>
+                  </pic:spPr>
+                </pic:pic>
+              </a:graphicData>
+            </a:graphic>
+          </wp:inline>
+        </w:drawing>
+      </w:r>
+    </w:p>
+    <w:p/>
+    <w:p>
+      <w:r>
+        <w:t>And a diamond shape might mean a call:</w:t>
+      </w:r>
+    </w:p>
+    <w:p/>
+    <w:p>
+      <w:pPr>
+        <w:ind w:left="852"/>
+        <w:rPr>
+          <w:color w:val="FFC000"/>
+        </w:rPr>
+      </w:pPr>
+      <w:r>
+        <w:rPr>
+          <w:noProof/>
+          <w:color w:val="FFC000"/>
+        </w:rPr>
+        <w:drawing>
+          <wp:inline distT="0" distB="0" distL="0" distR="0" wp14:anchorId="47E1F852" wp14:editId="43004BBD">
+            <wp:extent cx="584573" cy="383458"/>
+            <wp:effectExtent l="0" t="0" r="6350" b="0"/>
+            <wp:docPr id="29" name="Picture 29"/>
+            <wp:cNvGraphicFramePr>
+              <a:graphicFrameLocks xmlns:a="http://schemas.openxmlformats.org/drawingml/2006/main" noChangeAspect="1"/>
+            </wp:cNvGraphicFramePr>
+            <a:graphic xmlns:a="http://schemas.openxmlformats.org/drawingml/2006/main">
+              <a:graphicData uri="http://schemas.openxmlformats.org/drawingml/2006/picture">
+                <pic:pic xmlns:pic="http://schemas.openxmlformats.org/drawingml/2006/picture">
+                  <pic:nvPicPr>
+                    <pic:cNvPr id="1" name=""/>
+                    <pic:cNvPicPr/>
+                  </pic:nvPicPr>
+                  <pic:blipFill>
+                    <a:blip r:embed="rId33"/>
+                    <a:stretch>
+                      <a:fillRect/>
+                    </a:stretch>
+                  </pic:blipFill>
+                  <pic:spPr>
+                    <a:xfrm>
+                      <a:off x="0" y="0"/>
+                      <a:ext cx="604408" cy="396469"/>
+                    </a:xfrm>
+                    <a:prstGeom prst="rect">
+                      <a:avLst/>
+                    </a:prstGeom>
+                  </pic:spPr>
+                </pic:pic>
+              </a:graphicData>
+            </a:graphic>
+          </wp:inline>
+        </w:drawing>
+      </w:r>
+    </w:p>
+    <w:p/>
+    <w:p>
+      <w:r>
+        <w:t>An assignment call in this case:</w:t>
+      </w:r>
+    </w:p>
+    <w:p/>
+    <w:p>
+      <w:pPr>
+        <w:ind w:left="852"/>
+      </w:pPr>
+      <w:r>
+        <w:rPr>
+          <w:noProof/>
+        </w:rPr>
+        <w:drawing>
+          <wp:inline distT="0" distB="0" distL="0" distR="0" wp14:anchorId="7D66655A" wp14:editId="5C4B29C6">
+            <wp:extent cx="771454" cy="581752"/>
+            <wp:effectExtent l="0" t="0" r="0" b="8890"/>
+            <wp:docPr id="30" name="Picture 30"/>
+            <wp:cNvGraphicFramePr>
+              <a:graphicFrameLocks xmlns:a="http://schemas.openxmlformats.org/drawingml/2006/main" noChangeAspect="1"/>
+            </wp:cNvGraphicFramePr>
+            <a:graphic xmlns:a="http://schemas.openxmlformats.org/drawingml/2006/main">
+              <a:graphicData uri="http://schemas.openxmlformats.org/drawingml/2006/picture">
+                <pic:pic xmlns:pic="http://schemas.openxmlformats.org/drawingml/2006/picture">
+                  <pic:nvPicPr>
+                    <pic:cNvPr id="1" name=""/>
+                    <pic:cNvPicPr/>
+                  </pic:nvPicPr>
+                  <pic:blipFill>
+                    <a:blip r:embed="rId34"/>
+                    <a:stretch>
+                      <a:fillRect/>
+                    </a:stretch>
+                  </pic:blipFill>
+                  <pic:spPr>
+                    <a:xfrm>
+                      <a:off x="0" y="0"/>
+                      <a:ext cx="793580" cy="598437"/>
+                    </a:xfrm>
+                    <a:prstGeom prst="rect">
+                      <a:avLst/>
+                    </a:prstGeom>
+                  </pic:spPr>
+                </pic:pic>
+              </a:graphicData>
+            </a:graphic>
+          </wp:inline>
+        </w:drawing>
+      </w:r>
+    </w:p>
+    <w:p/>
+    <w:p>
+      <w:r>
+        <w:t xml:space="preserve">The only implicitness in the assignment notation that might be left, may be that the assignment call was simplified to just a diamond shape, instead of for instance showing parameters inside </w:t>
+      </w:r>
+      <w:r>
+        <w:t>it</w:t>
+      </w:r>
+      <w:r>
+        <w:t>.</w:t>
       </w:r>
     </w:p>
     <w:sectPr>
@@ -5527,7 +5689,7 @@
 </file>
 
 <file path=customXml/itemProps1.xml><?xml version="1.0" encoding="utf-8"?>
-<ds:datastoreItem xmlns:ds="http://schemas.openxmlformats.org/officeDocument/2006/customXml" ds:itemID="{C23EC07B-51C2-49E5-A15C-1738C16AC46B}">
+<ds:datastoreItem xmlns:ds="http://schemas.openxmlformats.org/officeDocument/2006/customXml" ds:itemID="{49267971-5E75-40F6-AF78-68D52768FD21}">
   <ds:schemaRefs>
     <ds:schemaRef ds:uri="http://schemas.openxmlformats.org/officeDocument/2006/bibliography"/>
   </ds:schemaRefs>

</xml_diff>

<commit_message>
Circle Language Spec: System Objects: Rename "Object Get" to "Get Object", etc. for the articles "System Objects", "Assignment" and "System Command Call Notations".
</commit_message>
<xml_diff>
--- a/1.1. Circle Language Spec/07. System Objects/2. Assignment.docx
+++ b/1.1. Circle Language Spec/07. System Objects/2. Assignment.docx
@@ -79,37 +79,24 @@
           <w:b/>
           <w:bCs/>
         </w:rPr>
-        <w:t>Object</w:t>
-      </w:r>
-      <w:r>
+        <w:t>Get Object</w:t>
+      </w:r>
+      <w:r>
+        <w:t xml:space="preserve">, </w:t>
+      </w:r>
+      <w:r>
+        <w:rPr>
+          <w:b/>
+          <w:bCs/>
+        </w:rPr>
+        <w:t>Set Value</w:t>
+      </w:r>
+      <w:r>
+        <w:rPr>
+          <w:b/>
+          <w:bCs/>
+        </w:rPr>
         <w:t xml:space="preserve"> </w:t>
-      </w:r>
-      <w:r>
-        <w:rPr>
-          <w:b/>
-          <w:bCs/>
-        </w:rPr>
-        <w:t>Get</w:t>
-      </w:r>
-      <w:r>
-        <w:t xml:space="preserve">, </w:t>
-      </w:r>
-      <w:r>
-        <w:rPr>
-          <w:b/>
-          <w:bCs/>
-        </w:rPr>
-        <w:t>Value</w:t>
-      </w:r>
-      <w:r>
-        <w:t xml:space="preserve"> </w:t>
-      </w:r>
-      <w:r>
-        <w:rPr>
-          <w:b/>
-          <w:bCs/>
-        </w:rPr>
-        <w:t xml:space="preserve">Set </w:t>
       </w:r>
       <w:r>
         <w:t xml:space="preserve">or </w:t>
@@ -429,8 +416,6 @@
       <w:r>
         <w:t>a parent around it:</w:t>
       </w:r>
-      <w:bookmarkStart w:id="0" w:name="_GoBack"/>
-      <w:bookmarkEnd w:id="0"/>
     </w:p>
     <w:p/>
     <w:p>
@@ -648,7 +633,7 @@
               <w:ind w:left="0"/>
               <w:jc w:val="center"/>
             </w:pPr>
-            <w:bookmarkStart w:id="1" w:name="_Hlk45115427"/>
+            <w:bookmarkStart w:id="0" w:name="_Hlk45115427"/>
             <w:r>
               <w:rPr>
                 <w:noProof/>
@@ -703,6 +688,9 @@
           <w:p>
             <w:pPr>
               <w:pStyle w:val="Code"/>
+              <w:tabs>
+                <w:tab w:val="left" w:pos="674"/>
+              </w:tabs>
               <w:ind w:left="0"/>
               <w:jc w:val="center"/>
               <w:rPr>
@@ -719,7 +707,7 @@
                 <w:bCs/>
                 <w:szCs w:val="22"/>
               </w:rPr>
-              <w:t xml:space="preserve">Value Get </w:t>
+              <w:t>Get Value</w:t>
             </w:r>
             <w:r>
               <w:rPr>
@@ -728,30 +716,30 @@
                 <w:bCs/>
                 <w:szCs w:val="22"/>
               </w:rPr>
-              <w:sym w:font="Wingdings" w:char="F0E0"/>
-            </w:r>
-          </w:p>
-          <w:p>
-            <w:pPr>
-              <w:pStyle w:val="Code"/>
-              <w:ind w:left="0"/>
-              <w:jc w:val="center"/>
+              <w:t xml:space="preserve"> </w:t>
+            </w:r>
+            <w:r>
               <w:rPr>
                 <w:rFonts w:asciiTheme="minorHAnsi" w:hAnsiTheme="minorHAnsi"/>
                 <w:b/>
                 <w:bCs/>
                 <w:szCs w:val="22"/>
               </w:rPr>
-            </w:pPr>
-            <w:r>
+              <w:sym w:font="Wingdings" w:char="F0E0"/>
+            </w:r>
+          </w:p>
+          <w:p>
+            <w:pPr>
+              <w:pStyle w:val="Code"/>
+              <w:ind w:left="0"/>
+              <w:jc w:val="center"/>
               <w:rPr>
                 <w:rFonts w:asciiTheme="minorHAnsi" w:hAnsiTheme="minorHAnsi"/>
                 <w:b/>
                 <w:bCs/>
                 <w:szCs w:val="22"/>
               </w:rPr>
-              <w:t xml:space="preserve">Value Set </w:t>
-            </w:r>
+            </w:pPr>
             <w:r>
               <w:rPr>
                 <w:rFonts w:asciiTheme="minorHAnsi" w:hAnsiTheme="minorHAnsi"/>
@@ -759,10 +747,28 @@
                 <w:bCs/>
                 <w:szCs w:val="22"/>
               </w:rPr>
+              <w:t>Set Value</w:t>
+            </w:r>
+            <w:r>
+              <w:rPr>
+                <w:rFonts w:asciiTheme="minorHAnsi" w:hAnsiTheme="minorHAnsi"/>
+                <w:b/>
+                <w:bCs/>
+                <w:szCs w:val="22"/>
+              </w:rPr>
+              <w:t xml:space="preserve"> </w:t>
+            </w:r>
+            <w:r>
+              <w:rPr>
+                <w:rFonts w:asciiTheme="minorHAnsi" w:hAnsiTheme="minorHAnsi"/>
+                <w:b/>
+                <w:bCs/>
+                <w:szCs w:val="22"/>
+              </w:rPr>
               <w:sym w:font="Wingdings" w:char="F0DF"/>
             </w:r>
           </w:p>
-          <w:bookmarkEnd w:id="1"/>
+          <w:bookmarkEnd w:id="0"/>
           <w:p>
             <w:pPr>
               <w:pStyle w:val="Code"/>
@@ -1035,7 +1041,7 @@
                 <w:bCs/>
                 <w:szCs w:val="22"/>
               </w:rPr>
-              <w:t xml:space="preserve">Object Get </w:t>
+              <w:t>Get Object</w:t>
             </w:r>
             <w:r>
               <w:rPr>
@@ -1044,29 +1050,38 @@
                 <w:bCs/>
                 <w:szCs w:val="22"/>
               </w:rPr>
-              <w:sym w:font="Wingdings" w:char="F0E0"/>
-            </w:r>
-          </w:p>
-          <w:p>
-            <w:pPr>
-              <w:pStyle w:val="Code"/>
-              <w:ind w:left="0"/>
-              <w:jc w:val="center"/>
+              <w:t xml:space="preserve"> </w:t>
+            </w:r>
+            <w:r>
               <w:rPr>
                 <w:rFonts w:asciiTheme="minorHAnsi" w:hAnsiTheme="minorHAnsi"/>
                 <w:b/>
                 <w:bCs/>
                 <w:szCs w:val="22"/>
               </w:rPr>
-            </w:pPr>
-            <w:r>
+              <w:sym w:font="Wingdings" w:char="F0E0"/>
+            </w:r>
+          </w:p>
+          <w:p>
+            <w:pPr>
+              <w:pStyle w:val="Code"/>
+              <w:ind w:left="0"/>
+              <w:jc w:val="center"/>
               <w:rPr>
                 <w:rFonts w:asciiTheme="minorHAnsi" w:hAnsiTheme="minorHAnsi"/>
                 <w:b/>
                 <w:bCs/>
                 <w:szCs w:val="22"/>
               </w:rPr>
-              <w:t>Object Set</w:t>
+            </w:pPr>
+            <w:r>
+              <w:rPr>
+                <w:rFonts w:asciiTheme="minorHAnsi" w:hAnsiTheme="minorHAnsi"/>
+                <w:b/>
+                <w:bCs/>
+                <w:szCs w:val="22"/>
+              </w:rPr>
+              <w:t>Set Object</w:t>
             </w:r>
             <w:r>
               <w:rPr>
@@ -1427,7 +1442,7 @@
                 <w:bCs/>
                 <w:szCs w:val="22"/>
               </w:rPr>
-              <w:t xml:space="preserve"> Object Get) </w:t>
+              <w:t xml:space="preserve"> </w:t>
             </w:r>
             <w:r>
               <w:rPr>
@@ -1436,18 +1451,8 @@
                 <w:bCs/>
                 <w:szCs w:val="22"/>
               </w:rPr>
-              <w:sym w:font="Wingdings" w:char="F0E0"/>
-            </w:r>
-          </w:p>
-          <w:p>
-            <w:pPr>
-              <w:pStyle w:val="Code"/>
-              <w:ind w:left="0"/>
-              <w:jc w:val="center"/>
-              <w:rPr>
-                <w:szCs w:val="22"/>
-              </w:rPr>
-            </w:pPr>
+              <w:t>Get Object</w:t>
+            </w:r>
             <w:r>
               <w:rPr>
                 <w:rFonts w:asciiTheme="minorHAnsi" w:hAnsiTheme="minorHAnsi"/>
@@ -1455,7 +1460,44 @@
                 <w:bCs/>
                 <w:szCs w:val="22"/>
               </w:rPr>
-              <w:t xml:space="preserve">Class Set </w:t>
+              <w:t xml:space="preserve">) </w:t>
+            </w:r>
+            <w:r>
+              <w:rPr>
+                <w:rFonts w:asciiTheme="minorHAnsi" w:hAnsiTheme="minorHAnsi"/>
+                <w:b/>
+                <w:bCs/>
+                <w:szCs w:val="22"/>
+              </w:rPr>
+              <w:sym w:font="Wingdings" w:char="F0E0"/>
+            </w:r>
+          </w:p>
+          <w:p>
+            <w:pPr>
+              <w:pStyle w:val="Code"/>
+              <w:ind w:left="0"/>
+              <w:jc w:val="center"/>
+              <w:rPr>
+                <w:szCs w:val="22"/>
+              </w:rPr>
+            </w:pPr>
+            <w:r>
+              <w:rPr>
+                <w:rFonts w:asciiTheme="minorHAnsi" w:hAnsiTheme="minorHAnsi"/>
+                <w:b/>
+                <w:bCs/>
+                <w:szCs w:val="22"/>
+              </w:rPr>
+              <w:t>Set Class</w:t>
+            </w:r>
+            <w:r>
+              <w:rPr>
+                <w:rFonts w:asciiTheme="minorHAnsi" w:hAnsiTheme="minorHAnsi"/>
+                <w:b/>
+                <w:bCs/>
+                <w:szCs w:val="22"/>
+              </w:rPr>
+              <w:t xml:space="preserve"> </w:t>
             </w:r>
             <w:r>
               <w:rPr>
@@ -2335,7 +2377,7 @@
                 <w:bCs/>
                 <w:szCs w:val="22"/>
               </w:rPr>
-              <w:t xml:space="preserve">Reference-Bound Class Get </w:t>
+              <w:t>Get Reference-Bound Class</w:t>
             </w:r>
             <w:r>
               <w:rPr>
@@ -2344,29 +2386,47 @@
                 <w:bCs/>
                 <w:szCs w:val="22"/>
               </w:rPr>
-              <w:sym w:font="Wingdings" w:char="F0E0"/>
-            </w:r>
-          </w:p>
-          <w:p>
-            <w:pPr>
-              <w:pStyle w:val="Code"/>
-              <w:ind w:left="0"/>
-              <w:jc w:val="center"/>
+              <w:t xml:space="preserve"> </w:t>
+            </w:r>
+            <w:r>
               <w:rPr>
                 <w:rFonts w:asciiTheme="minorHAnsi" w:hAnsiTheme="minorHAnsi"/>
                 <w:b/>
                 <w:bCs/>
                 <w:szCs w:val="22"/>
               </w:rPr>
-            </w:pPr>
-            <w:r>
+              <w:sym w:font="Wingdings" w:char="F0E0"/>
+            </w:r>
+          </w:p>
+          <w:p>
+            <w:pPr>
+              <w:pStyle w:val="Code"/>
+              <w:ind w:left="0"/>
+              <w:jc w:val="center"/>
               <w:rPr>
                 <w:rFonts w:asciiTheme="minorHAnsi" w:hAnsiTheme="minorHAnsi"/>
                 <w:b/>
                 <w:bCs/>
                 <w:szCs w:val="22"/>
               </w:rPr>
-              <w:t xml:space="preserve">Object Set </w:t>
+            </w:pPr>
+            <w:r>
+              <w:rPr>
+                <w:rFonts w:asciiTheme="minorHAnsi" w:hAnsiTheme="minorHAnsi"/>
+                <w:b/>
+                <w:bCs/>
+                <w:szCs w:val="22"/>
+              </w:rPr>
+              <w:t>Set Object</w:t>
+            </w:r>
+            <w:r>
+              <w:rPr>
+                <w:rFonts w:asciiTheme="minorHAnsi" w:hAnsiTheme="minorHAnsi"/>
+                <w:b/>
+                <w:bCs/>
+                <w:szCs w:val="22"/>
+              </w:rPr>
+              <w:t xml:space="preserve"> </w:t>
             </w:r>
             <w:r>
               <w:rPr>
@@ -2641,7 +2701,7 @@
                 <w:bCs/>
                 <w:szCs w:val="22"/>
               </w:rPr>
-              <w:t xml:space="preserve">Object-Bound Class Get </w:t>
+              <w:t>Get Object-Bound Class</w:t>
             </w:r>
             <w:r>
               <w:rPr>
@@ -2650,29 +2710,47 @@
                 <w:bCs/>
                 <w:szCs w:val="22"/>
               </w:rPr>
-              <w:sym w:font="Wingdings" w:char="F0E0"/>
-            </w:r>
-          </w:p>
-          <w:p>
-            <w:pPr>
-              <w:pStyle w:val="Code"/>
-              <w:ind w:left="0"/>
-              <w:jc w:val="center"/>
+              <w:t xml:space="preserve"> </w:t>
+            </w:r>
+            <w:r>
               <w:rPr>
                 <w:rFonts w:asciiTheme="minorHAnsi" w:hAnsiTheme="minorHAnsi"/>
                 <w:b/>
                 <w:bCs/>
                 <w:szCs w:val="22"/>
               </w:rPr>
-            </w:pPr>
-            <w:r>
+              <w:sym w:font="Wingdings" w:char="F0E0"/>
+            </w:r>
+          </w:p>
+          <w:p>
+            <w:pPr>
+              <w:pStyle w:val="Code"/>
+              <w:ind w:left="0"/>
+              <w:jc w:val="center"/>
               <w:rPr>
                 <w:rFonts w:asciiTheme="minorHAnsi" w:hAnsiTheme="minorHAnsi"/>
                 <w:b/>
                 <w:bCs/>
                 <w:szCs w:val="22"/>
               </w:rPr>
-              <w:t xml:space="preserve">Object Set </w:t>
+            </w:pPr>
+            <w:r>
+              <w:rPr>
+                <w:rFonts w:asciiTheme="minorHAnsi" w:hAnsiTheme="minorHAnsi"/>
+                <w:b/>
+                <w:bCs/>
+                <w:szCs w:val="22"/>
+              </w:rPr>
+              <w:t>Set Object</w:t>
+            </w:r>
+            <w:r>
+              <w:rPr>
+                <w:rFonts w:asciiTheme="minorHAnsi" w:hAnsiTheme="minorHAnsi"/>
+                <w:b/>
+                <w:bCs/>
+                <w:szCs w:val="22"/>
+              </w:rPr>
+              <w:t xml:space="preserve"> </w:t>
             </w:r>
             <w:r>
               <w:rPr>
@@ -2794,7 +2872,15 @@
               <w:rPr>
                 <w:i/>
               </w:rPr>
-              <w:t>The object reference on the right may now point to the class of the object on the left.</w:t>
+              <w:t>The object reference on the right may now point to the class of the</w:t>
+            </w:r>
+            <w:bookmarkStart w:id="1" w:name="_GoBack"/>
+            <w:bookmarkEnd w:id="1"/>
+            <w:r>
+              <w:rPr>
+                <w:i/>
+              </w:rPr>
+              <w:t xml:space="preserve"> object on the left.</w:t>
             </w:r>
           </w:p>
         </w:tc>
@@ -2972,7 +3058,14 @@
           <w:b/>
           <w:bCs/>
         </w:rPr>
-        <w:t xml:space="preserve">Object Get </w:t>
+        <w:t>Get Object</w:t>
+      </w:r>
+      <w:r>
+        <w:rPr>
+          <w:b/>
+          <w:bCs/>
+        </w:rPr>
+        <w:t xml:space="preserve"> </w:t>
       </w:r>
       <w:r>
         <w:rPr>
@@ -2995,7 +3088,14 @@
           <w:b/>
           <w:bCs/>
         </w:rPr>
-        <w:t xml:space="preserve">Object Set </w:t>
+        <w:t>Set Object</w:t>
+      </w:r>
+      <w:r>
+        <w:rPr>
+          <w:b/>
+          <w:bCs/>
+        </w:rPr>
+        <w:t xml:space="preserve"> </w:t>
       </w:r>
       <w:r>
         <w:rPr>
@@ -3207,7 +3307,14 @@
           <w:b/>
           <w:bCs/>
         </w:rPr>
-        <w:t xml:space="preserve">Object Get </w:t>
+        <w:t>Get Object</w:t>
+      </w:r>
+      <w:r>
+        <w:rPr>
+          <w:b/>
+          <w:bCs/>
+        </w:rPr>
+        <w:t xml:space="preserve"> </w:t>
       </w:r>
       <w:r>
         <w:rPr>
@@ -3230,7 +3337,14 @@
           <w:b/>
           <w:bCs/>
         </w:rPr>
-        <w:t xml:space="preserve">Object Set </w:t>
+        <w:t>Set Object</w:t>
+      </w:r>
+      <w:r>
+        <w:rPr>
+          <w:b/>
+          <w:bCs/>
+        </w:rPr>
+        <w:t xml:space="preserve"> </w:t>
       </w:r>
       <w:r>
         <w:rPr>
@@ -3327,7 +3441,14 @@
           <w:b/>
           <w:bCs/>
         </w:rPr>
-        <w:t xml:space="preserve">Value Get </w:t>
+        <w:t>Get Value</w:t>
+      </w:r>
+      <w:r>
+        <w:rPr>
+          <w:b/>
+          <w:bCs/>
+        </w:rPr>
+        <w:t xml:space="preserve"> </w:t>
       </w:r>
       <w:r>
         <w:rPr>
@@ -3350,7 +3471,14 @@
           <w:b/>
           <w:bCs/>
         </w:rPr>
-        <w:t xml:space="preserve">Value Set </w:t>
+        <w:t>Set Value</w:t>
+      </w:r>
+      <w:r>
+        <w:rPr>
+          <w:b/>
+          <w:bCs/>
+        </w:rPr>
+        <w:t xml:space="preserve"> </w:t>
       </w:r>
       <w:r>
         <w:rPr>
@@ -3482,7 +3610,16 @@
           <w:bCs/>
           <w:szCs w:val="22"/>
         </w:rPr>
-        <w:t xml:space="preserve">Value Get </w:t>
+        <w:t>Get Value</w:t>
+      </w:r>
+      <w:r>
+        <w:rPr>
+          <w:rFonts w:asciiTheme="minorHAnsi" w:hAnsiTheme="minorHAnsi"/>
+          <w:b/>
+          <w:bCs/>
+          <w:szCs w:val="22"/>
+        </w:rPr>
+        <w:t xml:space="preserve"> </w:t>
       </w:r>
       <w:r>
         <w:rPr>
@@ -3512,7 +3649,16 @@
           <w:bCs/>
           <w:szCs w:val="22"/>
         </w:rPr>
-        <w:t xml:space="preserve">Value Set </w:t>
+        <w:t>Set Value</w:t>
+      </w:r>
+      <w:r>
+        <w:rPr>
+          <w:rFonts w:asciiTheme="minorHAnsi" w:hAnsiTheme="minorHAnsi"/>
+          <w:b/>
+          <w:bCs/>
+          <w:szCs w:val="22"/>
+        </w:rPr>
+        <w:t xml:space="preserve"> </w:t>
       </w:r>
       <w:r>
         <w:rPr>
@@ -5689,7 +5835,7 @@
 </file>
 
 <file path=customXml/itemProps1.xml><?xml version="1.0" encoding="utf-8"?>
-<ds:datastoreItem xmlns:ds="http://schemas.openxmlformats.org/officeDocument/2006/customXml" ds:itemID="{49267971-5E75-40F6-AF78-68D52768FD21}">
+<ds:datastoreItem xmlns:ds="http://schemas.openxmlformats.org/officeDocument/2006/customXml" ds:itemID="{D142510A-9C09-4B83-87F6-D1B5C5B25F3C}">
   <ds:schemaRefs>
     <ds:schemaRef ds:uri="http://schemas.openxmlformats.org/officeDocument/2006/bibliography"/>
   </ds:schemaRefs>

</xml_diff>